<commit_message>
chore: learn about Implementing interaction styles using messaging
</commit_message>
<xml_diff>
--- a/communication-in-microservices/asynchronous-message-based-communication.docx
+++ b/communication-in-microservices/asynchronous-message-based-communication.docx
@@ -264,27 +264,7 @@
           <w:sz w:val="20"/>
           <w:szCs w:val="20"/>
         </w:rPr>
-        <w:t xml:space="preserve">architecture independently of messaging technology. </w:t>
-      </w:r>
-      <w:proofErr w:type="gramStart"/>
-      <w:r>
-        <w:rPr>
-          <w:rFonts w:ascii="NewBaskerville-Roman" w:hAnsi="NewBaskerville-Roman" w:cs="NewBaskerville-Roman"/>
-          <w:color w:val="262626"/>
-          <w:sz w:val="20"/>
-          <w:szCs w:val="20"/>
-        </w:rPr>
-        <w:t>Next</w:t>
-      </w:r>
-      <w:proofErr w:type="gramEnd"/>
-      <w:r>
-        <w:rPr>
-          <w:rFonts w:ascii="NewBaskerville-Roman" w:hAnsi="NewBaskerville-Roman" w:cs="NewBaskerville-Roman"/>
-          <w:color w:val="262626"/>
-          <w:sz w:val="20"/>
-          <w:szCs w:val="20"/>
-        </w:rPr>
-        <w:t xml:space="preserve"> I compare and contrast</w:t>
+        <w:t>architecture independently of messaging technology. Next I compare and contrast</w:t>
       </w:r>
     </w:p>
     <w:p>
@@ -531,13 +511,7 @@
         <w:t xml:space="preserve">header </w:t>
       </w:r>
       <w:r>
-        <w:t>is a collection of name-value</w:t>
-      </w:r>
-      <w:r>
-        <w:t xml:space="preserve"> </w:t>
-      </w:r>
-      <w:r>
-        <w:t>pairs, metadata that</w:t>
+        <w:t>is a collection of name-value pairs, metadata that</w:t>
       </w:r>
       <w:r>
         <w:rPr>
@@ -749,53 +723,6 @@
         <w:t>Command</w:t>
       </w:r>
       <w:r>
-        <w:t xml:space="preserve">—A message that’s the </w:t>
-      </w:r>
-      <w:r>
-        <w:rPr>
-          <w:b/>
-          <w:bCs/>
-        </w:rPr>
-        <w:t>equivalent of an RPC request</w:t>
-      </w:r>
-      <w:r>
-        <w:t>. It specifies the</w:t>
-      </w:r>
-      <w:r>
-        <w:t xml:space="preserve"> </w:t>
-      </w:r>
-      <w:r>
-        <w:t>operation to invoke and its parameters.</w:t>
-      </w:r>
-    </w:p>
-    <w:p>
-      <w:pPr>
-        <w:pStyle w:val="NoSpacing"/>
-        <w:rPr>
-          <w:b/>
-          <w:bCs/>
-        </w:rPr>
-      </w:pPr>
-      <w:r>
-        <w:rPr>
-          <w:rFonts w:ascii="Wingdings2" w:eastAsia="Wingdings2" w:cs="Wingdings2" w:hint="eastAsia"/>
-          <w:color w:val="CDA759"/>
-          <w:sz w:val="17"/>
-          <w:szCs w:val="17"/>
-        </w:rPr>
-        <w:lastRenderedPageBreak/>
-        <w:t></w:t>
-      </w:r>
-      <w:r>
-        <w:rPr>
-          <w:rFonts w:ascii="Wingdings2" w:eastAsia="Wingdings2" w:cs="Wingdings2"/>
-          <w:color w:val="CDA759"/>
-          <w:sz w:val="17"/>
-          <w:szCs w:val="17"/>
-        </w:rPr>
-        <w:t xml:space="preserve"> </w:t>
-      </w:r>
-      <w:r>
         <w:rPr>
           <w:rFonts w:ascii="NewBaskerville-Italic" w:hAnsi="NewBaskerville-Italic" w:cs="NewBaskerville-Italic"/>
           <w:b/>
@@ -803,77 +730,102 @@
           <w:i/>
           <w:iCs/>
         </w:rPr>
-        <w:t>Event</w:t>
-      </w:r>
-      <w:r>
-        <w:t>—</w:t>
+        <w:t xml:space="preserve"> (I add: /Query)</w:t>
+      </w:r>
+      <w:r>
+        <w:t xml:space="preserve">—A message that’s the </w:t>
       </w:r>
       <w:r>
         <w:rPr>
           <w:b/>
           <w:bCs/>
         </w:rPr>
-        <w:t>A message indicating that something notable has occurred in the sender</w:t>
-      </w:r>
-      <w:r>
-        <w:t>.</w:t>
+        <w:t>equivalent of an RPC request</w:t>
+      </w:r>
+      <w:r>
+        <w:t>. It specifies the</w:t>
       </w:r>
       <w:r>
         <w:t xml:space="preserve"> </w:t>
       </w:r>
       <w:r>
-        <w:rPr>
+        <w:t>operation to invoke and its parameters.</w:t>
+      </w:r>
+    </w:p>
+    <w:p>
+      <w:pPr>
+        <w:pStyle w:val="NoSpacing"/>
+      </w:pPr>
+      <w:r>
+        <w:rPr>
+          <w:rFonts w:ascii="Wingdings2" w:eastAsia="Wingdings2" w:cs="Wingdings2" w:hint="eastAsia"/>
+          <w:color w:val="CDA759"/>
+          <w:sz w:val="17"/>
+          <w:szCs w:val="17"/>
+        </w:rPr>
+        <w:lastRenderedPageBreak/>
+        <w:t></w:t>
+      </w:r>
+      <w:r>
+        <w:rPr>
+          <w:rFonts w:ascii="Wingdings2" w:eastAsia="Wingdings2" w:cs="Wingdings2"/>
+          <w:color w:val="CDA759"/>
+          <w:sz w:val="17"/>
+          <w:szCs w:val="17"/>
+        </w:rPr>
+        <w:t xml:space="preserve"> </w:t>
+      </w:r>
+      <w:r>
+        <w:rPr>
+          <w:rFonts w:ascii="NewBaskerville-Italic" w:hAnsi="NewBaskerville-Italic" w:cs="NewBaskerville-Italic"/>
           <w:b/>
           <w:bCs/>
-        </w:rPr>
+          <w:i/>
+          <w:iCs/>
+        </w:rPr>
+        <w:t>Event</w:t>
+      </w:r>
+      <w:r>
+        <w:t>—</w:t>
+      </w:r>
+      <w:r>
+        <w:t>A message indicating that something notable has occurred in the sender</w:t>
+      </w:r>
+      <w:r>
+        <w:t>.</w:t>
+      </w:r>
+      <w:r>
+        <w:t xml:space="preserve"> </w:t>
+      </w:r>
+      <w:r>
         <w:t>An event is often a domain event, which represents a state change of a domain</w:t>
       </w:r>
       <w:r>
-        <w:rPr>
-          <w:b/>
-          <w:bCs/>
-        </w:rPr>
         <w:t xml:space="preserve"> </w:t>
       </w:r>
       <w:r>
-        <w:rPr>
-          <w:b/>
-          <w:bCs/>
-        </w:rPr>
         <w:t xml:space="preserve">object such as an </w:t>
       </w:r>
       <w:r>
         <w:rPr>
           <w:rFonts w:ascii="Courier" w:hAnsi="Courier" w:cs="Courier"/>
-          <w:b/>
-          <w:bCs/>
           <w:sz w:val="19"/>
           <w:szCs w:val="19"/>
         </w:rPr>
         <w:t>Order</w:t>
       </w:r>
       <w:r>
-        <w:rPr>
-          <w:b/>
-          <w:bCs/>
-        </w:rPr>
         <w:t xml:space="preserve">, or a </w:t>
       </w:r>
       <w:r>
         <w:rPr>
           <w:rFonts w:ascii="Courier" w:hAnsi="Courier" w:cs="Courier"/>
-          <w:b/>
-          <w:bCs/>
           <w:sz w:val="19"/>
           <w:szCs w:val="19"/>
         </w:rPr>
         <w:t>Customer</w:t>
       </w:r>
       <w:r>
-        <w:rPr>
-          <w:b/>
-          <w:bCs/>
-        </w:rPr>
         <w:t>.</w:t>
       </w:r>
     </w:p>
@@ -946,16 +898,7 @@
           <w:sz w:val="20"/>
           <w:szCs w:val="20"/>
         </w:rPr>
-        <w:t>As figure 3.7 shows, messages are exchanged over channels</w:t>
-      </w:r>
-      <w:r>
-        <w:rPr>
-          <w:rFonts w:ascii="NewBaskerville-Roman" w:hAnsi="NewBaskerville-Roman" w:cs="NewBaskerville-Roman"/>
-          <w:color w:val="262626"/>
-          <w:sz w:val="20"/>
-          <w:szCs w:val="20"/>
-        </w:rPr>
-        <w:t xml:space="preserve"> </w:t>
+        <w:t xml:space="preserve">As figure 3.7 shows, messages are exchanged over channels </w:t>
       </w:r>
       <w:r>
         <w:rPr>
@@ -1333,16 +1276,7 @@
           <w:sz w:val="20"/>
           <w:szCs w:val="20"/>
         </w:rPr>
-        <w:t xml:space="preserve"> </w:t>
-      </w:r>
-      <w:r>
-        <w:rPr>
-          <w:rFonts w:ascii="NewBaskerville-Roman" w:hAnsi="NewBaskerville-Roman" w:cs="NewBaskerville-Roman"/>
-          <w:color w:val="262626"/>
-          <w:sz w:val="20"/>
-          <w:szCs w:val="20"/>
-        </w:rPr>
-        <w:t>business logic.</w:t>
+        <w:t xml:space="preserve"> business logic.</w:t>
       </w:r>
     </w:p>
     <w:p>
@@ -1543,25 +1477,13 @@
       <w:pPr>
         <w:pStyle w:val="NoSpacing"/>
         <w:rPr>
-          <w:i/>
-          <w:iCs/>
           <w:color w:val="001CA7"/>
         </w:rPr>
       </w:pPr>
       <w:r>
-        <w:rPr>
-          <w:i/>
-          <w:iCs/>
-        </w:rPr>
         <w:t xml:space="preserve">I add: </w:t>
       </w:r>
       <w:r>
-        <w:rPr>
-          <w:i/>
-          <w:iCs/>
-          <w:sz w:val="20"/>
-          <w:szCs w:val="20"/>
-        </w:rPr>
         <w:t>I think this is what he meant by the channel being an abstraction of the messaging infrastructure, it can be a publish-subscribe or point-to-point channel.</w:t>
       </w:r>
     </w:p>
@@ -1687,11 +1609,2078 @@
         <w:t xml:space="preserve"> </w:t>
       </w:r>
       <w:r>
-        <w:rPr>
+        <w:t xml:space="preserve">A </w:t>
+      </w:r>
+      <w:r>
+        <w:rPr>
+          <w:rFonts w:ascii="NewBaskerville-Italic" w:hAnsi="NewBaskerville-Italic" w:cs="NewBaskerville-Italic"/>
           <w:b/>
           <w:bCs/>
         </w:rPr>
-        <w:t xml:space="preserve">A </w:t>
+        <w:t>publish-subscribe</w:t>
+      </w:r>
+      <w:r>
+        <w:rPr>
+          <w:rFonts w:ascii="NewBaskerville-Italic" w:hAnsi="NewBaskerville-Italic" w:cs="NewBaskerville-Italic"/>
+          <w:i/>
+          <w:iCs/>
+        </w:rPr>
+        <w:t xml:space="preserve"> </w:t>
+      </w:r>
+      <w:r>
+        <w:t xml:space="preserve">channel </w:t>
+      </w:r>
+      <w:r>
+        <w:t>delivers each message to all of the attached consumers</w:t>
+      </w:r>
+      <w:r>
+        <w:t>.</w:t>
+      </w:r>
+      <w:r>
+        <w:t xml:space="preserve"> </w:t>
+      </w:r>
+      <w:r>
+        <w:t xml:space="preserve">Services use </w:t>
+      </w:r>
+      <w:r>
+        <w:t>publish-subscribe channels for the one-to-many interaction</w:t>
+      </w:r>
+      <w:r>
+        <w:t xml:space="preserve"> </w:t>
+      </w:r>
+      <w:r>
+        <w:t>styles</w:t>
+      </w:r>
+      <w:r>
+        <w:t xml:space="preserve"> described earlier. For example, </w:t>
+      </w:r>
+      <w:r>
+        <w:rPr>
+          <w:highlight w:val="yellow"/>
+        </w:rPr>
+        <w:t>an event message is usually sent over a</w:t>
+      </w:r>
+      <w:r>
+        <w:rPr>
+          <w:highlight w:val="yellow"/>
+        </w:rPr>
+        <w:t xml:space="preserve"> </w:t>
+      </w:r>
+      <w:r>
+        <w:rPr>
+          <w:highlight w:val="yellow"/>
+        </w:rPr>
+        <w:t>publish-subscribe channel.</w:t>
+      </w:r>
+    </w:p>
+    <w:p>
+      <w:pPr>
+        <w:pStyle w:val="Heading1"/>
+      </w:pPr>
+      <w:r>
+        <w:lastRenderedPageBreak/>
+        <w:t>Implementing the Interaction Styles Using Messaging</w:t>
+      </w:r>
+    </w:p>
+    <w:p>
+      <w:pPr>
+        <w:pStyle w:val="NoSpacing"/>
+      </w:pPr>
+      <w:r>
+        <w:t xml:space="preserve">One of the valuable features of messaging is </w:t>
+      </w:r>
+      <w:r>
+        <w:t>that it’s flexible enough to support all the interaction styles described in section 3.1.1</w:t>
+      </w:r>
+      <w:r>
+        <w:t>.</w:t>
+      </w:r>
+    </w:p>
+    <w:p>
+      <w:pPr>
+        <w:pStyle w:val="NoSpacing"/>
+      </w:pPr>
+      <w:r>
+        <w:t xml:space="preserve">Some interaction styles are directly implemented by messaging. Others must be implemented on top of messaging. </w:t>
+      </w:r>
+    </w:p>
+    <w:p>
+      <w:pPr>
+        <w:pStyle w:val="Heading2"/>
+      </w:pPr>
+      <w:r>
+        <w:t>Implementing Request/Response and Asynchronous Request/Response</w:t>
+      </w:r>
+    </w:p>
+    <w:p>
+      <w:pPr>
+        <w:pStyle w:val="NoSpacing"/>
+      </w:pPr>
+      <w:r>
+        <w:t xml:space="preserve">When a client and service interact using either request/response or asynchronous request/response, </w:t>
+      </w:r>
+      <w:r>
+        <w:rPr>
+          <w:b/>
+          <w:bCs/>
+        </w:rPr>
+        <w:t>the client sends a request and the service sends back a reply.</w:t>
+      </w:r>
+    </w:p>
+    <w:p>
+      <w:pPr>
+        <w:pStyle w:val="NoSpacing"/>
+      </w:pPr>
+      <w:r>
+        <w:t>The</w:t>
+      </w:r>
+      <w:r>
+        <w:t xml:space="preserve"> difference between the two interaction styles is that with request/response the client expects the service to respond immediately, whereas with asynchronous request/response there is no such expectation.</w:t>
+      </w:r>
+    </w:p>
+    <w:p>
+      <w:pPr>
+        <w:pStyle w:val="NoSpacing"/>
+        <w:rPr>
+          <w:b/>
+          <w:bCs/>
+        </w:rPr>
+      </w:pPr>
+      <w:r>
+        <w:t xml:space="preserve">Messaging is inherently asynchronous, so only provides asynchronous request/response. </w:t>
+      </w:r>
+      <w:r>
+        <w:rPr>
+          <w:b/>
+          <w:bCs/>
+        </w:rPr>
+        <w:t>But a client could block until a reply is received.</w:t>
+      </w:r>
+    </w:p>
+    <w:p>
+      <w:pPr>
+        <w:pStyle w:val="NoSpacing"/>
+        <w:rPr>
+          <w:b/>
+          <w:bCs/>
+        </w:rPr>
+      </w:pPr>
+      <w:r>
+        <w:t xml:space="preserve">The client and service implement the </w:t>
+      </w:r>
+      <w:r>
+        <w:rPr>
+          <w:b/>
+          <w:bCs/>
+        </w:rPr>
+        <w:t>asynchronous request/response</w:t>
+      </w:r>
+      <w:r>
+        <w:t xml:space="preserve"> style interaction</w:t>
+      </w:r>
+      <w:r>
+        <w:t xml:space="preserve"> </w:t>
+      </w:r>
+      <w:r>
+        <w:rPr>
+          <w:b/>
+          <w:bCs/>
+        </w:rPr>
+        <w:t>by exchanging a pair of messages.</w:t>
+      </w:r>
+    </w:p>
+    <w:p>
+      <w:pPr>
+        <w:pStyle w:val="NoSpacing"/>
+      </w:pPr>
+      <w:r>
+        <w:t xml:space="preserve">As figure 3.8 shows, </w:t>
+      </w:r>
+    </w:p>
+    <w:p>
+      <w:pPr>
+        <w:pStyle w:val="NoSpacing"/>
+        <w:numPr>
+          <w:ilvl w:val="0"/>
+          <w:numId w:val="31"/>
+        </w:numPr>
+      </w:pPr>
+      <w:r>
+        <w:t>the client sends a command</w:t>
+      </w:r>
+      <w:r>
+        <w:t xml:space="preserve"> </w:t>
+      </w:r>
+      <w:r>
+        <w:t xml:space="preserve">message, which specifies </w:t>
+      </w:r>
+      <w:r>
+        <w:rPr>
+          <w:b/>
+          <w:bCs/>
+        </w:rPr>
+        <w:t>the operation to perform</w:t>
+      </w:r>
+      <w:r>
+        <w:t xml:space="preserve">, </w:t>
+      </w:r>
+      <w:r>
+        <w:rPr>
+          <w:b/>
+          <w:bCs/>
+        </w:rPr>
+        <w:t>and parameters</w:t>
+      </w:r>
+      <w:r>
+        <w:t xml:space="preserve">, </w:t>
+      </w:r>
+      <w:r>
+        <w:rPr>
+          <w:b/>
+          <w:bCs/>
+        </w:rPr>
+        <w:t>to a point</w:t>
+      </w:r>
+      <w:r>
+        <w:rPr>
+          <w:b/>
+          <w:bCs/>
+        </w:rPr>
+        <w:t>-</w:t>
+      </w:r>
+      <w:r>
+        <w:rPr>
+          <w:b/>
+          <w:bCs/>
+        </w:rPr>
+        <w:t xml:space="preserve">to-point messaging channel </w:t>
+      </w:r>
+      <w:r>
+        <w:rPr>
+          <w:b/>
+          <w:bCs/>
+          <w:highlight w:val="yellow"/>
+        </w:rPr>
+        <w:t>owned by a service</w:t>
+      </w:r>
+      <w:r>
+        <w:t>.</w:t>
+      </w:r>
+    </w:p>
+    <w:p>
+      <w:pPr>
+        <w:pStyle w:val="NoSpacing"/>
+        <w:numPr>
+          <w:ilvl w:val="0"/>
+          <w:numId w:val="31"/>
+        </w:numPr>
+        <w:rPr>
+          <w:b/>
+          <w:bCs/>
+        </w:rPr>
+      </w:pPr>
+      <w:r>
+        <w:rPr>
+          <w:b/>
+          <w:bCs/>
+        </w:rPr>
+        <w:t>The service processes the requests</w:t>
+      </w:r>
+      <w:r>
+        <w:t xml:space="preserve"> </w:t>
+      </w:r>
+      <w:r>
+        <w:t xml:space="preserve">and </w:t>
+      </w:r>
+      <w:r>
+        <w:rPr>
+          <w:b/>
+          <w:bCs/>
+        </w:rPr>
+        <w:t>sends a reply message</w:t>
+      </w:r>
+      <w:r>
+        <w:t xml:space="preserve">, which </w:t>
+      </w:r>
+      <w:r>
+        <w:rPr>
+          <w:b/>
+          <w:bCs/>
+        </w:rPr>
+        <w:t>contains the outcome</w:t>
+      </w:r>
+      <w:r>
+        <w:t xml:space="preserve">, </w:t>
+      </w:r>
+      <w:r>
+        <w:rPr>
+          <w:b/>
+          <w:bCs/>
+        </w:rPr>
+        <w:t>to a point-to-point channel</w:t>
+      </w:r>
+      <w:r>
+        <w:rPr>
+          <w:b/>
+          <w:bCs/>
+        </w:rPr>
+        <w:t xml:space="preserve"> </w:t>
+      </w:r>
+      <w:r>
+        <w:rPr>
+          <w:b/>
+          <w:bCs/>
+          <w:highlight w:val="yellow"/>
+        </w:rPr>
+        <w:t>owned by the client.</w:t>
+      </w:r>
+    </w:p>
+    <w:p>
+      <w:pPr>
+        <w:jc w:val="center"/>
+      </w:pPr>
+      <w:r>
+        <w:rPr>
+          <w:noProof/>
+        </w:rPr>
+        <w:drawing>
+          <wp:inline distT="0" distB="0" distL="0" distR="0" wp14:anchorId="0DE0C737" wp14:editId="092D8758">
+            <wp:extent cx="3303469" cy="2175548"/>
+            <wp:effectExtent l="0" t="0" r="0" b="0"/>
+            <wp:docPr id="2" name="Picture 2"/>
+            <wp:cNvGraphicFramePr>
+              <a:graphicFrameLocks xmlns:a="http://schemas.openxmlformats.org/drawingml/2006/main" noChangeAspect="1"/>
+            </wp:cNvGraphicFramePr>
+            <a:graphic xmlns:a="http://schemas.openxmlformats.org/drawingml/2006/main">
+              <a:graphicData uri="http://schemas.openxmlformats.org/drawingml/2006/picture">
+                <pic:pic xmlns:pic="http://schemas.openxmlformats.org/drawingml/2006/picture">
+                  <pic:nvPicPr>
+                    <pic:cNvPr id="1" name=""/>
+                    <pic:cNvPicPr/>
+                  </pic:nvPicPr>
+                  <pic:blipFill>
+                    <a:blip r:embed="rId12"/>
+                    <a:stretch>
+                      <a:fillRect/>
+                    </a:stretch>
+                  </pic:blipFill>
+                  <pic:spPr>
+                    <a:xfrm>
+                      <a:off x="0" y="0"/>
+                      <a:ext cx="3324026" cy="2189086"/>
+                    </a:xfrm>
+                    <a:prstGeom prst="rect">
+                      <a:avLst/>
+                    </a:prstGeom>
+                  </pic:spPr>
+                </pic:pic>
+              </a:graphicData>
+            </a:graphic>
+          </wp:inline>
+        </w:drawing>
+      </w:r>
+    </w:p>
+    <w:p>
+      <w:pPr>
+        <w:pStyle w:val="NoSpacing"/>
+        <w:numPr>
+          <w:ilvl w:val="0"/>
+          <w:numId w:val="32"/>
+        </w:numPr>
+        <w:spacing w:after="0"/>
+        <w:ind w:left="0"/>
+      </w:pPr>
+      <w:r>
+        <w:rPr>
+          <w:b/>
+          <w:bCs/>
+        </w:rPr>
+        <w:t>The client must tell the service where to send a reply message</w:t>
+      </w:r>
+      <w:r>
+        <w:rPr>
+          <w:b/>
+          <w:bCs/>
+        </w:rPr>
+        <w:t xml:space="preserve">, </w:t>
+      </w:r>
+      <w:r>
+        <w:t>it does that by sending a</w:t>
+      </w:r>
+      <w:r>
+        <w:t xml:space="preserve"> </w:t>
+      </w:r>
+      <w:r>
+        <w:t xml:space="preserve">message that contains a </w:t>
+      </w:r>
+      <w:r>
+        <w:rPr>
+          <w:rStyle w:val="code-snippetChar"/>
+          <w:b/>
+          <w:bCs/>
+        </w:rPr>
+        <w:t>replyChannel</w:t>
+      </w:r>
+      <w:r>
+        <w:rPr>
+          <w:b/>
+          <w:bCs/>
+        </w:rPr>
+        <w:t xml:space="preserve"> header</w:t>
+      </w:r>
+      <w:r>
+        <w:t xml:space="preserve"> </w:t>
+      </w:r>
+      <w:r>
+        <w:t>(return address)</w:t>
+      </w:r>
+    </w:p>
+    <w:p>
+      <w:pPr>
+        <w:pStyle w:val="NoSpacing"/>
+        <w:spacing w:after="0"/>
+      </w:pPr>
+    </w:p>
+    <w:p>
+      <w:pPr>
+        <w:pStyle w:val="NoSpacing"/>
+        <w:numPr>
+          <w:ilvl w:val="0"/>
+          <w:numId w:val="32"/>
+        </w:numPr>
+        <w:spacing w:after="0"/>
+        <w:ind w:left="0"/>
+      </w:pPr>
+      <w:r>
+        <w:rPr>
+          <w:b/>
+          <w:bCs/>
+        </w:rPr>
+        <w:t>The client must also match incoming reply messages to the requests it has sent</w:t>
+      </w:r>
+      <w:r>
+        <w:t xml:space="preserve">, this problem is addressed by the client sending a </w:t>
+      </w:r>
+      <w:r>
+        <w:rPr>
+          <w:rStyle w:val="code-snippetChar"/>
+          <w:b/>
+          <w:bCs/>
+        </w:rPr>
+        <w:t>messageIdentifier</w:t>
+      </w:r>
+      <w:r>
+        <w:rPr>
+          <w:b/>
+          <w:bCs/>
+        </w:rPr>
+        <w:t xml:space="preserve"> header</w:t>
+      </w:r>
+      <w:r>
+        <w:t xml:space="preserve"> along with the message, and the service sends a reply message to the reply channel along with a </w:t>
+      </w:r>
+      <w:r>
+        <w:rPr>
+          <w:rStyle w:val="code-snippetChar"/>
+          <w:b/>
+          <w:bCs/>
+        </w:rPr>
+        <w:t xml:space="preserve">correlationId </w:t>
+      </w:r>
+      <w:r>
+        <w:rPr>
+          <w:b/>
+          <w:bCs/>
+        </w:rPr>
+        <w:t>header</w:t>
+      </w:r>
+      <w:r>
+        <w:t xml:space="preserve"> that matches the original request’s </w:t>
+      </w:r>
+      <w:r>
+        <w:rPr>
+          <w:rStyle w:val="code-snippetChar"/>
+        </w:rPr>
+        <w:t>messageId</w:t>
+      </w:r>
+      <w:r>
+        <w:rPr>
+          <w:rStyle w:val="code-snippetChar"/>
+        </w:rPr>
+        <w:t>.</w:t>
+      </w:r>
+    </w:p>
+    <w:p>
+      <w:pPr>
+        <w:pStyle w:val="NoSpacing"/>
+        <w:numPr>
+          <w:ilvl w:val="0"/>
+          <w:numId w:val="32"/>
+        </w:numPr>
+        <w:spacing w:after="0"/>
+        <w:ind w:left="0"/>
+      </w:pPr>
+      <w:r>
+        <w:lastRenderedPageBreak/>
+        <w:t xml:space="preserve"> and must match reply messages to requests. Fortunately, solving these two problems isn’t that difficult. The client sends a command</w:t>
+      </w:r>
+      <w:r>
+        <w:t xml:space="preserve"> message that has a </w:t>
+      </w:r>
+      <w:r>
+        <w:t xml:space="preserve">reply channel </w:t>
+      </w:r>
+      <w:r>
+        <w:t>header. The server writes the reply message,</w:t>
+      </w:r>
+    </w:p>
+    <w:p>
+      <w:pPr>
+        <w:pStyle w:val="NoSpacing"/>
+        <w:spacing w:after="0"/>
+      </w:pPr>
+    </w:p>
+    <w:p>
+      <w:pPr>
+        <w:pStyle w:val="NoSpacing"/>
+        <w:spacing w:after="0"/>
+      </w:pPr>
+      <w:r>
+        <w:t>In theory, a messaging client could block until it receives a</w:t>
+      </w:r>
+      <w:r>
+        <w:t xml:space="preserve"> </w:t>
+      </w:r>
+      <w:r>
+        <w:t>reply, but in practice the client will process replies asynchronously.</w:t>
+      </w:r>
+    </w:p>
+    <w:p>
+      <w:pPr>
+        <w:pStyle w:val="NoSpacing"/>
+        <w:spacing w:after="0"/>
+      </w:pPr>
+    </w:p>
+    <w:p>
+      <w:pPr>
+        <w:pStyle w:val="NoSpacing"/>
+        <w:spacing w:after="0"/>
+        <w:rPr>
+          <w:b/>
+          <w:bCs/>
+        </w:rPr>
+      </w:pPr>
+      <w:r>
+        <w:rPr>
+          <w:b/>
+          <w:bCs/>
+          <w:highlight w:val="yellow"/>
+        </w:rPr>
+        <w:t>What’s more,</w:t>
+      </w:r>
+      <w:r>
+        <w:rPr>
+          <w:b/>
+          <w:bCs/>
+          <w:highlight w:val="yellow"/>
+        </w:rPr>
+        <w:t xml:space="preserve"> </w:t>
+      </w:r>
+      <w:r>
+        <w:rPr>
+          <w:b/>
+          <w:bCs/>
+          <w:highlight w:val="yellow"/>
+        </w:rPr>
+        <w:t>replies are typically processed by any one of the client’s instances.</w:t>
+      </w:r>
+    </w:p>
+    <w:p/>
+    <w:p>
+      <w:pPr>
+        <w:pStyle w:val="Heading2"/>
+      </w:pPr>
+      <w:r>
+        <w:t>Implementing One-Way Notification</w:t>
+      </w:r>
+    </w:p>
+    <w:p>
+      <w:pPr>
+        <w:autoSpaceDE w:val="0"/>
+        <w:autoSpaceDN w:val="0"/>
+        <w:adjustRightInd w:val="0"/>
+        <w:spacing w:after="0"/>
+        <w:rPr>
+          <w:rFonts w:ascii="NewBaskerville-Roman" w:hAnsi="NewBaskerville-Roman" w:cs="NewBaskerville-Roman"/>
+          <w:color w:val="262626"/>
+          <w:sz w:val="20"/>
+          <w:szCs w:val="20"/>
+        </w:rPr>
+      </w:pPr>
+      <w:r>
+        <w:rPr>
+          <w:rFonts w:ascii="NewBaskerville-Roman" w:hAnsi="NewBaskerville-Roman" w:cs="NewBaskerville-Roman"/>
+          <w:color w:val="262626"/>
+          <w:sz w:val="20"/>
+          <w:szCs w:val="20"/>
+        </w:rPr>
+        <w:t>Implementing one-way notifications is straightforward using asynchronous messaging.</w:t>
+      </w:r>
+    </w:p>
+    <w:p>
+      <w:pPr>
+        <w:autoSpaceDE w:val="0"/>
+        <w:autoSpaceDN w:val="0"/>
+        <w:adjustRightInd w:val="0"/>
+        <w:spacing w:after="0"/>
+        <w:rPr>
+          <w:rFonts w:ascii="NewBaskerville-Roman" w:hAnsi="NewBaskerville-Roman" w:cs="NewBaskerville-Roman"/>
+          <w:color w:val="262626"/>
+          <w:sz w:val="20"/>
+          <w:szCs w:val="20"/>
+        </w:rPr>
+      </w:pPr>
+    </w:p>
+    <w:p>
+      <w:pPr>
+        <w:autoSpaceDE w:val="0"/>
+        <w:autoSpaceDN w:val="0"/>
+        <w:adjustRightInd w:val="0"/>
+        <w:spacing w:after="0"/>
+        <w:rPr>
+          <w:rFonts w:ascii="NewBaskerville-Roman" w:hAnsi="NewBaskerville-Roman" w:cs="NewBaskerville-Roman"/>
+          <w:color w:val="262626"/>
+          <w:sz w:val="20"/>
+          <w:szCs w:val="20"/>
+        </w:rPr>
+      </w:pPr>
+      <w:r>
+        <w:rPr>
+          <w:rFonts w:ascii="NewBaskerville-Roman" w:hAnsi="NewBaskerville-Roman" w:cs="NewBaskerville-Roman"/>
+          <w:color w:val="262626"/>
+          <w:sz w:val="20"/>
+          <w:szCs w:val="20"/>
+        </w:rPr>
+        <w:t xml:space="preserve">The client sends a message, </w:t>
+      </w:r>
+      <w:r>
+        <w:rPr>
+          <w:rFonts w:ascii="NewBaskerville-Roman" w:hAnsi="NewBaskerville-Roman" w:cs="NewBaskerville-Roman"/>
+          <w:b/>
+          <w:bCs/>
+          <w:color w:val="262626"/>
+          <w:sz w:val="20"/>
+          <w:szCs w:val="20"/>
+        </w:rPr>
+        <w:t>typically a command message</w:t>
+      </w:r>
+      <w:r>
+        <w:rPr>
+          <w:rFonts w:ascii="NewBaskerville-Roman" w:hAnsi="NewBaskerville-Roman" w:cs="NewBaskerville-Roman"/>
+          <w:color w:val="262626"/>
+          <w:sz w:val="20"/>
+          <w:szCs w:val="20"/>
+        </w:rPr>
+        <w:t>, to a point-to-point channel</w:t>
+      </w:r>
+      <w:r>
+        <w:rPr>
+          <w:rFonts w:ascii="NewBaskerville-Roman" w:hAnsi="NewBaskerville-Roman" w:cs="NewBaskerville-Roman"/>
+          <w:color w:val="262626"/>
+          <w:sz w:val="20"/>
+          <w:szCs w:val="20"/>
+        </w:rPr>
+        <w:t xml:space="preserve"> </w:t>
+      </w:r>
+      <w:r>
+        <w:rPr>
+          <w:rFonts w:ascii="NewBaskerville-Roman" w:hAnsi="NewBaskerville-Roman" w:cs="NewBaskerville-Roman"/>
+          <w:color w:val="262626"/>
+          <w:sz w:val="20"/>
+          <w:szCs w:val="20"/>
+        </w:rPr>
+        <w:t>owned by the service.</w:t>
+      </w:r>
+    </w:p>
+    <w:p>
+      <w:pPr>
+        <w:autoSpaceDE w:val="0"/>
+        <w:autoSpaceDN w:val="0"/>
+        <w:adjustRightInd w:val="0"/>
+        <w:spacing w:after="0"/>
+        <w:rPr>
+          <w:rFonts w:ascii="NewBaskerville-Roman" w:hAnsi="NewBaskerville-Roman" w:cs="NewBaskerville-Roman"/>
+          <w:color w:val="262626"/>
+          <w:sz w:val="20"/>
+          <w:szCs w:val="20"/>
+        </w:rPr>
+      </w:pPr>
+    </w:p>
+    <w:p>
+      <w:pPr>
+        <w:autoSpaceDE w:val="0"/>
+        <w:autoSpaceDN w:val="0"/>
+        <w:adjustRightInd w:val="0"/>
+        <w:spacing w:after="0"/>
+        <w:rPr>
+          <w:rFonts w:ascii="NewBaskerville-Roman" w:hAnsi="NewBaskerville-Roman" w:cs="NewBaskerville-Roman"/>
+          <w:color w:val="262626"/>
+          <w:sz w:val="20"/>
+          <w:szCs w:val="20"/>
+        </w:rPr>
+      </w:pPr>
+      <w:r>
+        <w:rPr>
+          <w:rFonts w:ascii="NewBaskerville-Roman" w:hAnsi="NewBaskerville-Roman" w:cs="NewBaskerville-Roman"/>
+          <w:color w:val="262626"/>
+          <w:sz w:val="20"/>
+          <w:szCs w:val="20"/>
+        </w:rPr>
+        <w:t>The service subscribes to the channel and processes the message.</w:t>
+      </w:r>
+      <w:r>
+        <w:rPr>
+          <w:rFonts w:ascii="NewBaskerville-Roman" w:hAnsi="NewBaskerville-Roman" w:cs="NewBaskerville-Roman"/>
+          <w:color w:val="262626"/>
+          <w:sz w:val="20"/>
+          <w:szCs w:val="20"/>
+        </w:rPr>
+        <w:t xml:space="preserve"> </w:t>
+      </w:r>
+      <w:r>
+        <w:rPr>
+          <w:rFonts w:ascii="NewBaskerville-Roman" w:hAnsi="NewBaskerville-Roman" w:cs="NewBaskerville-Roman"/>
+          <w:color w:val="262626"/>
+          <w:sz w:val="20"/>
+          <w:szCs w:val="20"/>
+        </w:rPr>
+        <w:t>It doesn’t send back a reply.</w:t>
+      </w:r>
+    </w:p>
+    <w:p>
+      <w:pPr>
+        <w:autoSpaceDE w:val="0"/>
+        <w:autoSpaceDN w:val="0"/>
+        <w:adjustRightInd w:val="0"/>
+        <w:spacing w:after="0"/>
+        <w:rPr>
+          <w:rFonts w:ascii="NewBaskerville-Roman" w:hAnsi="NewBaskerville-Roman" w:cs="NewBaskerville-Roman"/>
+          <w:b/>
+          <w:bCs/>
+          <w:color w:val="FF0000"/>
+          <w:sz w:val="20"/>
+          <w:szCs w:val="20"/>
+        </w:rPr>
+      </w:pPr>
+      <w:r>
+        <w:rPr>
+          <w:rFonts w:ascii="NewBaskerville-Roman" w:hAnsi="NewBaskerville-Roman" w:cs="NewBaskerville-Roman"/>
+          <w:b/>
+          <w:bCs/>
+          <w:color w:val="FF0000"/>
+          <w:sz w:val="20"/>
+          <w:szCs w:val="20"/>
+        </w:rPr>
+        <w:t xml:space="preserve">(Why does </w:t>
+      </w:r>
+      <w:r>
+        <w:rPr>
+          <w:rFonts w:ascii="NewBaskerville-Roman" w:hAnsi="NewBaskerville-Roman" w:cs="NewBaskerville-Roman"/>
+          <w:b/>
+          <w:bCs/>
+          <w:color w:val="FF0000"/>
+          <w:sz w:val="20"/>
+          <w:szCs w:val="20"/>
+        </w:rPr>
+        <w:t>he use the term subscribe?)</w:t>
+      </w:r>
+    </w:p>
+    <w:p>
+      <w:pPr>
+        <w:pStyle w:val="Heading2"/>
+      </w:pPr>
+      <w:r>
+        <w:t>Implementing Publish-Subscribe</w:t>
+      </w:r>
+    </w:p>
+    <w:p>
+      <w:pPr>
+        <w:pStyle w:val="NoSpacing"/>
+      </w:pPr>
+      <w:r>
+        <w:t>Messaging has built-in support for the publish/subscribe style of interaction.</w:t>
+      </w:r>
+    </w:p>
+    <w:p>
+      <w:pPr>
+        <w:autoSpaceDE w:val="0"/>
+        <w:autoSpaceDN w:val="0"/>
+        <w:adjustRightInd w:val="0"/>
+        <w:spacing w:after="0"/>
+        <w:rPr>
+          <w:rFonts w:ascii="NewBaskerville-Roman" w:hAnsi="NewBaskerville-Roman" w:cs="NewBaskerville-Roman"/>
+          <w:color w:val="262626"/>
+          <w:sz w:val="20"/>
+          <w:szCs w:val="20"/>
+        </w:rPr>
+      </w:pPr>
+    </w:p>
+    <w:p>
+      <w:pPr>
+        <w:pStyle w:val="NoSpacing"/>
+        <w:rPr>
+          <w:b/>
+          <w:bCs/>
+        </w:rPr>
+      </w:pPr>
+      <w:r>
+        <w:rPr>
+          <w:b/>
+          <w:bCs/>
+        </w:rPr>
+        <w:t>A client</w:t>
+      </w:r>
+      <w:r>
+        <w:rPr>
+          <w:b/>
+          <w:bCs/>
+        </w:rPr>
+        <w:t xml:space="preserve"> </w:t>
+      </w:r>
+      <w:r>
+        <w:rPr>
+          <w:b/>
+          <w:bCs/>
+        </w:rPr>
+        <w:t>publishes a message to a publish-subscribe channel that is read by multiple consumers.</w:t>
+      </w:r>
+    </w:p>
+    <w:p>
+      <w:pPr>
+        <w:pStyle w:val="NoSpacing"/>
+        <w:numPr>
+          <w:ilvl w:val="0"/>
+          <w:numId w:val="33"/>
+        </w:numPr>
+        <w:rPr>
+          <w:b/>
+          <w:bCs/>
+        </w:rPr>
+      </w:pPr>
+      <w:r>
+        <w:t xml:space="preserve">As described in chapters 4 and 5, </w:t>
+      </w:r>
+      <w:r>
+        <w:rPr>
+          <w:b/>
+          <w:bCs/>
+        </w:rPr>
+        <w:t>services use publish/subscribe to publish</w:t>
+      </w:r>
+      <w:r>
+        <w:rPr>
+          <w:b/>
+          <w:bCs/>
+        </w:rPr>
+        <w:t xml:space="preserve"> </w:t>
+      </w:r>
+      <w:r>
+        <w:rPr>
+          <w:b/>
+          <w:bCs/>
+        </w:rPr>
+        <w:t>domain events, which represent changes to domain objects.</w:t>
+      </w:r>
+    </w:p>
+    <w:p>
+      <w:pPr>
+        <w:pStyle w:val="NoSpacing"/>
+        <w:numPr>
+          <w:ilvl w:val="0"/>
+          <w:numId w:val="33"/>
+        </w:numPr>
+        <w:rPr>
+          <w:highlight w:val="yellow"/>
+        </w:rPr>
+      </w:pPr>
+      <w:r>
+        <w:rPr>
+          <w:b/>
+          <w:bCs/>
+          <w:highlight w:val="yellow"/>
+        </w:rPr>
+        <w:t>The service that publishes</w:t>
+      </w:r>
+      <w:r>
+        <w:rPr>
+          <w:b/>
+          <w:bCs/>
+          <w:highlight w:val="yellow"/>
+        </w:rPr>
+        <w:t xml:space="preserve"> </w:t>
+      </w:r>
+      <w:r>
+        <w:rPr>
+          <w:b/>
+          <w:bCs/>
+          <w:highlight w:val="yellow"/>
+        </w:rPr>
+        <w:t>the domain events owns a publish-subscribe channel</w:t>
+      </w:r>
+      <w:r>
+        <w:t xml:space="preserve">, </w:t>
+      </w:r>
+      <w:r>
+        <w:rPr>
+          <w:b/>
+          <w:bCs/>
+          <w:highlight w:val="yellow"/>
+        </w:rPr>
+        <w:t>whose name is derived from the</w:t>
+      </w:r>
+      <w:r>
+        <w:rPr>
+          <w:b/>
+          <w:bCs/>
+          <w:highlight w:val="yellow"/>
+        </w:rPr>
+        <w:t xml:space="preserve"> </w:t>
+      </w:r>
+      <w:r>
+        <w:rPr>
+          <w:b/>
+          <w:bCs/>
+          <w:highlight w:val="yellow"/>
+        </w:rPr>
+        <w:t>domain class</w:t>
+      </w:r>
+      <w:r>
+        <w:rPr>
+          <w:b/>
+          <w:bCs/>
+          <w:highlight w:val="yellow"/>
+        </w:rPr>
+        <w:t xml:space="preserve"> </w:t>
+      </w:r>
+      <w:r>
+        <w:rPr>
+          <w:sz w:val="20"/>
+          <w:szCs w:val="20"/>
+          <w:highlight w:val="yellow"/>
+        </w:rPr>
+        <w:t>(</w:t>
+      </w:r>
+      <w:r>
+        <w:rPr>
+          <w:i/>
+          <w:iCs/>
+          <w:sz w:val="20"/>
+          <w:szCs w:val="20"/>
+          <w:highlight w:val="yellow"/>
+        </w:rPr>
+        <w:t>He must mean the channel’s name</w:t>
+      </w:r>
+      <w:r>
+        <w:rPr>
+          <w:sz w:val="20"/>
+          <w:szCs w:val="20"/>
+          <w:highlight w:val="yellow"/>
+        </w:rPr>
+        <w:t>)</w:t>
+      </w:r>
+      <w:r>
+        <w:rPr>
+          <w:b/>
+          <w:bCs/>
+          <w:highlight w:val="yellow"/>
+        </w:rPr>
+        <w:t>.</w:t>
+      </w:r>
+    </w:p>
+    <w:p>
+      <w:pPr>
+        <w:pStyle w:val="NoSpacing"/>
+        <w:numPr>
+          <w:ilvl w:val="0"/>
+          <w:numId w:val="33"/>
+        </w:numPr>
+        <w:rPr>
+          <w:b/>
+          <w:bCs/>
+        </w:rPr>
+      </w:pPr>
+      <w:r>
+        <w:rPr>
+          <w:b/>
+          <w:bCs/>
+        </w:rPr>
+        <w:t xml:space="preserve">For example, the </w:t>
+      </w:r>
+      <w:r>
+        <w:rPr>
+          <w:rFonts w:ascii="Courier" w:hAnsi="Courier" w:cs="Courier"/>
+          <w:b/>
+          <w:bCs/>
+          <w:sz w:val="19"/>
+          <w:szCs w:val="19"/>
+        </w:rPr>
+        <w:t xml:space="preserve">Order Service </w:t>
+      </w:r>
+      <w:r>
+        <w:rPr>
+          <w:b/>
+          <w:bCs/>
+        </w:rPr>
+        <w:t xml:space="preserve">publishes </w:t>
+      </w:r>
+      <w:r>
+        <w:rPr>
+          <w:rFonts w:ascii="Courier" w:hAnsi="Courier" w:cs="Courier"/>
+          <w:b/>
+          <w:bCs/>
+          <w:sz w:val="19"/>
+          <w:szCs w:val="19"/>
+        </w:rPr>
+        <w:t xml:space="preserve">Order </w:t>
+      </w:r>
+      <w:r>
+        <w:rPr>
+          <w:b/>
+          <w:bCs/>
+        </w:rPr>
+        <w:t xml:space="preserve">events to an </w:t>
+      </w:r>
+      <w:r>
+        <w:rPr>
+          <w:rFonts w:ascii="Courier" w:hAnsi="Courier" w:cs="Courier"/>
+          <w:b/>
+          <w:bCs/>
+          <w:sz w:val="19"/>
+          <w:szCs w:val="19"/>
+        </w:rPr>
+        <w:t>Order</w:t>
+      </w:r>
+      <w:r>
+        <w:rPr>
+          <w:b/>
+          <w:bCs/>
+        </w:rPr>
+        <w:t xml:space="preserve"> </w:t>
+      </w:r>
+      <w:r>
+        <w:rPr>
+          <w:b/>
+          <w:bCs/>
+        </w:rPr>
+        <w:t xml:space="preserve">channel, and the </w:t>
+      </w:r>
+      <w:r>
+        <w:rPr>
+          <w:rFonts w:ascii="Courier" w:hAnsi="Courier" w:cs="Courier"/>
+          <w:b/>
+          <w:bCs/>
+          <w:sz w:val="19"/>
+          <w:szCs w:val="19"/>
+        </w:rPr>
+        <w:t xml:space="preserve">Delivery Service </w:t>
+      </w:r>
+      <w:r>
+        <w:rPr>
+          <w:b/>
+          <w:bCs/>
+        </w:rPr>
+        <w:t xml:space="preserve">publishes </w:t>
+      </w:r>
+      <w:r>
+        <w:rPr>
+          <w:rFonts w:ascii="Courier" w:hAnsi="Courier" w:cs="Courier"/>
+          <w:b/>
+          <w:bCs/>
+          <w:sz w:val="19"/>
+          <w:szCs w:val="19"/>
+        </w:rPr>
+        <w:t xml:space="preserve">Delivery </w:t>
+      </w:r>
+      <w:r>
+        <w:rPr>
+          <w:b/>
+          <w:bCs/>
+        </w:rPr>
+        <w:t xml:space="preserve">events to a </w:t>
+      </w:r>
+      <w:r>
+        <w:rPr>
+          <w:rFonts w:ascii="Courier" w:hAnsi="Courier" w:cs="Courier"/>
+          <w:b/>
+          <w:bCs/>
+          <w:sz w:val="19"/>
+          <w:szCs w:val="19"/>
+        </w:rPr>
+        <w:t xml:space="preserve">Delivery </w:t>
+      </w:r>
+      <w:r>
+        <w:rPr>
+          <w:b/>
+          <w:bCs/>
+        </w:rPr>
+        <w:t>channel.</w:t>
+      </w:r>
+    </w:p>
+    <w:p>
+      <w:pPr>
+        <w:pStyle w:val="NoSpacing"/>
+        <w:rPr>
+          <w:b/>
+          <w:bCs/>
+        </w:rPr>
+      </w:pPr>
+      <w:r>
+        <w:rPr>
+          <w:b/>
+          <w:bCs/>
+          <w:highlight w:val="yellow"/>
+        </w:rPr>
+        <w:t>A service that’s interested in a particular</w:t>
+      </w:r>
+      <w:r>
+        <w:rPr>
+          <w:b/>
+          <w:bCs/>
+          <w:highlight w:val="yellow"/>
+        </w:rPr>
+        <w:t xml:space="preserve"> </w:t>
+      </w:r>
+      <w:r>
+        <w:rPr>
+          <w:b/>
+          <w:bCs/>
+          <w:highlight w:val="yellow"/>
+        </w:rPr>
+        <w:t>domain</w:t>
+      </w:r>
+      <w:r>
+        <w:rPr>
+          <w:b/>
+          <w:bCs/>
+          <w:highlight w:val="yellow"/>
+        </w:rPr>
+        <w:t xml:space="preserve"> </w:t>
+      </w:r>
+      <w:r>
+        <w:rPr>
+          <w:b/>
+          <w:bCs/>
+          <w:highlight w:val="yellow"/>
+        </w:rPr>
+        <w:t>object’s</w:t>
+      </w:r>
+      <w:r>
+        <w:rPr>
+          <w:b/>
+          <w:bCs/>
+          <w:highlight w:val="yellow"/>
+        </w:rPr>
+        <w:t xml:space="preserve"> </w:t>
+      </w:r>
+      <w:r>
+        <w:rPr>
+          <w:b/>
+          <w:bCs/>
+          <w:highlight w:val="yellow"/>
+        </w:rPr>
+        <w:t>events only has to subscribe</w:t>
+      </w:r>
+      <w:r>
+        <w:rPr>
+          <w:b/>
+          <w:bCs/>
+          <w:highlight w:val="yellow"/>
+        </w:rPr>
+        <w:t xml:space="preserve"> </w:t>
+      </w:r>
+      <w:r>
+        <w:rPr>
+          <w:b/>
+          <w:bCs/>
+          <w:highlight w:val="yellow"/>
+        </w:rPr>
+        <w:t>to the appropriate channel.</w:t>
+      </w:r>
+    </w:p>
+    <w:p>
+      <w:pPr>
+        <w:pStyle w:val="Heading2"/>
+      </w:pPr>
+      <w:r>
+        <w:t>Implementing Publish/ Async Response</w:t>
+      </w:r>
+    </w:p>
+    <w:p>
+      <w:pPr>
+        <w:pStyle w:val="NoSpacing"/>
+      </w:pPr>
+      <w:r>
+        <w:t>The publish/async responses interaction style is a higher-level style of interaction that’s</w:t>
+      </w:r>
+      <w:r>
+        <w:t xml:space="preserve"> </w:t>
+      </w:r>
+      <w:r>
+        <w:t>implemented by combining elements of publish/subscribe and request/response.</w:t>
+      </w:r>
+    </w:p>
+    <w:p>
+      <w:pPr>
+        <w:pStyle w:val="NoSpacing"/>
+        <w:numPr>
+          <w:ilvl w:val="0"/>
+          <w:numId w:val="34"/>
+        </w:numPr>
+        <w:rPr>
+          <w:b/>
+          <w:bCs/>
+        </w:rPr>
+      </w:pPr>
+      <w:r>
+        <w:t>A client</w:t>
+      </w:r>
+      <w:r>
+        <w:t xml:space="preserve"> </w:t>
+      </w:r>
+      <w:r>
+        <w:t xml:space="preserve">publishes a message that specifies a </w:t>
+      </w:r>
+      <w:r>
+        <w:rPr>
+          <w:rFonts w:ascii="NewBaskerville-Italic" w:hAnsi="NewBaskerville-Italic" w:cs="NewBaskerville-Italic"/>
+          <w:i/>
+          <w:iCs/>
+        </w:rPr>
+        <w:t xml:space="preserve">reply channel </w:t>
+      </w:r>
+      <w:r>
+        <w:t xml:space="preserve">header </w:t>
+      </w:r>
+      <w:r>
+        <w:rPr>
+          <w:b/>
+          <w:bCs/>
+        </w:rPr>
+        <w:t>to a publish-subscribe</w:t>
+      </w:r>
+      <w:r>
+        <w:rPr>
+          <w:b/>
+          <w:bCs/>
+        </w:rPr>
+        <w:t xml:space="preserve"> </w:t>
+      </w:r>
+      <w:r>
+        <w:rPr>
+          <w:b/>
+          <w:bCs/>
+        </w:rPr>
+        <w:t>channel.</w:t>
+      </w:r>
+    </w:p>
+    <w:p>
+      <w:pPr>
+        <w:pStyle w:val="NoSpacing"/>
+        <w:numPr>
+          <w:ilvl w:val="0"/>
+          <w:numId w:val="34"/>
+        </w:numPr>
+      </w:pPr>
+      <w:r>
+        <w:t xml:space="preserve">A consumer writes a reply message containing a </w:t>
+      </w:r>
+      <w:r>
+        <w:rPr>
+          <w:rFonts w:ascii="NewBaskerville-Italic" w:hAnsi="NewBaskerville-Italic" w:cs="NewBaskerville-Italic"/>
+          <w:i/>
+          <w:iCs/>
+        </w:rPr>
+        <w:t xml:space="preserve">correlation id </w:t>
+      </w:r>
+      <w:r>
+        <w:t>to the reply</w:t>
+      </w:r>
+      <w:r>
+        <w:t xml:space="preserve"> </w:t>
+      </w:r>
+      <w:r>
+        <w:t>channel.</w:t>
+      </w:r>
+    </w:p>
+    <w:p>
+      <w:pPr>
+        <w:pStyle w:val="NoSpacing"/>
+        <w:numPr>
+          <w:ilvl w:val="0"/>
+          <w:numId w:val="34"/>
+        </w:numPr>
+      </w:pPr>
+      <w:r>
+        <w:t xml:space="preserve">The client gathers the responses by using the </w:t>
+      </w:r>
+      <w:r>
+        <w:rPr>
+          <w:rFonts w:ascii="NewBaskerville-Italic" w:hAnsi="NewBaskerville-Italic" w:cs="NewBaskerville-Italic"/>
+          <w:i/>
+          <w:iCs/>
+        </w:rPr>
+        <w:t xml:space="preserve">correlation id </w:t>
+      </w:r>
+      <w:r>
+        <w:t>to match the reply</w:t>
+      </w:r>
+      <w:r>
+        <w:t xml:space="preserve"> </w:t>
+      </w:r>
+      <w:r>
+        <w:t>messages with the request.</w:t>
+      </w:r>
+    </w:p>
+    <w:p>
+      <w:pPr>
+        <w:pStyle w:val="NoSpacing"/>
+      </w:pPr>
+    </w:p>
+    <w:p>
+      <w:pPr>
+        <w:pStyle w:val="NoSpacing"/>
+      </w:pPr>
+      <w:r>
+        <w:t>Each service in your application that has an asynchronous API will use one or</w:t>
+      </w:r>
+      <w:r>
+        <w:t xml:space="preserve"> </w:t>
+      </w:r>
+      <w:r>
+        <w:t>more of these implementation techniques. A service that has an asynchronous API for</w:t>
+      </w:r>
+      <w:r>
+        <w:t xml:space="preserve"> </w:t>
+      </w:r>
+      <w:r>
+        <w:t xml:space="preserve">invoking operations will </w:t>
+      </w:r>
+      <w:r>
+        <w:lastRenderedPageBreak/>
+        <w:t>have a message channel for requests. Similarly, a service that</w:t>
+      </w:r>
+      <w:r>
+        <w:t xml:space="preserve"> </w:t>
+      </w:r>
+      <w:r>
+        <w:t>publishes</w:t>
+      </w:r>
+      <w:r>
+        <w:t xml:space="preserve"> events will publish them to an event message channel.</w:t>
+      </w:r>
+    </w:p>
+    <w:p>
+      <w:pPr>
+        <w:pStyle w:val="NoSpacing"/>
+      </w:pPr>
+      <w:r>
+        <w:t>As described in section 3.1.2, it’s important to write an API specification for a service.</w:t>
+      </w:r>
+      <w:r>
+        <w:t xml:space="preserve"> </w:t>
+      </w:r>
+      <w:r>
+        <w:t>Let’s look at how to do that for an asynchronous API.</w:t>
+      </w:r>
+    </w:p>
+    <w:p>
+      <w:pPr>
+        <w:pStyle w:val="Heading1"/>
+      </w:pPr>
+      <w:r>
+        <w:t>Creating an API Specification for a Messaging-Based Service API</w:t>
+      </w:r>
+    </w:p>
+    <w:p>
+      <w:pPr>
+        <w:autoSpaceDE w:val="0"/>
+        <w:autoSpaceDN w:val="0"/>
+        <w:adjustRightInd w:val="0"/>
+        <w:spacing w:after="0"/>
+        <w:rPr>
+          <w:rFonts w:ascii="NewBaskerville-Roman" w:hAnsi="NewBaskerville-Roman" w:cs="NewBaskerville-Roman"/>
+          <w:color w:val="262626"/>
+          <w:sz w:val="20"/>
+          <w:szCs w:val="20"/>
+        </w:rPr>
+      </w:pPr>
+      <w:r>
+        <w:rPr>
+          <w:rFonts w:ascii="NewBaskerville-Roman" w:hAnsi="NewBaskerville-Roman" w:cs="NewBaskerville-Roman"/>
+          <w:color w:val="262626"/>
+          <w:sz w:val="20"/>
+          <w:szCs w:val="20"/>
+        </w:rPr>
+        <w:t>The specification for a service’s asynchronous API must, as figure 3.9 shows, specify</w:t>
+      </w:r>
+      <w:r>
+        <w:rPr>
+          <w:rFonts w:ascii="NewBaskerville-Roman" w:hAnsi="NewBaskerville-Roman" w:cs="NewBaskerville-Roman"/>
+          <w:color w:val="262626"/>
+          <w:sz w:val="20"/>
+          <w:szCs w:val="20"/>
+        </w:rPr>
+        <w:t>:</w:t>
+      </w:r>
+    </w:p>
+    <w:p>
+      <w:pPr>
+        <w:pStyle w:val="ListParagraph"/>
+        <w:numPr>
+          <w:ilvl w:val="0"/>
+          <w:numId w:val="35"/>
+        </w:numPr>
+        <w:autoSpaceDE w:val="0"/>
+        <w:autoSpaceDN w:val="0"/>
+        <w:adjustRightInd w:val="0"/>
+        <w:spacing w:after="0"/>
+        <w:rPr>
+          <w:rFonts w:ascii="NewBaskerville-Roman" w:hAnsi="NewBaskerville-Roman" w:cs="NewBaskerville-Roman"/>
+          <w:color w:val="262626"/>
+          <w:sz w:val="20"/>
+          <w:szCs w:val="20"/>
+        </w:rPr>
+      </w:pPr>
+      <w:r>
+        <w:rPr>
+          <w:rFonts w:ascii="NewBaskerville-Roman" w:hAnsi="NewBaskerville-Roman" w:cs="NewBaskerville-Roman"/>
+          <w:color w:val="262626"/>
+          <w:sz w:val="20"/>
+          <w:szCs w:val="20"/>
+        </w:rPr>
+        <w:t>The API itself can be operations invoked by clients or, events published b</w:t>
+      </w:r>
+      <w:r>
+        <w:rPr>
+          <w:rFonts w:ascii="NewBaskerville-Roman" w:hAnsi="NewBaskerville-Roman" w:cs="NewBaskerville-Roman"/>
+          <w:color w:val="262626"/>
+          <w:sz w:val="20"/>
+          <w:szCs w:val="20"/>
+        </w:rPr>
+        <w:t>y</w:t>
+      </w:r>
+      <w:r>
+        <w:rPr>
+          <w:rFonts w:ascii="NewBaskerville-Roman" w:hAnsi="NewBaskerville-Roman" w:cs="NewBaskerville-Roman"/>
+          <w:color w:val="262626"/>
+          <w:sz w:val="20"/>
+          <w:szCs w:val="20"/>
+        </w:rPr>
+        <w:t xml:space="preserve"> the service</w:t>
+      </w:r>
+    </w:p>
+    <w:p>
+      <w:pPr>
+        <w:pStyle w:val="ListParagraph"/>
+        <w:numPr>
+          <w:ilvl w:val="0"/>
+          <w:numId w:val="35"/>
+        </w:numPr>
+        <w:autoSpaceDE w:val="0"/>
+        <w:autoSpaceDN w:val="0"/>
+        <w:adjustRightInd w:val="0"/>
+        <w:spacing w:after="0"/>
+        <w:rPr>
+          <w:rFonts w:ascii="NewBaskerville-Roman" w:hAnsi="NewBaskerville-Roman" w:cs="NewBaskerville-Roman"/>
+          <w:color w:val="262626"/>
+          <w:sz w:val="20"/>
+          <w:szCs w:val="20"/>
+        </w:rPr>
+      </w:pPr>
+      <w:r>
+        <w:rPr>
+          <w:rFonts w:ascii="NewBaskerville-Roman" w:hAnsi="NewBaskerville-Roman" w:cs="NewBaskerville-Roman"/>
+          <w:color w:val="262626"/>
+          <w:sz w:val="20"/>
+          <w:szCs w:val="20"/>
+        </w:rPr>
+        <w:t>the names of the message channels</w:t>
+      </w:r>
+    </w:p>
+    <w:p>
+      <w:pPr>
+        <w:pStyle w:val="ListParagraph"/>
+        <w:numPr>
+          <w:ilvl w:val="0"/>
+          <w:numId w:val="35"/>
+        </w:numPr>
+        <w:autoSpaceDE w:val="0"/>
+        <w:autoSpaceDN w:val="0"/>
+        <w:adjustRightInd w:val="0"/>
+        <w:spacing w:after="0"/>
+        <w:rPr>
+          <w:rFonts w:ascii="NewBaskerville-Roman" w:hAnsi="NewBaskerville-Roman" w:cs="NewBaskerville-Roman"/>
+          <w:color w:val="262626"/>
+          <w:sz w:val="20"/>
+          <w:szCs w:val="20"/>
+        </w:rPr>
+      </w:pPr>
+      <w:r>
+        <w:rPr>
+          <w:rFonts w:ascii="NewBaskerville-Roman" w:hAnsi="NewBaskerville-Roman" w:cs="NewBaskerville-Roman"/>
+          <w:color w:val="262626"/>
+          <w:sz w:val="20"/>
+          <w:szCs w:val="20"/>
+        </w:rPr>
+        <w:t>the message types that are exchanged over each</w:t>
+      </w:r>
+      <w:r>
+        <w:rPr>
+          <w:rFonts w:ascii="NewBaskerville-Roman" w:hAnsi="NewBaskerville-Roman" w:cs="NewBaskerville-Roman"/>
+          <w:color w:val="262626"/>
+          <w:sz w:val="20"/>
+          <w:szCs w:val="20"/>
+        </w:rPr>
+        <w:t xml:space="preserve"> </w:t>
+      </w:r>
+      <w:r>
+        <w:rPr>
+          <w:rFonts w:ascii="NewBaskerville-Roman" w:hAnsi="NewBaskerville-Roman" w:cs="NewBaskerville-Roman"/>
+          <w:color w:val="262626"/>
+          <w:sz w:val="20"/>
+          <w:szCs w:val="20"/>
+        </w:rPr>
+        <w:t>channel</w:t>
+      </w:r>
+      <w:r>
+        <w:rPr>
+          <w:rFonts w:ascii="NewBaskerville-Roman" w:hAnsi="NewBaskerville-Roman" w:cs="NewBaskerville-Roman"/>
+          <w:color w:val="262626"/>
+          <w:sz w:val="20"/>
+          <w:szCs w:val="20"/>
+        </w:rPr>
+        <w:t xml:space="preserve"> an</w:t>
+      </w:r>
+      <w:r>
+        <w:rPr>
+          <w:rFonts w:ascii="NewBaskerville-Roman" w:hAnsi="NewBaskerville-Roman" w:cs="NewBaskerville-Roman"/>
+          <w:color w:val="262626"/>
+          <w:sz w:val="20"/>
+          <w:szCs w:val="20"/>
+        </w:rPr>
+        <w:t>d</w:t>
+      </w:r>
+      <w:r>
+        <w:rPr>
+          <w:rFonts w:ascii="NewBaskerville-Roman" w:hAnsi="NewBaskerville-Roman" w:cs="NewBaskerville-Roman"/>
+          <w:color w:val="262626"/>
+          <w:sz w:val="20"/>
+          <w:szCs w:val="20"/>
+        </w:rPr>
+        <w:t xml:space="preserve"> their formats</w:t>
+      </w:r>
+    </w:p>
+    <w:p>
+      <w:pPr>
+        <w:autoSpaceDE w:val="0"/>
+        <w:autoSpaceDN w:val="0"/>
+        <w:adjustRightInd w:val="0"/>
+        <w:spacing w:after="0"/>
+        <w:rPr>
+          <w:rFonts w:ascii="NewBaskerville-Roman" w:hAnsi="NewBaskerville-Roman" w:cs="NewBaskerville-Roman"/>
+          <w:color w:val="262626"/>
+          <w:sz w:val="20"/>
+          <w:szCs w:val="20"/>
+        </w:rPr>
+      </w:pPr>
+    </w:p>
+    <w:p>
+      <w:pPr>
+        <w:autoSpaceDE w:val="0"/>
+        <w:autoSpaceDN w:val="0"/>
+        <w:adjustRightInd w:val="0"/>
+        <w:spacing w:after="0"/>
+        <w:jc w:val="center"/>
+        <w:rPr>
+          <w:rFonts w:ascii="NewBaskerville-Roman" w:hAnsi="NewBaskerville-Roman" w:cs="NewBaskerville-Roman"/>
+          <w:color w:val="262626"/>
+          <w:sz w:val="20"/>
+          <w:szCs w:val="20"/>
+        </w:rPr>
+      </w:pPr>
+      <w:r>
+        <w:rPr>
+          <w:noProof/>
+        </w:rPr>
+        <w:drawing>
+          <wp:inline distT="0" distB="0" distL="0" distR="0" wp14:anchorId="3AB7BA8D" wp14:editId="357C79CF">
+            <wp:extent cx="3590018" cy="1797087"/>
+            <wp:effectExtent l="0" t="0" r="0" b="0"/>
+            <wp:docPr id="3" name="Picture 3"/>
+            <wp:cNvGraphicFramePr>
+              <a:graphicFrameLocks xmlns:a="http://schemas.openxmlformats.org/drawingml/2006/main" noChangeAspect="1"/>
+            </wp:cNvGraphicFramePr>
+            <a:graphic xmlns:a="http://schemas.openxmlformats.org/drawingml/2006/main">
+              <a:graphicData uri="http://schemas.openxmlformats.org/drawingml/2006/picture">
+                <pic:pic xmlns:pic="http://schemas.openxmlformats.org/drawingml/2006/picture">
+                  <pic:nvPicPr>
+                    <pic:cNvPr id="1" name=""/>
+                    <pic:cNvPicPr/>
+                  </pic:nvPicPr>
+                  <pic:blipFill>
+                    <a:blip r:embed="rId13"/>
+                    <a:stretch>
+                      <a:fillRect/>
+                    </a:stretch>
+                  </pic:blipFill>
+                  <pic:spPr>
+                    <a:xfrm>
+                      <a:off x="0" y="0"/>
+                      <a:ext cx="3625335" cy="1814766"/>
+                    </a:xfrm>
+                    <a:prstGeom prst="rect">
+                      <a:avLst/>
+                    </a:prstGeom>
+                  </pic:spPr>
+                </pic:pic>
+              </a:graphicData>
+            </a:graphic>
+          </wp:inline>
+        </w:drawing>
+      </w:r>
+    </w:p>
+    <w:p>
+      <w:pPr>
+        <w:autoSpaceDE w:val="0"/>
+        <w:autoSpaceDN w:val="0"/>
+        <w:adjustRightInd w:val="0"/>
+        <w:spacing w:after="0"/>
+        <w:rPr>
+          <w:rFonts w:ascii="NewBaskerville-Roman" w:hAnsi="NewBaskerville-Roman" w:cs="NewBaskerville-Roman"/>
+          <w:color w:val="262626"/>
+          <w:sz w:val="20"/>
+          <w:szCs w:val="20"/>
+        </w:rPr>
+      </w:pPr>
+    </w:p>
+    <w:p>
+      <w:pPr>
+        <w:autoSpaceDE w:val="0"/>
+        <w:autoSpaceDN w:val="0"/>
+        <w:adjustRightInd w:val="0"/>
+        <w:spacing w:after="0"/>
+        <w:rPr>
+          <w:rFonts w:ascii="NewBaskerville-Roman" w:hAnsi="NewBaskerville-Roman" w:cs="NewBaskerville-Roman"/>
+          <w:color w:val="262626"/>
+          <w:sz w:val="20"/>
+          <w:szCs w:val="20"/>
+        </w:rPr>
+      </w:pPr>
+      <w:r>
+        <w:rPr>
+          <w:rFonts w:ascii="NewBaskerville-Roman" w:hAnsi="NewBaskerville-Roman" w:cs="NewBaskerville-Roman"/>
+          <w:color w:val="262626"/>
+          <w:sz w:val="20"/>
+          <w:szCs w:val="20"/>
+        </w:rPr>
+        <w:t>You must also describe the format of the messages using a</w:t>
+      </w:r>
+      <w:r>
+        <w:rPr>
+          <w:rFonts w:ascii="NewBaskerville-Roman" w:hAnsi="NewBaskerville-Roman" w:cs="NewBaskerville-Roman"/>
+          <w:color w:val="262626"/>
+          <w:sz w:val="20"/>
+          <w:szCs w:val="20"/>
+        </w:rPr>
+        <w:t xml:space="preserve"> </w:t>
+      </w:r>
+      <w:r>
+        <w:rPr>
+          <w:rFonts w:ascii="NewBaskerville-Roman" w:hAnsi="NewBaskerville-Roman" w:cs="NewBaskerville-Roman"/>
+          <w:color w:val="262626"/>
+          <w:sz w:val="20"/>
+          <w:szCs w:val="20"/>
+        </w:rPr>
+        <w:t xml:space="preserve">standard such as </w:t>
+      </w:r>
+      <w:r>
+        <w:rPr>
+          <w:rFonts w:ascii="NewBaskerville-Roman" w:hAnsi="NewBaskerville-Roman" w:cs="NewBaskerville-Roman"/>
+          <w:b/>
+          <w:bCs/>
+          <w:color w:val="262626"/>
+          <w:sz w:val="20"/>
+          <w:szCs w:val="20"/>
+        </w:rPr>
+        <w:t>JSON</w:t>
+      </w:r>
+      <w:r>
+        <w:rPr>
+          <w:rFonts w:ascii="NewBaskerville-Roman" w:hAnsi="NewBaskerville-Roman" w:cs="NewBaskerville-Roman"/>
+          <w:color w:val="262626"/>
+          <w:sz w:val="20"/>
+          <w:szCs w:val="20"/>
+        </w:rPr>
+        <w:t xml:space="preserve">, </w:t>
+      </w:r>
+      <w:r>
+        <w:rPr>
+          <w:rFonts w:ascii="NewBaskerville-Roman" w:hAnsi="NewBaskerville-Roman" w:cs="NewBaskerville-Roman"/>
+          <w:b/>
+          <w:bCs/>
+          <w:color w:val="262626"/>
+          <w:sz w:val="20"/>
+          <w:szCs w:val="20"/>
+        </w:rPr>
+        <w:t>XML</w:t>
+      </w:r>
+      <w:r>
+        <w:rPr>
+          <w:rFonts w:ascii="NewBaskerville-Roman" w:hAnsi="NewBaskerville-Roman" w:cs="NewBaskerville-Roman"/>
+          <w:color w:val="262626"/>
+          <w:sz w:val="20"/>
+          <w:szCs w:val="20"/>
+        </w:rPr>
+        <w:t xml:space="preserve">, or </w:t>
+      </w:r>
+      <w:r>
+        <w:rPr>
+          <w:rFonts w:ascii="NewBaskerville-Roman" w:hAnsi="NewBaskerville-Roman" w:cs="NewBaskerville-Roman"/>
+          <w:b/>
+          <w:bCs/>
+          <w:color w:val="262626"/>
+          <w:sz w:val="20"/>
+          <w:szCs w:val="20"/>
+        </w:rPr>
+        <w:t>Protobuf</w:t>
+      </w:r>
+      <w:r>
+        <w:rPr>
+          <w:rFonts w:ascii="NewBaskerville-Roman" w:hAnsi="NewBaskerville-Roman" w:cs="NewBaskerville-Roman"/>
+          <w:color w:val="262626"/>
+          <w:sz w:val="20"/>
+          <w:szCs w:val="20"/>
+        </w:rPr>
+        <w:t>.</w:t>
+      </w:r>
+      <w:r>
+        <w:rPr>
+          <w:rFonts w:ascii="NewBaskerville-Roman" w:hAnsi="NewBaskerville-Roman" w:cs="NewBaskerville-Roman"/>
+          <w:color w:val="262626"/>
+          <w:sz w:val="20"/>
+          <w:szCs w:val="20"/>
+        </w:rPr>
+        <w:t xml:space="preserve"> </w:t>
+      </w:r>
+      <w:r>
+        <w:rPr>
+          <w:rFonts w:ascii="NewBaskerville-Roman" w:hAnsi="NewBaskerville-Roman" w:cs="NewBaskerville-Roman"/>
+          <w:color w:val="262626"/>
+          <w:sz w:val="20"/>
+          <w:szCs w:val="20"/>
+        </w:rPr>
+        <w:t xml:space="preserve">But </w:t>
+      </w:r>
+      <w:r>
+        <w:rPr>
+          <w:rFonts w:ascii="NewBaskerville-Roman" w:hAnsi="NewBaskerville-Roman" w:cs="NewBaskerville-Roman"/>
+          <w:b/>
+          <w:bCs/>
+          <w:color w:val="262626"/>
+          <w:sz w:val="20"/>
+          <w:szCs w:val="20"/>
+        </w:rPr>
+        <w:t>unlike with REST and Open API, there</w:t>
+      </w:r>
+      <w:r>
+        <w:rPr>
+          <w:rFonts w:ascii="NewBaskerville-Roman" w:hAnsi="NewBaskerville-Roman" w:cs="NewBaskerville-Roman"/>
+          <w:b/>
+          <w:bCs/>
+          <w:color w:val="262626"/>
+          <w:sz w:val="20"/>
+          <w:szCs w:val="20"/>
+        </w:rPr>
+        <w:t xml:space="preserve"> </w:t>
+      </w:r>
+      <w:r>
+        <w:rPr>
+          <w:rFonts w:ascii="NewBaskerville-Roman" w:hAnsi="NewBaskerville-Roman" w:cs="NewBaskerville-Roman"/>
+          <w:b/>
+          <w:bCs/>
+          <w:color w:val="262626"/>
+          <w:sz w:val="20"/>
+          <w:szCs w:val="20"/>
+        </w:rPr>
+        <w:t>isn’t a widely adopted standard for documenting the</w:t>
+      </w:r>
+      <w:r>
+        <w:rPr>
+          <w:rFonts w:ascii="NewBaskerville-Roman" w:hAnsi="NewBaskerville-Roman" w:cs="NewBaskerville-Roman"/>
+          <w:b/>
+          <w:bCs/>
+          <w:color w:val="262626"/>
+          <w:sz w:val="20"/>
+          <w:szCs w:val="20"/>
+        </w:rPr>
+        <w:t xml:space="preserve"> </w:t>
+      </w:r>
+      <w:r>
+        <w:rPr>
+          <w:rFonts w:ascii="NewBaskerville-Roman" w:hAnsi="NewBaskerville-Roman" w:cs="NewBaskerville-Roman"/>
+          <w:b/>
+          <w:bCs/>
+          <w:color w:val="262626"/>
+          <w:sz w:val="20"/>
+          <w:szCs w:val="20"/>
+        </w:rPr>
+        <w:t>channels and the message types.</w:t>
+      </w:r>
+      <w:r>
+        <w:rPr>
+          <w:rFonts w:ascii="NewBaskerville-Roman" w:hAnsi="NewBaskerville-Roman" w:cs="NewBaskerville-Roman"/>
+          <w:b/>
+          <w:bCs/>
+          <w:color w:val="262626"/>
+          <w:sz w:val="20"/>
+          <w:szCs w:val="20"/>
+        </w:rPr>
+        <w:t xml:space="preserve"> </w:t>
+      </w:r>
+      <w:r>
+        <w:rPr>
+          <w:rFonts w:ascii="NewBaskerville-Roman" w:hAnsi="NewBaskerville-Roman" w:cs="NewBaskerville-Roman"/>
+          <w:color w:val="262626"/>
+          <w:sz w:val="20"/>
+          <w:szCs w:val="20"/>
+        </w:rPr>
+        <w:t>Instead, you need to write an informal document.</w:t>
+      </w:r>
+    </w:p>
+    <w:p>
+      <w:pPr>
+        <w:autoSpaceDE w:val="0"/>
+        <w:autoSpaceDN w:val="0"/>
+        <w:adjustRightInd w:val="0"/>
+        <w:spacing w:after="0"/>
+        <w:rPr>
+          <w:rFonts w:ascii="NewBaskerville-Roman" w:hAnsi="NewBaskerville-Roman" w:cs="NewBaskerville-Roman"/>
+          <w:b/>
+          <w:bCs/>
+          <w:color w:val="262626"/>
+          <w:sz w:val="20"/>
+          <w:szCs w:val="20"/>
+        </w:rPr>
+      </w:pPr>
+    </w:p>
+    <w:p>
+      <w:pPr>
+        <w:autoSpaceDE w:val="0"/>
+        <w:autoSpaceDN w:val="0"/>
+        <w:adjustRightInd w:val="0"/>
+        <w:spacing w:after="0"/>
+        <w:rPr>
+          <w:rFonts w:ascii="NewBaskerville-Roman" w:hAnsi="NewBaskerville-Roman" w:cs="NewBaskerville-Roman"/>
+          <w:color w:val="262626"/>
+          <w:sz w:val="20"/>
+          <w:szCs w:val="20"/>
+        </w:rPr>
+      </w:pPr>
+      <w:r>
+        <w:rPr>
+          <w:rFonts w:ascii="NewBaskerville-Roman" w:hAnsi="NewBaskerville-Roman" w:cs="NewBaskerville-Roman"/>
+          <w:color w:val="262626"/>
+          <w:sz w:val="20"/>
+          <w:szCs w:val="20"/>
+        </w:rPr>
+        <w:t>A service’s asynchronous API consists of</w:t>
+      </w:r>
+    </w:p>
+    <w:p>
+      <w:pPr>
+        <w:pStyle w:val="ListParagraph"/>
+        <w:numPr>
+          <w:ilvl w:val="0"/>
+          <w:numId w:val="36"/>
+        </w:numPr>
+        <w:autoSpaceDE w:val="0"/>
+        <w:autoSpaceDN w:val="0"/>
+        <w:adjustRightInd w:val="0"/>
+        <w:spacing w:after="0"/>
+        <w:rPr>
+          <w:rFonts w:ascii="NewBaskerville-Roman" w:hAnsi="NewBaskerville-Roman" w:cs="NewBaskerville-Roman"/>
+          <w:b/>
+          <w:bCs/>
+          <w:color w:val="262626"/>
+          <w:sz w:val="20"/>
+          <w:szCs w:val="20"/>
+        </w:rPr>
+      </w:pPr>
+      <w:r>
+        <w:rPr>
+          <w:rFonts w:ascii="NewBaskerville-Roman" w:hAnsi="NewBaskerville-Roman" w:cs="NewBaskerville-Roman"/>
+          <w:b/>
+          <w:bCs/>
+          <w:color w:val="262626"/>
+          <w:sz w:val="20"/>
+          <w:szCs w:val="20"/>
+        </w:rPr>
+        <w:t>operations, invoked by clients</w:t>
+      </w:r>
+    </w:p>
+    <w:p>
+      <w:pPr>
+        <w:pStyle w:val="ListParagraph"/>
+        <w:numPr>
+          <w:ilvl w:val="0"/>
+          <w:numId w:val="36"/>
+        </w:numPr>
+        <w:autoSpaceDE w:val="0"/>
+        <w:autoSpaceDN w:val="0"/>
+        <w:adjustRightInd w:val="0"/>
+        <w:spacing w:after="0"/>
+        <w:rPr>
+          <w:rFonts w:ascii="NewBaskerville-Roman" w:hAnsi="NewBaskerville-Roman" w:cs="NewBaskerville-Roman"/>
+          <w:b/>
+          <w:bCs/>
+          <w:color w:val="262626"/>
+          <w:sz w:val="20"/>
+          <w:szCs w:val="20"/>
+        </w:rPr>
+      </w:pPr>
+      <w:r>
+        <w:rPr>
+          <w:rFonts w:ascii="NewBaskerville-Roman" w:hAnsi="NewBaskerville-Roman" w:cs="NewBaskerville-Roman"/>
+          <w:b/>
+          <w:bCs/>
+          <w:color w:val="262626"/>
+          <w:sz w:val="20"/>
+          <w:szCs w:val="20"/>
+        </w:rPr>
+        <w:t>and events,</w:t>
+      </w:r>
+      <w:r>
+        <w:rPr>
+          <w:rFonts w:ascii="NewBaskerville-Roman" w:hAnsi="NewBaskerville-Roman" w:cs="NewBaskerville-Roman"/>
+          <w:b/>
+          <w:bCs/>
+          <w:color w:val="262626"/>
+          <w:sz w:val="20"/>
+          <w:szCs w:val="20"/>
+        </w:rPr>
+        <w:t xml:space="preserve"> </w:t>
+      </w:r>
+      <w:r>
+        <w:rPr>
+          <w:rFonts w:ascii="NewBaskerville-Roman" w:hAnsi="NewBaskerville-Roman" w:cs="NewBaskerville-Roman"/>
+          <w:b/>
+          <w:bCs/>
+          <w:color w:val="262626"/>
+          <w:sz w:val="20"/>
+          <w:szCs w:val="20"/>
+        </w:rPr>
+        <w:t>published by the services.</w:t>
+      </w:r>
+    </w:p>
+    <w:p>
+      <w:pPr>
+        <w:autoSpaceDE w:val="0"/>
+        <w:autoSpaceDN w:val="0"/>
+        <w:adjustRightInd w:val="0"/>
+        <w:spacing w:after="0"/>
+        <w:rPr>
+          <w:rFonts w:ascii="NewBaskerville-Roman" w:hAnsi="NewBaskerville-Roman" w:cs="NewBaskerville-Roman"/>
+          <w:color w:val="262626"/>
+          <w:sz w:val="20"/>
+          <w:szCs w:val="20"/>
+        </w:rPr>
+      </w:pPr>
+    </w:p>
+    <w:p>
+      <w:pPr>
+        <w:autoSpaceDE w:val="0"/>
+        <w:autoSpaceDN w:val="0"/>
+        <w:adjustRightInd w:val="0"/>
+        <w:spacing w:after="0"/>
+        <w:rPr>
+          <w:rFonts w:ascii="NewBaskerville-Roman" w:hAnsi="NewBaskerville-Roman" w:cs="NewBaskerville-Roman"/>
+          <w:color w:val="262626"/>
+          <w:sz w:val="20"/>
+          <w:szCs w:val="20"/>
+        </w:rPr>
+      </w:pPr>
+      <w:r>
+        <w:rPr>
+          <w:rFonts w:ascii="NewBaskerville-Roman" w:hAnsi="NewBaskerville-Roman" w:cs="NewBaskerville-Roman"/>
+          <w:color w:val="262626"/>
+          <w:sz w:val="20"/>
+          <w:szCs w:val="20"/>
+        </w:rPr>
+        <w:t>They’re documented in different ways. Let’s take a look at</w:t>
+      </w:r>
+      <w:r>
+        <w:rPr>
+          <w:rFonts w:ascii="NewBaskerville-Roman" w:hAnsi="NewBaskerville-Roman" w:cs="NewBaskerville-Roman"/>
+          <w:color w:val="262626"/>
+          <w:sz w:val="20"/>
+          <w:szCs w:val="20"/>
+        </w:rPr>
+        <w:t xml:space="preserve"> </w:t>
+      </w:r>
+      <w:r>
+        <w:rPr>
+          <w:rFonts w:ascii="NewBaskerville-Roman" w:hAnsi="NewBaskerville-Roman" w:cs="NewBaskerville-Roman"/>
+          <w:color w:val="262626"/>
+          <w:sz w:val="20"/>
+          <w:szCs w:val="20"/>
+        </w:rPr>
+        <w:t>each one, starting with operations.</w:t>
+      </w:r>
+    </w:p>
+    <w:p>
+      <w:pPr>
+        <w:pStyle w:val="Heading2"/>
+      </w:pPr>
+      <w:r>
+        <w:t>Documenting Asynchronous Operations</w:t>
+      </w:r>
+    </w:p>
+    <w:p>
+      <w:pPr>
+        <w:pStyle w:val="NoSpacing"/>
+      </w:pPr>
+      <w:r>
+        <w:rPr>
+          <w:b/>
+          <w:bCs/>
+        </w:rPr>
+        <w:t>A service’s operations</w:t>
+      </w:r>
+      <w:r>
+        <w:t xml:space="preserve"> can be invoked using one of two different interaction styles:</w:t>
+      </w:r>
+    </w:p>
+    <w:p>
+      <w:pPr>
+        <w:pStyle w:val="NoSpacing"/>
+      </w:pPr>
+      <w:r>
+        <w:rPr>
+          <w:rFonts w:ascii="Wingdings2" w:eastAsia="Wingdings2" w:cs="Wingdings2" w:hint="eastAsia"/>
+          <w:color w:val="CDA759"/>
+          <w:sz w:val="17"/>
+          <w:szCs w:val="17"/>
+        </w:rPr>
+        <w:t></w:t>
+      </w:r>
+      <w:r>
+        <w:rPr>
+          <w:rFonts w:ascii="Wingdings2" w:eastAsia="Wingdings2" w:cs="Wingdings2"/>
+          <w:color w:val="CDA759"/>
+          <w:sz w:val="17"/>
+          <w:szCs w:val="17"/>
+        </w:rPr>
+        <w:t xml:space="preserve"> </w:t>
       </w:r>
       <w:r>
         <w:rPr>
@@ -1701,41 +3690,164 @@
           <w:i/>
           <w:iCs/>
         </w:rPr>
-        <w:t>publish-subscribe</w:t>
+        <w:t>Request/async response-style API</w:t>
+      </w:r>
+      <w:r>
+        <w:t>—This consists of</w:t>
+      </w:r>
+      <w:r>
+        <w:t>:</w:t>
+      </w:r>
+    </w:p>
+    <w:p>
+      <w:pPr>
+        <w:pStyle w:val="NoSpacing"/>
+        <w:numPr>
+          <w:ilvl w:val="0"/>
+          <w:numId w:val="37"/>
+        </w:numPr>
+        <w:spacing w:after="0"/>
+      </w:pPr>
+      <w:r>
+        <w:t>the service’s command message</w:t>
+      </w:r>
+      <w:r>
+        <w:t xml:space="preserve"> </w:t>
+      </w:r>
+      <w:r>
+        <w:t>channel</w:t>
+      </w:r>
+    </w:p>
+    <w:p>
+      <w:pPr>
+        <w:pStyle w:val="NoSpacing"/>
+        <w:numPr>
+          <w:ilvl w:val="0"/>
+          <w:numId w:val="37"/>
+        </w:numPr>
+        <w:spacing w:after="0"/>
+      </w:pPr>
+      <w:r>
+        <w:t xml:space="preserve"> the types and formats of the command message types that the service</w:t>
+      </w:r>
+      <w:r>
+        <w:t xml:space="preserve"> </w:t>
+      </w:r>
+      <w:r>
+        <w:t>accepts</w:t>
+      </w:r>
+    </w:p>
+    <w:p>
+      <w:pPr>
+        <w:pStyle w:val="NoSpacing"/>
+        <w:numPr>
+          <w:ilvl w:val="0"/>
+          <w:numId w:val="37"/>
+        </w:numPr>
+        <w:spacing w:after="0"/>
+      </w:pPr>
+      <w:r>
+        <w:t xml:space="preserve"> and the types and formats of the reply messages sent by the service.</w:t>
+      </w:r>
+    </w:p>
+    <w:p>
+      <w:pPr>
+        <w:pStyle w:val="NoSpacing"/>
+        <w:spacing w:before="240"/>
+      </w:pPr>
+      <w:r>
+        <w:rPr>
+          <w:rFonts w:ascii="Wingdings2" w:eastAsia="Wingdings2" w:cs="Wingdings2" w:hint="eastAsia"/>
+          <w:color w:val="CDA759"/>
+          <w:sz w:val="17"/>
+          <w:szCs w:val="17"/>
+        </w:rPr>
+        <w:t></w:t>
+      </w:r>
+      <w:r>
+        <w:rPr>
+          <w:rFonts w:ascii="Wingdings2" w:eastAsia="Wingdings2" w:cs="Wingdings2"/>
+          <w:color w:val="CDA759"/>
+          <w:sz w:val="17"/>
+          <w:szCs w:val="17"/>
+        </w:rPr>
+        <w:t xml:space="preserve"> </w:t>
       </w:r>
       <w:r>
         <w:rPr>
           <w:rFonts w:ascii="NewBaskerville-Italic" w:hAnsi="NewBaskerville-Italic" w:cs="NewBaskerville-Italic"/>
+          <w:b/>
+          <w:bCs/>
           <w:i/>
           <w:iCs/>
         </w:rPr>
+        <w:t>One-way notification-style API</w:t>
+      </w:r>
+      <w:r>
+        <w:t>—This consists of</w:t>
+      </w:r>
+      <w:r>
+        <w:t>:</w:t>
+      </w:r>
+    </w:p>
+    <w:p>
+      <w:pPr>
+        <w:pStyle w:val="NoSpacing"/>
+        <w:numPr>
+          <w:ilvl w:val="0"/>
+          <w:numId w:val="37"/>
+        </w:numPr>
+        <w:spacing w:after="0"/>
+      </w:pPr>
+      <w:r>
+        <w:t>the service’s command message</w:t>
+      </w:r>
+      <w:r>
         <w:t xml:space="preserve"> </w:t>
       </w:r>
       <w:r>
-        <w:t xml:space="preserve">channel </w:t>
-      </w:r>
-      <w:r>
+        <w:t>channel</w:t>
+      </w:r>
+    </w:p>
+    <w:p>
+      <w:pPr>
+        <w:pStyle w:val="NoSpacing"/>
+        <w:numPr>
+          <w:ilvl w:val="0"/>
+          <w:numId w:val="37"/>
+        </w:numPr>
+        <w:spacing w:after="0"/>
+      </w:pPr>
+      <w:r>
+        <w:t>and the types and format of the command message types that the service</w:t>
+      </w:r>
+      <w:r>
+        <w:t xml:space="preserve"> </w:t>
+      </w:r>
+      <w:r>
+        <w:t>accepts.</w:t>
+      </w:r>
+    </w:p>
+    <w:p>
+      <w:pPr>
+        <w:pStyle w:val="NoSpacing"/>
+      </w:pPr>
+    </w:p>
+    <w:p>
+      <w:pPr>
+        <w:pStyle w:val="NoSpacing"/>
         <w:rPr>
           <w:b/>
           <w:bCs/>
         </w:rPr>
-        <w:t>delivers each message to all of the attached consumers</w:t>
-      </w:r>
-      <w:r>
-        <w:t>.</w:t>
-      </w:r>
-      <w:r>
-        <w:t xml:space="preserve"> </w:t>
-      </w:r>
-      <w:r>
-        <w:t xml:space="preserve">Services use </w:t>
-      </w:r>
+      </w:pPr>
       <w:r>
         <w:rPr>
           <w:b/>
           <w:bCs/>
         </w:rPr>
-        <w:t>publish-subscribe channels for the one-to-many interaction</w:t>
+        <w:lastRenderedPageBreak/>
+        <w:t>A service may use the same request channel for both asynchronous request/response</w:t>
       </w:r>
       <w:r>
         <w:rPr>
@@ -1749,51 +3861,15 @@
           <w:b/>
           <w:bCs/>
         </w:rPr>
-        <w:t>styles</w:t>
-      </w:r>
-      <w:r>
-        <w:t xml:space="preserve"> described earlier. For example, </w:t>
-      </w:r>
-      <w:r>
-        <w:rPr>
-          <w:highlight w:val="yellow"/>
-        </w:rPr>
-        <w:t xml:space="preserve">an event message is </w:t>
-      </w:r>
-      <w:r>
-        <w:rPr>
-          <w:b/>
-          <w:bCs/>
-          <w:highlight w:val="yellow"/>
-        </w:rPr>
-        <w:t>usually</w:t>
-      </w:r>
-      <w:r>
-        <w:rPr>
-          <w:highlight w:val="yellow"/>
-        </w:rPr>
-        <w:t xml:space="preserve"> sent over a</w:t>
-      </w:r>
-      <w:r>
-        <w:rPr>
-          <w:highlight w:val="yellow"/>
-        </w:rPr>
-        <w:t xml:space="preserve"> </w:t>
-      </w:r>
-      <w:r>
-        <w:rPr>
-          <w:highlight w:val="yellow"/>
-        </w:rPr>
-        <w:t>publish-subscribe channel.</w:t>
+        <w:t>and one-way notification.</w:t>
       </w:r>
     </w:p>
     <w:p>
       <w:pPr>
-        <w:pStyle w:val="Heading1"/>
-      </w:pPr>
-      <w:r>
-        <w:lastRenderedPageBreak/>
-        <w:t>Implementing the Interaction Styles Using Messaging</w:t>
+        <w:pStyle w:val="Heading2"/>
+      </w:pPr>
+      <w:r>
+        <w:t>Documenting Published Events</w:t>
       </w:r>
     </w:p>
     <w:p>
@@ -1801,141 +3877,88 @@
         <w:pStyle w:val="NoSpacing"/>
       </w:pPr>
       <w:r>
-        <w:t xml:space="preserve">One of the valuable features of messaging is </w:t>
-      </w:r>
-      <w:r>
-        <w:rPr>
-          <w:b/>
-          <w:bCs/>
-        </w:rPr>
-        <w:t>that it’s flexible enough to support all the</w:t>
-      </w:r>
-      <w:r>
-        <w:rPr>
-          <w:b/>
-          <w:bCs/>
-        </w:rPr>
+        <w:t>A service can also publish events using a publish/subscribe interaction style. The specification</w:t>
+      </w:r>
+      <w:r>
         <w:t xml:space="preserve"> </w:t>
       </w:r>
       <w:r>
-        <w:rPr>
-          <w:b/>
-          <w:bCs/>
-        </w:rPr>
-        <w:t>interaction styles described in section 3.1.1</w:t>
-      </w:r>
-      <w:r>
-        <w:t>.</w:t>
+        <w:t>of this style of API consists of</w:t>
       </w:r>
     </w:p>
     <w:p>
       <w:pPr>
         <w:pStyle w:val="NoSpacing"/>
-      </w:pPr>
-      <w:r>
-        <w:t>Some interaction styles are directly implemented</w:t>
-      </w:r>
-      <w:r>
-        <w:t xml:space="preserve"> </w:t>
-      </w:r>
-      <w:r>
-        <w:t>by messaging. Others must be implemented on top of messaging.</w:t>
-      </w:r>
-      <w:r>
-        <w:t xml:space="preserve"> </w:t>
+        <w:numPr>
+          <w:ilvl w:val="0"/>
+          <w:numId w:val="37"/>
+        </w:numPr>
+        <w:spacing w:after="0"/>
+      </w:pPr>
+      <w:r>
+        <w:t>the event channel</w:t>
       </w:r>
     </w:p>
     <w:p>
       <w:pPr>
-        <w:pStyle w:val="Heading2"/>
-      </w:pPr>
-      <w:r>
-        <w:t>Implementing Request/Response and Asynchronous Request/Response</w:t>
+        <w:pStyle w:val="NoSpacing"/>
+        <w:numPr>
+          <w:ilvl w:val="0"/>
+          <w:numId w:val="37"/>
+        </w:numPr>
+        <w:spacing w:after="0"/>
+      </w:pPr>
+      <w:r>
+        <w:t xml:space="preserve"> and the types and formats of</w:t>
+      </w:r>
+      <w:r>
+        <w:t xml:space="preserve"> </w:t>
+      </w:r>
+      <w:r>
+        <w:t>the event messages that are published by the service to the channel.</w:t>
       </w:r>
     </w:p>
     <w:p>
       <w:pPr>
         <w:pStyle w:val="NoSpacing"/>
       </w:pPr>
-      <w:r>
-        <w:t>When a client and service interact using either request/response or asynchronous</w:t>
-      </w:r>
-      <w:r>
-        <w:t xml:space="preserve"> </w:t>
-      </w:r>
-      <w:r>
-        <w:t>request/response, the client sends a request and the service sends back a reply.</w:t>
-      </w:r>
     </w:p>
     <w:p>
       <w:pPr>
         <w:pStyle w:val="NoSpacing"/>
       </w:pPr>
       <w:r>
-        <w:t>The</w:t>
+        <w:t>The messages and channels model of messaging is a great abstraction and a good</w:t>
       </w:r>
       <w:r>
         <w:t xml:space="preserve"> </w:t>
       </w:r>
       <w:r>
-        <w:t>difference between the two interaction styles is that with request/response the client</w:t>
+        <w:t>way to design a service’s asynchronous API. But in order to implement a service you</w:t>
       </w:r>
       <w:r>
         <w:t xml:space="preserve"> </w:t>
       </w:r>
       <w:r>
-        <w:t>expects the service to respond immediately, whereas with asynchronous request/response there is no such expectation.</w:t>
+        <w:t>need to choose a messaging technology and determine how to implement your design</w:t>
+      </w:r>
+      <w:r>
+        <w:t xml:space="preserve"> </w:t>
+      </w:r>
+      <w:r>
+        <w:t>using its capabilities. Let’s take a look at what’s involved.</w:t>
       </w:r>
     </w:p>
     <w:p>
       <w:pPr>
-        <w:pStyle w:val="NoSpacing"/>
-        <w:rPr>
-          <w:b/>
-          <w:bCs/>
-        </w:rPr>
-      </w:pPr>
-      <w:r>
-        <w:t>Messaging is inherently asynchronous, so only</w:t>
-      </w:r>
-      <w:r>
-        <w:t xml:space="preserve"> </w:t>
-      </w:r>
-      <w:r>
-        <w:t xml:space="preserve">provides asynchronous request/response. </w:t>
-      </w:r>
-      <w:r>
-        <w:rPr>
-          <w:b/>
-          <w:bCs/>
-        </w:rPr>
-        <w:t>But a client could block until a reply is</w:t>
-      </w:r>
-      <w:r>
-        <w:rPr>
-          <w:b/>
-          <w:bCs/>
-        </w:rPr>
-        <w:t xml:space="preserve"> </w:t>
-      </w:r>
-      <w:r>
-        <w:rPr>
-          <w:b/>
-          <w:bCs/>
-        </w:rPr>
-        <w:t>received.</w:t>
+        <w:pStyle w:val="Heading1"/>
+      </w:pPr>
+      <w:r>
+        <w:t>Using a Message Broker</w:t>
       </w:r>
     </w:p>
     <w:p/>
     <w:p>
-      <w:r>
-        <w:t>….page88</w:t>
-      </w:r>
-    </w:p>
-    <w:p/>
-    <w:p/>
-    <w:p/>
-    <w:p>
       <w:pPr>
         <w:rPr>
           <w:color w:val="FF0000"/>
@@ -1949,6 +3972,30 @@
           <w:color w:val="FF0000"/>
         </w:rPr>
         <w:t>don’t forget the intro section</w:t>
+      </w:r>
+      <w:r>
+        <w:rPr>
+          <w:color w:val="FF0000"/>
+        </w:rPr>
+        <w:t>, and why is messaging inherently async</w:t>
+      </w:r>
+      <w:r>
+        <w:rPr>
+          <w:color w:val="FF0000"/>
+        </w:rPr>
+        <w:t xml:space="preserve">, and also go </w:t>
+      </w:r>
+      <w:r>
+        <w:rPr>
+          <w:color w:val="FF0000"/>
+        </w:rPr>
+        <w:t>over</w:t>
+      </w:r>
+      <w:r>
+        <w:rPr>
+          <w:color w:val="FF0000"/>
+        </w:rPr>
+        <w:t xml:space="preserve"> messaging styles again.</w:t>
       </w:r>
     </w:p>
     <w:sectPr>
@@ -2298,6 +4345,232 @@
     </w:lvl>
   </w:abstractNum>
   <w:abstractNum w:abstractNumId="10" w15:restartNumberingAfterBreak="0">
+    <w:nsid w:val="094B3574"/>
+    <w:multiLevelType w:val="hybridMultilevel"/>
+    <w:tmpl w:val="BA10A474"/>
+    <w:lvl w:ilvl="0" w:tplc="04090001">
+      <w:start w:val="1"/>
+      <w:numFmt w:val="bullet"/>
+      <w:lvlText w:val=""/>
+      <w:lvlJc w:val="left"/>
+      <w:pPr>
+        <w:ind w:left="720" w:hanging="360"/>
+      </w:pPr>
+      <w:rPr>
+        <w:rFonts w:ascii="Symbol" w:hAnsi="Symbol" w:hint="default"/>
+      </w:rPr>
+    </w:lvl>
+    <w:lvl w:ilvl="1" w:tplc="04090003" w:tentative="1">
+      <w:start w:val="1"/>
+      <w:numFmt w:val="bullet"/>
+      <w:lvlText w:val="o"/>
+      <w:lvlJc w:val="left"/>
+      <w:pPr>
+        <w:ind w:left="1440" w:hanging="360"/>
+      </w:pPr>
+      <w:rPr>
+        <w:rFonts w:ascii="Courier New" w:hAnsi="Courier New" w:cs="Courier New" w:hint="default"/>
+      </w:rPr>
+    </w:lvl>
+    <w:lvl w:ilvl="2" w:tplc="04090005" w:tentative="1">
+      <w:start w:val="1"/>
+      <w:numFmt w:val="bullet"/>
+      <w:lvlText w:val=""/>
+      <w:lvlJc w:val="left"/>
+      <w:pPr>
+        <w:ind w:left="2160" w:hanging="360"/>
+      </w:pPr>
+      <w:rPr>
+        <w:rFonts w:ascii="Wingdings" w:hAnsi="Wingdings" w:hint="default"/>
+      </w:rPr>
+    </w:lvl>
+    <w:lvl w:ilvl="3" w:tplc="04090001" w:tentative="1">
+      <w:start w:val="1"/>
+      <w:numFmt w:val="bullet"/>
+      <w:lvlText w:val=""/>
+      <w:lvlJc w:val="left"/>
+      <w:pPr>
+        <w:ind w:left="2880" w:hanging="360"/>
+      </w:pPr>
+      <w:rPr>
+        <w:rFonts w:ascii="Symbol" w:hAnsi="Symbol" w:hint="default"/>
+      </w:rPr>
+    </w:lvl>
+    <w:lvl w:ilvl="4" w:tplc="04090003" w:tentative="1">
+      <w:start w:val="1"/>
+      <w:numFmt w:val="bullet"/>
+      <w:lvlText w:val="o"/>
+      <w:lvlJc w:val="left"/>
+      <w:pPr>
+        <w:ind w:left="3600" w:hanging="360"/>
+      </w:pPr>
+      <w:rPr>
+        <w:rFonts w:ascii="Courier New" w:hAnsi="Courier New" w:cs="Courier New" w:hint="default"/>
+      </w:rPr>
+    </w:lvl>
+    <w:lvl w:ilvl="5" w:tplc="04090005" w:tentative="1">
+      <w:start w:val="1"/>
+      <w:numFmt w:val="bullet"/>
+      <w:lvlText w:val=""/>
+      <w:lvlJc w:val="left"/>
+      <w:pPr>
+        <w:ind w:left="4320" w:hanging="360"/>
+      </w:pPr>
+      <w:rPr>
+        <w:rFonts w:ascii="Wingdings" w:hAnsi="Wingdings" w:hint="default"/>
+      </w:rPr>
+    </w:lvl>
+    <w:lvl w:ilvl="6" w:tplc="04090001" w:tentative="1">
+      <w:start w:val="1"/>
+      <w:numFmt w:val="bullet"/>
+      <w:lvlText w:val=""/>
+      <w:lvlJc w:val="left"/>
+      <w:pPr>
+        <w:ind w:left="5040" w:hanging="360"/>
+      </w:pPr>
+      <w:rPr>
+        <w:rFonts w:ascii="Symbol" w:hAnsi="Symbol" w:hint="default"/>
+      </w:rPr>
+    </w:lvl>
+    <w:lvl w:ilvl="7" w:tplc="04090003" w:tentative="1">
+      <w:start w:val="1"/>
+      <w:numFmt w:val="bullet"/>
+      <w:lvlText w:val="o"/>
+      <w:lvlJc w:val="left"/>
+      <w:pPr>
+        <w:ind w:left="5760" w:hanging="360"/>
+      </w:pPr>
+      <w:rPr>
+        <w:rFonts w:ascii="Courier New" w:hAnsi="Courier New" w:cs="Courier New" w:hint="default"/>
+      </w:rPr>
+    </w:lvl>
+    <w:lvl w:ilvl="8" w:tplc="04090005" w:tentative="1">
+      <w:start w:val="1"/>
+      <w:numFmt w:val="bullet"/>
+      <w:lvlText w:val=""/>
+      <w:lvlJc w:val="left"/>
+      <w:pPr>
+        <w:ind w:left="6480" w:hanging="360"/>
+      </w:pPr>
+      <w:rPr>
+        <w:rFonts w:ascii="Wingdings" w:hAnsi="Wingdings" w:hint="default"/>
+      </w:rPr>
+    </w:lvl>
+  </w:abstractNum>
+  <w:abstractNum w:abstractNumId="11" w15:restartNumberingAfterBreak="0">
+    <w:nsid w:val="0D6B705A"/>
+    <w:multiLevelType w:val="hybridMultilevel"/>
+    <w:tmpl w:val="10FC0ACA"/>
+    <w:lvl w:ilvl="0" w:tplc="04090001">
+      <w:start w:val="1"/>
+      <w:numFmt w:val="bullet"/>
+      <w:lvlText w:val=""/>
+      <w:lvlJc w:val="left"/>
+      <w:pPr>
+        <w:ind w:left="778" w:hanging="360"/>
+      </w:pPr>
+      <w:rPr>
+        <w:rFonts w:ascii="Symbol" w:hAnsi="Symbol" w:hint="default"/>
+      </w:rPr>
+    </w:lvl>
+    <w:lvl w:ilvl="1" w:tplc="04090003" w:tentative="1">
+      <w:start w:val="1"/>
+      <w:numFmt w:val="bullet"/>
+      <w:lvlText w:val="o"/>
+      <w:lvlJc w:val="left"/>
+      <w:pPr>
+        <w:ind w:left="1498" w:hanging="360"/>
+      </w:pPr>
+      <w:rPr>
+        <w:rFonts w:ascii="Courier New" w:hAnsi="Courier New" w:cs="Courier New" w:hint="default"/>
+      </w:rPr>
+    </w:lvl>
+    <w:lvl w:ilvl="2" w:tplc="04090005" w:tentative="1">
+      <w:start w:val="1"/>
+      <w:numFmt w:val="bullet"/>
+      <w:lvlText w:val=""/>
+      <w:lvlJc w:val="left"/>
+      <w:pPr>
+        <w:ind w:left="2218" w:hanging="360"/>
+      </w:pPr>
+      <w:rPr>
+        <w:rFonts w:ascii="Wingdings" w:hAnsi="Wingdings" w:hint="default"/>
+      </w:rPr>
+    </w:lvl>
+    <w:lvl w:ilvl="3" w:tplc="04090001" w:tentative="1">
+      <w:start w:val="1"/>
+      <w:numFmt w:val="bullet"/>
+      <w:lvlText w:val=""/>
+      <w:lvlJc w:val="left"/>
+      <w:pPr>
+        <w:ind w:left="2938" w:hanging="360"/>
+      </w:pPr>
+      <w:rPr>
+        <w:rFonts w:ascii="Symbol" w:hAnsi="Symbol" w:hint="default"/>
+      </w:rPr>
+    </w:lvl>
+    <w:lvl w:ilvl="4" w:tplc="04090003" w:tentative="1">
+      <w:start w:val="1"/>
+      <w:numFmt w:val="bullet"/>
+      <w:lvlText w:val="o"/>
+      <w:lvlJc w:val="left"/>
+      <w:pPr>
+        <w:ind w:left="3658" w:hanging="360"/>
+      </w:pPr>
+      <w:rPr>
+        <w:rFonts w:ascii="Courier New" w:hAnsi="Courier New" w:cs="Courier New" w:hint="default"/>
+      </w:rPr>
+    </w:lvl>
+    <w:lvl w:ilvl="5" w:tplc="04090005" w:tentative="1">
+      <w:start w:val="1"/>
+      <w:numFmt w:val="bullet"/>
+      <w:lvlText w:val=""/>
+      <w:lvlJc w:val="left"/>
+      <w:pPr>
+        <w:ind w:left="4378" w:hanging="360"/>
+      </w:pPr>
+      <w:rPr>
+        <w:rFonts w:ascii="Wingdings" w:hAnsi="Wingdings" w:hint="default"/>
+      </w:rPr>
+    </w:lvl>
+    <w:lvl w:ilvl="6" w:tplc="04090001" w:tentative="1">
+      <w:start w:val="1"/>
+      <w:numFmt w:val="bullet"/>
+      <w:lvlText w:val=""/>
+      <w:lvlJc w:val="left"/>
+      <w:pPr>
+        <w:ind w:left="5098" w:hanging="360"/>
+      </w:pPr>
+      <w:rPr>
+        <w:rFonts w:ascii="Symbol" w:hAnsi="Symbol" w:hint="default"/>
+      </w:rPr>
+    </w:lvl>
+    <w:lvl w:ilvl="7" w:tplc="04090003" w:tentative="1">
+      <w:start w:val="1"/>
+      <w:numFmt w:val="bullet"/>
+      <w:lvlText w:val="o"/>
+      <w:lvlJc w:val="left"/>
+      <w:pPr>
+        <w:ind w:left="5818" w:hanging="360"/>
+      </w:pPr>
+      <w:rPr>
+        <w:rFonts w:ascii="Courier New" w:hAnsi="Courier New" w:cs="Courier New" w:hint="default"/>
+      </w:rPr>
+    </w:lvl>
+    <w:lvl w:ilvl="8" w:tplc="04090005" w:tentative="1">
+      <w:start w:val="1"/>
+      <w:numFmt w:val="bullet"/>
+      <w:lvlText w:val=""/>
+      <w:lvlJc w:val="left"/>
+      <w:pPr>
+        <w:ind w:left="6538" w:hanging="360"/>
+      </w:pPr>
+      <w:rPr>
+        <w:rFonts w:ascii="Wingdings" w:hAnsi="Wingdings" w:hint="default"/>
+      </w:rPr>
+    </w:lvl>
+  </w:abstractNum>
+  <w:abstractNum w:abstractNumId="12" w15:restartNumberingAfterBreak="0">
     <w:nsid w:val="0EFC000A"/>
     <w:multiLevelType w:val="hybridMultilevel"/>
     <w:tmpl w:val="53DCBAC8"/>
@@ -2383,7 +4656,7 @@
       </w:pPr>
     </w:lvl>
   </w:abstractNum>
-  <w:abstractNum w:abstractNumId="11" w15:restartNumberingAfterBreak="0">
+  <w:abstractNum w:abstractNumId="13" w15:restartNumberingAfterBreak="0">
     <w:nsid w:val="0F513F05"/>
     <w:multiLevelType w:val="hybridMultilevel"/>
     <w:tmpl w:val="C3DC8828"/>
@@ -2496,7 +4769,7 @@
       </w:rPr>
     </w:lvl>
   </w:abstractNum>
-  <w:abstractNum w:abstractNumId="12" w15:restartNumberingAfterBreak="0">
+  <w:abstractNum w:abstractNumId="14" w15:restartNumberingAfterBreak="0">
     <w:nsid w:val="117D165B"/>
     <w:multiLevelType w:val="hybridMultilevel"/>
     <w:tmpl w:val="A358FD36"/>
@@ -2582,7 +4855,7 @@
       </w:pPr>
     </w:lvl>
   </w:abstractNum>
-  <w:abstractNum w:abstractNumId="13" w15:restartNumberingAfterBreak="0">
+  <w:abstractNum w:abstractNumId="15" w15:restartNumberingAfterBreak="0">
     <w:nsid w:val="14577E0E"/>
     <w:multiLevelType w:val="hybridMultilevel"/>
     <w:tmpl w:val="5776A6A6"/>
@@ -2695,7 +4968,7 @@
       </w:rPr>
     </w:lvl>
   </w:abstractNum>
-  <w:abstractNum w:abstractNumId="14" w15:restartNumberingAfterBreak="0">
+  <w:abstractNum w:abstractNumId="16" w15:restartNumberingAfterBreak="0">
     <w:nsid w:val="15730258"/>
     <w:multiLevelType w:val="hybridMultilevel"/>
     <w:tmpl w:val="5336A1C6"/>
@@ -2808,7 +5081,7 @@
       </w:rPr>
     </w:lvl>
   </w:abstractNum>
-  <w:abstractNum w:abstractNumId="15" w15:restartNumberingAfterBreak="0">
+  <w:abstractNum w:abstractNumId="17" w15:restartNumberingAfterBreak="0">
     <w:nsid w:val="1A9E4CF6"/>
     <w:multiLevelType w:val="hybridMultilevel"/>
     <w:tmpl w:val="91C83C70"/>
@@ -2921,7 +5194,7 @@
       </w:rPr>
     </w:lvl>
   </w:abstractNum>
-  <w:abstractNum w:abstractNumId="16" w15:restartNumberingAfterBreak="0">
+  <w:abstractNum w:abstractNumId="18" w15:restartNumberingAfterBreak="0">
     <w:nsid w:val="1B845F54"/>
     <w:multiLevelType w:val="hybridMultilevel"/>
     <w:tmpl w:val="E68AEA86"/>
@@ -3034,7 +5307,7 @@
       </w:rPr>
     </w:lvl>
   </w:abstractNum>
-  <w:abstractNum w:abstractNumId="17" w15:restartNumberingAfterBreak="0">
+  <w:abstractNum w:abstractNumId="19" w15:restartNumberingAfterBreak="0">
     <w:nsid w:val="1C326AA9"/>
     <w:multiLevelType w:val="hybridMultilevel"/>
     <w:tmpl w:val="8A0EC798"/>
@@ -3147,7 +5420,7 @@
       </w:rPr>
     </w:lvl>
   </w:abstractNum>
-  <w:abstractNum w:abstractNumId="18" w15:restartNumberingAfterBreak="0">
+  <w:abstractNum w:abstractNumId="20" w15:restartNumberingAfterBreak="0">
     <w:nsid w:val="21515E7B"/>
     <w:multiLevelType w:val="hybridMultilevel"/>
     <w:tmpl w:val="805E0038"/>
@@ -3261,7 +5534,7 @@
       </w:rPr>
     </w:lvl>
   </w:abstractNum>
-  <w:abstractNum w:abstractNumId="19" w15:restartNumberingAfterBreak="0">
+  <w:abstractNum w:abstractNumId="21" w15:restartNumberingAfterBreak="0">
     <w:nsid w:val="268A3225"/>
     <w:multiLevelType w:val="hybridMultilevel"/>
     <w:tmpl w:val="F3409F28"/>
@@ -3374,7 +5647,120 @@
       </w:rPr>
     </w:lvl>
   </w:abstractNum>
-  <w:abstractNum w:abstractNumId="20" w15:restartNumberingAfterBreak="0">
+  <w:abstractNum w:abstractNumId="22" w15:restartNumberingAfterBreak="0">
+    <w:nsid w:val="2AC03BE4"/>
+    <w:multiLevelType w:val="hybridMultilevel"/>
+    <w:tmpl w:val="CE146498"/>
+    <w:lvl w:ilvl="0" w:tplc="04090001">
+      <w:start w:val="1"/>
+      <w:numFmt w:val="bullet"/>
+      <w:lvlText w:val=""/>
+      <w:lvlJc w:val="left"/>
+      <w:pPr>
+        <w:ind w:left="720" w:hanging="360"/>
+      </w:pPr>
+      <w:rPr>
+        <w:rFonts w:ascii="Symbol" w:hAnsi="Symbol" w:hint="default"/>
+      </w:rPr>
+    </w:lvl>
+    <w:lvl w:ilvl="1" w:tplc="04090003" w:tentative="1">
+      <w:start w:val="1"/>
+      <w:numFmt w:val="bullet"/>
+      <w:lvlText w:val="o"/>
+      <w:lvlJc w:val="left"/>
+      <w:pPr>
+        <w:ind w:left="1440" w:hanging="360"/>
+      </w:pPr>
+      <w:rPr>
+        <w:rFonts w:ascii="Courier New" w:hAnsi="Courier New" w:cs="Courier New" w:hint="default"/>
+      </w:rPr>
+    </w:lvl>
+    <w:lvl w:ilvl="2" w:tplc="04090005" w:tentative="1">
+      <w:start w:val="1"/>
+      <w:numFmt w:val="bullet"/>
+      <w:lvlText w:val=""/>
+      <w:lvlJc w:val="left"/>
+      <w:pPr>
+        <w:ind w:left="2160" w:hanging="360"/>
+      </w:pPr>
+      <w:rPr>
+        <w:rFonts w:ascii="Wingdings" w:hAnsi="Wingdings" w:hint="default"/>
+      </w:rPr>
+    </w:lvl>
+    <w:lvl w:ilvl="3" w:tplc="04090001" w:tentative="1">
+      <w:start w:val="1"/>
+      <w:numFmt w:val="bullet"/>
+      <w:lvlText w:val=""/>
+      <w:lvlJc w:val="left"/>
+      <w:pPr>
+        <w:ind w:left="2880" w:hanging="360"/>
+      </w:pPr>
+      <w:rPr>
+        <w:rFonts w:ascii="Symbol" w:hAnsi="Symbol" w:hint="default"/>
+      </w:rPr>
+    </w:lvl>
+    <w:lvl w:ilvl="4" w:tplc="04090003" w:tentative="1">
+      <w:start w:val="1"/>
+      <w:numFmt w:val="bullet"/>
+      <w:lvlText w:val="o"/>
+      <w:lvlJc w:val="left"/>
+      <w:pPr>
+        <w:ind w:left="3600" w:hanging="360"/>
+      </w:pPr>
+      <w:rPr>
+        <w:rFonts w:ascii="Courier New" w:hAnsi="Courier New" w:cs="Courier New" w:hint="default"/>
+      </w:rPr>
+    </w:lvl>
+    <w:lvl w:ilvl="5" w:tplc="04090005" w:tentative="1">
+      <w:start w:val="1"/>
+      <w:numFmt w:val="bullet"/>
+      <w:lvlText w:val=""/>
+      <w:lvlJc w:val="left"/>
+      <w:pPr>
+        <w:ind w:left="4320" w:hanging="360"/>
+      </w:pPr>
+      <w:rPr>
+        <w:rFonts w:ascii="Wingdings" w:hAnsi="Wingdings" w:hint="default"/>
+      </w:rPr>
+    </w:lvl>
+    <w:lvl w:ilvl="6" w:tplc="04090001" w:tentative="1">
+      <w:start w:val="1"/>
+      <w:numFmt w:val="bullet"/>
+      <w:lvlText w:val=""/>
+      <w:lvlJc w:val="left"/>
+      <w:pPr>
+        <w:ind w:left="5040" w:hanging="360"/>
+      </w:pPr>
+      <w:rPr>
+        <w:rFonts w:ascii="Symbol" w:hAnsi="Symbol" w:hint="default"/>
+      </w:rPr>
+    </w:lvl>
+    <w:lvl w:ilvl="7" w:tplc="04090003" w:tentative="1">
+      <w:start w:val="1"/>
+      <w:numFmt w:val="bullet"/>
+      <w:lvlText w:val="o"/>
+      <w:lvlJc w:val="left"/>
+      <w:pPr>
+        <w:ind w:left="5760" w:hanging="360"/>
+      </w:pPr>
+      <w:rPr>
+        <w:rFonts w:ascii="Courier New" w:hAnsi="Courier New" w:cs="Courier New" w:hint="default"/>
+      </w:rPr>
+    </w:lvl>
+    <w:lvl w:ilvl="8" w:tplc="04090005" w:tentative="1">
+      <w:start w:val="1"/>
+      <w:numFmt w:val="bullet"/>
+      <w:lvlText w:val=""/>
+      <w:lvlJc w:val="left"/>
+      <w:pPr>
+        <w:ind w:left="6480" w:hanging="360"/>
+      </w:pPr>
+      <w:rPr>
+        <w:rFonts w:ascii="Wingdings" w:hAnsi="Wingdings" w:hint="default"/>
+      </w:rPr>
+    </w:lvl>
+  </w:abstractNum>
+  <w:abstractNum w:abstractNumId="23" w15:restartNumberingAfterBreak="0">
     <w:nsid w:val="2CD47A1B"/>
     <w:multiLevelType w:val="multilevel"/>
     <w:tmpl w:val="AA866742"/>
@@ -3490,7 +5876,120 @@
       </w:rPr>
     </w:lvl>
   </w:abstractNum>
-  <w:abstractNum w:abstractNumId="21" w15:restartNumberingAfterBreak="0">
+  <w:abstractNum w:abstractNumId="24" w15:restartNumberingAfterBreak="0">
+    <w:nsid w:val="32983E7A"/>
+    <w:multiLevelType w:val="hybridMultilevel"/>
+    <w:tmpl w:val="21E2538A"/>
+    <w:lvl w:ilvl="0" w:tplc="04090001">
+      <w:start w:val="1"/>
+      <w:numFmt w:val="bullet"/>
+      <w:lvlText w:val=""/>
+      <w:lvlJc w:val="left"/>
+      <w:pPr>
+        <w:ind w:left="778" w:hanging="360"/>
+      </w:pPr>
+      <w:rPr>
+        <w:rFonts w:ascii="Symbol" w:hAnsi="Symbol" w:hint="default"/>
+      </w:rPr>
+    </w:lvl>
+    <w:lvl w:ilvl="1" w:tplc="04090003" w:tentative="1">
+      <w:start w:val="1"/>
+      <w:numFmt w:val="bullet"/>
+      <w:lvlText w:val="o"/>
+      <w:lvlJc w:val="left"/>
+      <w:pPr>
+        <w:ind w:left="1498" w:hanging="360"/>
+      </w:pPr>
+      <w:rPr>
+        <w:rFonts w:ascii="Courier New" w:hAnsi="Courier New" w:cs="Courier New" w:hint="default"/>
+      </w:rPr>
+    </w:lvl>
+    <w:lvl w:ilvl="2" w:tplc="04090005" w:tentative="1">
+      <w:start w:val="1"/>
+      <w:numFmt w:val="bullet"/>
+      <w:lvlText w:val=""/>
+      <w:lvlJc w:val="left"/>
+      <w:pPr>
+        <w:ind w:left="2218" w:hanging="360"/>
+      </w:pPr>
+      <w:rPr>
+        <w:rFonts w:ascii="Wingdings" w:hAnsi="Wingdings" w:hint="default"/>
+      </w:rPr>
+    </w:lvl>
+    <w:lvl w:ilvl="3" w:tplc="04090001" w:tentative="1">
+      <w:start w:val="1"/>
+      <w:numFmt w:val="bullet"/>
+      <w:lvlText w:val=""/>
+      <w:lvlJc w:val="left"/>
+      <w:pPr>
+        <w:ind w:left="2938" w:hanging="360"/>
+      </w:pPr>
+      <w:rPr>
+        <w:rFonts w:ascii="Symbol" w:hAnsi="Symbol" w:hint="default"/>
+      </w:rPr>
+    </w:lvl>
+    <w:lvl w:ilvl="4" w:tplc="04090003" w:tentative="1">
+      <w:start w:val="1"/>
+      <w:numFmt w:val="bullet"/>
+      <w:lvlText w:val="o"/>
+      <w:lvlJc w:val="left"/>
+      <w:pPr>
+        <w:ind w:left="3658" w:hanging="360"/>
+      </w:pPr>
+      <w:rPr>
+        <w:rFonts w:ascii="Courier New" w:hAnsi="Courier New" w:cs="Courier New" w:hint="default"/>
+      </w:rPr>
+    </w:lvl>
+    <w:lvl w:ilvl="5" w:tplc="04090005" w:tentative="1">
+      <w:start w:val="1"/>
+      <w:numFmt w:val="bullet"/>
+      <w:lvlText w:val=""/>
+      <w:lvlJc w:val="left"/>
+      <w:pPr>
+        <w:ind w:left="4378" w:hanging="360"/>
+      </w:pPr>
+      <w:rPr>
+        <w:rFonts w:ascii="Wingdings" w:hAnsi="Wingdings" w:hint="default"/>
+      </w:rPr>
+    </w:lvl>
+    <w:lvl w:ilvl="6" w:tplc="04090001" w:tentative="1">
+      <w:start w:val="1"/>
+      <w:numFmt w:val="bullet"/>
+      <w:lvlText w:val=""/>
+      <w:lvlJc w:val="left"/>
+      <w:pPr>
+        <w:ind w:left="5098" w:hanging="360"/>
+      </w:pPr>
+      <w:rPr>
+        <w:rFonts w:ascii="Symbol" w:hAnsi="Symbol" w:hint="default"/>
+      </w:rPr>
+    </w:lvl>
+    <w:lvl w:ilvl="7" w:tplc="04090003" w:tentative="1">
+      <w:start w:val="1"/>
+      <w:numFmt w:val="bullet"/>
+      <w:lvlText w:val="o"/>
+      <w:lvlJc w:val="left"/>
+      <w:pPr>
+        <w:ind w:left="5818" w:hanging="360"/>
+      </w:pPr>
+      <w:rPr>
+        <w:rFonts w:ascii="Courier New" w:hAnsi="Courier New" w:cs="Courier New" w:hint="default"/>
+      </w:rPr>
+    </w:lvl>
+    <w:lvl w:ilvl="8" w:tplc="04090005" w:tentative="1">
+      <w:start w:val="1"/>
+      <w:numFmt w:val="bullet"/>
+      <w:lvlText w:val=""/>
+      <w:lvlJc w:val="left"/>
+      <w:pPr>
+        <w:ind w:left="6538" w:hanging="360"/>
+      </w:pPr>
+      <w:rPr>
+        <w:rFonts w:ascii="Wingdings" w:hAnsi="Wingdings" w:hint="default"/>
+      </w:rPr>
+    </w:lvl>
+  </w:abstractNum>
+  <w:abstractNum w:abstractNumId="25" w15:restartNumberingAfterBreak="0">
     <w:nsid w:val="37711FA7"/>
     <w:multiLevelType w:val="hybridMultilevel"/>
     <w:tmpl w:val="22FEDA86"/>
@@ -3576,7 +6075,7 @@
       </w:pPr>
     </w:lvl>
   </w:abstractNum>
-  <w:abstractNum w:abstractNumId="22" w15:restartNumberingAfterBreak="0">
+  <w:abstractNum w:abstractNumId="26" w15:restartNumberingAfterBreak="0">
     <w:nsid w:val="3B4E58F9"/>
     <w:multiLevelType w:val="hybridMultilevel"/>
     <w:tmpl w:val="A8F8C774"/>
@@ -3689,7 +6188,7 @@
       </w:rPr>
     </w:lvl>
   </w:abstractNum>
-  <w:abstractNum w:abstractNumId="23" w15:restartNumberingAfterBreak="0">
+  <w:abstractNum w:abstractNumId="27" w15:restartNumberingAfterBreak="0">
     <w:nsid w:val="45934EC6"/>
     <w:multiLevelType w:val="hybridMultilevel"/>
     <w:tmpl w:val="855CA17C"/>
@@ -3802,7 +6301,7 @@
       </w:rPr>
     </w:lvl>
   </w:abstractNum>
-  <w:abstractNum w:abstractNumId="24" w15:restartNumberingAfterBreak="0">
+  <w:abstractNum w:abstractNumId="28" w15:restartNumberingAfterBreak="0">
     <w:nsid w:val="470B27A6"/>
     <w:multiLevelType w:val="hybridMultilevel"/>
     <w:tmpl w:val="4134FE34"/>
@@ -3915,7 +6414,120 @@
       </w:rPr>
     </w:lvl>
   </w:abstractNum>
-  <w:abstractNum w:abstractNumId="25" w15:restartNumberingAfterBreak="0">
+  <w:abstractNum w:abstractNumId="29" w15:restartNumberingAfterBreak="0">
+    <w:nsid w:val="47455335"/>
+    <w:multiLevelType w:val="hybridMultilevel"/>
+    <w:tmpl w:val="AA309044"/>
+    <w:lvl w:ilvl="0" w:tplc="04090001">
+      <w:start w:val="1"/>
+      <w:numFmt w:val="bullet"/>
+      <w:lvlText w:val=""/>
+      <w:lvlJc w:val="left"/>
+      <w:pPr>
+        <w:ind w:left="720" w:hanging="360"/>
+      </w:pPr>
+      <w:rPr>
+        <w:rFonts w:ascii="Symbol" w:hAnsi="Symbol" w:hint="default"/>
+      </w:rPr>
+    </w:lvl>
+    <w:lvl w:ilvl="1" w:tplc="04090003" w:tentative="1">
+      <w:start w:val="1"/>
+      <w:numFmt w:val="bullet"/>
+      <w:lvlText w:val="o"/>
+      <w:lvlJc w:val="left"/>
+      <w:pPr>
+        <w:ind w:left="1440" w:hanging="360"/>
+      </w:pPr>
+      <w:rPr>
+        <w:rFonts w:ascii="Courier New" w:hAnsi="Courier New" w:cs="Courier New" w:hint="default"/>
+      </w:rPr>
+    </w:lvl>
+    <w:lvl w:ilvl="2" w:tplc="04090005" w:tentative="1">
+      <w:start w:val="1"/>
+      <w:numFmt w:val="bullet"/>
+      <w:lvlText w:val=""/>
+      <w:lvlJc w:val="left"/>
+      <w:pPr>
+        <w:ind w:left="2160" w:hanging="360"/>
+      </w:pPr>
+      <w:rPr>
+        <w:rFonts w:ascii="Wingdings" w:hAnsi="Wingdings" w:hint="default"/>
+      </w:rPr>
+    </w:lvl>
+    <w:lvl w:ilvl="3" w:tplc="04090001" w:tentative="1">
+      <w:start w:val="1"/>
+      <w:numFmt w:val="bullet"/>
+      <w:lvlText w:val=""/>
+      <w:lvlJc w:val="left"/>
+      <w:pPr>
+        <w:ind w:left="2880" w:hanging="360"/>
+      </w:pPr>
+      <w:rPr>
+        <w:rFonts w:ascii="Symbol" w:hAnsi="Symbol" w:hint="default"/>
+      </w:rPr>
+    </w:lvl>
+    <w:lvl w:ilvl="4" w:tplc="04090003" w:tentative="1">
+      <w:start w:val="1"/>
+      <w:numFmt w:val="bullet"/>
+      <w:lvlText w:val="o"/>
+      <w:lvlJc w:val="left"/>
+      <w:pPr>
+        <w:ind w:left="3600" w:hanging="360"/>
+      </w:pPr>
+      <w:rPr>
+        <w:rFonts w:ascii="Courier New" w:hAnsi="Courier New" w:cs="Courier New" w:hint="default"/>
+      </w:rPr>
+    </w:lvl>
+    <w:lvl w:ilvl="5" w:tplc="04090005" w:tentative="1">
+      <w:start w:val="1"/>
+      <w:numFmt w:val="bullet"/>
+      <w:lvlText w:val=""/>
+      <w:lvlJc w:val="left"/>
+      <w:pPr>
+        <w:ind w:left="4320" w:hanging="360"/>
+      </w:pPr>
+      <w:rPr>
+        <w:rFonts w:ascii="Wingdings" w:hAnsi="Wingdings" w:hint="default"/>
+      </w:rPr>
+    </w:lvl>
+    <w:lvl w:ilvl="6" w:tplc="04090001" w:tentative="1">
+      <w:start w:val="1"/>
+      <w:numFmt w:val="bullet"/>
+      <w:lvlText w:val=""/>
+      <w:lvlJc w:val="left"/>
+      <w:pPr>
+        <w:ind w:left="5040" w:hanging="360"/>
+      </w:pPr>
+      <w:rPr>
+        <w:rFonts w:ascii="Symbol" w:hAnsi="Symbol" w:hint="default"/>
+      </w:rPr>
+    </w:lvl>
+    <w:lvl w:ilvl="7" w:tplc="04090003" w:tentative="1">
+      <w:start w:val="1"/>
+      <w:numFmt w:val="bullet"/>
+      <w:lvlText w:val="o"/>
+      <w:lvlJc w:val="left"/>
+      <w:pPr>
+        <w:ind w:left="5760" w:hanging="360"/>
+      </w:pPr>
+      <w:rPr>
+        <w:rFonts w:ascii="Courier New" w:hAnsi="Courier New" w:cs="Courier New" w:hint="default"/>
+      </w:rPr>
+    </w:lvl>
+    <w:lvl w:ilvl="8" w:tplc="04090005" w:tentative="1">
+      <w:start w:val="1"/>
+      <w:numFmt w:val="bullet"/>
+      <w:lvlText w:val=""/>
+      <w:lvlJc w:val="left"/>
+      <w:pPr>
+        <w:ind w:left="6480" w:hanging="360"/>
+      </w:pPr>
+      <w:rPr>
+        <w:rFonts w:ascii="Wingdings" w:hAnsi="Wingdings" w:hint="default"/>
+      </w:rPr>
+    </w:lvl>
+  </w:abstractNum>
+  <w:abstractNum w:abstractNumId="30" w15:restartNumberingAfterBreak="0">
     <w:nsid w:val="4A100835"/>
     <w:multiLevelType w:val="hybridMultilevel"/>
     <w:tmpl w:val="2D381DF6"/>
@@ -4028,7 +6640,7 @@
       </w:rPr>
     </w:lvl>
   </w:abstractNum>
-  <w:abstractNum w:abstractNumId="26" w15:restartNumberingAfterBreak="0">
+  <w:abstractNum w:abstractNumId="31" w15:restartNumberingAfterBreak="0">
     <w:nsid w:val="50D534E8"/>
     <w:multiLevelType w:val="hybridMultilevel"/>
     <w:tmpl w:val="60307286"/>
@@ -4141,7 +6753,346 @@
       </w:rPr>
     </w:lvl>
   </w:abstractNum>
-  <w:abstractNum w:abstractNumId="27" w15:restartNumberingAfterBreak="0">
+  <w:abstractNum w:abstractNumId="32" w15:restartNumberingAfterBreak="0">
+    <w:nsid w:val="513E7184"/>
+    <w:multiLevelType w:val="hybridMultilevel"/>
+    <w:tmpl w:val="5C44F5FC"/>
+    <w:lvl w:ilvl="0" w:tplc="04090001">
+      <w:start w:val="1"/>
+      <w:numFmt w:val="bullet"/>
+      <w:lvlText w:val=""/>
+      <w:lvlJc w:val="left"/>
+      <w:pPr>
+        <w:ind w:left="720" w:hanging="360"/>
+      </w:pPr>
+      <w:rPr>
+        <w:rFonts w:ascii="Symbol" w:hAnsi="Symbol" w:hint="default"/>
+      </w:rPr>
+    </w:lvl>
+    <w:lvl w:ilvl="1" w:tplc="04090003" w:tentative="1">
+      <w:start w:val="1"/>
+      <w:numFmt w:val="bullet"/>
+      <w:lvlText w:val="o"/>
+      <w:lvlJc w:val="left"/>
+      <w:pPr>
+        <w:ind w:left="1440" w:hanging="360"/>
+      </w:pPr>
+      <w:rPr>
+        <w:rFonts w:ascii="Courier New" w:hAnsi="Courier New" w:cs="Courier New" w:hint="default"/>
+      </w:rPr>
+    </w:lvl>
+    <w:lvl w:ilvl="2" w:tplc="04090005" w:tentative="1">
+      <w:start w:val="1"/>
+      <w:numFmt w:val="bullet"/>
+      <w:lvlText w:val=""/>
+      <w:lvlJc w:val="left"/>
+      <w:pPr>
+        <w:ind w:left="2160" w:hanging="360"/>
+      </w:pPr>
+      <w:rPr>
+        <w:rFonts w:ascii="Wingdings" w:hAnsi="Wingdings" w:hint="default"/>
+      </w:rPr>
+    </w:lvl>
+    <w:lvl w:ilvl="3" w:tplc="04090001" w:tentative="1">
+      <w:start w:val="1"/>
+      <w:numFmt w:val="bullet"/>
+      <w:lvlText w:val=""/>
+      <w:lvlJc w:val="left"/>
+      <w:pPr>
+        <w:ind w:left="2880" w:hanging="360"/>
+      </w:pPr>
+      <w:rPr>
+        <w:rFonts w:ascii="Symbol" w:hAnsi="Symbol" w:hint="default"/>
+      </w:rPr>
+    </w:lvl>
+    <w:lvl w:ilvl="4" w:tplc="04090003" w:tentative="1">
+      <w:start w:val="1"/>
+      <w:numFmt w:val="bullet"/>
+      <w:lvlText w:val="o"/>
+      <w:lvlJc w:val="left"/>
+      <w:pPr>
+        <w:ind w:left="3600" w:hanging="360"/>
+      </w:pPr>
+      <w:rPr>
+        <w:rFonts w:ascii="Courier New" w:hAnsi="Courier New" w:cs="Courier New" w:hint="default"/>
+      </w:rPr>
+    </w:lvl>
+    <w:lvl w:ilvl="5" w:tplc="04090005" w:tentative="1">
+      <w:start w:val="1"/>
+      <w:numFmt w:val="bullet"/>
+      <w:lvlText w:val=""/>
+      <w:lvlJc w:val="left"/>
+      <w:pPr>
+        <w:ind w:left="4320" w:hanging="360"/>
+      </w:pPr>
+      <w:rPr>
+        <w:rFonts w:ascii="Wingdings" w:hAnsi="Wingdings" w:hint="default"/>
+      </w:rPr>
+    </w:lvl>
+    <w:lvl w:ilvl="6" w:tplc="04090001" w:tentative="1">
+      <w:start w:val="1"/>
+      <w:numFmt w:val="bullet"/>
+      <w:lvlText w:val=""/>
+      <w:lvlJc w:val="left"/>
+      <w:pPr>
+        <w:ind w:left="5040" w:hanging="360"/>
+      </w:pPr>
+      <w:rPr>
+        <w:rFonts w:ascii="Symbol" w:hAnsi="Symbol" w:hint="default"/>
+      </w:rPr>
+    </w:lvl>
+    <w:lvl w:ilvl="7" w:tplc="04090003" w:tentative="1">
+      <w:start w:val="1"/>
+      <w:numFmt w:val="bullet"/>
+      <w:lvlText w:val="o"/>
+      <w:lvlJc w:val="left"/>
+      <w:pPr>
+        <w:ind w:left="5760" w:hanging="360"/>
+      </w:pPr>
+      <w:rPr>
+        <w:rFonts w:ascii="Courier New" w:hAnsi="Courier New" w:cs="Courier New" w:hint="default"/>
+      </w:rPr>
+    </w:lvl>
+    <w:lvl w:ilvl="8" w:tplc="04090005" w:tentative="1">
+      <w:start w:val="1"/>
+      <w:numFmt w:val="bullet"/>
+      <w:lvlText w:val=""/>
+      <w:lvlJc w:val="left"/>
+      <w:pPr>
+        <w:ind w:left="6480" w:hanging="360"/>
+      </w:pPr>
+      <w:rPr>
+        <w:rFonts w:ascii="Wingdings" w:hAnsi="Wingdings" w:hint="default"/>
+      </w:rPr>
+    </w:lvl>
+  </w:abstractNum>
+  <w:abstractNum w:abstractNumId="33" w15:restartNumberingAfterBreak="0">
+    <w:nsid w:val="5CA45215"/>
+    <w:multiLevelType w:val="hybridMultilevel"/>
+    <w:tmpl w:val="92D8EFEC"/>
+    <w:lvl w:ilvl="0" w:tplc="04090001">
+      <w:start w:val="1"/>
+      <w:numFmt w:val="bullet"/>
+      <w:lvlText w:val=""/>
+      <w:lvlJc w:val="left"/>
+      <w:pPr>
+        <w:ind w:left="720" w:hanging="360"/>
+      </w:pPr>
+      <w:rPr>
+        <w:rFonts w:ascii="Symbol" w:hAnsi="Symbol" w:hint="default"/>
+      </w:rPr>
+    </w:lvl>
+    <w:lvl w:ilvl="1" w:tplc="04090003" w:tentative="1">
+      <w:start w:val="1"/>
+      <w:numFmt w:val="bullet"/>
+      <w:lvlText w:val="o"/>
+      <w:lvlJc w:val="left"/>
+      <w:pPr>
+        <w:ind w:left="1440" w:hanging="360"/>
+      </w:pPr>
+      <w:rPr>
+        <w:rFonts w:ascii="Courier New" w:hAnsi="Courier New" w:cs="Courier New" w:hint="default"/>
+      </w:rPr>
+    </w:lvl>
+    <w:lvl w:ilvl="2" w:tplc="04090005" w:tentative="1">
+      <w:start w:val="1"/>
+      <w:numFmt w:val="bullet"/>
+      <w:lvlText w:val=""/>
+      <w:lvlJc w:val="left"/>
+      <w:pPr>
+        <w:ind w:left="2160" w:hanging="360"/>
+      </w:pPr>
+      <w:rPr>
+        <w:rFonts w:ascii="Wingdings" w:hAnsi="Wingdings" w:hint="default"/>
+      </w:rPr>
+    </w:lvl>
+    <w:lvl w:ilvl="3" w:tplc="04090001" w:tentative="1">
+      <w:start w:val="1"/>
+      <w:numFmt w:val="bullet"/>
+      <w:lvlText w:val=""/>
+      <w:lvlJc w:val="left"/>
+      <w:pPr>
+        <w:ind w:left="2880" w:hanging="360"/>
+      </w:pPr>
+      <w:rPr>
+        <w:rFonts w:ascii="Symbol" w:hAnsi="Symbol" w:hint="default"/>
+      </w:rPr>
+    </w:lvl>
+    <w:lvl w:ilvl="4" w:tplc="04090003" w:tentative="1">
+      <w:start w:val="1"/>
+      <w:numFmt w:val="bullet"/>
+      <w:lvlText w:val="o"/>
+      <w:lvlJc w:val="left"/>
+      <w:pPr>
+        <w:ind w:left="3600" w:hanging="360"/>
+      </w:pPr>
+      <w:rPr>
+        <w:rFonts w:ascii="Courier New" w:hAnsi="Courier New" w:cs="Courier New" w:hint="default"/>
+      </w:rPr>
+    </w:lvl>
+    <w:lvl w:ilvl="5" w:tplc="04090005" w:tentative="1">
+      <w:start w:val="1"/>
+      <w:numFmt w:val="bullet"/>
+      <w:lvlText w:val=""/>
+      <w:lvlJc w:val="left"/>
+      <w:pPr>
+        <w:ind w:left="4320" w:hanging="360"/>
+      </w:pPr>
+      <w:rPr>
+        <w:rFonts w:ascii="Wingdings" w:hAnsi="Wingdings" w:hint="default"/>
+      </w:rPr>
+    </w:lvl>
+    <w:lvl w:ilvl="6" w:tplc="04090001" w:tentative="1">
+      <w:start w:val="1"/>
+      <w:numFmt w:val="bullet"/>
+      <w:lvlText w:val=""/>
+      <w:lvlJc w:val="left"/>
+      <w:pPr>
+        <w:ind w:left="5040" w:hanging="360"/>
+      </w:pPr>
+      <w:rPr>
+        <w:rFonts w:ascii="Symbol" w:hAnsi="Symbol" w:hint="default"/>
+      </w:rPr>
+    </w:lvl>
+    <w:lvl w:ilvl="7" w:tplc="04090003" w:tentative="1">
+      <w:start w:val="1"/>
+      <w:numFmt w:val="bullet"/>
+      <w:lvlText w:val="o"/>
+      <w:lvlJc w:val="left"/>
+      <w:pPr>
+        <w:ind w:left="5760" w:hanging="360"/>
+      </w:pPr>
+      <w:rPr>
+        <w:rFonts w:ascii="Courier New" w:hAnsi="Courier New" w:cs="Courier New" w:hint="default"/>
+      </w:rPr>
+    </w:lvl>
+    <w:lvl w:ilvl="8" w:tplc="04090005" w:tentative="1">
+      <w:start w:val="1"/>
+      <w:numFmt w:val="bullet"/>
+      <w:lvlText w:val=""/>
+      <w:lvlJc w:val="left"/>
+      <w:pPr>
+        <w:ind w:left="6480" w:hanging="360"/>
+      </w:pPr>
+      <w:rPr>
+        <w:rFonts w:ascii="Wingdings" w:hAnsi="Wingdings" w:hint="default"/>
+      </w:rPr>
+    </w:lvl>
+  </w:abstractNum>
+  <w:abstractNum w:abstractNumId="34" w15:restartNumberingAfterBreak="0">
+    <w:nsid w:val="6DD727D2"/>
+    <w:multiLevelType w:val="hybridMultilevel"/>
+    <w:tmpl w:val="DD524C38"/>
+    <w:lvl w:ilvl="0" w:tplc="04090001">
+      <w:start w:val="1"/>
+      <w:numFmt w:val="bullet"/>
+      <w:lvlText w:val=""/>
+      <w:lvlJc w:val="left"/>
+      <w:pPr>
+        <w:ind w:left="762" w:hanging="360"/>
+      </w:pPr>
+      <w:rPr>
+        <w:rFonts w:ascii="Symbol" w:hAnsi="Symbol" w:hint="default"/>
+      </w:rPr>
+    </w:lvl>
+    <w:lvl w:ilvl="1" w:tplc="04090003" w:tentative="1">
+      <w:start w:val="1"/>
+      <w:numFmt w:val="bullet"/>
+      <w:lvlText w:val="o"/>
+      <w:lvlJc w:val="left"/>
+      <w:pPr>
+        <w:ind w:left="1482" w:hanging="360"/>
+      </w:pPr>
+      <w:rPr>
+        <w:rFonts w:ascii="Courier New" w:hAnsi="Courier New" w:cs="Courier New" w:hint="default"/>
+      </w:rPr>
+    </w:lvl>
+    <w:lvl w:ilvl="2" w:tplc="04090005" w:tentative="1">
+      <w:start w:val="1"/>
+      <w:numFmt w:val="bullet"/>
+      <w:lvlText w:val=""/>
+      <w:lvlJc w:val="left"/>
+      <w:pPr>
+        <w:ind w:left="2202" w:hanging="360"/>
+      </w:pPr>
+      <w:rPr>
+        <w:rFonts w:ascii="Wingdings" w:hAnsi="Wingdings" w:hint="default"/>
+      </w:rPr>
+    </w:lvl>
+    <w:lvl w:ilvl="3" w:tplc="04090001" w:tentative="1">
+      <w:start w:val="1"/>
+      <w:numFmt w:val="bullet"/>
+      <w:lvlText w:val=""/>
+      <w:lvlJc w:val="left"/>
+      <w:pPr>
+        <w:ind w:left="2922" w:hanging="360"/>
+      </w:pPr>
+      <w:rPr>
+        <w:rFonts w:ascii="Symbol" w:hAnsi="Symbol" w:hint="default"/>
+      </w:rPr>
+    </w:lvl>
+    <w:lvl w:ilvl="4" w:tplc="04090003" w:tentative="1">
+      <w:start w:val="1"/>
+      <w:numFmt w:val="bullet"/>
+      <w:lvlText w:val="o"/>
+      <w:lvlJc w:val="left"/>
+      <w:pPr>
+        <w:ind w:left="3642" w:hanging="360"/>
+      </w:pPr>
+      <w:rPr>
+        <w:rFonts w:ascii="Courier New" w:hAnsi="Courier New" w:cs="Courier New" w:hint="default"/>
+      </w:rPr>
+    </w:lvl>
+    <w:lvl w:ilvl="5" w:tplc="04090005" w:tentative="1">
+      <w:start w:val="1"/>
+      <w:numFmt w:val="bullet"/>
+      <w:lvlText w:val=""/>
+      <w:lvlJc w:val="left"/>
+      <w:pPr>
+        <w:ind w:left="4362" w:hanging="360"/>
+      </w:pPr>
+      <w:rPr>
+        <w:rFonts w:ascii="Wingdings" w:hAnsi="Wingdings" w:hint="default"/>
+      </w:rPr>
+    </w:lvl>
+    <w:lvl w:ilvl="6" w:tplc="04090001" w:tentative="1">
+      <w:start w:val="1"/>
+      <w:numFmt w:val="bullet"/>
+      <w:lvlText w:val=""/>
+      <w:lvlJc w:val="left"/>
+      <w:pPr>
+        <w:ind w:left="5082" w:hanging="360"/>
+      </w:pPr>
+      <w:rPr>
+        <w:rFonts w:ascii="Symbol" w:hAnsi="Symbol" w:hint="default"/>
+      </w:rPr>
+    </w:lvl>
+    <w:lvl w:ilvl="7" w:tplc="04090003" w:tentative="1">
+      <w:start w:val="1"/>
+      <w:numFmt w:val="bullet"/>
+      <w:lvlText w:val="o"/>
+      <w:lvlJc w:val="left"/>
+      <w:pPr>
+        <w:ind w:left="5802" w:hanging="360"/>
+      </w:pPr>
+      <w:rPr>
+        <w:rFonts w:ascii="Courier New" w:hAnsi="Courier New" w:cs="Courier New" w:hint="default"/>
+      </w:rPr>
+    </w:lvl>
+    <w:lvl w:ilvl="8" w:tplc="04090005" w:tentative="1">
+      <w:start w:val="1"/>
+      <w:numFmt w:val="bullet"/>
+      <w:lvlText w:val=""/>
+      <w:lvlJc w:val="left"/>
+      <w:pPr>
+        <w:ind w:left="6522" w:hanging="360"/>
+      </w:pPr>
+      <w:rPr>
+        <w:rFonts w:ascii="Wingdings" w:hAnsi="Wingdings" w:hint="default"/>
+      </w:rPr>
+    </w:lvl>
+  </w:abstractNum>
+  <w:abstractNum w:abstractNumId="35" w15:restartNumberingAfterBreak="0">
     <w:nsid w:val="73554DEE"/>
     <w:multiLevelType w:val="hybridMultilevel"/>
     <w:tmpl w:val="E3B6833E"/>
@@ -4254,7 +7205,7 @@
       </w:rPr>
     </w:lvl>
   </w:abstractNum>
-  <w:abstractNum w:abstractNumId="28" w15:restartNumberingAfterBreak="0">
+  <w:abstractNum w:abstractNumId="36" w15:restartNumberingAfterBreak="0">
     <w:nsid w:val="73BC4502"/>
     <w:multiLevelType w:val="hybridMultilevel"/>
     <w:tmpl w:val="329E6890"/>
@@ -4367,7 +7318,120 @@
       </w:rPr>
     </w:lvl>
   </w:abstractNum>
-  <w:abstractNum w:abstractNumId="29" w15:restartNumberingAfterBreak="0">
+  <w:abstractNum w:abstractNumId="37" w15:restartNumberingAfterBreak="0">
+    <w:nsid w:val="73D46F91"/>
+    <w:multiLevelType w:val="hybridMultilevel"/>
+    <w:tmpl w:val="AC4436FA"/>
+    <w:lvl w:ilvl="0" w:tplc="04090001">
+      <w:start w:val="1"/>
+      <w:numFmt w:val="bullet"/>
+      <w:lvlText w:val=""/>
+      <w:lvlJc w:val="left"/>
+      <w:pPr>
+        <w:ind w:left="720" w:hanging="360"/>
+      </w:pPr>
+      <w:rPr>
+        <w:rFonts w:ascii="Symbol" w:hAnsi="Symbol" w:hint="default"/>
+      </w:rPr>
+    </w:lvl>
+    <w:lvl w:ilvl="1" w:tplc="04090003" w:tentative="1">
+      <w:start w:val="1"/>
+      <w:numFmt w:val="bullet"/>
+      <w:lvlText w:val="o"/>
+      <w:lvlJc w:val="left"/>
+      <w:pPr>
+        <w:ind w:left="1440" w:hanging="360"/>
+      </w:pPr>
+      <w:rPr>
+        <w:rFonts w:ascii="Courier New" w:hAnsi="Courier New" w:cs="Courier New" w:hint="default"/>
+      </w:rPr>
+    </w:lvl>
+    <w:lvl w:ilvl="2" w:tplc="04090005" w:tentative="1">
+      <w:start w:val="1"/>
+      <w:numFmt w:val="bullet"/>
+      <w:lvlText w:val=""/>
+      <w:lvlJc w:val="left"/>
+      <w:pPr>
+        <w:ind w:left="2160" w:hanging="360"/>
+      </w:pPr>
+      <w:rPr>
+        <w:rFonts w:ascii="Wingdings" w:hAnsi="Wingdings" w:hint="default"/>
+      </w:rPr>
+    </w:lvl>
+    <w:lvl w:ilvl="3" w:tplc="04090001" w:tentative="1">
+      <w:start w:val="1"/>
+      <w:numFmt w:val="bullet"/>
+      <w:lvlText w:val=""/>
+      <w:lvlJc w:val="left"/>
+      <w:pPr>
+        <w:ind w:left="2880" w:hanging="360"/>
+      </w:pPr>
+      <w:rPr>
+        <w:rFonts w:ascii="Symbol" w:hAnsi="Symbol" w:hint="default"/>
+      </w:rPr>
+    </w:lvl>
+    <w:lvl w:ilvl="4" w:tplc="04090003" w:tentative="1">
+      <w:start w:val="1"/>
+      <w:numFmt w:val="bullet"/>
+      <w:lvlText w:val="o"/>
+      <w:lvlJc w:val="left"/>
+      <w:pPr>
+        <w:ind w:left="3600" w:hanging="360"/>
+      </w:pPr>
+      <w:rPr>
+        <w:rFonts w:ascii="Courier New" w:hAnsi="Courier New" w:cs="Courier New" w:hint="default"/>
+      </w:rPr>
+    </w:lvl>
+    <w:lvl w:ilvl="5" w:tplc="04090005" w:tentative="1">
+      <w:start w:val="1"/>
+      <w:numFmt w:val="bullet"/>
+      <w:lvlText w:val=""/>
+      <w:lvlJc w:val="left"/>
+      <w:pPr>
+        <w:ind w:left="4320" w:hanging="360"/>
+      </w:pPr>
+      <w:rPr>
+        <w:rFonts w:ascii="Wingdings" w:hAnsi="Wingdings" w:hint="default"/>
+      </w:rPr>
+    </w:lvl>
+    <w:lvl w:ilvl="6" w:tplc="04090001" w:tentative="1">
+      <w:start w:val="1"/>
+      <w:numFmt w:val="bullet"/>
+      <w:lvlText w:val=""/>
+      <w:lvlJc w:val="left"/>
+      <w:pPr>
+        <w:ind w:left="5040" w:hanging="360"/>
+      </w:pPr>
+      <w:rPr>
+        <w:rFonts w:ascii="Symbol" w:hAnsi="Symbol" w:hint="default"/>
+      </w:rPr>
+    </w:lvl>
+    <w:lvl w:ilvl="7" w:tplc="04090003" w:tentative="1">
+      <w:start w:val="1"/>
+      <w:numFmt w:val="bullet"/>
+      <w:lvlText w:val="o"/>
+      <w:lvlJc w:val="left"/>
+      <w:pPr>
+        <w:ind w:left="5760" w:hanging="360"/>
+      </w:pPr>
+      <w:rPr>
+        <w:rFonts w:ascii="Courier New" w:hAnsi="Courier New" w:cs="Courier New" w:hint="default"/>
+      </w:rPr>
+    </w:lvl>
+    <w:lvl w:ilvl="8" w:tplc="04090005" w:tentative="1">
+      <w:start w:val="1"/>
+      <w:numFmt w:val="bullet"/>
+      <w:lvlText w:val=""/>
+      <w:lvlJc w:val="left"/>
+      <w:pPr>
+        <w:ind w:left="6480" w:hanging="360"/>
+      </w:pPr>
+      <w:rPr>
+        <w:rFonts w:ascii="Wingdings" w:hAnsi="Wingdings" w:hint="default"/>
+      </w:rPr>
+    </w:lvl>
+  </w:abstractNum>
+  <w:abstractNum w:abstractNumId="38" w15:restartNumberingAfterBreak="0">
     <w:nsid w:val="78CB4BDE"/>
     <w:multiLevelType w:val="hybridMultilevel"/>
     <w:tmpl w:val="A5401418"/>
@@ -4508,67 +7572,94 @@
     <w:abstractNumId w:val="0"/>
   </w:num>
   <w:num w:numId="10">
-    <w:abstractNumId w:val="20"/>
+    <w:abstractNumId w:val="23"/>
   </w:num>
   <w:num w:numId="11">
-    <w:abstractNumId w:val="24"/>
+    <w:abstractNumId w:val="28"/>
   </w:num>
   <w:num w:numId="12">
-    <w:abstractNumId w:val="21"/>
+    <w:abstractNumId w:val="25"/>
   </w:num>
   <w:num w:numId="13">
+    <w:abstractNumId w:val="14"/>
+  </w:num>
+  <w:num w:numId="14">
     <w:abstractNumId w:val="12"/>
   </w:num>
-  <w:num w:numId="14">
-    <w:abstractNumId w:val="10"/>
-  </w:num>
   <w:num w:numId="15">
-    <w:abstractNumId w:val="25"/>
+    <w:abstractNumId w:val="30"/>
   </w:num>
   <w:num w:numId="16">
     <w:abstractNumId w:val="9"/>
   </w:num>
   <w:num w:numId="17">
+    <w:abstractNumId w:val="20"/>
+  </w:num>
+  <w:num w:numId="18">
+    <w:abstractNumId w:val="35"/>
+  </w:num>
+  <w:num w:numId="19">
+    <w:abstractNumId w:val="36"/>
+  </w:num>
+  <w:num w:numId="20">
+    <w:abstractNumId w:val="38"/>
+  </w:num>
+  <w:num w:numId="21">
+    <w:abstractNumId w:val="13"/>
+  </w:num>
+  <w:num w:numId="22">
     <w:abstractNumId w:val="18"/>
   </w:num>
-  <w:num w:numId="18">
+  <w:num w:numId="23">
+    <w:abstractNumId w:val="17"/>
+  </w:num>
+  <w:num w:numId="24">
+    <w:abstractNumId w:val="31"/>
+  </w:num>
+  <w:num w:numId="25">
+    <w:abstractNumId w:val="16"/>
+  </w:num>
+  <w:num w:numId="26">
+    <w:abstractNumId w:val="15"/>
+  </w:num>
+  <w:num w:numId="27">
+    <w:abstractNumId w:val="21"/>
+  </w:num>
+  <w:num w:numId="28">
+    <w:abstractNumId w:val="26"/>
+  </w:num>
+  <w:num w:numId="29">
+    <w:abstractNumId w:val="19"/>
+  </w:num>
+  <w:num w:numId="30">
     <w:abstractNumId w:val="27"/>
   </w:num>
-  <w:num w:numId="19">
-    <w:abstractNumId w:val="28"/>
-  </w:num>
-  <w:num w:numId="20">
+  <w:num w:numId="31">
     <w:abstractNumId w:val="29"/>
   </w:num>
-  <w:num w:numId="21">
+  <w:num w:numId="32">
+    <w:abstractNumId w:val="32"/>
+  </w:num>
+  <w:num w:numId="33">
+    <w:abstractNumId w:val="37"/>
+  </w:num>
+  <w:num w:numId="34">
+    <w:abstractNumId w:val="33"/>
+  </w:num>
+  <w:num w:numId="35">
+    <w:abstractNumId w:val="22"/>
+  </w:num>
+  <w:num w:numId="36">
+    <w:abstractNumId w:val="34"/>
+  </w:num>
+  <w:num w:numId="37">
+    <w:abstractNumId w:val="10"/>
+  </w:num>
+  <w:num w:numId="38">
     <w:abstractNumId w:val="11"/>
   </w:num>
-  <w:num w:numId="22">
-    <w:abstractNumId w:val="16"/>
-  </w:num>
-  <w:num w:numId="23">
-    <w:abstractNumId w:val="15"/>
-  </w:num>
-  <w:num w:numId="24">
-    <w:abstractNumId w:val="26"/>
-  </w:num>
-  <w:num w:numId="25">
-    <w:abstractNumId w:val="14"/>
-  </w:num>
-  <w:num w:numId="26">
-    <w:abstractNumId w:val="13"/>
-  </w:num>
-  <w:num w:numId="27">
-    <w:abstractNumId w:val="19"/>
-  </w:num>
-  <w:num w:numId="28">
-    <w:abstractNumId w:val="22"/>
-  </w:num>
-  <w:num w:numId="29">
-    <w:abstractNumId w:val="17"/>
-  </w:num>
-  <w:num w:numId="30">
-    <w:abstractNumId w:val="23"/>
+  <w:num w:numId="39">
+    <w:abstractNumId w:val="24"/>
   </w:num>
 </w:numbering>
 </file>
@@ -5194,7 +8285,6 @@
   <w:style w:type="character" w:default="1" w:styleId="DefaultParagraphFont">
     <w:name w:val="Default Paragraph Font"/>
     <w:uiPriority w:val="1"/>
-    <w:semiHidden/>
     <w:unhideWhenUsed/>
   </w:style>
   <w:style w:type="table" w:default="1" w:styleId="TableNormal">
@@ -5267,7 +8357,7 @@
     <w:basedOn w:val="Normal"/>
     <w:uiPriority w:val="1"/>
     <w:qFormat/>
-    <w:rsid w:val="009A7882"/>
+    <w:rsid w:val="00BD094B"/>
     <w:rPr>
       <w:rFonts w:ascii="Baskerville" w:hAnsi="Baskerville" w:cs="Baskerville"/>
       <w:color w:val="241F1F"/>

</xml_diff>

<commit_message>
learn about brokerless messaging architecture
</commit_message>
<xml_diff>
--- a/communication-in-microservices/asynchronous-message-based-communication.docx
+++ b/communication-in-microservices/asynchronous-message-based-communication.docx
@@ -96,19 +96,31 @@
           <w:sz w:val="20"/>
           <w:szCs w:val="20"/>
         </w:rPr>
-        <w:t xml:space="preserve">intermediary between the services, although another option is to use a </w:t>
-      </w:r>
-      <w:proofErr w:type="spellStart"/>
-      <w:r>
+        <w:t>intermediary between the services, although another option is to use a brokerless</w:t>
+      </w:r>
+    </w:p>
+    <w:p>
+      <w:pPr>
+        <w:autoSpaceDE w:val="0"/>
+        <w:autoSpaceDN w:val="0"/>
+        <w:adjustRightInd w:val="0"/>
+        <w:spacing w:after="0"/>
         <w:rPr>
           <w:rFonts w:ascii="NewBaskerville-Roman" w:hAnsi="NewBaskerville-Roman" w:cs="NewBaskerville-Roman"/>
           <w:color w:val="262626"/>
           <w:sz w:val="20"/>
           <w:szCs w:val="20"/>
         </w:rPr>
-        <w:t>brokerless</w:t>
-      </w:r>
-      <w:proofErr w:type="spellEnd"/>
+      </w:pPr>
+      <w:r>
+        <w:rPr>
+          <w:rFonts w:ascii="NewBaskerville-Roman" w:hAnsi="NewBaskerville-Roman" w:cs="NewBaskerville-Roman"/>
+          <w:color w:val="262626"/>
+          <w:sz w:val="20"/>
+          <w:szCs w:val="20"/>
+        </w:rPr>
+        <w:t>architecture, where the services communicate directly with each other. A service client</w:t>
+      </w:r>
     </w:p>
     <w:p>
       <w:pPr>
@@ -130,7 +142,7 @@
           <w:sz w:val="20"/>
           <w:szCs w:val="20"/>
         </w:rPr>
-        <w:t>architecture, where the services communicate directly with each other. A service client</w:t>
+        <w:t>makes a request to a service by sending it a message. If the service instance is expected</w:t>
       </w:r>
     </w:p>
     <w:p>
@@ -153,7 +165,7 @@
           <w:sz w:val="20"/>
           <w:szCs w:val="20"/>
         </w:rPr>
-        <w:t>makes a request to a service by sending it a message. If the service instance is expected</w:t>
+        <w:t>to reply, it will do so by sending a separate message back to the client. Because the</w:t>
       </w:r>
     </w:p>
     <w:p>
@@ -176,7 +188,7 @@
           <w:sz w:val="20"/>
           <w:szCs w:val="20"/>
         </w:rPr>
-        <w:t>to reply, it will do so by sending a separate message back to the client. Because the</w:t>
+        <w:t>communication is asynchronous, the client doesn’t block waiting for a reply. Instead,</w:t>
       </w:r>
     </w:p>
     <w:p>
@@ -199,7 +211,7 @@
           <w:sz w:val="20"/>
           <w:szCs w:val="20"/>
         </w:rPr>
-        <w:t>communication is asynchronous, the client doesn’t block waiting for a reply. Instead,</w:t>
+        <w:t>the client is written assuming that the reply won’t be received immediately.</w:t>
       </w:r>
     </w:p>
     <w:p>
@@ -222,7 +234,26 @@
           <w:sz w:val="20"/>
           <w:szCs w:val="20"/>
         </w:rPr>
-        <w:t>the client is written assuming that the reply won’t be received immediately.</w:t>
+        <w:t>I start this section with an overview of messaging. I show how to describe a messaging</w:t>
+      </w:r>
+    </w:p>
+    <w:p>
+      <w:pPr>
+        <w:rPr>
+          <w:rFonts w:ascii="NewBaskerville-Roman" w:hAnsi="NewBaskerville-Roman" w:cs="NewBaskerville-Roman"/>
+          <w:color w:val="262626"/>
+          <w:sz w:val="20"/>
+          <w:szCs w:val="20"/>
+        </w:rPr>
+      </w:pPr>
+      <w:r>
+        <w:rPr>
+          <w:rFonts w:ascii="NewBaskerville-Roman" w:hAnsi="NewBaskerville-Roman" w:cs="NewBaskerville-Roman"/>
+          <w:color w:val="262626"/>
+          <w:sz w:val="20"/>
+          <w:szCs w:val="20"/>
+        </w:rPr>
+        <w:t>architecture independently of messaging technology. Next I compare and contrast</w:t>
       </w:r>
     </w:p>
     <w:p>
@@ -245,60 +276,7 @@
           <w:sz w:val="20"/>
           <w:szCs w:val="20"/>
         </w:rPr>
-        <w:t>I start this section with an overview of messaging. I show how to describe a messaging</w:t>
-      </w:r>
-    </w:p>
-    <w:p>
-      <w:pPr>
-        <w:rPr>
-          <w:rFonts w:ascii="NewBaskerville-Roman" w:hAnsi="NewBaskerville-Roman" w:cs="NewBaskerville-Roman"/>
-          <w:color w:val="262626"/>
-          <w:sz w:val="20"/>
-          <w:szCs w:val="20"/>
-        </w:rPr>
-      </w:pPr>
-      <w:r>
-        <w:rPr>
-          <w:rFonts w:ascii="NewBaskerville-Roman" w:hAnsi="NewBaskerville-Roman" w:cs="NewBaskerville-Roman"/>
-          <w:color w:val="262626"/>
-          <w:sz w:val="20"/>
-          <w:szCs w:val="20"/>
-        </w:rPr>
-        <w:t>architecture independently of messaging technology. Next I compare and contrast</w:t>
-      </w:r>
-    </w:p>
-    <w:p>
-      <w:pPr>
-        <w:autoSpaceDE w:val="0"/>
-        <w:autoSpaceDN w:val="0"/>
-        <w:adjustRightInd w:val="0"/>
-        <w:spacing w:after="0"/>
-        <w:rPr>
-          <w:rFonts w:ascii="NewBaskerville-Roman" w:hAnsi="NewBaskerville-Roman" w:cs="NewBaskerville-Roman"/>
-          <w:color w:val="262626"/>
-          <w:sz w:val="20"/>
-          <w:szCs w:val="20"/>
-        </w:rPr>
-      </w:pPr>
-      <w:proofErr w:type="spellStart"/>
-      <w:r>
-        <w:rPr>
-          <w:rFonts w:ascii="NewBaskerville-Roman" w:hAnsi="NewBaskerville-Roman" w:cs="NewBaskerville-Roman"/>
-          <w:color w:val="262626"/>
-          <w:sz w:val="20"/>
-          <w:szCs w:val="20"/>
-        </w:rPr>
-        <w:t>brokerless</w:t>
-      </w:r>
-      <w:proofErr w:type="spellEnd"/>
-      <w:r>
-        <w:rPr>
-          <w:rFonts w:ascii="NewBaskerville-Roman" w:hAnsi="NewBaskerville-Roman" w:cs="NewBaskerville-Roman"/>
-          <w:color w:val="262626"/>
-          <w:sz w:val="20"/>
-          <w:szCs w:val="20"/>
-        </w:rPr>
-        <w:t xml:space="preserve"> and broker-based architectures and describe the criteria for selecting a</w:t>
+        <w:t>brokerless and broker-based architectures and describe the criteria for selecting a</w:t>
       </w:r>
     </w:p>
     <w:p>
@@ -1776,10 +1754,7 @@
         <w:t>asynchronous request/response</w:t>
       </w:r>
       <w:r>
-        <w:t xml:space="preserve"> style interaction</w:t>
-      </w:r>
-      <w:r>
-        <w:t xml:space="preserve"> </w:t>
+        <w:t xml:space="preserve"> style interaction </w:t>
       </w:r>
       <w:r>
         <w:rPr>
@@ -1806,13 +1781,7 @@
         </w:numPr>
       </w:pPr>
       <w:r>
-        <w:t>the client sends a command</w:t>
-      </w:r>
-      <w:r>
-        <w:t xml:space="preserve"> </w:t>
-      </w:r>
-      <w:r>
-        <w:t xml:space="preserve">message, which specifies </w:t>
+        <w:t xml:space="preserve">the client sends a command message, which specifies </w:t>
       </w:r>
       <w:r>
         <w:rPr>
@@ -1839,21 +1808,7 @@
           <w:b/>
           <w:bCs/>
         </w:rPr>
-        <w:t>to a point</w:t>
-      </w:r>
-      <w:r>
-        <w:rPr>
-          <w:b/>
-          <w:bCs/>
-        </w:rPr>
-        <w:t>-</w:t>
-      </w:r>
-      <w:r>
-        <w:rPr>
-          <w:b/>
-          <w:bCs/>
-        </w:rPr>
-        <w:t xml:space="preserve">to-point messaging channel </w:t>
+        <w:t xml:space="preserve">to a point-to-point messaging channel </w:t>
       </w:r>
       <w:r>
         <w:rPr>
@@ -1887,10 +1842,7 @@
         <w:t>The service processes the requests</w:t>
       </w:r>
       <w:r>
-        <w:t xml:space="preserve"> </w:t>
-      </w:r>
-      <w:r>
-        <w:t xml:space="preserve">and </w:t>
+        <w:t xml:space="preserve"> and </w:t>
       </w:r>
       <w:r>
         <w:rPr>
@@ -1917,14 +1869,7 @@
           <w:b/>
           <w:bCs/>
         </w:rPr>
-        <w:t>to a point-to-point channel</w:t>
-      </w:r>
-      <w:r>
-        <w:rPr>
-          <w:b/>
-          <w:bCs/>
-        </w:rPr>
-        <w:t xml:space="preserve"> </w:t>
+        <w:t xml:space="preserve">to a point-to-point channel </w:t>
       </w:r>
       <w:r>
         <w:rPr>
@@ -3928,13 +3873,28 @@
         <w:pStyle w:val="NoSpacing"/>
       </w:pPr>
       <w:r>
+        <w:rPr>
+          <w:b/>
+          <w:bCs/>
+        </w:rPr>
         <w:t>The messages and channels model of messaging is a great abstraction and a good</w:t>
       </w:r>
       <w:r>
+        <w:rPr>
+          <w:b/>
+          <w:bCs/>
+        </w:rPr>
         <w:t xml:space="preserve"> </w:t>
       </w:r>
       <w:r>
-        <w:t>way to design a service’s asynchronous API. But in order to implement a service you</w:t>
+        <w:rPr>
+          <w:b/>
+          <w:bCs/>
+        </w:rPr>
+        <w:t>way to design a service’s asynchronous API.</w:t>
+      </w:r>
+      <w:r>
+        <w:t xml:space="preserve"> But in order to implement a service you</w:t>
       </w:r>
       <w:r>
         <w:t xml:space="preserve"> </w:t>
@@ -3957,7 +3917,751 @@
         <w:t>Using a Message Broker</w:t>
       </w:r>
     </w:p>
-    <w:p/>
+    <w:p>
+      <w:r>
+        <w:t>In  a messaging-based application, we typically use a message broker, an infrastructure through which services communicate.</w:t>
+      </w:r>
+      <w:r>
+        <w:t xml:space="preserve"> You can</w:t>
+      </w:r>
+      <w:r>
+        <w:t xml:space="preserve"> also</w:t>
+      </w:r>
+      <w:r>
+        <w:t xml:space="preserve"> have a brokerless</w:t>
+      </w:r>
+      <w:r>
+        <w:t xml:space="preserve"> architecture</w:t>
+      </w:r>
+      <w:r>
+        <w:t xml:space="preserve"> </w:t>
+      </w:r>
+      <w:r>
+        <w:t>in which services communicate directly</w:t>
+      </w:r>
+      <w:r>
+        <w:t>. Both have their trade-offs but b</w:t>
+      </w:r>
+      <w:r>
+        <w:t>ro</w:t>
+      </w:r>
+      <w:r>
+        <w:t>ker</w:t>
+      </w:r>
+      <w:r>
+        <w:t>-based is usually a better approach</w:t>
+      </w:r>
+      <w:r>
+        <w:t xml:space="preserve"> and what we will</w:t>
+      </w:r>
+      <w:r>
+        <w:t xml:space="preserve"> be focusing on this approach after a quick look at the brokerless option</w:t>
+      </w:r>
+      <w:r>
+        <w:t xml:space="preserve"> as there might be scenarios in which it can be helpful.</w:t>
+      </w:r>
+    </w:p>
+    <w:p>
+      <w:pPr>
+        <w:pStyle w:val="Heading2"/>
+      </w:pPr>
+      <w:r>
+        <w:t>Brokerless Messaging</w:t>
+      </w:r>
+    </w:p>
+    <w:p>
+      <w:pPr>
+        <w:autoSpaceDE w:val="0"/>
+        <w:autoSpaceDN w:val="0"/>
+        <w:adjustRightInd w:val="0"/>
+        <w:spacing w:after="0"/>
+        <w:rPr>
+          <w:rFonts w:ascii="NewBaskerville-Roman" w:hAnsi="NewBaskerville-Roman" w:cs="NewBaskerville-Roman"/>
+          <w:b/>
+          <w:bCs/>
+          <w:color w:val="001CA7"/>
+          <w:sz w:val="20"/>
+          <w:szCs w:val="20"/>
+        </w:rPr>
+      </w:pPr>
+      <w:r>
+        <w:rPr>
+          <w:rFonts w:ascii="NewBaskerville-Roman" w:hAnsi="NewBaskerville-Roman" w:cs="NewBaskerville-Roman"/>
+          <w:color w:val="262626"/>
+          <w:sz w:val="20"/>
+          <w:szCs w:val="20"/>
+        </w:rPr>
+        <w:t>In a brokerless architecture, services can exchange messages directly. ZeroMQ (</w:t>
+      </w:r>
+      <w:r>
+        <w:rPr>
+          <w:rFonts w:ascii="NewBaskerville-Roman" w:hAnsi="NewBaskerville-Roman" w:cs="NewBaskerville-Roman"/>
+          <w:color w:val="001CA7"/>
+          <w:sz w:val="20"/>
+          <w:szCs w:val="20"/>
+        </w:rPr>
+        <w:t>http://zeromq.org</w:t>
+      </w:r>
+      <w:r>
+        <w:rPr>
+          <w:rFonts w:ascii="NewBaskerville-Roman" w:hAnsi="NewBaskerville-Roman" w:cs="NewBaskerville-Roman"/>
+          <w:color w:val="262626"/>
+          <w:sz w:val="20"/>
+          <w:szCs w:val="20"/>
+        </w:rPr>
+        <w:t>) is a popular brokerless messaging technology. It’s both a specification</w:t>
+      </w:r>
+      <w:r>
+        <w:rPr>
+          <w:rFonts w:ascii="NewBaskerville-Roman" w:hAnsi="NewBaskerville-Roman" w:cs="NewBaskerville-Roman"/>
+          <w:color w:val="001CA7"/>
+          <w:sz w:val="20"/>
+          <w:szCs w:val="20"/>
+        </w:rPr>
+        <w:t xml:space="preserve"> </w:t>
+      </w:r>
+      <w:r>
+        <w:rPr>
+          <w:rFonts w:ascii="NewBaskerville-Roman" w:hAnsi="NewBaskerville-Roman" w:cs="NewBaskerville-Roman"/>
+          <w:color w:val="262626"/>
+          <w:sz w:val="20"/>
+          <w:szCs w:val="20"/>
+        </w:rPr>
+        <w:t>and a set of libraries for different languages. It supports a variety of transports, including</w:t>
+      </w:r>
+      <w:r>
+        <w:rPr>
+          <w:rFonts w:ascii="NewBaskerville-Roman" w:hAnsi="NewBaskerville-Roman" w:cs="NewBaskerville-Roman"/>
+          <w:color w:val="001CA7"/>
+          <w:sz w:val="20"/>
+          <w:szCs w:val="20"/>
+        </w:rPr>
+        <w:t xml:space="preserve"> </w:t>
+      </w:r>
+      <w:r>
+        <w:rPr>
+          <w:rFonts w:ascii="NewBaskerville-Roman" w:hAnsi="NewBaskerville-Roman" w:cs="NewBaskerville-Roman"/>
+          <w:b/>
+          <w:bCs/>
+          <w:color w:val="262626"/>
+          <w:sz w:val="20"/>
+          <w:szCs w:val="20"/>
+        </w:rPr>
+        <w:t>TCP, UNIX-style domain sockets, and multicast.</w:t>
+      </w:r>
+    </w:p>
+    <w:p>
+      <w:pPr>
+        <w:autoSpaceDE w:val="0"/>
+        <w:autoSpaceDN w:val="0"/>
+        <w:adjustRightInd w:val="0"/>
+        <w:spacing w:after="0"/>
+        <w:rPr>
+          <w:rFonts w:ascii="NewBaskerville-Roman" w:hAnsi="NewBaskerville-Roman" w:cs="NewBaskerville-Roman"/>
+          <w:color w:val="262626"/>
+          <w:sz w:val="20"/>
+          <w:szCs w:val="20"/>
+        </w:rPr>
+      </w:pPr>
+      <w:r>
+        <w:rPr>
+          <w:rFonts w:ascii="NewBaskerville-Roman" w:hAnsi="NewBaskerville-Roman" w:cs="NewBaskerville-Roman"/>
+          <w:color w:val="262626"/>
+          <w:sz w:val="20"/>
+          <w:szCs w:val="20"/>
+        </w:rPr>
+        <w:t>The brokerless architecture has some benefits:</w:t>
+      </w:r>
+    </w:p>
+    <w:p>
+      <w:pPr>
+        <w:autoSpaceDE w:val="0"/>
+        <w:autoSpaceDN w:val="0"/>
+        <w:adjustRightInd w:val="0"/>
+        <w:spacing w:after="0"/>
+        <w:rPr>
+          <w:rFonts w:ascii="NewBaskerville-Roman" w:hAnsi="NewBaskerville-Roman" w:cs="NewBaskerville-Roman"/>
+          <w:color w:val="262626"/>
+          <w:sz w:val="20"/>
+          <w:szCs w:val="20"/>
+        </w:rPr>
+      </w:pPr>
+      <w:r>
+        <w:rPr>
+          <w:rFonts w:ascii="Wingdings2" w:eastAsia="Wingdings2" w:hAnsi="NewBaskerville-Roman" w:cs="Wingdings2" w:hint="eastAsia"/>
+          <w:color w:val="CDA759"/>
+          <w:sz w:val="17"/>
+          <w:szCs w:val="17"/>
+        </w:rPr>
+        <w:t></w:t>
+      </w:r>
+      <w:r>
+        <w:rPr>
+          <w:rFonts w:ascii="Wingdings2" w:eastAsia="Wingdings2" w:hAnsi="NewBaskerville-Roman" w:cs="Wingdings2"/>
+          <w:color w:val="CDA759"/>
+          <w:sz w:val="17"/>
+          <w:szCs w:val="17"/>
+        </w:rPr>
+        <w:t xml:space="preserve"> </w:t>
+      </w:r>
+      <w:r>
+        <w:rPr>
+          <w:rFonts w:ascii="NewBaskerville-Roman" w:hAnsi="NewBaskerville-Roman" w:cs="NewBaskerville-Roman"/>
+          <w:color w:val="262626"/>
+          <w:sz w:val="20"/>
+          <w:szCs w:val="20"/>
+        </w:rPr>
+        <w:t>Allows lighter network traffic and better latency, because messages go directly</w:t>
+      </w:r>
+      <w:r>
+        <w:rPr>
+          <w:rFonts w:ascii="NewBaskerville-Roman" w:hAnsi="NewBaskerville-Roman" w:cs="NewBaskerville-Roman"/>
+          <w:color w:val="262626"/>
+          <w:sz w:val="20"/>
+          <w:szCs w:val="20"/>
+        </w:rPr>
+        <w:t xml:space="preserve"> </w:t>
+      </w:r>
+      <w:r>
+        <w:rPr>
+          <w:rFonts w:ascii="NewBaskerville-Roman" w:hAnsi="NewBaskerville-Roman" w:cs="NewBaskerville-Roman"/>
+          <w:color w:val="262626"/>
+          <w:sz w:val="20"/>
+          <w:szCs w:val="20"/>
+        </w:rPr>
+        <w:t>from the sender to the receiver, instead of having to go from the sender to the</w:t>
+      </w:r>
+      <w:r>
+        <w:rPr>
+          <w:rFonts w:ascii="NewBaskerville-Roman" w:hAnsi="NewBaskerville-Roman" w:cs="NewBaskerville-Roman"/>
+          <w:color w:val="262626"/>
+          <w:sz w:val="20"/>
+          <w:szCs w:val="20"/>
+        </w:rPr>
+        <w:t xml:space="preserve"> </w:t>
+      </w:r>
+      <w:r>
+        <w:rPr>
+          <w:rFonts w:ascii="NewBaskerville-Roman" w:hAnsi="NewBaskerville-Roman" w:cs="NewBaskerville-Roman"/>
+          <w:color w:val="262626"/>
+          <w:sz w:val="20"/>
+          <w:szCs w:val="20"/>
+        </w:rPr>
+        <w:t>message broker and from there to the receiver</w:t>
+      </w:r>
+    </w:p>
+    <w:p>
+      <w:pPr>
+        <w:autoSpaceDE w:val="0"/>
+        <w:autoSpaceDN w:val="0"/>
+        <w:adjustRightInd w:val="0"/>
+        <w:spacing w:after="0"/>
+        <w:rPr>
+          <w:rFonts w:ascii="NewBaskerville-Roman" w:hAnsi="NewBaskerville-Roman" w:cs="NewBaskerville-Roman"/>
+          <w:color w:val="262626"/>
+          <w:sz w:val="20"/>
+          <w:szCs w:val="20"/>
+        </w:rPr>
+      </w:pPr>
+      <w:r>
+        <w:rPr>
+          <w:rFonts w:ascii="Wingdings2" w:eastAsia="Wingdings2" w:hAnsi="NewBaskerville-Roman" w:cs="Wingdings2" w:hint="eastAsia"/>
+          <w:color w:val="CDA759"/>
+          <w:sz w:val="17"/>
+          <w:szCs w:val="17"/>
+        </w:rPr>
+        <w:t></w:t>
+      </w:r>
+      <w:r>
+        <w:rPr>
+          <w:rFonts w:ascii="Wingdings2" w:eastAsia="Wingdings2" w:hAnsi="NewBaskerville-Roman" w:cs="Wingdings2"/>
+          <w:color w:val="CDA759"/>
+          <w:sz w:val="17"/>
+          <w:szCs w:val="17"/>
+        </w:rPr>
+        <w:t xml:space="preserve"> </w:t>
+      </w:r>
+      <w:r>
+        <w:rPr>
+          <w:rFonts w:ascii="NewBaskerville-Roman" w:hAnsi="NewBaskerville-Roman" w:cs="NewBaskerville-Roman"/>
+          <w:b/>
+          <w:bCs/>
+          <w:color w:val="262626"/>
+          <w:sz w:val="20"/>
+          <w:szCs w:val="20"/>
+        </w:rPr>
+        <w:t>Eliminates the possibility of the message broker being a performance bottleneck</w:t>
+      </w:r>
+      <w:r>
+        <w:rPr>
+          <w:rFonts w:ascii="NewBaskerville-Roman" w:hAnsi="NewBaskerville-Roman" w:cs="NewBaskerville-Roman"/>
+          <w:b/>
+          <w:bCs/>
+          <w:color w:val="262626"/>
+          <w:sz w:val="20"/>
+          <w:szCs w:val="20"/>
+        </w:rPr>
+        <w:t xml:space="preserve"> </w:t>
+      </w:r>
+      <w:r>
+        <w:rPr>
+          <w:rFonts w:ascii="NewBaskerville-Roman" w:hAnsi="NewBaskerville-Roman" w:cs="NewBaskerville-Roman"/>
+          <w:b/>
+          <w:bCs/>
+          <w:color w:val="262626"/>
+          <w:sz w:val="20"/>
+          <w:szCs w:val="20"/>
+        </w:rPr>
+        <w:t>or a single point of failure</w:t>
+      </w:r>
+    </w:p>
+    <w:p>
+      <w:pPr>
+        <w:autoSpaceDE w:val="0"/>
+        <w:autoSpaceDN w:val="0"/>
+        <w:adjustRightInd w:val="0"/>
+        <w:spacing w:after="0"/>
+        <w:rPr>
+          <w:rFonts w:ascii="NewBaskerville-Roman" w:hAnsi="NewBaskerville-Roman" w:cs="NewBaskerville-Roman"/>
+          <w:color w:val="262626"/>
+          <w:sz w:val="20"/>
+          <w:szCs w:val="20"/>
+        </w:rPr>
+      </w:pPr>
+      <w:r>
+        <w:rPr>
+          <w:rFonts w:ascii="Wingdings2" w:eastAsia="Wingdings2" w:hAnsi="NewBaskerville-Roman" w:cs="Wingdings2" w:hint="eastAsia"/>
+          <w:color w:val="CDA759"/>
+          <w:sz w:val="17"/>
+          <w:szCs w:val="17"/>
+        </w:rPr>
+        <w:t></w:t>
+      </w:r>
+      <w:r>
+        <w:rPr>
+          <w:rFonts w:ascii="Wingdings2" w:eastAsia="Wingdings2" w:hAnsi="NewBaskerville-Roman" w:cs="Wingdings2"/>
+          <w:color w:val="CDA759"/>
+          <w:sz w:val="17"/>
+          <w:szCs w:val="17"/>
+        </w:rPr>
+        <w:t xml:space="preserve"> </w:t>
+      </w:r>
+      <w:r>
+        <w:rPr>
+          <w:rFonts w:ascii="NewBaskerville-Roman" w:hAnsi="NewBaskerville-Roman" w:cs="NewBaskerville-Roman"/>
+          <w:color w:val="262626"/>
+          <w:sz w:val="20"/>
+          <w:szCs w:val="20"/>
+        </w:rPr>
+        <w:t>Features less operational complexity, because there is no message broker to set</w:t>
+      </w:r>
+      <w:r>
+        <w:rPr>
+          <w:rFonts w:ascii="NewBaskerville-Roman" w:hAnsi="NewBaskerville-Roman" w:cs="NewBaskerville-Roman"/>
+          <w:color w:val="262626"/>
+          <w:sz w:val="20"/>
+          <w:szCs w:val="20"/>
+        </w:rPr>
+        <w:t xml:space="preserve"> </w:t>
+      </w:r>
+      <w:r>
+        <w:rPr>
+          <w:rFonts w:ascii="NewBaskerville-Roman" w:hAnsi="NewBaskerville-Roman" w:cs="NewBaskerville-Roman"/>
+          <w:color w:val="262626"/>
+          <w:sz w:val="20"/>
+          <w:szCs w:val="20"/>
+        </w:rPr>
+        <w:t>up and maintain</w:t>
+      </w:r>
+    </w:p>
+    <w:p>
+      <w:pPr>
+        <w:autoSpaceDE w:val="0"/>
+        <w:autoSpaceDN w:val="0"/>
+        <w:adjustRightInd w:val="0"/>
+        <w:spacing w:after="0"/>
+        <w:rPr>
+          <w:rFonts w:ascii="NewBaskerville-Roman" w:hAnsi="NewBaskerville-Roman" w:cs="NewBaskerville-Roman"/>
+          <w:color w:val="262626"/>
+          <w:sz w:val="20"/>
+          <w:szCs w:val="20"/>
+        </w:rPr>
+      </w:pPr>
+    </w:p>
+    <w:p>
+      <w:pPr>
+        <w:autoSpaceDE w:val="0"/>
+        <w:autoSpaceDN w:val="0"/>
+        <w:adjustRightInd w:val="0"/>
+        <w:spacing w:after="0"/>
+        <w:rPr>
+          <w:rFonts w:ascii="NewBaskerville-Roman" w:hAnsi="NewBaskerville-Roman" w:cs="NewBaskerville-Roman"/>
+          <w:color w:val="262626"/>
+          <w:sz w:val="20"/>
+          <w:szCs w:val="20"/>
+        </w:rPr>
+      </w:pPr>
+      <w:r>
+        <w:rPr>
+          <w:rFonts w:ascii="NewBaskerville-Roman" w:hAnsi="NewBaskerville-Roman" w:cs="NewBaskerville-Roman"/>
+          <w:color w:val="262626"/>
+          <w:sz w:val="20"/>
+          <w:szCs w:val="20"/>
+        </w:rPr>
+        <w:t xml:space="preserve">As appealing as these benefits may seem, brokerless messaging </w:t>
+      </w:r>
+      <w:r>
+        <w:rPr>
+          <w:rFonts w:ascii="NewBaskerville-Roman" w:hAnsi="NewBaskerville-Roman" w:cs="NewBaskerville-Roman"/>
+          <w:b/>
+          <w:bCs/>
+          <w:color w:val="262626"/>
+          <w:sz w:val="20"/>
+          <w:szCs w:val="20"/>
+        </w:rPr>
+        <w:t>has significant drawbacks:</w:t>
+      </w:r>
+    </w:p>
+    <w:p>
+      <w:pPr>
+        <w:autoSpaceDE w:val="0"/>
+        <w:autoSpaceDN w:val="0"/>
+        <w:adjustRightInd w:val="0"/>
+        <w:spacing w:after="0"/>
+        <w:rPr>
+          <w:rFonts w:ascii="NewBaskerville-Roman" w:hAnsi="NewBaskerville-Roman" w:cs="NewBaskerville-Roman"/>
+          <w:color w:val="262626"/>
+          <w:sz w:val="20"/>
+          <w:szCs w:val="20"/>
+        </w:rPr>
+      </w:pPr>
+      <w:r>
+        <w:rPr>
+          <w:rFonts w:ascii="Wingdings2" w:eastAsia="Wingdings2" w:hAnsi="NewBaskerville-Roman" w:cs="Wingdings2" w:hint="eastAsia"/>
+          <w:color w:val="CDA759"/>
+          <w:sz w:val="17"/>
+          <w:szCs w:val="17"/>
+        </w:rPr>
+        <w:t></w:t>
+      </w:r>
+      <w:r>
+        <w:rPr>
+          <w:rFonts w:ascii="Wingdings2" w:eastAsia="Wingdings2" w:hAnsi="NewBaskerville-Roman" w:cs="Wingdings2"/>
+          <w:color w:val="CDA759"/>
+          <w:sz w:val="17"/>
+          <w:szCs w:val="17"/>
+        </w:rPr>
+        <w:t xml:space="preserve"> </w:t>
+      </w:r>
+      <w:r>
+        <w:rPr>
+          <w:rFonts w:ascii="NewBaskerville-Roman" w:hAnsi="NewBaskerville-Roman" w:cs="NewBaskerville-Roman"/>
+          <w:color w:val="262626"/>
+          <w:sz w:val="20"/>
+          <w:szCs w:val="20"/>
+        </w:rPr>
+        <w:t>Services need to know about each other’s locations and must therefore use one</w:t>
+      </w:r>
+      <w:r>
+        <w:rPr>
+          <w:rFonts w:ascii="NewBaskerville-Roman" w:hAnsi="NewBaskerville-Roman" w:cs="NewBaskerville-Roman"/>
+          <w:color w:val="262626"/>
+          <w:sz w:val="20"/>
+          <w:szCs w:val="20"/>
+        </w:rPr>
+        <w:t xml:space="preserve"> </w:t>
+      </w:r>
+      <w:r>
+        <w:rPr>
+          <w:rFonts w:ascii="NewBaskerville-Roman" w:hAnsi="NewBaskerville-Roman" w:cs="NewBaskerville-Roman"/>
+          <w:color w:val="262626"/>
+          <w:sz w:val="20"/>
+          <w:szCs w:val="20"/>
+        </w:rPr>
+        <w:t>of the discovery mechanisms describe</w:t>
+      </w:r>
+      <w:r>
+        <w:rPr>
+          <w:rFonts w:ascii="NewBaskerville-Roman" w:hAnsi="NewBaskerville-Roman" w:cs="NewBaskerville-Roman"/>
+          <w:color w:val="262626"/>
+          <w:sz w:val="20"/>
+          <w:szCs w:val="20"/>
+        </w:rPr>
+        <w:t>d</w:t>
+      </w:r>
+      <w:r>
+        <w:rPr>
+          <w:rFonts w:ascii="NewBaskerville-Roman" w:hAnsi="NewBaskerville-Roman" w:cs="NewBaskerville-Roman"/>
+          <w:color w:val="262626"/>
+          <w:sz w:val="20"/>
+          <w:szCs w:val="20"/>
+        </w:rPr>
+        <w:t xml:space="preserve"> earlier in section 3.2.4.</w:t>
+      </w:r>
+    </w:p>
+    <w:p>
+      <w:pPr>
+        <w:autoSpaceDE w:val="0"/>
+        <w:autoSpaceDN w:val="0"/>
+        <w:adjustRightInd w:val="0"/>
+        <w:spacing w:after="0"/>
+        <w:rPr>
+          <w:rFonts w:ascii="NewBaskerville-Roman" w:hAnsi="NewBaskerville-Roman" w:cs="NewBaskerville-Roman"/>
+          <w:b/>
+          <w:bCs/>
+          <w:color w:val="262626"/>
+          <w:sz w:val="20"/>
+          <w:szCs w:val="20"/>
+        </w:rPr>
+      </w:pPr>
+      <w:r>
+        <w:rPr>
+          <w:rFonts w:ascii="Wingdings2" w:eastAsia="Wingdings2" w:hAnsi="NewBaskerville-Roman" w:cs="Wingdings2" w:hint="eastAsia"/>
+          <w:color w:val="CDA759"/>
+          <w:sz w:val="17"/>
+          <w:szCs w:val="17"/>
+        </w:rPr>
+        <w:t></w:t>
+      </w:r>
+      <w:r>
+        <w:rPr>
+          <w:rFonts w:ascii="Wingdings2" w:eastAsia="Wingdings2" w:hAnsi="NewBaskerville-Roman" w:cs="Wingdings2"/>
+          <w:color w:val="CDA759"/>
+          <w:sz w:val="17"/>
+          <w:szCs w:val="17"/>
+        </w:rPr>
+        <w:t xml:space="preserve"> </w:t>
+      </w:r>
+      <w:r>
+        <w:rPr>
+          <w:rFonts w:ascii="NewBaskerville-Roman" w:hAnsi="NewBaskerville-Roman" w:cs="NewBaskerville-Roman"/>
+          <w:b/>
+          <w:bCs/>
+          <w:color w:val="262626"/>
+          <w:sz w:val="20"/>
+          <w:szCs w:val="20"/>
+          <w:highlight w:val="yellow"/>
+        </w:rPr>
+        <w:t>It offers reduced availability, because both the sender and receiver of a message</w:t>
+      </w:r>
+      <w:r>
+        <w:rPr>
+          <w:rFonts w:ascii="NewBaskerville-Roman" w:hAnsi="NewBaskerville-Roman" w:cs="NewBaskerville-Roman"/>
+          <w:b/>
+          <w:bCs/>
+          <w:color w:val="262626"/>
+          <w:sz w:val="20"/>
+          <w:szCs w:val="20"/>
+          <w:highlight w:val="yellow"/>
+        </w:rPr>
+        <w:t xml:space="preserve"> </w:t>
+      </w:r>
+      <w:r>
+        <w:rPr>
+          <w:rFonts w:ascii="NewBaskerville-Roman" w:hAnsi="NewBaskerville-Roman" w:cs="NewBaskerville-Roman"/>
+          <w:b/>
+          <w:bCs/>
+          <w:color w:val="262626"/>
+          <w:sz w:val="20"/>
+          <w:szCs w:val="20"/>
+          <w:highlight w:val="yellow"/>
+        </w:rPr>
+        <w:t>must be available while the message is being exchanged.</w:t>
+      </w:r>
+    </w:p>
+    <w:p>
+      <w:pPr>
+        <w:rPr>
+          <w:b/>
+          <w:bCs/>
+        </w:rPr>
+      </w:pPr>
+      <w:r>
+        <w:rPr>
+          <w:rFonts w:ascii="Wingdings2" w:eastAsia="Wingdings2" w:hAnsi="NewBaskerville-Roman" w:cs="Wingdings2" w:hint="eastAsia"/>
+          <w:color w:val="CDA759"/>
+          <w:sz w:val="17"/>
+          <w:szCs w:val="17"/>
+        </w:rPr>
+        <w:t></w:t>
+      </w:r>
+      <w:r>
+        <w:rPr>
+          <w:rFonts w:ascii="Wingdings2" w:eastAsia="Wingdings2" w:hAnsi="NewBaskerville-Roman" w:cs="Wingdings2"/>
+          <w:color w:val="CDA759"/>
+          <w:sz w:val="17"/>
+          <w:szCs w:val="17"/>
+        </w:rPr>
+        <w:t xml:space="preserve"> </w:t>
+      </w:r>
+      <w:r>
+        <w:rPr>
+          <w:rFonts w:ascii="NewBaskerville-Roman" w:hAnsi="NewBaskerville-Roman" w:cs="NewBaskerville-Roman"/>
+          <w:b/>
+          <w:bCs/>
+          <w:color w:val="262626"/>
+          <w:sz w:val="20"/>
+          <w:szCs w:val="20"/>
+        </w:rPr>
+        <w:t>Implementing mechanisms, such as guaranteed delivery, is more challenging.</w:t>
+      </w:r>
+    </w:p>
+    <w:p>
+      <w:pPr>
+        <w:autoSpaceDE w:val="0"/>
+        <w:autoSpaceDN w:val="0"/>
+        <w:adjustRightInd w:val="0"/>
+        <w:spacing w:after="0"/>
+        <w:rPr>
+          <w:rFonts w:ascii="NewBaskerville-Roman" w:hAnsi="NewBaskerville-Roman" w:cs="NewBaskerville-Roman"/>
+          <w:b/>
+          <w:bCs/>
+          <w:color w:val="262626"/>
+          <w:sz w:val="20"/>
+          <w:szCs w:val="20"/>
+        </w:rPr>
+      </w:pPr>
+      <w:r>
+        <w:rPr>
+          <w:rFonts w:ascii="NewBaskerville-Roman" w:hAnsi="NewBaskerville-Roman" w:cs="NewBaskerville-Roman"/>
+          <w:color w:val="262626"/>
+          <w:sz w:val="20"/>
+          <w:szCs w:val="20"/>
+        </w:rPr>
+        <w:t>In fact, some of these drawbacks, such as reduced availability and the need for service</w:t>
+      </w:r>
+      <w:r>
+        <w:rPr>
+          <w:rFonts w:ascii="NewBaskerville-Roman" w:hAnsi="NewBaskerville-Roman" w:cs="NewBaskerville-Roman"/>
+          <w:color w:val="262626"/>
+          <w:sz w:val="20"/>
+          <w:szCs w:val="20"/>
+        </w:rPr>
+        <w:t xml:space="preserve"> </w:t>
+      </w:r>
+      <w:r>
+        <w:rPr>
+          <w:rFonts w:ascii="NewBaskerville-Roman" w:hAnsi="NewBaskerville-Roman" w:cs="NewBaskerville-Roman"/>
+          <w:color w:val="262626"/>
+          <w:sz w:val="20"/>
+          <w:szCs w:val="20"/>
+        </w:rPr>
+        <w:t xml:space="preserve">discovery, are </w:t>
+      </w:r>
+      <w:r>
+        <w:rPr>
+          <w:rFonts w:ascii="NewBaskerville-Roman" w:hAnsi="NewBaskerville-Roman" w:cs="NewBaskerville-Roman"/>
+          <w:b/>
+          <w:bCs/>
+          <w:color w:val="262626"/>
+          <w:sz w:val="20"/>
+          <w:szCs w:val="20"/>
+        </w:rPr>
+        <w:t>the same as when using synchronous, response/response.</w:t>
+      </w:r>
+    </w:p>
+    <w:p>
+      <w:pPr>
+        <w:autoSpaceDE w:val="0"/>
+        <w:autoSpaceDN w:val="0"/>
+        <w:adjustRightInd w:val="0"/>
+        <w:spacing w:after="0"/>
+        <w:rPr>
+          <w:rFonts w:ascii="NewBaskerville-Roman" w:hAnsi="NewBaskerville-Roman" w:cs="NewBaskerville-Roman"/>
+          <w:color w:val="262626"/>
+          <w:sz w:val="20"/>
+          <w:szCs w:val="20"/>
+        </w:rPr>
+      </w:pPr>
+      <w:r>
+        <w:rPr>
+          <w:rFonts w:ascii="NewBaskerville-Roman" w:hAnsi="NewBaskerville-Roman" w:cs="NewBaskerville-Roman"/>
+          <w:color w:val="262626"/>
+          <w:sz w:val="20"/>
+          <w:szCs w:val="20"/>
+        </w:rPr>
+        <w:t xml:space="preserve">Because of these limitations, </w:t>
+      </w:r>
+      <w:r>
+        <w:rPr>
+          <w:rFonts w:ascii="NewBaskerville-Roman" w:hAnsi="NewBaskerville-Roman" w:cs="NewBaskerville-Roman"/>
+          <w:b/>
+          <w:bCs/>
+          <w:color w:val="262626"/>
+          <w:sz w:val="20"/>
+          <w:szCs w:val="20"/>
+        </w:rPr>
+        <w:t>most enterprise applications use a message broker</w:t>
+      </w:r>
+      <w:r>
+        <w:rPr>
+          <w:rFonts w:ascii="NewBaskerville-Roman" w:hAnsi="NewBaskerville-Roman" w:cs="NewBaskerville-Roman"/>
+          <w:b/>
+          <w:bCs/>
+          <w:color w:val="262626"/>
+          <w:sz w:val="20"/>
+          <w:szCs w:val="20"/>
+        </w:rPr>
+        <w:t>-</w:t>
+      </w:r>
+      <w:r>
+        <w:rPr>
+          <w:rFonts w:ascii="NewBaskerville-Roman" w:hAnsi="NewBaskerville-Roman" w:cs="NewBaskerville-Roman"/>
+          <w:b/>
+          <w:bCs/>
+          <w:color w:val="262626"/>
+          <w:sz w:val="20"/>
+          <w:szCs w:val="20"/>
+        </w:rPr>
+        <w:t>based</w:t>
+      </w:r>
+      <w:r>
+        <w:rPr>
+          <w:rFonts w:ascii="NewBaskerville-Roman" w:hAnsi="NewBaskerville-Roman" w:cs="NewBaskerville-Roman"/>
+          <w:b/>
+          <w:bCs/>
+          <w:color w:val="262626"/>
+          <w:sz w:val="20"/>
+          <w:szCs w:val="20"/>
+        </w:rPr>
+        <w:t xml:space="preserve"> </w:t>
+      </w:r>
+      <w:r>
+        <w:rPr>
+          <w:rFonts w:ascii="NewBaskerville-Roman" w:hAnsi="NewBaskerville-Roman" w:cs="NewBaskerville-Roman"/>
+          <w:b/>
+          <w:bCs/>
+          <w:color w:val="262626"/>
+          <w:sz w:val="20"/>
+          <w:szCs w:val="20"/>
+        </w:rPr>
+        <w:t>architecture</w:t>
+      </w:r>
+      <w:r>
+        <w:rPr>
+          <w:rFonts w:ascii="NewBaskerville-Roman" w:hAnsi="NewBaskerville-Roman" w:cs="NewBaskerville-Roman"/>
+          <w:color w:val="262626"/>
+          <w:sz w:val="20"/>
+          <w:szCs w:val="20"/>
+        </w:rPr>
+        <w:t>. Let’s look at how that works.</w:t>
+      </w:r>
+    </w:p>
+    <w:p>
+      <w:pPr>
+        <w:pStyle w:val="Heading2"/>
+      </w:pPr>
+      <w:r>
+        <w:lastRenderedPageBreak/>
+        <w:t>Overview of Broker-base</w:t>
+      </w:r>
+      <w:r>
+        <w:t>d</w:t>
+      </w:r>
+      <w:r>
+        <w:t xml:space="preserve"> Messaging</w:t>
+      </w:r>
+    </w:p>
     <w:p>
       <w:pPr>
         <w:rPr>
@@ -8285,6 +8989,7 @@
   <w:style w:type="character" w:default="1" w:styleId="DefaultParagraphFont">
     <w:name w:val="Default Paragraph Font"/>
     <w:uiPriority w:val="1"/>
+    <w:semiHidden/>
     <w:unhideWhenUsed/>
   </w:style>
   <w:style w:type="table" w:default="1" w:styleId="TableNormal">

</xml_diff>

<commit_message>
read an overview of options when choosing a message broker
</commit_message>
<xml_diff>
--- a/communication-in-microservices/asynchronous-message-based-communication.docx
+++ b/communication-in-microservices/asynchronous-message-based-communication.docx
@@ -4653,7 +4653,16 @@
       </w:pPr>
       <w:r>
         <w:lastRenderedPageBreak/>
-        <w:t>Overview of Broker-base</w:t>
+        <w:t>“</w:t>
+      </w:r>
+      <w:r>
+        <w:t>Overview</w:t>
+      </w:r>
+      <w:r>
+        <w:t>”</w:t>
+      </w:r>
+      <w:r>
+        <w:t xml:space="preserve"> of Broker-base</w:t>
       </w:r>
       <w:r>
         <w:t>d</w:t>
@@ -4662,6 +4671,2059 @@
         <w:t xml:space="preserve"> Messaging</w:t>
       </w:r>
     </w:p>
+    <w:p>
+      <w:pPr>
+        <w:autoSpaceDE w:val="0"/>
+        <w:autoSpaceDN w:val="0"/>
+        <w:adjustRightInd w:val="0"/>
+        <w:spacing w:after="0"/>
+        <w:rPr>
+          <w:rFonts w:ascii="NewBaskerville-Roman" w:hAnsi="NewBaskerville-Roman" w:cs="NewBaskerville-Roman"/>
+          <w:color w:val="262626"/>
+          <w:sz w:val="20"/>
+          <w:szCs w:val="20"/>
+        </w:rPr>
+      </w:pPr>
+      <w:r>
+        <w:rPr>
+          <w:rFonts w:ascii="NewBaskerville-Roman" w:hAnsi="NewBaskerville-Roman" w:cs="NewBaskerville-Roman"/>
+          <w:color w:val="262626"/>
+          <w:sz w:val="20"/>
+          <w:szCs w:val="20"/>
+        </w:rPr>
+        <w:t>A message broker is an intermediary through which all messages flow. A sender writes</w:t>
+      </w:r>
+      <w:r>
+        <w:rPr>
+          <w:rFonts w:ascii="NewBaskerville-Roman" w:hAnsi="NewBaskerville-Roman" w:cs="NewBaskerville-Roman"/>
+          <w:color w:val="262626"/>
+          <w:sz w:val="20"/>
+          <w:szCs w:val="20"/>
+        </w:rPr>
+        <w:t xml:space="preserve"> </w:t>
+      </w:r>
+      <w:r>
+        <w:rPr>
+          <w:rFonts w:ascii="NewBaskerville-Roman" w:hAnsi="NewBaskerville-Roman" w:cs="NewBaskerville-Roman"/>
+          <w:color w:val="262626"/>
+          <w:sz w:val="20"/>
+          <w:szCs w:val="20"/>
+        </w:rPr>
+        <w:t>the message to the message broker, and the message broker delivers it to the receiver.</w:t>
+      </w:r>
+    </w:p>
+    <w:p>
+      <w:pPr>
+        <w:autoSpaceDE w:val="0"/>
+        <w:autoSpaceDN w:val="0"/>
+        <w:adjustRightInd w:val="0"/>
+        <w:spacing w:after="0"/>
+        <w:rPr>
+          <w:rFonts w:ascii="NewBaskerville-Roman" w:hAnsi="NewBaskerville-Roman" w:cs="NewBaskerville-Roman"/>
+          <w:color w:val="262626"/>
+          <w:sz w:val="20"/>
+          <w:szCs w:val="20"/>
+        </w:rPr>
+      </w:pPr>
+    </w:p>
+    <w:p>
+      <w:pPr>
+        <w:pStyle w:val="ListParagraph"/>
+        <w:numPr>
+          <w:ilvl w:val="0"/>
+          <w:numId w:val="40"/>
+        </w:numPr>
+        <w:autoSpaceDE w:val="0"/>
+        <w:autoSpaceDN w:val="0"/>
+        <w:adjustRightInd w:val="0"/>
+        <w:spacing w:after="0"/>
+        <w:rPr>
+          <w:rFonts w:ascii="NewBaskerville-Roman" w:hAnsi="NewBaskerville-Roman" w:cs="NewBaskerville-Roman"/>
+          <w:color w:val="262626"/>
+          <w:sz w:val="20"/>
+          <w:szCs w:val="20"/>
+        </w:rPr>
+      </w:pPr>
+      <w:r>
+        <w:rPr>
+          <w:rFonts w:ascii="NewBaskerville-Roman" w:hAnsi="NewBaskerville-Roman" w:cs="NewBaskerville-Roman"/>
+          <w:b/>
+          <w:bCs/>
+          <w:color w:val="262626"/>
+          <w:sz w:val="20"/>
+          <w:szCs w:val="20"/>
+        </w:rPr>
+        <w:t>An important benefit of using a message broker is that the sender doesn’t need to</w:t>
+      </w:r>
+      <w:r>
+        <w:rPr>
+          <w:rFonts w:ascii="NewBaskerville-Roman" w:hAnsi="NewBaskerville-Roman" w:cs="NewBaskerville-Roman"/>
+          <w:b/>
+          <w:bCs/>
+          <w:color w:val="262626"/>
+          <w:sz w:val="20"/>
+          <w:szCs w:val="20"/>
+        </w:rPr>
+        <w:t xml:space="preserve"> </w:t>
+      </w:r>
+      <w:r>
+        <w:rPr>
+          <w:rFonts w:ascii="NewBaskerville-Roman" w:hAnsi="NewBaskerville-Roman" w:cs="NewBaskerville-Roman"/>
+          <w:b/>
+          <w:bCs/>
+          <w:color w:val="262626"/>
+          <w:sz w:val="20"/>
+          <w:szCs w:val="20"/>
+        </w:rPr>
+        <w:t>know the network location of the consumer</w:t>
+      </w:r>
+      <w:r>
+        <w:rPr>
+          <w:rFonts w:ascii="NewBaskerville-Roman" w:hAnsi="NewBaskerville-Roman" w:cs="NewBaskerville-Roman"/>
+          <w:color w:val="262626"/>
+          <w:sz w:val="20"/>
+          <w:szCs w:val="20"/>
+        </w:rPr>
+        <w:t>.</w:t>
+      </w:r>
+    </w:p>
+    <w:p>
+      <w:pPr>
+        <w:pStyle w:val="ListParagraph"/>
+        <w:numPr>
+          <w:ilvl w:val="0"/>
+          <w:numId w:val="40"/>
+        </w:numPr>
+        <w:autoSpaceDE w:val="0"/>
+        <w:autoSpaceDN w:val="0"/>
+        <w:adjustRightInd w:val="0"/>
+        <w:spacing w:after="0"/>
+        <w:rPr>
+          <w:rFonts w:ascii="NewBaskerville-Roman" w:hAnsi="NewBaskerville-Roman" w:cs="NewBaskerville-Roman"/>
+          <w:color w:val="262626"/>
+          <w:sz w:val="20"/>
+          <w:szCs w:val="20"/>
+        </w:rPr>
+      </w:pPr>
+      <w:r>
+        <w:rPr>
+          <w:rFonts w:ascii="NewBaskerville-Roman" w:hAnsi="NewBaskerville-Roman" w:cs="NewBaskerville-Roman"/>
+          <w:color w:val="262626"/>
+          <w:sz w:val="20"/>
+          <w:szCs w:val="20"/>
+        </w:rPr>
+        <w:t>Another benefit is that a message broker</w:t>
+      </w:r>
+      <w:r>
+        <w:rPr>
+          <w:rFonts w:ascii="NewBaskerville-Roman" w:hAnsi="NewBaskerville-Roman" w:cs="NewBaskerville-Roman"/>
+          <w:color w:val="262626"/>
+          <w:sz w:val="20"/>
+          <w:szCs w:val="20"/>
+        </w:rPr>
+        <w:t xml:space="preserve"> </w:t>
+      </w:r>
+      <w:r>
+        <w:rPr>
+          <w:rFonts w:ascii="NewBaskerville-Roman" w:hAnsi="NewBaskerville-Roman" w:cs="NewBaskerville-Roman"/>
+          <w:color w:val="262626"/>
+          <w:sz w:val="20"/>
+          <w:szCs w:val="20"/>
+        </w:rPr>
+        <w:t>buffers messages until the consumer is able to process them.</w:t>
+      </w:r>
+    </w:p>
+    <w:p>
+      <w:pPr>
+        <w:pStyle w:val="ListParagraph"/>
+        <w:numPr>
+          <w:ilvl w:val="0"/>
+          <w:numId w:val="40"/>
+        </w:numPr>
+        <w:autoSpaceDE w:val="0"/>
+        <w:autoSpaceDN w:val="0"/>
+        <w:adjustRightInd w:val="0"/>
+        <w:spacing w:after="0"/>
+        <w:rPr>
+          <w:rFonts w:ascii="NewBaskerville-Roman" w:hAnsi="NewBaskerville-Roman" w:cs="NewBaskerville-Roman"/>
+          <w:color w:val="262626"/>
+          <w:sz w:val="20"/>
+          <w:szCs w:val="20"/>
+        </w:rPr>
+      </w:pPr>
+    </w:p>
+    <w:p>
+      <w:pPr>
+        <w:autoSpaceDE w:val="0"/>
+        <w:autoSpaceDN w:val="0"/>
+        <w:adjustRightInd w:val="0"/>
+        <w:spacing w:after="0"/>
+        <w:rPr>
+          <w:rFonts w:ascii="NewBaskerville-Roman" w:hAnsi="NewBaskerville-Roman" w:cs="NewBaskerville-Roman"/>
+          <w:color w:val="262626"/>
+          <w:sz w:val="20"/>
+          <w:szCs w:val="20"/>
+        </w:rPr>
+      </w:pPr>
+      <w:r>
+        <w:rPr>
+          <w:rFonts w:ascii="NewBaskerville-Roman" w:hAnsi="NewBaskerville-Roman" w:cs="NewBaskerville-Roman"/>
+          <w:color w:val="262626"/>
+          <w:sz w:val="20"/>
+          <w:szCs w:val="20"/>
+        </w:rPr>
+        <w:t>There are many message brokers to cho</w:t>
+      </w:r>
+      <w:r>
+        <w:rPr>
+          <w:rFonts w:ascii="NewBaskerville-Roman" w:hAnsi="NewBaskerville-Roman" w:cs="NewBaskerville-Roman"/>
+          <w:color w:val="262626"/>
+          <w:sz w:val="20"/>
+          <w:szCs w:val="20"/>
+        </w:rPr>
+        <w:t>o</w:t>
+      </w:r>
+      <w:r>
+        <w:rPr>
+          <w:rFonts w:ascii="NewBaskerville-Roman" w:hAnsi="NewBaskerville-Roman" w:cs="NewBaskerville-Roman"/>
+          <w:color w:val="262626"/>
+          <w:sz w:val="20"/>
+          <w:szCs w:val="20"/>
+        </w:rPr>
+        <w:t>se from. Examples of popular open</w:t>
+      </w:r>
+      <w:r>
+        <w:rPr>
+          <w:rFonts w:ascii="NewBaskerville-Roman" w:hAnsi="NewBaskerville-Roman" w:cs="NewBaskerville-Roman"/>
+          <w:color w:val="262626"/>
+          <w:sz w:val="20"/>
+          <w:szCs w:val="20"/>
+        </w:rPr>
+        <w:t>-</w:t>
+      </w:r>
+      <w:r>
+        <w:rPr>
+          <w:rFonts w:ascii="NewBaskerville-Roman" w:hAnsi="NewBaskerville-Roman" w:cs="NewBaskerville-Roman"/>
+          <w:color w:val="262626"/>
+          <w:sz w:val="20"/>
+          <w:szCs w:val="20"/>
+        </w:rPr>
+        <w:t>source</w:t>
+      </w:r>
+      <w:r>
+        <w:rPr>
+          <w:rFonts w:ascii="NewBaskerville-Roman" w:hAnsi="NewBaskerville-Roman" w:cs="NewBaskerville-Roman"/>
+          <w:color w:val="262626"/>
+          <w:sz w:val="20"/>
+          <w:szCs w:val="20"/>
+        </w:rPr>
+        <w:t xml:space="preserve"> </w:t>
+      </w:r>
+      <w:r>
+        <w:rPr>
+          <w:rFonts w:ascii="NewBaskerville-Roman" w:hAnsi="NewBaskerville-Roman" w:cs="NewBaskerville-Roman"/>
+          <w:color w:val="262626"/>
+          <w:sz w:val="20"/>
+          <w:szCs w:val="20"/>
+        </w:rPr>
+        <w:t>message brokers include the following:</w:t>
+      </w:r>
+    </w:p>
+    <w:p>
+      <w:pPr>
+        <w:autoSpaceDE w:val="0"/>
+        <w:autoSpaceDN w:val="0"/>
+        <w:adjustRightInd w:val="0"/>
+        <w:spacing w:after="0"/>
+        <w:rPr>
+          <w:rFonts w:ascii="NewBaskerville-Roman" w:hAnsi="NewBaskerville-Roman" w:cs="NewBaskerville-Roman"/>
+          <w:color w:val="262626"/>
+          <w:sz w:val="20"/>
+          <w:szCs w:val="20"/>
+        </w:rPr>
+      </w:pPr>
+    </w:p>
+    <w:p>
+      <w:pPr>
+        <w:autoSpaceDE w:val="0"/>
+        <w:autoSpaceDN w:val="0"/>
+        <w:adjustRightInd w:val="0"/>
+        <w:spacing w:after="0"/>
+        <w:rPr>
+          <w:rFonts w:ascii="NewBaskerville-Roman" w:hAnsi="NewBaskerville-Roman" w:cs="NewBaskerville-Roman"/>
+          <w:color w:val="262626"/>
+          <w:sz w:val="20"/>
+          <w:szCs w:val="20"/>
+        </w:rPr>
+      </w:pPr>
+      <w:r>
+        <w:rPr>
+          <w:rFonts w:ascii="Wingdings2" w:eastAsia="Wingdings2" w:hAnsi="NewBaskerville-Roman" w:cs="Wingdings2" w:hint="eastAsia"/>
+          <w:color w:val="CDA759"/>
+          <w:sz w:val="17"/>
+          <w:szCs w:val="17"/>
+        </w:rPr>
+        <w:t></w:t>
+      </w:r>
+      <w:r>
+        <w:rPr>
+          <w:rFonts w:ascii="Wingdings2" w:eastAsia="Wingdings2" w:hAnsi="NewBaskerville-Roman" w:cs="Wingdings2"/>
+          <w:color w:val="CDA759"/>
+          <w:sz w:val="17"/>
+          <w:szCs w:val="17"/>
+        </w:rPr>
+        <w:t xml:space="preserve"> </w:t>
+      </w:r>
+      <w:r>
+        <w:rPr>
+          <w:rFonts w:ascii="NewBaskerville-Roman" w:hAnsi="NewBaskerville-Roman" w:cs="NewBaskerville-Roman"/>
+          <w:color w:val="262626"/>
+          <w:sz w:val="20"/>
+          <w:szCs w:val="20"/>
+        </w:rPr>
+        <w:t>ActiveMQ (</w:t>
+      </w:r>
+      <w:r>
+        <w:rPr>
+          <w:rFonts w:ascii="NewBaskerville-Roman" w:hAnsi="NewBaskerville-Roman" w:cs="NewBaskerville-Roman"/>
+          <w:color w:val="001CA7"/>
+          <w:sz w:val="20"/>
+          <w:szCs w:val="20"/>
+        </w:rPr>
+        <w:t>http://activemq.apache.org</w:t>
+      </w:r>
+      <w:r>
+        <w:rPr>
+          <w:rFonts w:ascii="NewBaskerville-Roman" w:hAnsi="NewBaskerville-Roman" w:cs="NewBaskerville-Roman"/>
+          <w:color w:val="262626"/>
+          <w:sz w:val="20"/>
+          <w:szCs w:val="20"/>
+        </w:rPr>
+        <w:t>)</w:t>
+      </w:r>
+    </w:p>
+    <w:p>
+      <w:pPr>
+        <w:autoSpaceDE w:val="0"/>
+        <w:autoSpaceDN w:val="0"/>
+        <w:adjustRightInd w:val="0"/>
+        <w:spacing w:after="0"/>
+        <w:rPr>
+          <w:rFonts w:ascii="NewBaskerville-Roman" w:hAnsi="NewBaskerville-Roman" w:cs="NewBaskerville-Roman"/>
+          <w:color w:val="262626"/>
+          <w:sz w:val="20"/>
+          <w:szCs w:val="20"/>
+        </w:rPr>
+      </w:pPr>
+      <w:r>
+        <w:rPr>
+          <w:rFonts w:ascii="Wingdings2" w:eastAsia="Wingdings2" w:hAnsi="NewBaskerville-Roman" w:cs="Wingdings2" w:hint="eastAsia"/>
+          <w:color w:val="CDA759"/>
+          <w:sz w:val="17"/>
+          <w:szCs w:val="17"/>
+        </w:rPr>
+        <w:t></w:t>
+      </w:r>
+      <w:r>
+        <w:rPr>
+          <w:rFonts w:ascii="Wingdings2" w:eastAsia="Wingdings2" w:hAnsi="NewBaskerville-Roman" w:cs="Wingdings2"/>
+          <w:color w:val="CDA759"/>
+          <w:sz w:val="17"/>
+          <w:szCs w:val="17"/>
+        </w:rPr>
+        <w:t xml:space="preserve"> </w:t>
+      </w:r>
+      <w:r>
+        <w:rPr>
+          <w:rFonts w:ascii="NewBaskerville-Roman" w:hAnsi="NewBaskerville-Roman" w:cs="NewBaskerville-Roman"/>
+          <w:color w:val="262626"/>
+          <w:sz w:val="20"/>
+          <w:szCs w:val="20"/>
+        </w:rPr>
+        <w:t>RabbitMQ (</w:t>
+      </w:r>
+      <w:r>
+        <w:rPr>
+          <w:rFonts w:ascii="NewBaskerville-Roman" w:hAnsi="NewBaskerville-Roman" w:cs="NewBaskerville-Roman"/>
+          <w:color w:val="001CA7"/>
+          <w:sz w:val="20"/>
+          <w:szCs w:val="20"/>
+        </w:rPr>
+        <w:t>https://www.rabbitmq.com</w:t>
+      </w:r>
+      <w:r>
+        <w:rPr>
+          <w:rFonts w:ascii="NewBaskerville-Roman" w:hAnsi="NewBaskerville-Roman" w:cs="NewBaskerville-Roman"/>
+          <w:color w:val="262626"/>
+          <w:sz w:val="20"/>
+          <w:szCs w:val="20"/>
+        </w:rPr>
+        <w:t>)</w:t>
+      </w:r>
+    </w:p>
+    <w:p>
+      <w:pPr>
+        <w:autoSpaceDE w:val="0"/>
+        <w:autoSpaceDN w:val="0"/>
+        <w:adjustRightInd w:val="0"/>
+        <w:spacing w:after="0"/>
+        <w:rPr>
+          <w:rFonts w:ascii="NewBaskerville-Roman" w:hAnsi="NewBaskerville-Roman" w:cs="NewBaskerville-Roman"/>
+          <w:color w:val="262626"/>
+          <w:sz w:val="20"/>
+          <w:szCs w:val="20"/>
+        </w:rPr>
+      </w:pPr>
+      <w:r>
+        <w:rPr>
+          <w:rFonts w:ascii="Wingdings2" w:eastAsia="Wingdings2" w:hAnsi="NewBaskerville-Roman" w:cs="Wingdings2" w:hint="eastAsia"/>
+          <w:color w:val="CDA759"/>
+          <w:sz w:val="17"/>
+          <w:szCs w:val="17"/>
+        </w:rPr>
+        <w:t></w:t>
+      </w:r>
+      <w:r>
+        <w:rPr>
+          <w:rFonts w:ascii="Wingdings2" w:eastAsia="Wingdings2" w:hAnsi="NewBaskerville-Roman" w:cs="Wingdings2"/>
+          <w:color w:val="CDA759"/>
+          <w:sz w:val="17"/>
+          <w:szCs w:val="17"/>
+        </w:rPr>
+        <w:t xml:space="preserve"> </w:t>
+      </w:r>
+      <w:r>
+        <w:rPr>
+          <w:rFonts w:ascii="NewBaskerville-Roman" w:hAnsi="NewBaskerville-Roman" w:cs="NewBaskerville-Roman"/>
+          <w:color w:val="262626"/>
+          <w:sz w:val="20"/>
+          <w:szCs w:val="20"/>
+        </w:rPr>
+        <w:t>Apache Kafka (</w:t>
+      </w:r>
+      <w:hyperlink r:id="rId14" w:history="1">
+        <w:r>
+          <w:rPr>
+            <w:rStyle w:val="Hyperlink"/>
+            <w:rFonts w:ascii="NewBaskerville-Roman" w:hAnsi="NewBaskerville-Roman" w:cs="NewBaskerville-Roman"/>
+            <w:sz w:val="20"/>
+            <w:szCs w:val="20"/>
+          </w:rPr>
+          <w:t>http://kafka.apache.org</w:t>
+        </w:r>
+      </w:hyperlink>
+      <w:r>
+        <w:rPr>
+          <w:rFonts w:ascii="NewBaskerville-Roman" w:hAnsi="NewBaskerville-Roman" w:cs="NewBaskerville-Roman"/>
+          <w:color w:val="262626"/>
+          <w:sz w:val="20"/>
+          <w:szCs w:val="20"/>
+        </w:rPr>
+        <w:t>)</w:t>
+      </w:r>
+    </w:p>
+    <w:p>
+      <w:pPr>
+        <w:autoSpaceDE w:val="0"/>
+        <w:autoSpaceDN w:val="0"/>
+        <w:adjustRightInd w:val="0"/>
+        <w:spacing w:after="0"/>
+        <w:rPr>
+          <w:rFonts w:ascii="NewBaskerville-Roman" w:hAnsi="NewBaskerville-Roman" w:cs="NewBaskerville-Roman"/>
+          <w:color w:val="262626"/>
+          <w:sz w:val="20"/>
+          <w:szCs w:val="20"/>
+        </w:rPr>
+      </w:pPr>
+    </w:p>
+    <w:p>
+      <w:pPr>
+        <w:autoSpaceDE w:val="0"/>
+        <w:autoSpaceDN w:val="0"/>
+        <w:adjustRightInd w:val="0"/>
+        <w:spacing w:after="0"/>
+        <w:rPr>
+          <w:rFonts w:ascii="NewBaskerville-Roman" w:hAnsi="NewBaskerville-Roman" w:cs="NewBaskerville-Roman"/>
+          <w:color w:val="262626"/>
+          <w:sz w:val="20"/>
+          <w:szCs w:val="20"/>
+        </w:rPr>
+      </w:pPr>
+      <w:r>
+        <w:rPr>
+          <w:rFonts w:ascii="NewBaskerville-Roman" w:hAnsi="NewBaskerville-Roman" w:cs="NewBaskerville-Roman"/>
+          <w:color w:val="262626"/>
+          <w:sz w:val="20"/>
+          <w:szCs w:val="20"/>
+        </w:rPr>
+        <w:t>There are also cloud-based messaging services, such as</w:t>
+      </w:r>
+    </w:p>
+    <w:p>
+      <w:pPr>
+        <w:autoSpaceDE w:val="0"/>
+        <w:autoSpaceDN w:val="0"/>
+        <w:adjustRightInd w:val="0"/>
+        <w:spacing w:after="0"/>
+        <w:rPr>
+          <w:rFonts w:ascii="NewBaskerville-Roman" w:hAnsi="NewBaskerville-Roman" w:cs="NewBaskerville-Roman"/>
+          <w:color w:val="001CA7"/>
+          <w:sz w:val="20"/>
+          <w:szCs w:val="20"/>
+        </w:rPr>
+      </w:pPr>
+      <w:r>
+        <w:rPr>
+          <w:rFonts w:ascii="Wingdings2" w:eastAsia="Wingdings2" w:hAnsi="NewBaskerville-Roman" w:cs="Wingdings2" w:hint="eastAsia"/>
+          <w:color w:val="CDA759"/>
+          <w:sz w:val="17"/>
+          <w:szCs w:val="17"/>
+        </w:rPr>
+        <w:t></w:t>
+      </w:r>
+      <w:r>
+        <w:rPr>
+          <w:rFonts w:ascii="Wingdings2" w:eastAsia="Wingdings2" w:hAnsi="NewBaskerville-Roman" w:cs="Wingdings2" w:hint="eastAsia"/>
+          <w:color w:val="CDA759"/>
+          <w:sz w:val="17"/>
+          <w:szCs w:val="17"/>
+        </w:rPr>
+        <w:t xml:space="preserve"> </w:t>
+      </w:r>
+      <w:r>
+        <w:rPr>
+          <w:rFonts w:ascii="NewBaskerville-Roman" w:hAnsi="NewBaskerville-Roman" w:cs="NewBaskerville-Roman"/>
+          <w:color w:val="262626"/>
+          <w:sz w:val="20"/>
+          <w:szCs w:val="20"/>
+        </w:rPr>
+        <w:t>AWS Kinesis (</w:t>
+      </w:r>
+      <w:r>
+        <w:rPr>
+          <w:rFonts w:ascii="NewBaskerville-Roman" w:hAnsi="NewBaskerville-Roman" w:cs="NewBaskerville-Roman"/>
+          <w:color w:val="001CA7"/>
+          <w:sz w:val="20"/>
+          <w:szCs w:val="20"/>
+        </w:rPr>
+        <w:t>https://aws.amazon.com/kinesis/</w:t>
+      </w:r>
+      <w:r>
+        <w:rPr>
+          <w:rFonts w:ascii="NewBaskerville-Roman" w:hAnsi="NewBaskerville-Roman" w:cs="NewBaskerville-Roman"/>
+          <w:color w:val="262626"/>
+          <w:sz w:val="20"/>
+          <w:szCs w:val="20"/>
+        </w:rPr>
+        <w:t xml:space="preserve">) </w:t>
+      </w:r>
+    </w:p>
+    <w:p>
+      <w:pPr>
+        <w:autoSpaceDE w:val="0"/>
+        <w:autoSpaceDN w:val="0"/>
+        <w:adjustRightInd w:val="0"/>
+        <w:spacing w:after="0"/>
+        <w:rPr>
+          <w:rFonts w:ascii="NewBaskerville-Roman" w:hAnsi="NewBaskerville-Roman" w:cs="NewBaskerville-Roman"/>
+          <w:color w:val="262626"/>
+          <w:sz w:val="20"/>
+          <w:szCs w:val="20"/>
+        </w:rPr>
+      </w:pPr>
+      <w:r>
+        <w:rPr>
+          <w:rFonts w:ascii="Wingdings2" w:eastAsia="Wingdings2" w:hAnsi="NewBaskerville-Roman" w:cs="Wingdings2" w:hint="eastAsia"/>
+          <w:color w:val="CDA759"/>
+          <w:sz w:val="17"/>
+          <w:szCs w:val="17"/>
+        </w:rPr>
+        <w:t></w:t>
+      </w:r>
+      <w:r>
+        <w:rPr>
+          <w:rFonts w:ascii="Wingdings2" w:eastAsia="Wingdings2" w:hAnsi="NewBaskerville-Roman" w:cs="Wingdings2" w:hint="eastAsia"/>
+          <w:color w:val="CDA759"/>
+          <w:sz w:val="17"/>
+          <w:szCs w:val="17"/>
+        </w:rPr>
+        <w:t xml:space="preserve"> </w:t>
+      </w:r>
+      <w:r>
+        <w:rPr>
+          <w:rFonts w:ascii="NewBaskerville-Roman" w:hAnsi="NewBaskerville-Roman" w:cs="NewBaskerville-Roman"/>
+          <w:color w:val="262626"/>
+          <w:sz w:val="20"/>
+          <w:szCs w:val="20"/>
+        </w:rPr>
+        <w:t>AWS SQS (</w:t>
+      </w:r>
+      <w:hyperlink r:id="rId15" w:history="1">
+        <w:r>
+          <w:rPr>
+            <w:rStyle w:val="Hyperlink"/>
+            <w:rFonts w:ascii="NewBaskerville-Roman" w:hAnsi="NewBaskerville-Roman" w:cs="NewBaskerville-Roman"/>
+            <w:sz w:val="20"/>
+            <w:szCs w:val="20"/>
+          </w:rPr>
+          <w:t>https://aws.amazon.com/sqs/</w:t>
+        </w:r>
+      </w:hyperlink>
+      <w:r>
+        <w:rPr>
+          <w:rFonts w:ascii="NewBaskerville-Roman" w:hAnsi="NewBaskerville-Roman" w:cs="NewBaskerville-Roman"/>
+          <w:color w:val="262626"/>
+          <w:sz w:val="20"/>
+          <w:szCs w:val="20"/>
+        </w:rPr>
+        <w:t>).</w:t>
+      </w:r>
+    </w:p>
+    <w:p>
+      <w:pPr>
+        <w:autoSpaceDE w:val="0"/>
+        <w:autoSpaceDN w:val="0"/>
+        <w:adjustRightInd w:val="0"/>
+        <w:spacing w:after="0"/>
+        <w:rPr>
+          <w:rFonts w:ascii="NewBaskerville-Roman" w:hAnsi="NewBaskerville-Roman" w:cs="NewBaskerville-Roman"/>
+          <w:color w:val="262626"/>
+          <w:sz w:val="20"/>
+          <w:szCs w:val="20"/>
+        </w:rPr>
+      </w:pPr>
+    </w:p>
+    <w:p>
+      <w:pPr>
+        <w:autoSpaceDE w:val="0"/>
+        <w:autoSpaceDN w:val="0"/>
+        <w:adjustRightInd w:val="0"/>
+        <w:spacing w:after="0"/>
+        <w:rPr>
+          <w:rFonts w:ascii="NewBaskerville-Roman" w:hAnsi="NewBaskerville-Roman" w:cs="NewBaskerville-Roman"/>
+          <w:color w:val="262626"/>
+          <w:sz w:val="20"/>
+          <w:szCs w:val="20"/>
+        </w:rPr>
+      </w:pPr>
+      <w:r>
+        <w:rPr>
+          <w:rFonts w:ascii="NewBaskerville-Roman" w:hAnsi="NewBaskerville-Roman" w:cs="NewBaskerville-Roman"/>
+          <w:color w:val="262626"/>
+          <w:sz w:val="20"/>
+          <w:szCs w:val="20"/>
+        </w:rPr>
+        <w:t>When selecting a message broker, you have various factors to consider, including</w:t>
+      </w:r>
+      <w:r>
+        <w:rPr>
+          <w:rFonts w:ascii="NewBaskerville-Roman" w:hAnsi="NewBaskerville-Roman" w:cs="NewBaskerville-Roman"/>
+          <w:color w:val="262626"/>
+          <w:sz w:val="20"/>
+          <w:szCs w:val="20"/>
+        </w:rPr>
+        <w:t xml:space="preserve"> </w:t>
+      </w:r>
+      <w:r>
+        <w:rPr>
+          <w:rFonts w:ascii="NewBaskerville-Roman" w:hAnsi="NewBaskerville-Roman" w:cs="NewBaskerville-Roman"/>
+          <w:color w:val="262626"/>
+          <w:sz w:val="20"/>
+          <w:szCs w:val="20"/>
+        </w:rPr>
+        <w:t>the following:</w:t>
+      </w:r>
+    </w:p>
+    <w:p>
+      <w:pPr>
+        <w:autoSpaceDE w:val="0"/>
+        <w:autoSpaceDN w:val="0"/>
+        <w:adjustRightInd w:val="0"/>
+        <w:spacing w:after="0"/>
+        <w:rPr>
+          <w:rFonts w:ascii="NewBaskerville-Roman" w:hAnsi="NewBaskerville-Roman" w:cs="NewBaskerville-Roman"/>
+          <w:color w:val="262626"/>
+          <w:sz w:val="20"/>
+          <w:szCs w:val="20"/>
+        </w:rPr>
+      </w:pPr>
+    </w:p>
+    <w:p>
+      <w:pPr>
+        <w:autoSpaceDE w:val="0"/>
+        <w:autoSpaceDN w:val="0"/>
+        <w:adjustRightInd w:val="0"/>
+        <w:spacing w:after="0"/>
+        <w:rPr>
+          <w:rFonts w:ascii="NewBaskerville-Roman" w:eastAsia="Wingdings2" w:hAnsi="NewBaskerville-Roman" w:cs="NewBaskerville-Roman"/>
+          <w:color w:val="262626"/>
+          <w:sz w:val="20"/>
+          <w:szCs w:val="20"/>
+        </w:rPr>
+      </w:pPr>
+      <w:r>
+        <w:rPr>
+          <w:rFonts w:ascii="Wingdings2" w:eastAsia="Wingdings2" w:cs="Wingdings2" w:hint="eastAsia"/>
+          <w:color w:val="CDA759"/>
+          <w:sz w:val="17"/>
+          <w:szCs w:val="17"/>
+        </w:rPr>
+        <w:t></w:t>
+      </w:r>
+      <w:r>
+        <w:rPr>
+          <w:rFonts w:ascii="Wingdings2" w:eastAsia="Wingdings2" w:cs="Wingdings2"/>
+          <w:color w:val="CDA759"/>
+          <w:sz w:val="17"/>
+          <w:szCs w:val="17"/>
+        </w:rPr>
+        <w:t xml:space="preserve"> </w:t>
+      </w:r>
+      <w:r>
+        <w:rPr>
+          <w:rFonts w:ascii="NewBaskerville-Italic" w:eastAsia="Wingdings2" w:hAnsi="NewBaskerville-Italic" w:cs="NewBaskerville-Italic"/>
+          <w:i/>
+          <w:iCs/>
+          <w:color w:val="262626"/>
+          <w:sz w:val="20"/>
+          <w:szCs w:val="20"/>
+        </w:rPr>
+        <w:t>Supported programming languages</w:t>
+      </w:r>
+      <w:r>
+        <w:rPr>
+          <w:rFonts w:ascii="NewBaskerville-Roman" w:eastAsia="Wingdings2" w:hAnsi="NewBaskerville-Roman" w:cs="NewBaskerville-Roman"/>
+          <w:color w:val="262626"/>
+          <w:sz w:val="20"/>
+          <w:szCs w:val="20"/>
+        </w:rPr>
+        <w:t>—You probably should pick one that supports a</w:t>
+      </w:r>
+      <w:r>
+        <w:rPr>
+          <w:rFonts w:ascii="NewBaskerville-Roman" w:eastAsia="Wingdings2" w:hAnsi="NewBaskerville-Roman" w:cs="NewBaskerville-Roman"/>
+          <w:color w:val="262626"/>
+          <w:sz w:val="20"/>
+          <w:szCs w:val="20"/>
+        </w:rPr>
+        <w:t xml:space="preserve"> </w:t>
+      </w:r>
+      <w:r>
+        <w:rPr>
+          <w:rFonts w:ascii="NewBaskerville-Roman" w:eastAsia="Wingdings2" w:hAnsi="NewBaskerville-Roman" w:cs="NewBaskerville-Roman"/>
+          <w:color w:val="262626"/>
+          <w:sz w:val="20"/>
+          <w:szCs w:val="20"/>
+        </w:rPr>
+        <w:t>variety of programming languages.</w:t>
+      </w:r>
+    </w:p>
+    <w:p>
+      <w:pPr>
+        <w:autoSpaceDE w:val="0"/>
+        <w:autoSpaceDN w:val="0"/>
+        <w:adjustRightInd w:val="0"/>
+        <w:spacing w:after="0"/>
+        <w:rPr>
+          <w:rFonts w:ascii="NewBaskerville-Roman" w:eastAsia="Wingdings2" w:hAnsi="NewBaskerville-Roman" w:cs="NewBaskerville-Roman"/>
+          <w:color w:val="262626"/>
+          <w:sz w:val="20"/>
+          <w:szCs w:val="20"/>
+        </w:rPr>
+      </w:pPr>
+      <w:r>
+        <w:rPr>
+          <w:rFonts w:ascii="Wingdings2" w:eastAsia="Wingdings2" w:cs="Wingdings2" w:hint="eastAsia"/>
+          <w:color w:val="CDA759"/>
+          <w:sz w:val="17"/>
+          <w:szCs w:val="17"/>
+        </w:rPr>
+        <w:t></w:t>
+      </w:r>
+      <w:r>
+        <w:rPr>
+          <w:rFonts w:ascii="Wingdings2" w:eastAsia="Wingdings2" w:cs="Wingdings2"/>
+          <w:color w:val="CDA759"/>
+          <w:sz w:val="17"/>
+          <w:szCs w:val="17"/>
+        </w:rPr>
+        <w:t xml:space="preserve"> </w:t>
+      </w:r>
+      <w:r>
+        <w:rPr>
+          <w:rFonts w:ascii="NewBaskerville-Italic" w:eastAsia="Wingdings2" w:hAnsi="NewBaskerville-Italic" w:cs="NewBaskerville-Italic"/>
+          <w:i/>
+          <w:iCs/>
+          <w:color w:val="262626"/>
+          <w:sz w:val="20"/>
+          <w:szCs w:val="20"/>
+        </w:rPr>
+        <w:t>Supported messaging standards</w:t>
+      </w:r>
+      <w:r>
+        <w:rPr>
+          <w:rFonts w:ascii="NewBaskerville-Roman" w:eastAsia="Wingdings2" w:hAnsi="NewBaskerville-Roman" w:cs="NewBaskerville-Roman"/>
+          <w:color w:val="262626"/>
+          <w:sz w:val="20"/>
+          <w:szCs w:val="20"/>
+        </w:rPr>
+        <w:t>—Does the message broker support any standards,</w:t>
+      </w:r>
+      <w:r>
+        <w:rPr>
+          <w:rFonts w:ascii="NewBaskerville-Roman" w:eastAsia="Wingdings2" w:hAnsi="NewBaskerville-Roman" w:cs="NewBaskerville-Roman"/>
+          <w:color w:val="262626"/>
+          <w:sz w:val="20"/>
+          <w:szCs w:val="20"/>
+        </w:rPr>
+        <w:t xml:space="preserve"> </w:t>
+      </w:r>
+      <w:r>
+        <w:rPr>
+          <w:rFonts w:ascii="NewBaskerville-Roman" w:eastAsia="Wingdings2" w:hAnsi="NewBaskerville-Roman" w:cs="NewBaskerville-Roman"/>
+          <w:color w:val="262626"/>
+          <w:sz w:val="20"/>
+          <w:szCs w:val="20"/>
+        </w:rPr>
+        <w:t>such as AMQP and STOMP, or is it proprietary?</w:t>
+      </w:r>
+    </w:p>
+    <w:p>
+      <w:pPr>
+        <w:autoSpaceDE w:val="0"/>
+        <w:autoSpaceDN w:val="0"/>
+        <w:adjustRightInd w:val="0"/>
+        <w:spacing w:after="0"/>
+        <w:rPr>
+          <w:rFonts w:ascii="NewBaskerville-Roman" w:eastAsia="Wingdings2" w:hAnsi="NewBaskerville-Roman" w:cs="NewBaskerville-Roman"/>
+          <w:color w:val="262626"/>
+          <w:sz w:val="20"/>
+          <w:szCs w:val="20"/>
+        </w:rPr>
+      </w:pPr>
+    </w:p>
+    <w:p>
+      <w:pPr>
+        <w:autoSpaceDE w:val="0"/>
+        <w:autoSpaceDN w:val="0"/>
+        <w:adjustRightInd w:val="0"/>
+        <w:spacing w:after="0"/>
+        <w:rPr>
+          <w:rFonts w:ascii="NewBaskerville-Roman" w:eastAsia="Wingdings2" w:hAnsi="NewBaskerville-Roman" w:cs="NewBaskerville-Roman"/>
+          <w:color w:val="262626"/>
+          <w:sz w:val="20"/>
+          <w:szCs w:val="20"/>
+        </w:rPr>
+      </w:pPr>
+      <w:r>
+        <w:rPr>
+          <w:rFonts w:ascii="Wingdings2" w:eastAsia="Wingdings2" w:cs="Wingdings2" w:hint="eastAsia"/>
+          <w:color w:val="CDA759"/>
+          <w:sz w:val="17"/>
+          <w:szCs w:val="17"/>
+        </w:rPr>
+        <w:t></w:t>
+      </w:r>
+      <w:r>
+        <w:rPr>
+          <w:rFonts w:ascii="Wingdings2" w:eastAsia="Wingdings2" w:cs="Wingdings2"/>
+          <w:color w:val="CDA759"/>
+          <w:sz w:val="17"/>
+          <w:szCs w:val="17"/>
+        </w:rPr>
+        <w:t xml:space="preserve"> </w:t>
+      </w:r>
+      <w:r>
+        <w:rPr>
+          <w:rFonts w:ascii="NewBaskerville-Italic" w:eastAsia="Wingdings2" w:hAnsi="NewBaskerville-Italic" w:cs="NewBaskerville-Italic"/>
+          <w:b/>
+          <w:bCs/>
+          <w:i/>
+          <w:iCs/>
+          <w:color w:val="262626"/>
+          <w:sz w:val="20"/>
+          <w:szCs w:val="20"/>
+          <w:highlight w:val="yellow"/>
+        </w:rPr>
+        <w:t>Messaging ordering</w:t>
+      </w:r>
+      <w:r>
+        <w:rPr>
+          <w:rFonts w:ascii="NewBaskerville-Roman" w:eastAsia="Wingdings2" w:hAnsi="NewBaskerville-Roman" w:cs="NewBaskerville-Roman"/>
+          <w:color w:val="262626"/>
+          <w:sz w:val="20"/>
+          <w:szCs w:val="20"/>
+        </w:rPr>
+        <w:t>—Does the message broker preserve ordering of messages?</w:t>
+      </w:r>
+    </w:p>
+    <w:p>
+      <w:pPr>
+        <w:autoSpaceDE w:val="0"/>
+        <w:autoSpaceDN w:val="0"/>
+        <w:adjustRightInd w:val="0"/>
+        <w:spacing w:after="0"/>
+        <w:rPr>
+          <w:rFonts w:ascii="NewBaskerville-Roman" w:eastAsia="Wingdings2" w:hAnsi="NewBaskerville-Roman" w:cs="NewBaskerville-Roman"/>
+          <w:color w:val="262626"/>
+          <w:sz w:val="20"/>
+          <w:szCs w:val="20"/>
+        </w:rPr>
+      </w:pPr>
+      <w:r>
+        <w:rPr>
+          <w:rFonts w:ascii="Wingdings2" w:eastAsia="Wingdings2" w:cs="Wingdings2" w:hint="eastAsia"/>
+          <w:color w:val="CDA759"/>
+          <w:sz w:val="17"/>
+          <w:szCs w:val="17"/>
+        </w:rPr>
+        <w:t></w:t>
+      </w:r>
+      <w:r>
+        <w:rPr>
+          <w:rFonts w:ascii="Wingdings2" w:eastAsia="Wingdings2" w:cs="Wingdings2"/>
+          <w:color w:val="CDA759"/>
+          <w:sz w:val="17"/>
+          <w:szCs w:val="17"/>
+        </w:rPr>
+        <w:t xml:space="preserve"> </w:t>
+      </w:r>
+      <w:r>
+        <w:rPr>
+          <w:rFonts w:ascii="NewBaskerville-Italic" w:eastAsia="Wingdings2" w:hAnsi="NewBaskerville-Italic" w:cs="NewBaskerville-Italic"/>
+          <w:b/>
+          <w:bCs/>
+          <w:i/>
+          <w:iCs/>
+          <w:color w:val="262626"/>
+          <w:sz w:val="20"/>
+          <w:szCs w:val="20"/>
+          <w:highlight w:val="yellow"/>
+        </w:rPr>
+        <w:t>Delivery guarantees</w:t>
+      </w:r>
+      <w:r>
+        <w:rPr>
+          <w:rFonts w:ascii="NewBaskerville-Roman" w:eastAsia="Wingdings2" w:hAnsi="NewBaskerville-Roman" w:cs="NewBaskerville-Roman"/>
+          <w:color w:val="262626"/>
+          <w:sz w:val="20"/>
+          <w:szCs w:val="20"/>
+        </w:rPr>
+        <w:t>—What kind of delivery guarantees does the broker make?</w:t>
+      </w:r>
+    </w:p>
+    <w:p>
+      <w:pPr>
+        <w:autoSpaceDE w:val="0"/>
+        <w:autoSpaceDN w:val="0"/>
+        <w:adjustRightInd w:val="0"/>
+        <w:spacing w:after="0"/>
+        <w:rPr>
+          <w:rFonts w:ascii="NewBaskerville-Roman" w:eastAsia="Wingdings2" w:hAnsi="NewBaskerville-Roman" w:cs="NewBaskerville-Roman"/>
+          <w:color w:val="262626"/>
+          <w:sz w:val="20"/>
+          <w:szCs w:val="20"/>
+        </w:rPr>
+      </w:pPr>
+      <w:r>
+        <w:rPr>
+          <w:rFonts w:ascii="Wingdings2" w:eastAsia="Wingdings2" w:cs="Wingdings2" w:hint="eastAsia"/>
+          <w:color w:val="CDA759"/>
+          <w:sz w:val="17"/>
+          <w:szCs w:val="17"/>
+        </w:rPr>
+        <w:t></w:t>
+      </w:r>
+      <w:r>
+        <w:rPr>
+          <w:rFonts w:ascii="Wingdings2" w:eastAsia="Wingdings2" w:cs="Wingdings2"/>
+          <w:color w:val="CDA759"/>
+          <w:sz w:val="17"/>
+          <w:szCs w:val="17"/>
+        </w:rPr>
+        <w:t xml:space="preserve"> </w:t>
+      </w:r>
+      <w:r>
+        <w:rPr>
+          <w:rFonts w:ascii="NewBaskerville-Italic" w:eastAsia="Wingdings2" w:hAnsi="NewBaskerville-Italic" w:cs="NewBaskerville-Italic"/>
+          <w:b/>
+          <w:bCs/>
+          <w:i/>
+          <w:iCs/>
+          <w:color w:val="262626"/>
+          <w:sz w:val="20"/>
+          <w:szCs w:val="20"/>
+        </w:rPr>
+        <w:t>Persistence</w:t>
+      </w:r>
+      <w:r>
+        <w:rPr>
+          <w:rFonts w:ascii="NewBaskerville-Roman" w:eastAsia="Wingdings2" w:hAnsi="NewBaskerville-Roman" w:cs="NewBaskerville-Roman"/>
+          <w:color w:val="262626"/>
+          <w:sz w:val="20"/>
+          <w:szCs w:val="20"/>
+        </w:rPr>
+        <w:t>—Are messages persisted to disk and able to survive broker crashes?</w:t>
+      </w:r>
+    </w:p>
+    <w:p>
+      <w:pPr>
+        <w:autoSpaceDE w:val="0"/>
+        <w:autoSpaceDN w:val="0"/>
+        <w:adjustRightInd w:val="0"/>
+        <w:spacing w:after="0"/>
+        <w:rPr>
+          <w:rFonts w:ascii="NewBaskerville-Roman" w:eastAsia="Wingdings2" w:hAnsi="NewBaskerville-Roman" w:cs="NewBaskerville-Roman"/>
+          <w:color w:val="262626"/>
+          <w:sz w:val="20"/>
+          <w:szCs w:val="20"/>
+        </w:rPr>
+      </w:pPr>
+      <w:r>
+        <w:rPr>
+          <w:rFonts w:ascii="Wingdings2" w:eastAsia="Wingdings2" w:cs="Wingdings2" w:hint="eastAsia"/>
+          <w:color w:val="CDA759"/>
+          <w:sz w:val="17"/>
+          <w:szCs w:val="17"/>
+        </w:rPr>
+        <w:t></w:t>
+      </w:r>
+      <w:r>
+        <w:rPr>
+          <w:rFonts w:ascii="Wingdings2" w:eastAsia="Wingdings2" w:cs="Wingdings2"/>
+          <w:color w:val="CDA759"/>
+          <w:sz w:val="17"/>
+          <w:szCs w:val="17"/>
+        </w:rPr>
+        <w:t xml:space="preserve"> </w:t>
+      </w:r>
+      <w:r>
+        <w:rPr>
+          <w:rFonts w:ascii="NewBaskerville-Italic" w:eastAsia="Wingdings2" w:hAnsi="NewBaskerville-Italic" w:cs="NewBaskerville-Italic"/>
+          <w:b/>
+          <w:bCs/>
+          <w:i/>
+          <w:iCs/>
+          <w:color w:val="262626"/>
+          <w:sz w:val="20"/>
+          <w:szCs w:val="20"/>
+          <w:highlight w:val="yellow"/>
+        </w:rPr>
+        <w:t>Durability</w:t>
+      </w:r>
+      <w:r>
+        <w:rPr>
+          <w:rFonts w:ascii="NewBaskerville-Roman" w:eastAsia="Wingdings2" w:hAnsi="NewBaskerville-Roman" w:cs="NewBaskerville-Roman"/>
+          <w:color w:val="262626"/>
+          <w:sz w:val="20"/>
+          <w:szCs w:val="20"/>
+        </w:rPr>
+        <w:t>—If a consumer reconnects to the message broker, will it receive the</w:t>
+      </w:r>
+      <w:r>
+        <w:rPr>
+          <w:rFonts w:ascii="NewBaskerville-Roman" w:eastAsia="Wingdings2" w:hAnsi="NewBaskerville-Roman" w:cs="NewBaskerville-Roman"/>
+          <w:color w:val="262626"/>
+          <w:sz w:val="20"/>
+          <w:szCs w:val="20"/>
+        </w:rPr>
+        <w:t xml:space="preserve"> </w:t>
+      </w:r>
+      <w:r>
+        <w:rPr>
+          <w:rFonts w:ascii="NewBaskerville-Roman" w:eastAsia="Wingdings2" w:hAnsi="NewBaskerville-Roman" w:cs="NewBaskerville-Roman"/>
+          <w:color w:val="262626"/>
+          <w:sz w:val="20"/>
+          <w:szCs w:val="20"/>
+        </w:rPr>
+        <w:t>messages that were sent while it was disconnected?</w:t>
+      </w:r>
+    </w:p>
+    <w:p>
+      <w:pPr>
+        <w:autoSpaceDE w:val="0"/>
+        <w:autoSpaceDN w:val="0"/>
+        <w:adjustRightInd w:val="0"/>
+        <w:spacing w:after="0"/>
+        <w:rPr>
+          <w:rFonts w:ascii="NewBaskerville-Roman" w:eastAsia="Wingdings2" w:hAnsi="NewBaskerville-Roman" w:cs="NewBaskerville-Roman"/>
+          <w:color w:val="262626"/>
+          <w:sz w:val="20"/>
+          <w:szCs w:val="20"/>
+        </w:rPr>
+      </w:pPr>
+      <w:r>
+        <w:rPr>
+          <w:rFonts w:ascii="Wingdings2" w:eastAsia="Wingdings2" w:cs="Wingdings2" w:hint="eastAsia"/>
+          <w:color w:val="CDA759"/>
+          <w:sz w:val="17"/>
+          <w:szCs w:val="17"/>
+        </w:rPr>
+        <w:t></w:t>
+      </w:r>
+      <w:r>
+        <w:rPr>
+          <w:rFonts w:ascii="Wingdings2" w:eastAsia="Wingdings2" w:cs="Wingdings2"/>
+          <w:color w:val="CDA759"/>
+          <w:sz w:val="17"/>
+          <w:szCs w:val="17"/>
+        </w:rPr>
+        <w:t xml:space="preserve"> </w:t>
+      </w:r>
+      <w:r>
+        <w:rPr>
+          <w:rFonts w:ascii="NewBaskerville-Italic" w:eastAsia="Wingdings2" w:hAnsi="NewBaskerville-Italic" w:cs="NewBaskerville-Italic"/>
+          <w:b/>
+          <w:bCs/>
+          <w:i/>
+          <w:iCs/>
+          <w:color w:val="262626"/>
+          <w:sz w:val="20"/>
+          <w:szCs w:val="20"/>
+        </w:rPr>
+        <w:t>Scalability</w:t>
+      </w:r>
+      <w:r>
+        <w:rPr>
+          <w:rFonts w:ascii="NewBaskerville-Roman" w:eastAsia="Wingdings2" w:hAnsi="NewBaskerville-Roman" w:cs="NewBaskerville-Roman"/>
+          <w:color w:val="262626"/>
+          <w:sz w:val="20"/>
+          <w:szCs w:val="20"/>
+        </w:rPr>
+        <w:t>—How scalable is the message broker?</w:t>
+      </w:r>
+    </w:p>
+    <w:p>
+      <w:pPr>
+        <w:autoSpaceDE w:val="0"/>
+        <w:autoSpaceDN w:val="0"/>
+        <w:adjustRightInd w:val="0"/>
+        <w:spacing w:after="0"/>
+        <w:rPr>
+          <w:rFonts w:ascii="NewBaskerville-Roman" w:eastAsia="Wingdings2" w:hAnsi="NewBaskerville-Roman" w:cs="NewBaskerville-Roman"/>
+          <w:color w:val="262626"/>
+          <w:sz w:val="20"/>
+          <w:szCs w:val="20"/>
+        </w:rPr>
+      </w:pPr>
+      <w:r>
+        <w:rPr>
+          <w:rFonts w:ascii="Wingdings2" w:eastAsia="Wingdings2" w:cs="Wingdings2" w:hint="eastAsia"/>
+          <w:color w:val="CDA759"/>
+          <w:sz w:val="17"/>
+          <w:szCs w:val="17"/>
+        </w:rPr>
+        <w:t></w:t>
+      </w:r>
+      <w:r>
+        <w:rPr>
+          <w:rFonts w:ascii="Wingdings2" w:eastAsia="Wingdings2" w:cs="Wingdings2"/>
+          <w:color w:val="CDA759"/>
+          <w:sz w:val="17"/>
+          <w:szCs w:val="17"/>
+        </w:rPr>
+        <w:t xml:space="preserve"> </w:t>
+      </w:r>
+      <w:r>
+        <w:rPr>
+          <w:rFonts w:ascii="NewBaskerville-Italic" w:eastAsia="Wingdings2" w:hAnsi="NewBaskerville-Italic" w:cs="NewBaskerville-Italic"/>
+          <w:b/>
+          <w:bCs/>
+          <w:i/>
+          <w:iCs/>
+          <w:color w:val="262626"/>
+          <w:sz w:val="20"/>
+          <w:szCs w:val="20"/>
+        </w:rPr>
+        <w:t>Latency</w:t>
+      </w:r>
+      <w:r>
+        <w:rPr>
+          <w:rFonts w:ascii="NewBaskerville-Roman" w:eastAsia="Wingdings2" w:hAnsi="NewBaskerville-Roman" w:cs="NewBaskerville-Roman"/>
+          <w:color w:val="262626"/>
+          <w:sz w:val="20"/>
+          <w:szCs w:val="20"/>
+        </w:rPr>
+        <w:t>—What is the end-to-end latency?</w:t>
+      </w:r>
+    </w:p>
+    <w:p>
+      <w:pPr>
+        <w:autoSpaceDE w:val="0"/>
+        <w:autoSpaceDN w:val="0"/>
+        <w:adjustRightInd w:val="0"/>
+        <w:spacing w:after="0"/>
+        <w:rPr>
+          <w:rFonts w:ascii="NewBaskerville-Roman" w:eastAsia="Wingdings2" w:hAnsi="NewBaskerville-Roman" w:cs="NewBaskerville-Roman"/>
+          <w:color w:val="262626"/>
+          <w:sz w:val="20"/>
+          <w:szCs w:val="20"/>
+        </w:rPr>
+      </w:pPr>
+      <w:r>
+        <w:rPr>
+          <w:rFonts w:ascii="Wingdings2" w:eastAsia="Wingdings2" w:cs="Wingdings2" w:hint="eastAsia"/>
+          <w:color w:val="CDA759"/>
+          <w:sz w:val="17"/>
+          <w:szCs w:val="17"/>
+        </w:rPr>
+        <w:t></w:t>
+      </w:r>
+      <w:r>
+        <w:rPr>
+          <w:rFonts w:ascii="Wingdings2" w:eastAsia="Wingdings2" w:cs="Wingdings2"/>
+          <w:color w:val="CDA759"/>
+          <w:sz w:val="17"/>
+          <w:szCs w:val="17"/>
+        </w:rPr>
+        <w:t xml:space="preserve"> </w:t>
+      </w:r>
+      <w:r>
+        <w:rPr>
+          <w:rFonts w:ascii="NewBaskerville-Italic" w:eastAsia="Wingdings2" w:hAnsi="NewBaskerville-Italic" w:cs="NewBaskerville-Italic"/>
+          <w:b/>
+          <w:bCs/>
+          <w:i/>
+          <w:iCs/>
+          <w:color w:val="262626"/>
+          <w:sz w:val="20"/>
+          <w:szCs w:val="20"/>
+          <w:highlight w:val="yellow"/>
+        </w:rPr>
+        <w:t>Competing consumers</w:t>
+      </w:r>
+      <w:r>
+        <w:rPr>
+          <w:rFonts w:ascii="NewBaskerville-Roman" w:eastAsia="Wingdings2" w:hAnsi="NewBaskerville-Roman" w:cs="NewBaskerville-Roman"/>
+          <w:color w:val="262626"/>
+          <w:sz w:val="20"/>
+          <w:szCs w:val="20"/>
+        </w:rPr>
+        <w:t>—Does the message broker support competing consumers?</w:t>
+      </w:r>
+    </w:p>
+    <w:p>
+      <w:pPr>
+        <w:autoSpaceDE w:val="0"/>
+        <w:autoSpaceDN w:val="0"/>
+        <w:adjustRightInd w:val="0"/>
+        <w:spacing w:after="0"/>
+        <w:rPr>
+          <w:rFonts w:ascii="NewBaskerville-Roman" w:eastAsia="Wingdings2" w:hAnsi="NewBaskerville-Roman" w:cs="NewBaskerville-Roman"/>
+          <w:color w:val="262626"/>
+          <w:sz w:val="20"/>
+          <w:szCs w:val="20"/>
+        </w:rPr>
+      </w:pPr>
+    </w:p>
+    <w:p>
+      <w:pPr>
+        <w:autoSpaceDE w:val="0"/>
+        <w:autoSpaceDN w:val="0"/>
+        <w:adjustRightInd w:val="0"/>
+        <w:spacing w:after="0"/>
+        <w:rPr>
+          <w:rFonts w:ascii="NewBaskerville-Roman" w:hAnsi="NewBaskerville-Roman" w:cs="NewBaskerville-Roman"/>
+          <w:color w:val="262626"/>
+          <w:sz w:val="20"/>
+          <w:szCs w:val="20"/>
+        </w:rPr>
+      </w:pPr>
+      <w:r>
+        <w:rPr>
+          <w:rFonts w:ascii="NewBaskerville-Roman" w:hAnsi="NewBaskerville-Roman" w:cs="NewBaskerville-Roman"/>
+          <w:color w:val="262626"/>
+          <w:sz w:val="20"/>
+          <w:szCs w:val="20"/>
+        </w:rPr>
+        <w:t>Each broker makes different trade-offs</w:t>
+      </w:r>
+      <w:r>
+        <w:rPr>
+          <w:rFonts w:ascii="NewBaskerville-Roman" w:hAnsi="NewBaskerville-Roman" w:cs="NewBaskerville-Roman"/>
+          <w:color w:val="262626"/>
+          <w:sz w:val="20"/>
+          <w:szCs w:val="20"/>
+        </w:rPr>
+        <w:t>:</w:t>
+      </w:r>
+    </w:p>
+    <w:p>
+      <w:pPr>
+        <w:pStyle w:val="ListParagraph"/>
+        <w:numPr>
+          <w:ilvl w:val="0"/>
+          <w:numId w:val="41"/>
+        </w:numPr>
+        <w:autoSpaceDE w:val="0"/>
+        <w:autoSpaceDN w:val="0"/>
+        <w:adjustRightInd w:val="0"/>
+        <w:spacing w:after="0"/>
+        <w:rPr>
+          <w:rFonts w:ascii="NewBaskerville-Roman" w:hAnsi="NewBaskerville-Roman" w:cs="NewBaskerville-Roman"/>
+          <w:color w:val="262626"/>
+          <w:sz w:val="20"/>
+          <w:szCs w:val="20"/>
+        </w:rPr>
+      </w:pPr>
+      <w:r>
+        <w:rPr>
+          <w:rFonts w:ascii="NewBaskerville-Roman" w:hAnsi="NewBaskerville-Roman" w:cs="NewBaskerville-Roman"/>
+          <w:color w:val="262626"/>
+          <w:sz w:val="20"/>
+          <w:szCs w:val="20"/>
+        </w:rPr>
+        <w:t>For example, a very low-latency broker might</w:t>
+      </w:r>
+      <w:r>
+        <w:rPr>
+          <w:rFonts w:ascii="NewBaskerville-Roman" w:hAnsi="NewBaskerville-Roman" w:cs="NewBaskerville-Roman"/>
+          <w:color w:val="262626"/>
+          <w:sz w:val="20"/>
+          <w:szCs w:val="20"/>
+        </w:rPr>
+        <w:t xml:space="preserve"> </w:t>
+      </w:r>
+      <w:r>
+        <w:rPr>
+          <w:rFonts w:ascii="NewBaskerville-Roman" w:hAnsi="NewBaskerville-Roman" w:cs="NewBaskerville-Roman"/>
+          <w:color w:val="262626"/>
+          <w:sz w:val="20"/>
+          <w:szCs w:val="20"/>
+        </w:rPr>
+        <w:t>not preserve ordering, make no guarantees to deliver messages, and only store messages</w:t>
+      </w:r>
+      <w:r>
+        <w:rPr>
+          <w:rFonts w:ascii="NewBaskerville-Roman" w:hAnsi="NewBaskerville-Roman" w:cs="NewBaskerville-Roman"/>
+          <w:color w:val="262626"/>
+          <w:sz w:val="20"/>
+          <w:szCs w:val="20"/>
+        </w:rPr>
+        <w:t xml:space="preserve"> </w:t>
+      </w:r>
+      <w:r>
+        <w:rPr>
+          <w:rFonts w:ascii="NewBaskerville-Roman" w:hAnsi="NewBaskerville-Roman" w:cs="NewBaskerville-Roman"/>
+          <w:color w:val="262626"/>
+          <w:sz w:val="20"/>
+          <w:szCs w:val="20"/>
+        </w:rPr>
+        <w:t>in memory.</w:t>
+      </w:r>
+    </w:p>
+    <w:p>
+      <w:pPr>
+        <w:pStyle w:val="ListParagraph"/>
+        <w:numPr>
+          <w:ilvl w:val="0"/>
+          <w:numId w:val="41"/>
+        </w:numPr>
+        <w:autoSpaceDE w:val="0"/>
+        <w:autoSpaceDN w:val="0"/>
+        <w:adjustRightInd w:val="0"/>
+        <w:spacing w:after="0"/>
+        <w:rPr>
+          <w:rFonts w:ascii="NewBaskerville-Roman" w:hAnsi="NewBaskerville-Roman" w:cs="NewBaskerville-Roman"/>
+          <w:color w:val="262626"/>
+          <w:sz w:val="20"/>
+          <w:szCs w:val="20"/>
+        </w:rPr>
+      </w:pPr>
+      <w:r>
+        <w:rPr>
+          <w:rFonts w:ascii="NewBaskerville-Roman" w:hAnsi="NewBaskerville-Roman" w:cs="NewBaskerville-Roman"/>
+          <w:color w:val="262626"/>
+          <w:sz w:val="20"/>
+          <w:szCs w:val="20"/>
+        </w:rPr>
+        <w:t>A messaging broker that guarantees delivery and reliably stores</w:t>
+      </w:r>
+      <w:r>
+        <w:rPr>
+          <w:rFonts w:ascii="NewBaskerville-Roman" w:hAnsi="NewBaskerville-Roman" w:cs="NewBaskerville-Roman"/>
+          <w:color w:val="262626"/>
+          <w:sz w:val="20"/>
+          <w:szCs w:val="20"/>
+        </w:rPr>
+        <w:t xml:space="preserve"> </w:t>
+      </w:r>
+      <w:r>
+        <w:rPr>
+          <w:rFonts w:ascii="NewBaskerville-Roman" w:hAnsi="NewBaskerville-Roman" w:cs="NewBaskerville-Roman"/>
+          <w:color w:val="262626"/>
+          <w:sz w:val="20"/>
+          <w:szCs w:val="20"/>
+        </w:rPr>
+        <w:t>messages on disk will</w:t>
+      </w:r>
+      <w:r>
+        <w:rPr>
+          <w:rFonts w:ascii="NewBaskerville-Roman" w:hAnsi="NewBaskerville-Roman" w:cs="NewBaskerville-Roman"/>
+          <w:color w:val="262626"/>
+          <w:sz w:val="20"/>
+          <w:szCs w:val="20"/>
+        </w:rPr>
+        <w:t xml:space="preserve"> </w:t>
+      </w:r>
+      <w:r>
+        <w:rPr>
+          <w:rFonts w:ascii="NewBaskerville-Roman" w:hAnsi="NewBaskerville-Roman" w:cs="NewBaskerville-Roman"/>
+          <w:color w:val="262626"/>
+          <w:sz w:val="20"/>
+          <w:szCs w:val="20"/>
+        </w:rPr>
+        <w:t>probably have higher latency.</w:t>
+      </w:r>
+    </w:p>
+    <w:p>
+      <w:pPr>
+        <w:autoSpaceDE w:val="0"/>
+        <w:autoSpaceDN w:val="0"/>
+        <w:adjustRightInd w:val="0"/>
+        <w:spacing w:after="0"/>
+        <w:rPr>
+          <w:rFonts w:ascii="NewBaskerville-Roman" w:hAnsi="NewBaskerville-Roman" w:cs="NewBaskerville-Roman"/>
+          <w:color w:val="262626"/>
+          <w:sz w:val="20"/>
+          <w:szCs w:val="20"/>
+        </w:rPr>
+      </w:pPr>
+    </w:p>
+    <w:p>
+      <w:pPr>
+        <w:autoSpaceDE w:val="0"/>
+        <w:autoSpaceDN w:val="0"/>
+        <w:adjustRightInd w:val="0"/>
+        <w:spacing w:after="0"/>
+        <w:rPr>
+          <w:rFonts w:ascii="NewBaskerville-Roman" w:hAnsi="NewBaskerville-Roman" w:cs="NewBaskerville-Roman"/>
+          <w:color w:val="262626"/>
+          <w:sz w:val="20"/>
+          <w:szCs w:val="20"/>
+        </w:rPr>
+      </w:pPr>
+      <w:r>
+        <w:rPr>
+          <w:rFonts w:ascii="NewBaskerville-Roman" w:hAnsi="NewBaskerville-Roman" w:cs="NewBaskerville-Roman"/>
+          <w:color w:val="262626"/>
+          <w:sz w:val="20"/>
+          <w:szCs w:val="20"/>
+        </w:rPr>
+        <w:t>Which kind of message broker is</w:t>
+      </w:r>
+      <w:r>
+        <w:rPr>
+          <w:rFonts w:ascii="NewBaskerville-Roman" w:hAnsi="NewBaskerville-Roman" w:cs="NewBaskerville-Roman"/>
+          <w:color w:val="262626"/>
+          <w:sz w:val="20"/>
+          <w:szCs w:val="20"/>
+        </w:rPr>
+        <w:t xml:space="preserve"> </w:t>
+      </w:r>
+      <w:r>
+        <w:rPr>
+          <w:rFonts w:ascii="NewBaskerville-Roman" w:hAnsi="NewBaskerville-Roman" w:cs="NewBaskerville-Roman"/>
+          <w:color w:val="262626"/>
+          <w:sz w:val="20"/>
+          <w:szCs w:val="20"/>
+        </w:rPr>
+        <w:t xml:space="preserve">the best fit depends on your application’s requirements. </w:t>
+      </w:r>
+      <w:r>
+        <w:rPr>
+          <w:rFonts w:ascii="NewBaskerville-Roman" w:hAnsi="NewBaskerville-Roman" w:cs="NewBaskerville-Roman"/>
+          <w:b/>
+          <w:bCs/>
+          <w:color w:val="262626"/>
+          <w:sz w:val="20"/>
+          <w:szCs w:val="20"/>
+        </w:rPr>
+        <w:t>It’s even possible that different</w:t>
+      </w:r>
+      <w:r>
+        <w:rPr>
+          <w:rFonts w:ascii="NewBaskerville-Roman" w:hAnsi="NewBaskerville-Roman" w:cs="NewBaskerville-Roman"/>
+          <w:b/>
+          <w:bCs/>
+          <w:color w:val="262626"/>
+          <w:sz w:val="20"/>
+          <w:szCs w:val="20"/>
+        </w:rPr>
+        <w:t xml:space="preserve"> </w:t>
+      </w:r>
+      <w:r>
+        <w:rPr>
+          <w:rFonts w:ascii="NewBaskerville-Roman" w:hAnsi="NewBaskerville-Roman" w:cs="NewBaskerville-Roman"/>
+          <w:b/>
+          <w:bCs/>
+          <w:color w:val="262626"/>
+          <w:sz w:val="20"/>
+          <w:szCs w:val="20"/>
+        </w:rPr>
+        <w:t>parts of your application will have different messaging requirements</w:t>
+      </w:r>
+      <w:r>
+        <w:rPr>
+          <w:rFonts w:ascii="NewBaskerville-Roman" w:hAnsi="NewBaskerville-Roman" w:cs="NewBaskerville-Roman"/>
+          <w:color w:val="262626"/>
+          <w:sz w:val="20"/>
+          <w:szCs w:val="20"/>
+        </w:rPr>
+        <w:t>.</w:t>
+      </w:r>
+      <w:r>
+        <w:rPr>
+          <w:rFonts w:ascii="NewBaskerville-Roman" w:hAnsi="NewBaskerville-Roman" w:cs="NewBaskerville-Roman"/>
+          <w:color w:val="262626"/>
+          <w:sz w:val="20"/>
+          <w:szCs w:val="20"/>
+        </w:rPr>
+        <w:t xml:space="preserve"> </w:t>
+      </w:r>
+      <w:r>
+        <w:rPr>
+          <w:rFonts w:ascii="NewBaskerville-Roman" w:hAnsi="NewBaskerville-Roman" w:cs="NewBaskerville-Roman"/>
+          <w:color w:val="262626"/>
+          <w:sz w:val="20"/>
+          <w:szCs w:val="20"/>
+        </w:rPr>
+        <w:t>It’s likely, though, that messaging ordering and scalability are essential.</w:t>
+      </w:r>
+    </w:p>
+    <w:p>
+      <w:pPr>
+        <w:autoSpaceDE w:val="0"/>
+        <w:autoSpaceDN w:val="0"/>
+        <w:adjustRightInd w:val="0"/>
+        <w:spacing w:after="0"/>
+        <w:rPr>
+          <w:rFonts w:ascii="NewBaskerville-Roman" w:hAnsi="NewBaskerville-Roman" w:cs="NewBaskerville-Roman"/>
+          <w:color w:val="262626"/>
+          <w:sz w:val="20"/>
+          <w:szCs w:val="20"/>
+        </w:rPr>
+      </w:pPr>
+    </w:p>
+    <w:p>
+      <w:pPr>
+        <w:pStyle w:val="Heading3"/>
+      </w:pPr>
+      <w:r>
+        <w:t>Message Channels</w:t>
+      </w:r>
+      <w:r>
+        <w:t xml:space="preserve">, and </w:t>
+      </w:r>
+      <w:r>
+        <w:t>I</w:t>
+      </w:r>
+      <w:r>
+        <w:t xml:space="preserve">nteraction </w:t>
+      </w:r>
+      <w:r>
+        <w:t>S</w:t>
+      </w:r>
+      <w:r>
+        <w:t>tyles</w:t>
+      </w:r>
+      <w:r>
+        <w:t xml:space="preserve"> </w:t>
+      </w:r>
+      <w:r>
+        <w:t xml:space="preserve">in </w:t>
+      </w:r>
+      <w:r>
+        <w:t>D</w:t>
+      </w:r>
+      <w:r>
+        <w:t>ifferent</w:t>
+      </w:r>
+      <w:r>
+        <w:t xml:space="preserve"> Message Brokers</w:t>
+      </w:r>
+    </w:p>
+    <w:p>
+      <w:pPr>
+        <w:autoSpaceDE w:val="0"/>
+        <w:autoSpaceDN w:val="0"/>
+        <w:adjustRightInd w:val="0"/>
+        <w:spacing w:after="0"/>
+        <w:rPr>
+          <w:rFonts w:ascii="NewBaskerville-Roman" w:hAnsi="NewBaskerville-Roman" w:cs="NewBaskerville-Roman"/>
+          <w:color w:val="262626"/>
+          <w:sz w:val="20"/>
+          <w:szCs w:val="20"/>
+        </w:rPr>
+      </w:pPr>
+      <w:r>
+        <w:rPr>
+          <w:rFonts w:ascii="NewBaskerville-Roman" w:hAnsi="NewBaskerville-Roman" w:cs="NewBaskerville-Roman"/>
+          <w:color w:val="262626"/>
+          <w:sz w:val="20"/>
+          <w:szCs w:val="20"/>
+        </w:rPr>
+        <w:t>Each message broker implements the message channel concept in a different way</w:t>
+      </w:r>
+      <w:r>
+        <w:rPr>
+          <w:rFonts w:ascii="NewBaskerville-Roman" w:hAnsi="NewBaskerville-Roman" w:cs="NewBaskerville-Roman"/>
+          <w:color w:val="262626"/>
+          <w:sz w:val="20"/>
+          <w:szCs w:val="20"/>
+        </w:rPr>
+        <w:t>:</w:t>
+      </w:r>
+    </w:p>
+    <w:p>
+      <w:pPr>
+        <w:pStyle w:val="ListParagraph"/>
+        <w:numPr>
+          <w:ilvl w:val="0"/>
+          <w:numId w:val="42"/>
+        </w:numPr>
+        <w:autoSpaceDE w:val="0"/>
+        <w:autoSpaceDN w:val="0"/>
+        <w:adjustRightInd w:val="0"/>
+        <w:spacing w:after="0"/>
+        <w:rPr>
+          <w:rFonts w:ascii="NewBaskerville-Roman" w:hAnsi="NewBaskerville-Roman" w:cs="NewBaskerville-Roman"/>
+          <w:color w:val="262626"/>
+          <w:sz w:val="20"/>
+          <w:szCs w:val="20"/>
+        </w:rPr>
+      </w:pPr>
+      <w:r>
+        <w:rPr>
+          <w:rFonts w:ascii="NewBaskerville-Roman" w:hAnsi="NewBaskerville-Roman" w:cs="NewBaskerville-Roman"/>
+          <w:b/>
+          <w:bCs/>
+          <w:color w:val="262626"/>
+          <w:sz w:val="20"/>
+          <w:szCs w:val="20"/>
+        </w:rPr>
+        <w:t>JMS message brokers</w:t>
+      </w:r>
+      <w:r>
+        <w:rPr>
+          <w:rFonts w:ascii="NewBaskerville-Roman" w:hAnsi="NewBaskerville-Roman" w:cs="NewBaskerville-Roman"/>
+          <w:color w:val="262626"/>
+          <w:sz w:val="20"/>
+          <w:szCs w:val="20"/>
+        </w:rPr>
+        <w:t xml:space="preserve"> such </w:t>
+      </w:r>
+      <w:r>
+        <w:rPr>
+          <w:rFonts w:ascii="NewBaskerville-Roman" w:hAnsi="NewBaskerville-Roman" w:cs="NewBaskerville-Roman"/>
+          <w:b/>
+          <w:bCs/>
+          <w:color w:val="262626"/>
+          <w:sz w:val="20"/>
+          <w:szCs w:val="20"/>
+        </w:rPr>
+        <w:t>as ActiveMQ</w:t>
+      </w:r>
+      <w:r>
+        <w:rPr>
+          <w:rFonts w:ascii="NewBaskerville-Roman" w:hAnsi="NewBaskerville-Roman" w:cs="NewBaskerville-Roman"/>
+          <w:color w:val="262626"/>
+          <w:sz w:val="20"/>
+          <w:szCs w:val="20"/>
+        </w:rPr>
+        <w:t xml:space="preserve"> have </w:t>
+      </w:r>
+      <w:r>
+        <w:rPr>
+          <w:rFonts w:ascii="NewBaskerville-Roman" w:hAnsi="NewBaskerville-Roman" w:cs="NewBaskerville-Roman"/>
+          <w:b/>
+          <w:bCs/>
+          <w:color w:val="262626"/>
+          <w:sz w:val="20"/>
+          <w:szCs w:val="20"/>
+        </w:rPr>
+        <w:t>queues and topics</w:t>
+      </w:r>
+      <w:r>
+        <w:rPr>
+          <w:rFonts w:ascii="NewBaskerville-Roman" w:hAnsi="NewBaskerville-Roman" w:cs="NewBaskerville-Roman"/>
+          <w:color w:val="262626"/>
+          <w:sz w:val="20"/>
+          <w:szCs w:val="20"/>
+        </w:rPr>
+        <w:t>.</w:t>
+      </w:r>
+    </w:p>
+    <w:p>
+      <w:pPr>
+        <w:pStyle w:val="ListParagraph"/>
+        <w:numPr>
+          <w:ilvl w:val="0"/>
+          <w:numId w:val="42"/>
+        </w:numPr>
+        <w:autoSpaceDE w:val="0"/>
+        <w:autoSpaceDN w:val="0"/>
+        <w:adjustRightInd w:val="0"/>
+        <w:spacing w:after="0"/>
+        <w:rPr>
+          <w:rFonts w:ascii="NewBaskerville-Roman" w:hAnsi="NewBaskerville-Roman" w:cs="NewBaskerville-Roman"/>
+          <w:color w:val="262626"/>
+          <w:sz w:val="20"/>
+          <w:szCs w:val="20"/>
+        </w:rPr>
+      </w:pPr>
+      <w:r>
+        <w:rPr>
+          <w:rFonts w:ascii="NewBaskerville-Roman" w:hAnsi="NewBaskerville-Roman" w:cs="NewBaskerville-Roman"/>
+          <w:b/>
+          <w:bCs/>
+          <w:color w:val="262626"/>
+          <w:sz w:val="20"/>
+          <w:szCs w:val="20"/>
+        </w:rPr>
+        <w:t>AMQP-based</w:t>
+      </w:r>
+      <w:r>
+        <w:rPr>
+          <w:rFonts w:ascii="NewBaskerville-Roman" w:hAnsi="NewBaskerville-Roman" w:cs="NewBaskerville-Roman"/>
+          <w:color w:val="262626"/>
+          <w:sz w:val="20"/>
+          <w:szCs w:val="20"/>
+        </w:rPr>
+        <w:t xml:space="preserve"> message brokers such as </w:t>
+      </w:r>
+      <w:r>
+        <w:rPr>
+          <w:rFonts w:ascii="NewBaskerville-Roman" w:hAnsi="NewBaskerville-Roman" w:cs="NewBaskerville-Roman"/>
+          <w:b/>
+          <w:bCs/>
+          <w:color w:val="262626"/>
+          <w:sz w:val="20"/>
+          <w:szCs w:val="20"/>
+        </w:rPr>
+        <w:t>RabbitMQ</w:t>
+      </w:r>
+      <w:r>
+        <w:rPr>
+          <w:rFonts w:ascii="NewBaskerville-Roman" w:hAnsi="NewBaskerville-Roman" w:cs="NewBaskerville-Roman"/>
+          <w:color w:val="262626"/>
+          <w:sz w:val="20"/>
+          <w:szCs w:val="20"/>
+        </w:rPr>
+        <w:t xml:space="preserve"> have </w:t>
+      </w:r>
+      <w:r>
+        <w:rPr>
+          <w:rFonts w:ascii="NewBaskerville-Roman" w:hAnsi="NewBaskerville-Roman" w:cs="NewBaskerville-Roman"/>
+          <w:b/>
+          <w:bCs/>
+          <w:color w:val="262626"/>
+          <w:sz w:val="20"/>
+          <w:szCs w:val="20"/>
+        </w:rPr>
+        <w:t>exchanges and queues</w:t>
+      </w:r>
+      <w:r>
+        <w:rPr>
+          <w:rFonts w:ascii="NewBaskerville-Roman" w:hAnsi="NewBaskerville-Roman" w:cs="NewBaskerville-Roman"/>
+          <w:color w:val="262626"/>
+          <w:sz w:val="20"/>
+          <w:szCs w:val="20"/>
+        </w:rPr>
+        <w:t>.</w:t>
+      </w:r>
+    </w:p>
+    <w:p>
+      <w:pPr>
+        <w:pStyle w:val="ListParagraph"/>
+        <w:numPr>
+          <w:ilvl w:val="0"/>
+          <w:numId w:val="42"/>
+        </w:numPr>
+        <w:autoSpaceDE w:val="0"/>
+        <w:autoSpaceDN w:val="0"/>
+        <w:adjustRightInd w:val="0"/>
+        <w:spacing w:after="0"/>
+        <w:rPr>
+          <w:rFonts w:ascii="NewBaskerville-Roman" w:hAnsi="NewBaskerville-Roman" w:cs="NewBaskerville-Roman"/>
+          <w:color w:val="262626"/>
+          <w:sz w:val="20"/>
+          <w:szCs w:val="20"/>
+        </w:rPr>
+      </w:pPr>
+      <w:r>
+        <w:rPr>
+          <w:rFonts w:ascii="NewBaskerville-Roman" w:hAnsi="NewBaskerville-Roman" w:cs="NewBaskerville-Roman"/>
+          <w:b/>
+          <w:bCs/>
+          <w:color w:val="262626"/>
+          <w:sz w:val="20"/>
+          <w:szCs w:val="20"/>
+        </w:rPr>
+        <w:lastRenderedPageBreak/>
+        <w:t>Apache</w:t>
+      </w:r>
+      <w:r>
+        <w:rPr>
+          <w:rFonts w:ascii="NewBaskerville-Roman" w:hAnsi="NewBaskerville-Roman" w:cs="NewBaskerville-Roman"/>
+          <w:b/>
+          <w:bCs/>
+          <w:color w:val="262626"/>
+          <w:sz w:val="20"/>
+          <w:szCs w:val="20"/>
+        </w:rPr>
+        <w:t xml:space="preserve"> </w:t>
+      </w:r>
+      <w:r>
+        <w:rPr>
+          <w:rFonts w:ascii="NewBaskerville-Roman" w:hAnsi="NewBaskerville-Roman" w:cs="NewBaskerville-Roman"/>
+          <w:b/>
+          <w:bCs/>
+          <w:color w:val="262626"/>
+          <w:sz w:val="20"/>
+          <w:szCs w:val="20"/>
+        </w:rPr>
+        <w:t>Kafka</w:t>
+      </w:r>
+      <w:r>
+        <w:rPr>
+          <w:rFonts w:ascii="NewBaskerville-Roman" w:hAnsi="NewBaskerville-Roman" w:cs="NewBaskerville-Roman"/>
+          <w:color w:val="262626"/>
+          <w:sz w:val="20"/>
+          <w:szCs w:val="20"/>
+        </w:rPr>
+        <w:t xml:space="preserve"> has </w:t>
+      </w:r>
+      <w:r>
+        <w:rPr>
+          <w:rFonts w:ascii="NewBaskerville-Roman" w:hAnsi="NewBaskerville-Roman" w:cs="NewBaskerville-Roman"/>
+          <w:b/>
+          <w:bCs/>
+          <w:color w:val="262626"/>
+          <w:sz w:val="20"/>
+          <w:szCs w:val="20"/>
+        </w:rPr>
+        <w:t>topics</w:t>
+      </w:r>
+    </w:p>
+    <w:p>
+      <w:pPr>
+        <w:pStyle w:val="ListParagraph"/>
+        <w:numPr>
+          <w:ilvl w:val="0"/>
+          <w:numId w:val="42"/>
+        </w:numPr>
+        <w:autoSpaceDE w:val="0"/>
+        <w:autoSpaceDN w:val="0"/>
+        <w:adjustRightInd w:val="0"/>
+        <w:spacing w:after="0"/>
+        <w:rPr>
+          <w:rFonts w:ascii="NewBaskerville-Roman" w:hAnsi="NewBaskerville-Roman" w:cs="NewBaskerville-Roman"/>
+          <w:color w:val="262626"/>
+          <w:sz w:val="20"/>
+          <w:szCs w:val="20"/>
+        </w:rPr>
+      </w:pPr>
+      <w:r>
+        <w:rPr>
+          <w:rFonts w:ascii="NewBaskerville-Roman" w:hAnsi="NewBaskerville-Roman" w:cs="NewBaskerville-Roman"/>
+          <w:color w:val="262626"/>
+          <w:sz w:val="20"/>
+          <w:szCs w:val="20"/>
+        </w:rPr>
+        <w:t xml:space="preserve"> AWS Kinesis has streams</w:t>
+      </w:r>
+    </w:p>
+    <w:p>
+      <w:pPr>
+        <w:pStyle w:val="ListParagraph"/>
+        <w:numPr>
+          <w:ilvl w:val="0"/>
+          <w:numId w:val="42"/>
+        </w:numPr>
+        <w:autoSpaceDE w:val="0"/>
+        <w:autoSpaceDN w:val="0"/>
+        <w:adjustRightInd w:val="0"/>
+        <w:spacing w:after="0"/>
+        <w:rPr>
+          <w:rFonts w:ascii="NewBaskerville-Roman" w:hAnsi="NewBaskerville-Roman" w:cs="NewBaskerville-Roman"/>
+          <w:color w:val="262626"/>
+          <w:sz w:val="20"/>
+          <w:szCs w:val="20"/>
+        </w:rPr>
+      </w:pPr>
+      <w:r>
+        <w:rPr>
+          <w:rFonts w:ascii="NewBaskerville-Roman" w:hAnsi="NewBaskerville-Roman" w:cs="NewBaskerville-Roman"/>
+          <w:color w:val="262626"/>
+          <w:sz w:val="20"/>
+          <w:szCs w:val="20"/>
+        </w:rPr>
+        <w:t>and AWS SQS has queues. What’s more</w:t>
+      </w:r>
+    </w:p>
+    <w:p>
+      <w:pPr>
+        <w:pStyle w:val="ListParagraph"/>
+        <w:numPr>
+          <w:ilvl w:val="0"/>
+          <w:numId w:val="42"/>
+        </w:numPr>
+        <w:autoSpaceDE w:val="0"/>
+        <w:autoSpaceDN w:val="0"/>
+        <w:adjustRightInd w:val="0"/>
+        <w:spacing w:after="0"/>
+        <w:rPr>
+          <w:rFonts w:ascii="NewBaskerville-Roman" w:hAnsi="NewBaskerville-Roman" w:cs="NewBaskerville-Roman"/>
+          <w:color w:val="262626"/>
+          <w:sz w:val="20"/>
+          <w:szCs w:val="20"/>
+        </w:rPr>
+      </w:pPr>
+      <w:r>
+        <w:rPr>
+          <w:rFonts w:ascii="NewBaskerville-Roman" w:hAnsi="NewBaskerville-Roman" w:cs="NewBaskerville-Roman"/>
+          <w:color w:val="262626"/>
+          <w:sz w:val="20"/>
+          <w:szCs w:val="20"/>
+        </w:rPr>
+        <w:t>some message brokers offer more flexible messaging than the message and channels</w:t>
+      </w:r>
+      <w:r>
+        <w:rPr>
+          <w:rFonts w:ascii="NewBaskerville-Roman" w:hAnsi="NewBaskerville-Roman" w:cs="NewBaskerville-Roman"/>
+          <w:color w:val="262626"/>
+          <w:sz w:val="20"/>
+          <w:szCs w:val="20"/>
+        </w:rPr>
+        <w:t xml:space="preserve"> </w:t>
+      </w:r>
+      <w:r>
+        <w:rPr>
+          <w:rFonts w:ascii="NewBaskerville-Roman" w:hAnsi="NewBaskerville-Roman" w:cs="NewBaskerville-Roman"/>
+          <w:color w:val="262626"/>
+          <w:sz w:val="20"/>
+          <w:szCs w:val="20"/>
+        </w:rPr>
+        <w:t>abstraction described in this chapter.</w:t>
+      </w:r>
+    </w:p>
+    <w:p>
+      <w:pPr>
+        <w:tabs>
+          <w:tab w:val="center" w:pos="4320"/>
+        </w:tabs>
+        <w:autoSpaceDE w:val="0"/>
+        <w:autoSpaceDN w:val="0"/>
+        <w:adjustRightInd w:val="0"/>
+        <w:spacing w:after="0"/>
+        <w:rPr>
+          <w:rFonts w:ascii="NewBaskerville-Roman" w:hAnsi="NewBaskerville-Roman" w:cs="NewBaskerville-Roman"/>
+          <w:color w:val="262626"/>
+          <w:sz w:val="20"/>
+          <w:szCs w:val="20"/>
+        </w:rPr>
+      </w:pPr>
+    </w:p>
+    <w:p>
+      <w:pPr>
+        <w:autoSpaceDE w:val="0"/>
+        <w:autoSpaceDN w:val="0"/>
+        <w:adjustRightInd w:val="0"/>
+        <w:spacing w:after="0"/>
+        <w:rPr>
+          <w:rFonts w:ascii="NewBaskerville-Roman" w:hAnsi="NewBaskerville-Roman" w:cs="NewBaskerville-Roman"/>
+          <w:color w:val="262626"/>
+          <w:sz w:val="20"/>
+          <w:szCs w:val="20"/>
+        </w:rPr>
+      </w:pPr>
+    </w:p>
+    <w:p>
+      <w:pPr>
+        <w:autoSpaceDE w:val="0"/>
+        <w:autoSpaceDN w:val="0"/>
+        <w:adjustRightInd w:val="0"/>
+        <w:spacing w:after="0"/>
+        <w:rPr>
+          <w:rFonts w:ascii="NewBaskerville-Roman" w:hAnsi="NewBaskerville-Roman" w:cs="NewBaskerville-Roman"/>
+          <w:color w:val="262626"/>
+          <w:sz w:val="20"/>
+          <w:szCs w:val="20"/>
+        </w:rPr>
+      </w:pPr>
+      <w:r>
+        <w:rPr>
+          <w:noProof/>
+        </w:rPr>
+        <w:drawing>
+          <wp:inline distT="0" distB="0" distL="0" distR="0" wp14:anchorId="4EFBC0A2" wp14:editId="217AA692">
+            <wp:extent cx="5486400" cy="1973580"/>
+            <wp:effectExtent l="0" t="0" r="0" b="7620"/>
+            <wp:docPr id="4" name="Picture 4"/>
+            <wp:cNvGraphicFramePr>
+              <a:graphicFrameLocks xmlns:a="http://schemas.openxmlformats.org/drawingml/2006/main" noChangeAspect="1"/>
+            </wp:cNvGraphicFramePr>
+            <a:graphic xmlns:a="http://schemas.openxmlformats.org/drawingml/2006/main">
+              <a:graphicData uri="http://schemas.openxmlformats.org/drawingml/2006/picture">
+                <pic:pic xmlns:pic="http://schemas.openxmlformats.org/drawingml/2006/picture">
+                  <pic:nvPicPr>
+                    <pic:cNvPr id="1" name=""/>
+                    <pic:cNvPicPr/>
+                  </pic:nvPicPr>
+                  <pic:blipFill>
+                    <a:blip r:embed="rId16"/>
+                    <a:stretch>
+                      <a:fillRect/>
+                    </a:stretch>
+                  </pic:blipFill>
+                  <pic:spPr>
+                    <a:xfrm>
+                      <a:off x="0" y="0"/>
+                      <a:ext cx="5486400" cy="1973580"/>
+                    </a:xfrm>
+                    <a:prstGeom prst="rect">
+                      <a:avLst/>
+                    </a:prstGeom>
+                  </pic:spPr>
+                </pic:pic>
+              </a:graphicData>
+            </a:graphic>
+          </wp:inline>
+        </w:drawing>
+      </w:r>
+    </w:p>
+    <w:p>
+      <w:pPr>
+        <w:autoSpaceDE w:val="0"/>
+        <w:autoSpaceDN w:val="0"/>
+        <w:adjustRightInd w:val="0"/>
+        <w:spacing w:after="0"/>
+        <w:rPr>
+          <w:rFonts w:ascii="NewBaskerville-Roman" w:hAnsi="NewBaskerville-Roman" w:cs="NewBaskerville-Roman"/>
+          <w:color w:val="262626"/>
+          <w:sz w:val="20"/>
+          <w:szCs w:val="20"/>
+        </w:rPr>
+      </w:pPr>
+    </w:p>
+    <w:p>
+      <w:pPr>
+        <w:pStyle w:val="Heading3"/>
+      </w:pPr>
+      <w:r>
+        <w:t>Benefits of Broker-Based Messaging</w:t>
+      </w:r>
+    </w:p>
+    <w:p>
+      <w:pPr>
+        <w:pStyle w:val="Heading3"/>
+      </w:pPr>
+      <w:r>
+        <w:t>Drawbacks of Broker-Based Messaging</w:t>
+      </w:r>
+    </w:p>
+    <w:p/>
     <w:p>
       <w:pPr>
         <w:rPr>
@@ -5049,6 +7111,119 @@
     </w:lvl>
   </w:abstractNum>
   <w:abstractNum w:abstractNumId="10" w15:restartNumberingAfterBreak="0">
+    <w:nsid w:val="055D6BF4"/>
+    <w:multiLevelType w:val="hybridMultilevel"/>
+    <w:tmpl w:val="E4228FC6"/>
+    <w:lvl w:ilvl="0" w:tplc="04090001">
+      <w:start w:val="1"/>
+      <w:numFmt w:val="bullet"/>
+      <w:lvlText w:val=""/>
+      <w:lvlJc w:val="left"/>
+      <w:pPr>
+        <w:ind w:left="720" w:hanging="360"/>
+      </w:pPr>
+      <w:rPr>
+        <w:rFonts w:ascii="Symbol" w:hAnsi="Symbol" w:hint="default"/>
+      </w:rPr>
+    </w:lvl>
+    <w:lvl w:ilvl="1" w:tplc="04090003" w:tentative="1">
+      <w:start w:val="1"/>
+      <w:numFmt w:val="bullet"/>
+      <w:lvlText w:val="o"/>
+      <w:lvlJc w:val="left"/>
+      <w:pPr>
+        <w:ind w:left="1440" w:hanging="360"/>
+      </w:pPr>
+      <w:rPr>
+        <w:rFonts w:ascii="Courier New" w:hAnsi="Courier New" w:cs="Courier New" w:hint="default"/>
+      </w:rPr>
+    </w:lvl>
+    <w:lvl w:ilvl="2" w:tplc="04090005" w:tentative="1">
+      <w:start w:val="1"/>
+      <w:numFmt w:val="bullet"/>
+      <w:lvlText w:val=""/>
+      <w:lvlJc w:val="left"/>
+      <w:pPr>
+        <w:ind w:left="2160" w:hanging="360"/>
+      </w:pPr>
+      <w:rPr>
+        <w:rFonts w:ascii="Wingdings" w:hAnsi="Wingdings" w:hint="default"/>
+      </w:rPr>
+    </w:lvl>
+    <w:lvl w:ilvl="3" w:tplc="04090001" w:tentative="1">
+      <w:start w:val="1"/>
+      <w:numFmt w:val="bullet"/>
+      <w:lvlText w:val=""/>
+      <w:lvlJc w:val="left"/>
+      <w:pPr>
+        <w:ind w:left="2880" w:hanging="360"/>
+      </w:pPr>
+      <w:rPr>
+        <w:rFonts w:ascii="Symbol" w:hAnsi="Symbol" w:hint="default"/>
+      </w:rPr>
+    </w:lvl>
+    <w:lvl w:ilvl="4" w:tplc="04090003" w:tentative="1">
+      <w:start w:val="1"/>
+      <w:numFmt w:val="bullet"/>
+      <w:lvlText w:val="o"/>
+      <w:lvlJc w:val="left"/>
+      <w:pPr>
+        <w:ind w:left="3600" w:hanging="360"/>
+      </w:pPr>
+      <w:rPr>
+        <w:rFonts w:ascii="Courier New" w:hAnsi="Courier New" w:cs="Courier New" w:hint="default"/>
+      </w:rPr>
+    </w:lvl>
+    <w:lvl w:ilvl="5" w:tplc="04090005" w:tentative="1">
+      <w:start w:val="1"/>
+      <w:numFmt w:val="bullet"/>
+      <w:lvlText w:val=""/>
+      <w:lvlJc w:val="left"/>
+      <w:pPr>
+        <w:ind w:left="4320" w:hanging="360"/>
+      </w:pPr>
+      <w:rPr>
+        <w:rFonts w:ascii="Wingdings" w:hAnsi="Wingdings" w:hint="default"/>
+      </w:rPr>
+    </w:lvl>
+    <w:lvl w:ilvl="6" w:tplc="04090001" w:tentative="1">
+      <w:start w:val="1"/>
+      <w:numFmt w:val="bullet"/>
+      <w:lvlText w:val=""/>
+      <w:lvlJc w:val="left"/>
+      <w:pPr>
+        <w:ind w:left="5040" w:hanging="360"/>
+      </w:pPr>
+      <w:rPr>
+        <w:rFonts w:ascii="Symbol" w:hAnsi="Symbol" w:hint="default"/>
+      </w:rPr>
+    </w:lvl>
+    <w:lvl w:ilvl="7" w:tplc="04090003" w:tentative="1">
+      <w:start w:val="1"/>
+      <w:numFmt w:val="bullet"/>
+      <w:lvlText w:val="o"/>
+      <w:lvlJc w:val="left"/>
+      <w:pPr>
+        <w:ind w:left="5760" w:hanging="360"/>
+      </w:pPr>
+      <w:rPr>
+        <w:rFonts w:ascii="Courier New" w:hAnsi="Courier New" w:cs="Courier New" w:hint="default"/>
+      </w:rPr>
+    </w:lvl>
+    <w:lvl w:ilvl="8" w:tplc="04090005" w:tentative="1">
+      <w:start w:val="1"/>
+      <w:numFmt w:val="bullet"/>
+      <w:lvlText w:val=""/>
+      <w:lvlJc w:val="left"/>
+      <w:pPr>
+        <w:ind w:left="6480" w:hanging="360"/>
+      </w:pPr>
+      <w:rPr>
+        <w:rFonts w:ascii="Wingdings" w:hAnsi="Wingdings" w:hint="default"/>
+      </w:rPr>
+    </w:lvl>
+  </w:abstractNum>
+  <w:abstractNum w:abstractNumId="11" w15:restartNumberingAfterBreak="0">
     <w:nsid w:val="094B3574"/>
     <w:multiLevelType w:val="hybridMultilevel"/>
     <w:tmpl w:val="BA10A474"/>
@@ -5161,7 +7336,7 @@
       </w:rPr>
     </w:lvl>
   </w:abstractNum>
-  <w:abstractNum w:abstractNumId="11" w15:restartNumberingAfterBreak="0">
+  <w:abstractNum w:abstractNumId="12" w15:restartNumberingAfterBreak="0">
     <w:nsid w:val="0D6B705A"/>
     <w:multiLevelType w:val="hybridMultilevel"/>
     <w:tmpl w:val="10FC0ACA"/>
@@ -5274,7 +7449,7 @@
       </w:rPr>
     </w:lvl>
   </w:abstractNum>
-  <w:abstractNum w:abstractNumId="12" w15:restartNumberingAfterBreak="0">
+  <w:abstractNum w:abstractNumId="13" w15:restartNumberingAfterBreak="0">
     <w:nsid w:val="0EFC000A"/>
     <w:multiLevelType w:val="hybridMultilevel"/>
     <w:tmpl w:val="53DCBAC8"/>
@@ -5360,7 +7535,7 @@
       </w:pPr>
     </w:lvl>
   </w:abstractNum>
-  <w:abstractNum w:abstractNumId="13" w15:restartNumberingAfterBreak="0">
+  <w:abstractNum w:abstractNumId="14" w15:restartNumberingAfterBreak="0">
     <w:nsid w:val="0F513F05"/>
     <w:multiLevelType w:val="hybridMultilevel"/>
     <w:tmpl w:val="C3DC8828"/>
@@ -5473,7 +7648,7 @@
       </w:rPr>
     </w:lvl>
   </w:abstractNum>
-  <w:abstractNum w:abstractNumId="14" w15:restartNumberingAfterBreak="0">
+  <w:abstractNum w:abstractNumId="15" w15:restartNumberingAfterBreak="0">
     <w:nsid w:val="117D165B"/>
     <w:multiLevelType w:val="hybridMultilevel"/>
     <w:tmpl w:val="A358FD36"/>
@@ -5559,7 +7734,7 @@
       </w:pPr>
     </w:lvl>
   </w:abstractNum>
-  <w:abstractNum w:abstractNumId="15" w15:restartNumberingAfterBreak="0">
+  <w:abstractNum w:abstractNumId="16" w15:restartNumberingAfterBreak="0">
     <w:nsid w:val="14577E0E"/>
     <w:multiLevelType w:val="hybridMultilevel"/>
     <w:tmpl w:val="5776A6A6"/>
@@ -5672,7 +7847,7 @@
       </w:rPr>
     </w:lvl>
   </w:abstractNum>
-  <w:abstractNum w:abstractNumId="16" w15:restartNumberingAfterBreak="0">
+  <w:abstractNum w:abstractNumId="17" w15:restartNumberingAfterBreak="0">
     <w:nsid w:val="15730258"/>
     <w:multiLevelType w:val="hybridMultilevel"/>
     <w:tmpl w:val="5336A1C6"/>
@@ -5785,7 +7960,7 @@
       </w:rPr>
     </w:lvl>
   </w:abstractNum>
-  <w:abstractNum w:abstractNumId="17" w15:restartNumberingAfterBreak="0">
+  <w:abstractNum w:abstractNumId="18" w15:restartNumberingAfterBreak="0">
     <w:nsid w:val="1A9E4CF6"/>
     <w:multiLevelType w:val="hybridMultilevel"/>
     <w:tmpl w:val="91C83C70"/>
@@ -5898,7 +8073,7 @@
       </w:rPr>
     </w:lvl>
   </w:abstractNum>
-  <w:abstractNum w:abstractNumId="18" w15:restartNumberingAfterBreak="0">
+  <w:abstractNum w:abstractNumId="19" w15:restartNumberingAfterBreak="0">
     <w:nsid w:val="1B845F54"/>
     <w:multiLevelType w:val="hybridMultilevel"/>
     <w:tmpl w:val="E68AEA86"/>
@@ -6011,7 +8186,7 @@
       </w:rPr>
     </w:lvl>
   </w:abstractNum>
-  <w:abstractNum w:abstractNumId="19" w15:restartNumberingAfterBreak="0">
+  <w:abstractNum w:abstractNumId="20" w15:restartNumberingAfterBreak="0">
     <w:nsid w:val="1C326AA9"/>
     <w:multiLevelType w:val="hybridMultilevel"/>
     <w:tmpl w:val="8A0EC798"/>
@@ -6124,7 +8299,7 @@
       </w:rPr>
     </w:lvl>
   </w:abstractNum>
-  <w:abstractNum w:abstractNumId="20" w15:restartNumberingAfterBreak="0">
+  <w:abstractNum w:abstractNumId="21" w15:restartNumberingAfterBreak="0">
     <w:nsid w:val="21515E7B"/>
     <w:multiLevelType w:val="hybridMultilevel"/>
     <w:tmpl w:val="805E0038"/>
@@ -6238,7 +8413,7 @@
       </w:rPr>
     </w:lvl>
   </w:abstractNum>
-  <w:abstractNum w:abstractNumId="21" w15:restartNumberingAfterBreak="0">
+  <w:abstractNum w:abstractNumId="22" w15:restartNumberingAfterBreak="0">
     <w:nsid w:val="268A3225"/>
     <w:multiLevelType w:val="hybridMultilevel"/>
     <w:tmpl w:val="F3409F28"/>
@@ -6351,7 +8526,7 @@
       </w:rPr>
     </w:lvl>
   </w:abstractNum>
-  <w:abstractNum w:abstractNumId="22" w15:restartNumberingAfterBreak="0">
+  <w:abstractNum w:abstractNumId="23" w15:restartNumberingAfterBreak="0">
     <w:nsid w:val="2AC03BE4"/>
     <w:multiLevelType w:val="hybridMultilevel"/>
     <w:tmpl w:val="CE146498"/>
@@ -6464,10 +8639,10 @@
       </w:rPr>
     </w:lvl>
   </w:abstractNum>
-  <w:abstractNum w:abstractNumId="23" w15:restartNumberingAfterBreak="0">
+  <w:abstractNum w:abstractNumId="24" w15:restartNumberingAfterBreak="0">
     <w:nsid w:val="2CD47A1B"/>
     <w:multiLevelType w:val="multilevel"/>
-    <w:tmpl w:val="AA866742"/>
+    <w:tmpl w:val="1E701F92"/>
     <w:lvl w:ilvl="0">
       <w:start w:val="1"/>
       <w:numFmt w:val="decimal"/>
@@ -6580,7 +8755,7 @@
       </w:rPr>
     </w:lvl>
   </w:abstractNum>
-  <w:abstractNum w:abstractNumId="24" w15:restartNumberingAfterBreak="0">
+  <w:abstractNum w:abstractNumId="25" w15:restartNumberingAfterBreak="0">
     <w:nsid w:val="32983E7A"/>
     <w:multiLevelType w:val="hybridMultilevel"/>
     <w:tmpl w:val="21E2538A"/>
@@ -6693,7 +8868,7 @@
       </w:rPr>
     </w:lvl>
   </w:abstractNum>
-  <w:abstractNum w:abstractNumId="25" w15:restartNumberingAfterBreak="0">
+  <w:abstractNum w:abstractNumId="26" w15:restartNumberingAfterBreak="0">
     <w:nsid w:val="37711FA7"/>
     <w:multiLevelType w:val="hybridMultilevel"/>
     <w:tmpl w:val="22FEDA86"/>
@@ -6779,7 +8954,7 @@
       </w:pPr>
     </w:lvl>
   </w:abstractNum>
-  <w:abstractNum w:abstractNumId="26" w15:restartNumberingAfterBreak="0">
+  <w:abstractNum w:abstractNumId="27" w15:restartNumberingAfterBreak="0">
     <w:nsid w:val="3B4E58F9"/>
     <w:multiLevelType w:val="hybridMultilevel"/>
     <w:tmpl w:val="A8F8C774"/>
@@ -6892,7 +9067,120 @@
       </w:rPr>
     </w:lvl>
   </w:abstractNum>
-  <w:abstractNum w:abstractNumId="27" w15:restartNumberingAfterBreak="0">
+  <w:abstractNum w:abstractNumId="28" w15:restartNumberingAfterBreak="0">
+    <w:nsid w:val="45366138"/>
+    <w:multiLevelType w:val="hybridMultilevel"/>
+    <w:tmpl w:val="ED9ABF86"/>
+    <w:lvl w:ilvl="0" w:tplc="04090001">
+      <w:start w:val="1"/>
+      <w:numFmt w:val="bullet"/>
+      <w:lvlText w:val=""/>
+      <w:lvlJc w:val="left"/>
+      <w:pPr>
+        <w:ind w:left="720" w:hanging="360"/>
+      </w:pPr>
+      <w:rPr>
+        <w:rFonts w:ascii="Symbol" w:hAnsi="Symbol" w:hint="default"/>
+      </w:rPr>
+    </w:lvl>
+    <w:lvl w:ilvl="1" w:tplc="04090003" w:tentative="1">
+      <w:start w:val="1"/>
+      <w:numFmt w:val="bullet"/>
+      <w:lvlText w:val="o"/>
+      <w:lvlJc w:val="left"/>
+      <w:pPr>
+        <w:ind w:left="1440" w:hanging="360"/>
+      </w:pPr>
+      <w:rPr>
+        <w:rFonts w:ascii="Courier New" w:hAnsi="Courier New" w:cs="Courier New" w:hint="default"/>
+      </w:rPr>
+    </w:lvl>
+    <w:lvl w:ilvl="2" w:tplc="04090005" w:tentative="1">
+      <w:start w:val="1"/>
+      <w:numFmt w:val="bullet"/>
+      <w:lvlText w:val=""/>
+      <w:lvlJc w:val="left"/>
+      <w:pPr>
+        <w:ind w:left="2160" w:hanging="360"/>
+      </w:pPr>
+      <w:rPr>
+        <w:rFonts w:ascii="Wingdings" w:hAnsi="Wingdings" w:hint="default"/>
+      </w:rPr>
+    </w:lvl>
+    <w:lvl w:ilvl="3" w:tplc="04090001" w:tentative="1">
+      <w:start w:val="1"/>
+      <w:numFmt w:val="bullet"/>
+      <w:lvlText w:val=""/>
+      <w:lvlJc w:val="left"/>
+      <w:pPr>
+        <w:ind w:left="2880" w:hanging="360"/>
+      </w:pPr>
+      <w:rPr>
+        <w:rFonts w:ascii="Symbol" w:hAnsi="Symbol" w:hint="default"/>
+      </w:rPr>
+    </w:lvl>
+    <w:lvl w:ilvl="4" w:tplc="04090003" w:tentative="1">
+      <w:start w:val="1"/>
+      <w:numFmt w:val="bullet"/>
+      <w:lvlText w:val="o"/>
+      <w:lvlJc w:val="left"/>
+      <w:pPr>
+        <w:ind w:left="3600" w:hanging="360"/>
+      </w:pPr>
+      <w:rPr>
+        <w:rFonts w:ascii="Courier New" w:hAnsi="Courier New" w:cs="Courier New" w:hint="default"/>
+      </w:rPr>
+    </w:lvl>
+    <w:lvl w:ilvl="5" w:tplc="04090005" w:tentative="1">
+      <w:start w:val="1"/>
+      <w:numFmt w:val="bullet"/>
+      <w:lvlText w:val=""/>
+      <w:lvlJc w:val="left"/>
+      <w:pPr>
+        <w:ind w:left="4320" w:hanging="360"/>
+      </w:pPr>
+      <w:rPr>
+        <w:rFonts w:ascii="Wingdings" w:hAnsi="Wingdings" w:hint="default"/>
+      </w:rPr>
+    </w:lvl>
+    <w:lvl w:ilvl="6" w:tplc="04090001" w:tentative="1">
+      <w:start w:val="1"/>
+      <w:numFmt w:val="bullet"/>
+      <w:lvlText w:val=""/>
+      <w:lvlJc w:val="left"/>
+      <w:pPr>
+        <w:ind w:left="5040" w:hanging="360"/>
+      </w:pPr>
+      <w:rPr>
+        <w:rFonts w:ascii="Symbol" w:hAnsi="Symbol" w:hint="default"/>
+      </w:rPr>
+    </w:lvl>
+    <w:lvl w:ilvl="7" w:tplc="04090003" w:tentative="1">
+      <w:start w:val="1"/>
+      <w:numFmt w:val="bullet"/>
+      <w:lvlText w:val="o"/>
+      <w:lvlJc w:val="left"/>
+      <w:pPr>
+        <w:ind w:left="5760" w:hanging="360"/>
+      </w:pPr>
+      <w:rPr>
+        <w:rFonts w:ascii="Courier New" w:hAnsi="Courier New" w:cs="Courier New" w:hint="default"/>
+      </w:rPr>
+    </w:lvl>
+    <w:lvl w:ilvl="8" w:tplc="04090005" w:tentative="1">
+      <w:start w:val="1"/>
+      <w:numFmt w:val="bullet"/>
+      <w:lvlText w:val=""/>
+      <w:lvlJc w:val="left"/>
+      <w:pPr>
+        <w:ind w:left="6480" w:hanging="360"/>
+      </w:pPr>
+      <w:rPr>
+        <w:rFonts w:ascii="Wingdings" w:hAnsi="Wingdings" w:hint="default"/>
+      </w:rPr>
+    </w:lvl>
+  </w:abstractNum>
+  <w:abstractNum w:abstractNumId="29" w15:restartNumberingAfterBreak="0">
     <w:nsid w:val="45934EC6"/>
     <w:multiLevelType w:val="hybridMultilevel"/>
     <w:tmpl w:val="855CA17C"/>
@@ -7005,7 +9293,7 @@
       </w:rPr>
     </w:lvl>
   </w:abstractNum>
-  <w:abstractNum w:abstractNumId="28" w15:restartNumberingAfterBreak="0">
+  <w:abstractNum w:abstractNumId="30" w15:restartNumberingAfterBreak="0">
     <w:nsid w:val="470B27A6"/>
     <w:multiLevelType w:val="hybridMultilevel"/>
     <w:tmpl w:val="4134FE34"/>
@@ -7118,7 +9406,7 @@
       </w:rPr>
     </w:lvl>
   </w:abstractNum>
-  <w:abstractNum w:abstractNumId="29" w15:restartNumberingAfterBreak="0">
+  <w:abstractNum w:abstractNumId="31" w15:restartNumberingAfterBreak="0">
     <w:nsid w:val="47455335"/>
     <w:multiLevelType w:val="hybridMultilevel"/>
     <w:tmpl w:val="AA309044"/>
@@ -7231,7 +9519,7 @@
       </w:rPr>
     </w:lvl>
   </w:abstractNum>
-  <w:abstractNum w:abstractNumId="30" w15:restartNumberingAfterBreak="0">
+  <w:abstractNum w:abstractNumId="32" w15:restartNumberingAfterBreak="0">
     <w:nsid w:val="4A100835"/>
     <w:multiLevelType w:val="hybridMultilevel"/>
     <w:tmpl w:val="2D381DF6"/>
@@ -7344,7 +9632,7 @@
       </w:rPr>
     </w:lvl>
   </w:abstractNum>
-  <w:abstractNum w:abstractNumId="31" w15:restartNumberingAfterBreak="0">
+  <w:abstractNum w:abstractNumId="33" w15:restartNumberingAfterBreak="0">
     <w:nsid w:val="50D534E8"/>
     <w:multiLevelType w:val="hybridMultilevel"/>
     <w:tmpl w:val="60307286"/>
@@ -7457,7 +9745,7 @@
       </w:rPr>
     </w:lvl>
   </w:abstractNum>
-  <w:abstractNum w:abstractNumId="32" w15:restartNumberingAfterBreak="0">
+  <w:abstractNum w:abstractNumId="34" w15:restartNumberingAfterBreak="0">
     <w:nsid w:val="513E7184"/>
     <w:multiLevelType w:val="hybridMultilevel"/>
     <w:tmpl w:val="5C44F5FC"/>
@@ -7570,7 +9858,120 @@
       </w:rPr>
     </w:lvl>
   </w:abstractNum>
-  <w:abstractNum w:abstractNumId="33" w15:restartNumberingAfterBreak="0">
+  <w:abstractNum w:abstractNumId="35" w15:restartNumberingAfterBreak="0">
+    <w:nsid w:val="5C6F4D5A"/>
+    <w:multiLevelType w:val="hybridMultilevel"/>
+    <w:tmpl w:val="6E1CC4B2"/>
+    <w:lvl w:ilvl="0" w:tplc="04090001">
+      <w:start w:val="1"/>
+      <w:numFmt w:val="bullet"/>
+      <w:lvlText w:val=""/>
+      <w:lvlJc w:val="left"/>
+      <w:pPr>
+        <w:ind w:left="720" w:hanging="360"/>
+      </w:pPr>
+      <w:rPr>
+        <w:rFonts w:ascii="Symbol" w:hAnsi="Symbol" w:hint="default"/>
+      </w:rPr>
+    </w:lvl>
+    <w:lvl w:ilvl="1" w:tplc="04090003" w:tentative="1">
+      <w:start w:val="1"/>
+      <w:numFmt w:val="bullet"/>
+      <w:lvlText w:val="o"/>
+      <w:lvlJc w:val="left"/>
+      <w:pPr>
+        <w:ind w:left="1440" w:hanging="360"/>
+      </w:pPr>
+      <w:rPr>
+        <w:rFonts w:ascii="Courier New" w:hAnsi="Courier New" w:cs="Courier New" w:hint="default"/>
+      </w:rPr>
+    </w:lvl>
+    <w:lvl w:ilvl="2" w:tplc="04090005" w:tentative="1">
+      <w:start w:val="1"/>
+      <w:numFmt w:val="bullet"/>
+      <w:lvlText w:val=""/>
+      <w:lvlJc w:val="left"/>
+      <w:pPr>
+        <w:ind w:left="2160" w:hanging="360"/>
+      </w:pPr>
+      <w:rPr>
+        <w:rFonts w:ascii="Wingdings" w:hAnsi="Wingdings" w:hint="default"/>
+      </w:rPr>
+    </w:lvl>
+    <w:lvl w:ilvl="3" w:tplc="04090001" w:tentative="1">
+      <w:start w:val="1"/>
+      <w:numFmt w:val="bullet"/>
+      <w:lvlText w:val=""/>
+      <w:lvlJc w:val="left"/>
+      <w:pPr>
+        <w:ind w:left="2880" w:hanging="360"/>
+      </w:pPr>
+      <w:rPr>
+        <w:rFonts w:ascii="Symbol" w:hAnsi="Symbol" w:hint="default"/>
+      </w:rPr>
+    </w:lvl>
+    <w:lvl w:ilvl="4" w:tplc="04090003" w:tentative="1">
+      <w:start w:val="1"/>
+      <w:numFmt w:val="bullet"/>
+      <w:lvlText w:val="o"/>
+      <w:lvlJc w:val="left"/>
+      <w:pPr>
+        <w:ind w:left="3600" w:hanging="360"/>
+      </w:pPr>
+      <w:rPr>
+        <w:rFonts w:ascii="Courier New" w:hAnsi="Courier New" w:cs="Courier New" w:hint="default"/>
+      </w:rPr>
+    </w:lvl>
+    <w:lvl w:ilvl="5" w:tplc="04090005" w:tentative="1">
+      <w:start w:val="1"/>
+      <w:numFmt w:val="bullet"/>
+      <w:lvlText w:val=""/>
+      <w:lvlJc w:val="left"/>
+      <w:pPr>
+        <w:ind w:left="4320" w:hanging="360"/>
+      </w:pPr>
+      <w:rPr>
+        <w:rFonts w:ascii="Wingdings" w:hAnsi="Wingdings" w:hint="default"/>
+      </w:rPr>
+    </w:lvl>
+    <w:lvl w:ilvl="6" w:tplc="04090001" w:tentative="1">
+      <w:start w:val="1"/>
+      <w:numFmt w:val="bullet"/>
+      <w:lvlText w:val=""/>
+      <w:lvlJc w:val="left"/>
+      <w:pPr>
+        <w:ind w:left="5040" w:hanging="360"/>
+      </w:pPr>
+      <w:rPr>
+        <w:rFonts w:ascii="Symbol" w:hAnsi="Symbol" w:hint="default"/>
+      </w:rPr>
+    </w:lvl>
+    <w:lvl w:ilvl="7" w:tplc="04090003" w:tentative="1">
+      <w:start w:val="1"/>
+      <w:numFmt w:val="bullet"/>
+      <w:lvlText w:val="o"/>
+      <w:lvlJc w:val="left"/>
+      <w:pPr>
+        <w:ind w:left="5760" w:hanging="360"/>
+      </w:pPr>
+      <w:rPr>
+        <w:rFonts w:ascii="Courier New" w:hAnsi="Courier New" w:cs="Courier New" w:hint="default"/>
+      </w:rPr>
+    </w:lvl>
+    <w:lvl w:ilvl="8" w:tplc="04090005" w:tentative="1">
+      <w:start w:val="1"/>
+      <w:numFmt w:val="bullet"/>
+      <w:lvlText w:val=""/>
+      <w:lvlJc w:val="left"/>
+      <w:pPr>
+        <w:ind w:left="6480" w:hanging="360"/>
+      </w:pPr>
+      <w:rPr>
+        <w:rFonts w:ascii="Wingdings" w:hAnsi="Wingdings" w:hint="default"/>
+      </w:rPr>
+    </w:lvl>
+  </w:abstractNum>
+  <w:abstractNum w:abstractNumId="36" w15:restartNumberingAfterBreak="0">
     <w:nsid w:val="5CA45215"/>
     <w:multiLevelType w:val="hybridMultilevel"/>
     <w:tmpl w:val="92D8EFEC"/>
@@ -7683,7 +10084,7 @@
       </w:rPr>
     </w:lvl>
   </w:abstractNum>
-  <w:abstractNum w:abstractNumId="34" w15:restartNumberingAfterBreak="0">
+  <w:abstractNum w:abstractNumId="37" w15:restartNumberingAfterBreak="0">
     <w:nsid w:val="6DD727D2"/>
     <w:multiLevelType w:val="hybridMultilevel"/>
     <w:tmpl w:val="DD524C38"/>
@@ -7796,7 +10197,7 @@
       </w:rPr>
     </w:lvl>
   </w:abstractNum>
-  <w:abstractNum w:abstractNumId="35" w15:restartNumberingAfterBreak="0">
+  <w:abstractNum w:abstractNumId="38" w15:restartNumberingAfterBreak="0">
     <w:nsid w:val="73554DEE"/>
     <w:multiLevelType w:val="hybridMultilevel"/>
     <w:tmpl w:val="E3B6833E"/>
@@ -7909,7 +10310,7 @@
       </w:rPr>
     </w:lvl>
   </w:abstractNum>
-  <w:abstractNum w:abstractNumId="36" w15:restartNumberingAfterBreak="0">
+  <w:abstractNum w:abstractNumId="39" w15:restartNumberingAfterBreak="0">
     <w:nsid w:val="73BC4502"/>
     <w:multiLevelType w:val="hybridMultilevel"/>
     <w:tmpl w:val="329E6890"/>
@@ -8022,7 +10423,7 @@
       </w:rPr>
     </w:lvl>
   </w:abstractNum>
-  <w:abstractNum w:abstractNumId="37" w15:restartNumberingAfterBreak="0">
+  <w:abstractNum w:abstractNumId="40" w15:restartNumberingAfterBreak="0">
     <w:nsid w:val="73D46F91"/>
     <w:multiLevelType w:val="hybridMultilevel"/>
     <w:tmpl w:val="AC4436FA"/>
@@ -8135,7 +10536,7 @@
       </w:rPr>
     </w:lvl>
   </w:abstractNum>
-  <w:abstractNum w:abstractNumId="38" w15:restartNumberingAfterBreak="0">
+  <w:abstractNum w:abstractNumId="41" w15:restartNumberingAfterBreak="0">
     <w:nsid w:val="78CB4BDE"/>
     <w:multiLevelType w:val="hybridMultilevel"/>
     <w:tmpl w:val="A5401418"/>
@@ -8276,94 +10677,103 @@
     <w:abstractNumId w:val="0"/>
   </w:num>
   <w:num w:numId="10">
-    <w:abstractNumId w:val="23"/>
+    <w:abstractNumId w:val="24"/>
   </w:num>
   <w:num w:numId="11">
-    <w:abstractNumId w:val="28"/>
+    <w:abstractNumId w:val="30"/>
   </w:num>
   <w:num w:numId="12">
-    <w:abstractNumId w:val="25"/>
+    <w:abstractNumId w:val="26"/>
   </w:num>
   <w:num w:numId="13">
-    <w:abstractNumId w:val="14"/>
+    <w:abstractNumId w:val="15"/>
   </w:num>
   <w:num w:numId="14">
-    <w:abstractNumId w:val="12"/>
+    <w:abstractNumId w:val="13"/>
   </w:num>
   <w:num w:numId="15">
-    <w:abstractNumId w:val="30"/>
+    <w:abstractNumId w:val="32"/>
   </w:num>
   <w:num w:numId="16">
     <w:abstractNumId w:val="9"/>
   </w:num>
   <w:num w:numId="17">
+    <w:abstractNumId w:val="21"/>
+  </w:num>
+  <w:num w:numId="18">
+    <w:abstractNumId w:val="38"/>
+  </w:num>
+  <w:num w:numId="19">
+    <w:abstractNumId w:val="39"/>
+  </w:num>
+  <w:num w:numId="20">
+    <w:abstractNumId w:val="41"/>
+  </w:num>
+  <w:num w:numId="21">
+    <w:abstractNumId w:val="14"/>
+  </w:num>
+  <w:num w:numId="22">
+    <w:abstractNumId w:val="19"/>
+  </w:num>
+  <w:num w:numId="23">
+    <w:abstractNumId w:val="18"/>
+  </w:num>
+  <w:num w:numId="24">
+    <w:abstractNumId w:val="33"/>
+  </w:num>
+  <w:num w:numId="25">
+    <w:abstractNumId w:val="17"/>
+  </w:num>
+  <w:num w:numId="26">
+    <w:abstractNumId w:val="16"/>
+  </w:num>
+  <w:num w:numId="27">
+    <w:abstractNumId w:val="22"/>
+  </w:num>
+  <w:num w:numId="28">
+    <w:abstractNumId w:val="27"/>
+  </w:num>
+  <w:num w:numId="29">
     <w:abstractNumId w:val="20"/>
   </w:num>
-  <w:num w:numId="18">
-    <w:abstractNumId w:val="35"/>
+  <w:num w:numId="30">
+    <w:abstractNumId w:val="29"/>
   </w:num>
-  <w:num w:numId="19">
+  <w:num w:numId="31">
+    <w:abstractNumId w:val="31"/>
+  </w:num>
+  <w:num w:numId="32">
+    <w:abstractNumId w:val="34"/>
+  </w:num>
+  <w:num w:numId="33">
+    <w:abstractNumId w:val="40"/>
+  </w:num>
+  <w:num w:numId="34">
     <w:abstractNumId w:val="36"/>
   </w:num>
-  <w:num w:numId="20">
-    <w:abstractNumId w:val="38"/>
+  <w:num w:numId="35">
+    <w:abstractNumId w:val="23"/>
   </w:num>
-  <w:num w:numId="21">
-    <w:abstractNumId w:val="13"/>
-  </w:num>
-  <w:num w:numId="22">
-    <w:abstractNumId w:val="18"/>
-  </w:num>
-  <w:num w:numId="23">
-    <w:abstractNumId w:val="17"/>
-  </w:num>
-  <w:num w:numId="24">
-    <w:abstractNumId w:val="31"/>
-  </w:num>
-  <w:num w:numId="25">
-    <w:abstractNumId w:val="16"/>
-  </w:num>
-  <w:num w:numId="26">
-    <w:abstractNumId w:val="15"/>
-  </w:num>
-  <w:num w:numId="27">
-    <w:abstractNumId w:val="21"/>
-  </w:num>
-  <w:num w:numId="28">
-    <w:abstractNumId w:val="26"/>
-  </w:num>
-  <w:num w:numId="29">
-    <w:abstractNumId w:val="19"/>
-  </w:num>
-  <w:num w:numId="30">
-    <w:abstractNumId w:val="27"/>
-  </w:num>
-  <w:num w:numId="31">
-    <w:abstractNumId w:val="29"/>
-  </w:num>
-  <w:num w:numId="32">
-    <w:abstractNumId w:val="32"/>
-  </w:num>
-  <w:num w:numId="33">
+  <w:num w:numId="36">
     <w:abstractNumId w:val="37"/>
   </w:num>
-  <w:num w:numId="34">
-    <w:abstractNumId w:val="33"/>
+  <w:num w:numId="37">
+    <w:abstractNumId w:val="11"/>
   </w:num>
-  <w:num w:numId="35">
-    <w:abstractNumId w:val="22"/>
+  <w:num w:numId="38">
+    <w:abstractNumId w:val="12"/>
   </w:num>
-  <w:num w:numId="36">
-    <w:abstractNumId w:val="34"/>
+  <w:num w:numId="39">
+    <w:abstractNumId w:val="25"/>
   </w:num>
-  <w:num w:numId="37">
+  <w:num w:numId="40">
     <w:abstractNumId w:val="10"/>
   </w:num>
-  <w:num w:numId="38">
-    <w:abstractNumId w:val="11"/>
+  <w:num w:numId="41">
+    <w:abstractNumId w:val="28"/>
   </w:num>
-  <w:num w:numId="39">
-    <w:abstractNumId w:val="24"/>
+  <w:num w:numId="42">
+    <w:abstractNumId w:val="35"/>
   </w:num>
 </w:numbering>
 </file>

</xml_diff>

<commit_message>
learn about message ordering and compteing receivers in async communication
</commit_message>
<xml_diff>
--- a/communication-in-microservices/asynchronous-message-based-communication.docx
+++ b/communication-in-microservices/asynchronous-message-based-communication.docx
@@ -1738,29 +1738,17 @@
     <w:p>
       <w:pPr>
         <w:pStyle w:val="NoSpacing"/>
-        <w:rPr>
-          <w:b/>
-          <w:bCs/>
-        </w:rPr>
       </w:pPr>
       <w:r>
         <w:t xml:space="preserve">The client and service implement the </w:t>
       </w:r>
       <w:r>
-        <w:rPr>
-          <w:b/>
-          <w:bCs/>
-        </w:rPr>
         <w:t>asynchronous request/response</w:t>
       </w:r>
       <w:r>
         <w:t xml:space="preserve"> style interaction </w:t>
       </w:r>
       <w:r>
-        <w:rPr>
-          <w:b/>
-          <w:bCs/>
-        </w:rPr>
         <w:t>by exchanging a pair of messages.</w:t>
       </w:r>
     </w:p>
@@ -1784,36 +1772,22 @@
         <w:t xml:space="preserve">the client sends a command message, which specifies </w:t>
       </w:r>
       <w:r>
-        <w:rPr>
-          <w:b/>
-          <w:bCs/>
-        </w:rPr>
         <w:t>the operation to perform</w:t>
       </w:r>
       <w:r>
         <w:t xml:space="preserve">, </w:t>
       </w:r>
       <w:r>
-        <w:rPr>
-          <w:b/>
-          <w:bCs/>
-        </w:rPr>
         <w:t>and parameters</w:t>
       </w:r>
       <w:r>
         <w:t xml:space="preserve">, </w:t>
       </w:r>
       <w:r>
-        <w:rPr>
-          <w:b/>
-          <w:bCs/>
-        </w:rPr>
         <w:t xml:space="preserve">to a point-to-point messaging channel </w:t>
       </w:r>
       <w:r>
         <w:rPr>
-          <w:b/>
-          <w:bCs/>
           <w:highlight w:val="yellow"/>
         </w:rPr>
         <w:t>owned by a service</w:t>
@@ -1829,52 +1803,30 @@
           <w:ilvl w:val="0"/>
           <w:numId w:val="31"/>
         </w:numPr>
-        <w:rPr>
-          <w:b/>
-          <w:bCs/>
-        </w:rPr>
-      </w:pPr>
-      <w:r>
-        <w:rPr>
-          <w:b/>
-          <w:bCs/>
-        </w:rPr>
+      </w:pPr>
+      <w:r>
         <w:t>The service processes the requests</w:t>
       </w:r>
       <w:r>
         <w:t xml:space="preserve"> and </w:t>
       </w:r>
       <w:r>
-        <w:rPr>
-          <w:b/>
-          <w:bCs/>
-        </w:rPr>
         <w:t>sends a reply message</w:t>
       </w:r>
       <w:r>
         <w:t xml:space="preserve">, which </w:t>
       </w:r>
       <w:r>
-        <w:rPr>
-          <w:b/>
-          <w:bCs/>
-        </w:rPr>
         <w:t>contains the outcome</w:t>
       </w:r>
       <w:r>
         <w:t xml:space="preserve">, </w:t>
       </w:r>
       <w:r>
-        <w:rPr>
-          <w:b/>
-          <w:bCs/>
-        </w:rPr>
         <w:t xml:space="preserve">to a point-to-point channel </w:t>
       </w:r>
       <w:r>
         <w:rPr>
-          <w:b/>
-          <w:bCs/>
           <w:highlight w:val="yellow"/>
         </w:rPr>
         <w:t>owned by the client.</w:t>
@@ -1932,25 +1884,12 @@
           <w:ilvl w:val="0"/>
           <w:numId w:val="32"/>
         </w:numPr>
-        <w:spacing w:after="0"/>
-        <w:ind w:left="0"/>
-      </w:pPr>
-      <w:r>
-        <w:rPr>
-          <w:b/>
-          <w:bCs/>
-        </w:rPr>
+      </w:pPr>
+      <w:r>
         <w:t>The client must tell the service where to send a reply message</w:t>
       </w:r>
       <w:r>
-        <w:rPr>
-          <w:b/>
-          <w:bCs/>
-        </w:rPr>
-        <w:t xml:space="preserve">, </w:t>
-      </w:r>
-      <w:r>
-        <w:t>it does that by sending a</w:t>
+        <w:t>, it does that by sending a</w:t>
       </w:r>
       <w:r>
         <w:t xml:space="preserve"> </w:t>
@@ -1967,10 +1906,6 @@
         <w:t>replyChannel</w:t>
       </w:r>
       <w:r>
-        <w:rPr>
-          <w:b/>
-          <w:bCs/>
-        </w:rPr>
         <w:t xml:space="preserve"> header</w:t>
       </w:r>
       <w:r>
@@ -1983,7 +1918,6 @@
     <w:p>
       <w:pPr>
         <w:pStyle w:val="NoSpacing"/>
-        <w:spacing w:after="0"/>
       </w:pPr>
     </w:p>
     <w:p>
@@ -1993,8 +1927,6 @@
           <w:ilvl w:val="0"/>
           <w:numId w:val="32"/>
         </w:numPr>
-        <w:spacing w:after="0"/>
-        <w:ind w:left="0"/>
       </w:pPr>
       <w:r>
         <w:rPr>
@@ -2062,8 +1994,6 @@
           <w:ilvl w:val="0"/>
           <w:numId w:val="32"/>
         </w:numPr>
-        <w:spacing w:after="0"/>
-        <w:ind w:left="0"/>
       </w:pPr>
       <w:r>
         <w:lastRenderedPageBreak/>
@@ -2082,13 +2012,11 @@
     <w:p>
       <w:pPr>
         <w:pStyle w:val="NoSpacing"/>
-        <w:spacing w:after="0"/>
       </w:pPr>
     </w:p>
     <w:p>
       <w:pPr>
         <w:pStyle w:val="NoSpacing"/>
-        <w:spacing w:after="0"/>
       </w:pPr>
       <w:r>
         <w:t>In theory, a messaging client could block until it receives a</w:t>
@@ -2103,38 +2031,26 @@
     <w:p>
       <w:pPr>
         <w:pStyle w:val="NoSpacing"/>
-        <w:spacing w:after="0"/>
       </w:pPr>
     </w:p>
     <w:p>
       <w:pPr>
         <w:pStyle w:val="NoSpacing"/>
-        <w:spacing w:after="0"/>
-        <w:rPr>
-          <w:b/>
-          <w:bCs/>
-        </w:rPr>
-      </w:pPr>
-      <w:r>
-        <w:rPr>
-          <w:b/>
-          <w:bCs/>
+      </w:pPr>
+      <w:r>
+        <w:rPr>
           <w:highlight w:val="yellow"/>
         </w:rPr>
         <w:t>What’s more,</w:t>
       </w:r>
       <w:r>
         <w:rPr>
-          <w:b/>
-          <w:bCs/>
           <w:highlight w:val="yellow"/>
         </w:rPr>
         <w:t xml:space="preserve"> </w:t>
       </w:r>
       <w:r>
         <w:rPr>
-          <w:b/>
-          <w:bCs/>
           <w:highlight w:val="yellow"/>
         </w:rPr>
         <w:t>replies are typically processed by any one of the client’s instances.</w:t>
@@ -2373,30 +2289,14 @@
     <w:p>
       <w:pPr>
         <w:pStyle w:val="NoSpacing"/>
-        <w:rPr>
-          <w:b/>
-          <w:bCs/>
-        </w:rPr>
-      </w:pPr>
-      <w:r>
-        <w:rPr>
-          <w:b/>
-          <w:bCs/>
-        </w:rPr>
+      </w:pPr>
+      <w:r>
         <w:t>A client</w:t>
       </w:r>
       <w:r>
-        <w:rPr>
-          <w:b/>
-          <w:bCs/>
-        </w:rPr>
         <w:t xml:space="preserve"> </w:t>
       </w:r>
       <w:r>
-        <w:rPr>
-          <w:b/>
-          <w:bCs/>
-        </w:rPr>
         <w:t>publishes a message to a publish-subscribe channel that is read by multiple consumers.</w:t>
       </w:r>
     </w:p>
@@ -2407,33 +2307,17 @@
           <w:ilvl w:val="0"/>
           <w:numId w:val="33"/>
         </w:numPr>
-        <w:rPr>
-          <w:b/>
-          <w:bCs/>
-        </w:rPr>
       </w:pPr>
       <w:r>
         <w:t xml:space="preserve">As described in chapters 4 and 5, </w:t>
       </w:r>
       <w:r>
-        <w:rPr>
-          <w:b/>
-          <w:bCs/>
-        </w:rPr>
         <w:t>services use publish/subscribe to publish</w:t>
       </w:r>
       <w:r>
-        <w:rPr>
-          <w:b/>
-          <w:bCs/>
-        </w:rPr>
         <w:t xml:space="preserve"> </w:t>
       </w:r>
       <w:r>
-        <w:rPr>
-          <w:b/>
-          <w:bCs/>
-        </w:rPr>
         <w:t>domain events, which represent changes to domain objects.</w:t>
       </w:r>
     </w:p>
@@ -2450,24 +2334,18 @@
       </w:pPr>
       <w:r>
         <w:rPr>
-          <w:b/>
-          <w:bCs/>
           <w:highlight w:val="yellow"/>
         </w:rPr>
         <w:t>The service that publishes</w:t>
       </w:r>
       <w:r>
         <w:rPr>
-          <w:b/>
-          <w:bCs/>
           <w:highlight w:val="yellow"/>
         </w:rPr>
         <w:t xml:space="preserve"> </w:t>
       </w:r>
       <w:r>
         <w:rPr>
-          <w:b/>
-          <w:bCs/>
           <w:highlight w:val="yellow"/>
         </w:rPr>
         <w:t>the domain events owns a publish-subscribe channel</w:t>
@@ -2477,32 +2355,24 @@
       </w:r>
       <w:r>
         <w:rPr>
-          <w:b/>
-          <w:bCs/>
           <w:highlight w:val="yellow"/>
         </w:rPr>
         <w:t>whose name is derived from the</w:t>
       </w:r>
       <w:r>
         <w:rPr>
-          <w:b/>
-          <w:bCs/>
           <w:highlight w:val="yellow"/>
         </w:rPr>
         <w:t xml:space="preserve"> </w:t>
       </w:r>
       <w:r>
         <w:rPr>
-          <w:b/>
-          <w:bCs/>
           <w:highlight w:val="yellow"/>
         </w:rPr>
         <w:t>domain class</w:t>
       </w:r>
       <w:r>
         <w:rPr>
-          <w:b/>
-          <w:bCs/>
           <w:highlight w:val="yellow"/>
         </w:rPr>
         <w:t xml:space="preserve"> </w:t>
@@ -2535,8 +2405,6 @@
       </w:r>
       <w:r>
         <w:rPr>
-          <w:b/>
-          <w:bCs/>
           <w:highlight w:val="yellow"/>
         </w:rPr>
         <w:t>.</w:t>
@@ -2549,204 +2417,134 @@
           <w:ilvl w:val="0"/>
           <w:numId w:val="33"/>
         </w:numPr>
-        <w:rPr>
-          <w:b/>
-          <w:bCs/>
-        </w:rPr>
-      </w:pPr>
-      <w:r>
-        <w:rPr>
-          <w:b/>
-          <w:bCs/>
-        </w:rPr>
+      </w:pPr>
+      <w:r>
         <w:t xml:space="preserve">For example, the </w:t>
       </w:r>
       <w:r>
         <w:rPr>
           <w:rFonts w:ascii="Courier" w:hAnsi="Courier" w:cs="Courier"/>
-          <w:b/>
-          <w:bCs/>
           <w:sz w:val="19"/>
           <w:szCs w:val="19"/>
         </w:rPr>
         <w:t xml:space="preserve">Order Service </w:t>
       </w:r>
       <w:r>
-        <w:rPr>
-          <w:b/>
-          <w:bCs/>
-        </w:rPr>
         <w:t xml:space="preserve">publishes </w:t>
       </w:r>
       <w:r>
         <w:rPr>
           <w:rFonts w:ascii="Courier" w:hAnsi="Courier" w:cs="Courier"/>
-          <w:b/>
-          <w:bCs/>
           <w:sz w:val="19"/>
           <w:szCs w:val="19"/>
         </w:rPr>
         <w:t xml:space="preserve">Order </w:t>
       </w:r>
       <w:r>
-        <w:rPr>
-          <w:b/>
-          <w:bCs/>
-        </w:rPr>
         <w:t xml:space="preserve">events to an </w:t>
       </w:r>
       <w:r>
         <w:rPr>
           <w:rFonts w:ascii="Courier" w:hAnsi="Courier" w:cs="Courier"/>
-          <w:b/>
-          <w:bCs/>
           <w:sz w:val="19"/>
           <w:szCs w:val="19"/>
         </w:rPr>
         <w:t>Order</w:t>
       </w:r>
       <w:r>
-        <w:rPr>
-          <w:b/>
-          <w:bCs/>
-        </w:rPr>
         <w:t xml:space="preserve"> </w:t>
       </w:r>
       <w:r>
-        <w:rPr>
-          <w:b/>
-          <w:bCs/>
-        </w:rPr>
         <w:t xml:space="preserve">channel, and the </w:t>
       </w:r>
       <w:r>
         <w:rPr>
           <w:rFonts w:ascii="Courier" w:hAnsi="Courier" w:cs="Courier"/>
-          <w:b/>
-          <w:bCs/>
           <w:sz w:val="19"/>
           <w:szCs w:val="19"/>
         </w:rPr>
         <w:t xml:space="preserve">Delivery Service </w:t>
       </w:r>
       <w:r>
-        <w:rPr>
-          <w:b/>
-          <w:bCs/>
-        </w:rPr>
         <w:t xml:space="preserve">publishes </w:t>
       </w:r>
       <w:r>
         <w:rPr>
           <w:rFonts w:ascii="Courier" w:hAnsi="Courier" w:cs="Courier"/>
-          <w:b/>
-          <w:bCs/>
           <w:sz w:val="19"/>
           <w:szCs w:val="19"/>
         </w:rPr>
         <w:t xml:space="preserve">Delivery </w:t>
       </w:r>
       <w:r>
-        <w:rPr>
-          <w:b/>
-          <w:bCs/>
-        </w:rPr>
         <w:t xml:space="preserve">events to a </w:t>
       </w:r>
       <w:r>
         <w:rPr>
           <w:rFonts w:ascii="Courier" w:hAnsi="Courier" w:cs="Courier"/>
-          <w:b/>
-          <w:bCs/>
           <w:sz w:val="19"/>
           <w:szCs w:val="19"/>
         </w:rPr>
         <w:t xml:space="preserve">Delivery </w:t>
       </w:r>
       <w:r>
-        <w:rPr>
-          <w:b/>
-          <w:bCs/>
-        </w:rPr>
         <w:t>channel.</w:t>
       </w:r>
     </w:p>
     <w:p>
       <w:pPr>
         <w:pStyle w:val="NoSpacing"/>
-        <w:rPr>
-          <w:b/>
-          <w:bCs/>
-        </w:rPr>
-      </w:pPr>
-      <w:r>
-        <w:rPr>
-          <w:b/>
-          <w:bCs/>
+      </w:pPr>
+      <w:r>
+        <w:rPr>
           <w:highlight w:val="yellow"/>
         </w:rPr>
         <w:t>A service that’s interested in a particular</w:t>
       </w:r>
       <w:r>
         <w:rPr>
-          <w:b/>
-          <w:bCs/>
           <w:highlight w:val="yellow"/>
         </w:rPr>
         <w:t xml:space="preserve"> </w:t>
       </w:r>
       <w:r>
         <w:rPr>
-          <w:b/>
-          <w:bCs/>
           <w:highlight w:val="yellow"/>
         </w:rPr>
         <w:t>domain</w:t>
       </w:r>
       <w:r>
         <w:rPr>
-          <w:b/>
-          <w:bCs/>
           <w:highlight w:val="yellow"/>
         </w:rPr>
         <w:t xml:space="preserve"> </w:t>
       </w:r>
       <w:r>
         <w:rPr>
-          <w:b/>
-          <w:bCs/>
           <w:highlight w:val="yellow"/>
         </w:rPr>
         <w:t>object’s</w:t>
       </w:r>
       <w:r>
         <w:rPr>
-          <w:b/>
-          <w:bCs/>
           <w:highlight w:val="yellow"/>
         </w:rPr>
         <w:t xml:space="preserve"> </w:t>
       </w:r>
       <w:r>
         <w:rPr>
-          <w:b/>
-          <w:bCs/>
           <w:highlight w:val="yellow"/>
         </w:rPr>
         <w:t>events only has to subscribe</w:t>
       </w:r>
       <w:r>
         <w:rPr>
-          <w:b/>
-          <w:bCs/>
           <w:highlight w:val="yellow"/>
         </w:rPr>
         <w:t xml:space="preserve"> </w:t>
       </w:r>
       <w:r>
         <w:rPr>
-          <w:b/>
-          <w:bCs/>
           <w:highlight w:val="yellow"/>
         </w:rPr>
         <w:t>to the appropriate channel.</w:t>
@@ -2908,11 +2706,7 @@
         <w:t xml:space="preserve"> </w:t>
       </w:r>
       <w:r>
-        <w:t xml:space="preserve">invoking operations will </w:t>
-      </w:r>
-      <w:r>
-        <w:lastRenderedPageBreak/>
-        <w:t>have a message channel for requests. Similarly, a service that</w:t>
+        <w:t>invoking operations will have a message channel for requests. Similarly, a service that</w:t>
       </w:r>
       <w:r>
         <w:t xml:space="preserve"> </w:t>
@@ -3628,13 +3422,6 @@
         <w:t xml:space="preserve"> </w:t>
       </w:r>
       <w:r>
-        <w:rPr>
-          <w:rFonts w:ascii="NewBaskerville-Italic" w:hAnsi="NewBaskerville-Italic" w:cs="NewBaskerville-Italic"/>
-          <w:b/>
-          <w:bCs/>
-          <w:i/>
-          <w:iCs/>
-        </w:rPr>
         <w:t>Request/async response-style API</w:t>
       </w:r>
       <w:r>
@@ -3651,7 +3438,6 @@
           <w:ilvl w:val="0"/>
           <w:numId w:val="37"/>
         </w:numPr>
-        <w:spacing w:after="0"/>
       </w:pPr>
       <w:r>
         <w:t>the service’s command message</w:t>
@@ -3670,7 +3456,6 @@
           <w:ilvl w:val="0"/>
           <w:numId w:val="37"/>
         </w:numPr>
-        <w:spacing w:after="0"/>
       </w:pPr>
       <w:r>
         <w:t xml:space="preserve"> the types and formats of the command message types that the service</w:t>
@@ -3689,7 +3474,6 @@
           <w:ilvl w:val="0"/>
           <w:numId w:val="37"/>
         </w:numPr>
-        <w:spacing w:after="0"/>
       </w:pPr>
       <w:r>
         <w:t xml:space="preserve"> and the types and formats of the reply messages sent by the service.</w:t>
@@ -3698,7 +3482,6 @@
     <w:p>
       <w:pPr>
         <w:pStyle w:val="NoSpacing"/>
-        <w:spacing w:before="240"/>
       </w:pPr>
       <w:r>
         <w:rPr>
@@ -3719,13 +3502,6 @@
         <w:t xml:space="preserve"> </w:t>
       </w:r>
       <w:r>
-        <w:rPr>
-          <w:rFonts w:ascii="NewBaskerville-Italic" w:hAnsi="NewBaskerville-Italic" w:cs="NewBaskerville-Italic"/>
-          <w:b/>
-          <w:bCs/>
-          <w:i/>
-          <w:iCs/>
-        </w:rPr>
         <w:t>One-way notification-style API</w:t>
       </w:r>
       <w:r>
@@ -3742,9 +3518,9 @@
           <w:ilvl w:val="0"/>
           <w:numId w:val="37"/>
         </w:numPr>
-        <w:spacing w:after="0"/>
-      </w:pPr>
-      <w:r>
+      </w:pPr>
+      <w:r>
+        <w:lastRenderedPageBreak/>
         <w:t>the service’s command message</w:t>
       </w:r>
       <w:r>
@@ -3761,7 +3537,6 @@
           <w:ilvl w:val="0"/>
           <w:numId w:val="37"/>
         </w:numPr>
-        <w:spacing w:after="0"/>
       </w:pPr>
       <w:r>
         <w:t>and the types and format of the command message types that the service</w:t>
@@ -3781,31 +3556,14 @@
     <w:p>
       <w:pPr>
         <w:pStyle w:val="NoSpacing"/>
-        <w:rPr>
-          <w:b/>
-          <w:bCs/>
-        </w:rPr>
-      </w:pPr>
-      <w:r>
-        <w:rPr>
-          <w:b/>
-          <w:bCs/>
-        </w:rPr>
-        <w:lastRenderedPageBreak/>
+      </w:pPr>
+      <w:r>
         <w:t>A service may use the same request channel for both asynchronous request/response</w:t>
       </w:r>
       <w:r>
-        <w:rPr>
-          <w:b/>
-          <w:bCs/>
-        </w:rPr>
         <w:t xml:space="preserve"> </w:t>
       </w:r>
       <w:r>
-        <w:rPr>
-          <w:b/>
-          <w:bCs/>
-        </w:rPr>
         <w:t>and one-way notification.</w:t>
       </w:r>
     </w:p>
@@ -3838,7 +3596,6 @@
           <w:ilvl w:val="0"/>
           <w:numId w:val="37"/>
         </w:numPr>
-        <w:spacing w:after="0"/>
       </w:pPr>
       <w:r>
         <w:t>the event channel</w:t>
@@ -3851,7 +3608,6 @@
           <w:ilvl w:val="0"/>
           <w:numId w:val="37"/>
         </w:numPr>
-        <w:spacing w:after="0"/>
       </w:pPr>
       <w:r>
         <w:t xml:space="preserve"> and the types and formats of</w:t>
@@ -4483,6 +4239,7 @@
           <w:sz w:val="17"/>
           <w:szCs w:val="17"/>
         </w:rPr>
+        <w:lastRenderedPageBreak/>
         <w:t></w:t>
       </w:r>
       <w:r>
@@ -4652,7 +4409,6 @@
         <w:pStyle w:val="Heading2"/>
       </w:pPr>
       <w:r>
-        <w:lastRenderedPageBreak/>
         <w:t>“</w:t>
       </w:r>
       <w:r>
@@ -5179,8 +4935,49 @@
           <w:sz w:val="17"/>
           <w:szCs w:val="17"/>
         </w:rPr>
-        <w:t></w:t>
-      </w:r>
+        <w:t xml:space="preserve"> </w:t>
+      </w:r>
+      <w:r>
+        <w:rPr>
+          <w:rFonts w:ascii="NewBaskerville-Roman" w:hAnsi="NewBaskerville-Roman" w:cs="NewBaskerville-Roman"/>
+          <w:color w:val="262626"/>
+          <w:sz w:val="20"/>
+          <w:szCs w:val="20"/>
+        </w:rPr>
+        <w:t>AWS Kinesis (</w:t>
+      </w:r>
+      <w:r>
+        <w:rPr>
+          <w:rFonts w:ascii="NewBaskerville-Roman" w:hAnsi="NewBaskerville-Roman" w:cs="NewBaskerville-Roman"/>
+          <w:color w:val="001CA7"/>
+          <w:sz w:val="20"/>
+          <w:szCs w:val="20"/>
+        </w:rPr>
+        <w:t>https://aws.amazon.com/kinesis/</w:t>
+      </w:r>
+      <w:r>
+        <w:rPr>
+          <w:rFonts w:ascii="NewBaskerville-Roman" w:hAnsi="NewBaskerville-Roman" w:cs="NewBaskerville-Roman"/>
+          <w:color w:val="262626"/>
+          <w:sz w:val="20"/>
+          <w:szCs w:val="20"/>
+        </w:rPr>
+        <w:t xml:space="preserve">) </w:t>
+      </w:r>
+    </w:p>
+    <w:p>
+      <w:pPr>
+        <w:autoSpaceDE w:val="0"/>
+        <w:autoSpaceDN w:val="0"/>
+        <w:adjustRightInd w:val="0"/>
+        <w:spacing w:after="0"/>
+        <w:rPr>
+          <w:rFonts w:ascii="NewBaskerville-Roman" w:hAnsi="NewBaskerville-Roman" w:cs="NewBaskerville-Roman"/>
+          <w:color w:val="262626"/>
+          <w:sz w:val="20"/>
+          <w:szCs w:val="20"/>
+        </w:rPr>
+      </w:pPr>
       <w:r>
         <w:rPr>
           <w:rFonts w:ascii="Wingdings2" w:eastAsia="Wingdings2" w:hAnsi="NewBaskerville-Roman" w:cs="Wingdings2" w:hint="eastAsia"/>
@@ -5188,66 +4985,7 @@
           <w:sz w:val="17"/>
           <w:szCs w:val="17"/>
         </w:rPr>
-        <w:t xml:space="preserve"> </w:t>
-      </w:r>
-      <w:r>
-        <w:rPr>
-          <w:rFonts w:ascii="NewBaskerville-Roman" w:hAnsi="NewBaskerville-Roman" w:cs="NewBaskerville-Roman"/>
-          <w:color w:val="262626"/>
-          <w:sz w:val="20"/>
-          <w:szCs w:val="20"/>
-        </w:rPr>
-        <w:t>AWS Kinesis (</w:t>
-      </w:r>
-      <w:r>
-        <w:rPr>
-          <w:rFonts w:ascii="NewBaskerville-Roman" w:hAnsi="NewBaskerville-Roman" w:cs="NewBaskerville-Roman"/>
-          <w:color w:val="001CA7"/>
-          <w:sz w:val="20"/>
-          <w:szCs w:val="20"/>
-        </w:rPr>
-        <w:t>https://aws.amazon.com/kinesis/</w:t>
-      </w:r>
-      <w:r>
-        <w:rPr>
-          <w:rFonts w:ascii="NewBaskerville-Roman" w:hAnsi="NewBaskerville-Roman" w:cs="NewBaskerville-Roman"/>
-          <w:color w:val="262626"/>
-          <w:sz w:val="20"/>
-          <w:szCs w:val="20"/>
-        </w:rPr>
-        <w:t xml:space="preserve">) </w:t>
-      </w:r>
-    </w:p>
-    <w:p>
-      <w:pPr>
-        <w:autoSpaceDE w:val="0"/>
-        <w:autoSpaceDN w:val="0"/>
-        <w:adjustRightInd w:val="0"/>
-        <w:spacing w:after="0"/>
-        <w:rPr>
-          <w:rFonts w:ascii="NewBaskerville-Roman" w:hAnsi="NewBaskerville-Roman" w:cs="NewBaskerville-Roman"/>
-          <w:color w:val="262626"/>
-          <w:sz w:val="20"/>
-          <w:szCs w:val="20"/>
-        </w:rPr>
-      </w:pPr>
-      <w:r>
-        <w:rPr>
-          <w:rFonts w:ascii="Wingdings2" w:eastAsia="Wingdings2" w:hAnsi="NewBaskerville-Roman" w:cs="Wingdings2" w:hint="eastAsia"/>
-          <w:color w:val="CDA759"/>
-          <w:sz w:val="17"/>
-          <w:szCs w:val="17"/>
-        </w:rPr>
-        <w:t></w:t>
-      </w:r>
-      <w:r>
-        <w:rPr>
-          <w:rFonts w:ascii="Wingdings2" w:eastAsia="Wingdings2" w:hAnsi="NewBaskerville-Roman" w:cs="Wingdings2" w:hint="eastAsia"/>
-          <w:color w:val="CDA759"/>
-          <w:sz w:val="17"/>
-          <w:szCs w:val="17"/>
-        </w:rPr>
-        <w:t xml:space="preserve"> </w:t>
+        <w:t xml:space="preserve"> </w:t>
       </w:r>
       <w:r>
         <w:rPr>
@@ -6110,6 +5848,7 @@
           <w:sz w:val="20"/>
           <w:szCs w:val="20"/>
         </w:rPr>
+        <w:lastRenderedPageBreak/>
         <w:t>Which kind of message broker is</w:t>
       </w:r>
       <w:r>
@@ -6460,7 +6199,6 @@
           <w:sz w:val="20"/>
           <w:szCs w:val="20"/>
         </w:rPr>
-        <w:lastRenderedPageBreak/>
         <w:t>Apache</w:t>
       </w:r>
       <w:r>
@@ -6716,6 +6454,442 @@
       </w:r>
     </w:p>
     <w:p>
+      <w:r>
+        <w:rPr>
+          <w:rFonts w:ascii="Wingdings2" w:eastAsia="Wingdings2" w:hAnsi="NewBaskerville-Italic" w:cs="Wingdings2" w:hint="eastAsia"/>
+          <w:color w:val="CDA759"/>
+          <w:sz w:val="17"/>
+          <w:szCs w:val="17"/>
+        </w:rPr>
+        <w:t></w:t>
+      </w:r>
+      <w:r>
+        <w:rPr>
+          <w:b/>
+          <w:bCs/>
+        </w:rPr>
+        <w:t>Loose coupling</w:t>
+      </w:r>
+      <w:r>
+        <w:rPr>
+          <w:rFonts w:ascii="NewBaskerville-Roman" w:hAnsi="NewBaskerville-Roman" w:cs="NewBaskerville-Roman"/>
+          <w:color w:val="262626"/>
+          <w:sz w:val="20"/>
+          <w:szCs w:val="20"/>
+        </w:rPr>
+        <w:t>—</w:t>
+      </w:r>
+      <w:r>
+        <w:t>A client makes a request by simply sending a message to the</w:t>
+      </w:r>
+      <w:r>
+        <w:t xml:space="preserve"> </w:t>
+      </w:r>
+      <w:r>
+        <w:t>appropriate channel. The client is completely unaware of the service instances. It doesn’t need to use a discovery mechanism to determine the location of a service instance.</w:t>
+      </w:r>
+    </w:p>
+    <w:p>
+      <w:pPr>
+        <w:autoSpaceDE w:val="0"/>
+        <w:autoSpaceDN w:val="0"/>
+        <w:adjustRightInd w:val="0"/>
+        <w:spacing w:after="0"/>
+        <w:rPr>
+          <w:rFonts w:ascii="NewBaskerville-Roman" w:hAnsi="NewBaskerville-Roman" w:cs="NewBaskerville-Roman"/>
+          <w:color w:val="262626"/>
+          <w:sz w:val="20"/>
+          <w:szCs w:val="20"/>
+        </w:rPr>
+      </w:pPr>
+      <w:r>
+        <w:rPr>
+          <w:rFonts w:ascii="Wingdings2" w:eastAsia="Wingdings2" w:hAnsi="NewBaskerville-Italic" w:cs="Wingdings2" w:hint="eastAsia"/>
+          <w:color w:val="CDA759"/>
+          <w:sz w:val="17"/>
+          <w:szCs w:val="17"/>
+        </w:rPr>
+        <w:t></w:t>
+      </w:r>
+      <w:r>
+        <w:rPr>
+          <w:rFonts w:ascii="NewBaskerville-Italic" w:hAnsi="NewBaskerville-Italic" w:cs="NewBaskerville-Italic"/>
+          <w:b/>
+          <w:bCs/>
+          <w:i/>
+          <w:iCs/>
+          <w:color w:val="262626"/>
+          <w:sz w:val="20"/>
+          <w:szCs w:val="20"/>
+        </w:rPr>
+        <w:t>Message buffering</w:t>
+      </w:r>
+      <w:r>
+        <w:rPr>
+          <w:rFonts w:ascii="NewBaskerville-Roman" w:hAnsi="NewBaskerville-Roman" w:cs="NewBaskerville-Roman"/>
+          <w:color w:val="262626"/>
+          <w:sz w:val="20"/>
+          <w:szCs w:val="20"/>
+        </w:rPr>
+        <w:t>—The message broker buffers messages until they can be processed.</w:t>
+      </w:r>
+      <w:r>
+        <w:rPr>
+          <w:rFonts w:ascii="NewBaskerville-Roman" w:hAnsi="NewBaskerville-Roman" w:cs="NewBaskerville-Roman"/>
+          <w:color w:val="262626"/>
+          <w:sz w:val="20"/>
+          <w:szCs w:val="20"/>
+        </w:rPr>
+        <w:t xml:space="preserve"> </w:t>
+      </w:r>
+      <w:r>
+        <w:rPr>
+          <w:rFonts w:ascii="NewBaskerville-Roman" w:hAnsi="NewBaskerville-Roman" w:cs="NewBaskerville-Roman"/>
+          <w:color w:val="262626"/>
+          <w:sz w:val="20"/>
+          <w:szCs w:val="20"/>
+        </w:rPr>
+        <w:t>With a synchronous request/response protocol such as HTTP, both the</w:t>
+      </w:r>
+      <w:r>
+        <w:rPr>
+          <w:rFonts w:ascii="NewBaskerville-Roman" w:hAnsi="NewBaskerville-Roman" w:cs="NewBaskerville-Roman"/>
+          <w:color w:val="262626"/>
+          <w:sz w:val="20"/>
+          <w:szCs w:val="20"/>
+        </w:rPr>
+        <w:t xml:space="preserve"> </w:t>
+      </w:r>
+      <w:r>
+        <w:rPr>
+          <w:rFonts w:ascii="NewBaskerville-Roman" w:hAnsi="NewBaskerville-Roman" w:cs="NewBaskerville-Roman"/>
+          <w:color w:val="262626"/>
+          <w:sz w:val="20"/>
+          <w:szCs w:val="20"/>
+        </w:rPr>
+        <w:t>client and service must be available for the duration of the exchange. With messaging,</w:t>
+      </w:r>
+      <w:r>
+        <w:rPr>
+          <w:rFonts w:ascii="NewBaskerville-Roman" w:hAnsi="NewBaskerville-Roman" w:cs="NewBaskerville-Roman"/>
+          <w:color w:val="262626"/>
+          <w:sz w:val="20"/>
+          <w:szCs w:val="20"/>
+        </w:rPr>
+        <w:t xml:space="preserve"> </w:t>
+      </w:r>
+      <w:r>
+        <w:rPr>
+          <w:rFonts w:ascii="NewBaskerville-Roman" w:hAnsi="NewBaskerville-Roman" w:cs="NewBaskerville-Roman"/>
+          <w:color w:val="262626"/>
+          <w:sz w:val="20"/>
+          <w:szCs w:val="20"/>
+        </w:rPr>
+        <w:t>though, messages will queue up until they can be processed by the consumer.</w:t>
+      </w:r>
+      <w:r>
+        <w:rPr>
+          <w:rFonts w:ascii="NewBaskerville-Roman" w:hAnsi="NewBaskerville-Roman" w:cs="NewBaskerville-Roman"/>
+          <w:color w:val="262626"/>
+          <w:sz w:val="20"/>
+          <w:szCs w:val="20"/>
+        </w:rPr>
+        <w:t xml:space="preserve"> </w:t>
+      </w:r>
+      <w:r>
+        <w:rPr>
+          <w:rFonts w:ascii="NewBaskerville-Roman" w:hAnsi="NewBaskerville-Roman" w:cs="NewBaskerville-Roman"/>
+          <w:color w:val="262626"/>
+          <w:sz w:val="20"/>
+          <w:szCs w:val="20"/>
+        </w:rPr>
+        <w:t>This means, for example, that an online store can accept orders from</w:t>
+      </w:r>
+    </w:p>
+    <w:p>
+      <w:pPr>
+        <w:autoSpaceDE w:val="0"/>
+        <w:autoSpaceDN w:val="0"/>
+        <w:adjustRightInd w:val="0"/>
+        <w:spacing w:after="0"/>
+        <w:rPr>
+          <w:rFonts w:ascii="NewBaskerville-Roman" w:hAnsi="NewBaskerville-Roman" w:cs="NewBaskerville-Roman"/>
+          <w:color w:val="262626"/>
+          <w:sz w:val="20"/>
+          <w:szCs w:val="20"/>
+        </w:rPr>
+      </w:pPr>
+      <w:r>
+        <w:rPr>
+          <w:rFonts w:ascii="NewBaskerville-Roman" w:hAnsi="NewBaskerville-Roman" w:cs="NewBaskerville-Roman"/>
+          <w:color w:val="262626"/>
+          <w:sz w:val="20"/>
+          <w:szCs w:val="20"/>
+        </w:rPr>
+        <w:t>customers even when the order-fulfillment system is slow or unavailable. The</w:t>
+      </w:r>
+      <w:r>
+        <w:rPr>
+          <w:rFonts w:ascii="NewBaskerville-Roman" w:hAnsi="NewBaskerville-Roman" w:cs="NewBaskerville-Roman"/>
+          <w:color w:val="262626"/>
+          <w:sz w:val="20"/>
+          <w:szCs w:val="20"/>
+        </w:rPr>
+        <w:t xml:space="preserve"> </w:t>
+      </w:r>
+      <w:r>
+        <w:rPr>
+          <w:rFonts w:ascii="NewBaskerville-Roman" w:hAnsi="NewBaskerville-Roman" w:cs="NewBaskerville-Roman"/>
+          <w:color w:val="262626"/>
+          <w:sz w:val="20"/>
+          <w:szCs w:val="20"/>
+        </w:rPr>
+        <w:t>messages will simply</w:t>
+      </w:r>
+      <w:r>
+        <w:rPr>
+          <w:rFonts w:ascii="NewBaskerville-Roman" w:hAnsi="NewBaskerville-Roman" w:cs="NewBaskerville-Roman"/>
+          <w:color w:val="262626"/>
+          <w:sz w:val="20"/>
+          <w:szCs w:val="20"/>
+        </w:rPr>
+        <w:t xml:space="preserve"> </w:t>
+      </w:r>
+      <w:r>
+        <w:rPr>
+          <w:rFonts w:ascii="NewBaskerville-Roman" w:hAnsi="NewBaskerville-Roman" w:cs="NewBaskerville-Roman"/>
+          <w:color w:val="262626"/>
+          <w:sz w:val="20"/>
+          <w:szCs w:val="20"/>
+        </w:rPr>
+        <w:t>queue up until they can be processed.</w:t>
+      </w:r>
+    </w:p>
+    <w:p>
+      <w:pPr>
+        <w:autoSpaceDE w:val="0"/>
+        <w:autoSpaceDN w:val="0"/>
+        <w:adjustRightInd w:val="0"/>
+        <w:spacing w:after="0"/>
+        <w:rPr>
+          <w:rFonts w:ascii="NewBaskerville-Roman" w:hAnsi="NewBaskerville-Roman" w:cs="NewBaskerville-Roman"/>
+          <w:color w:val="262626"/>
+          <w:sz w:val="20"/>
+          <w:szCs w:val="20"/>
+        </w:rPr>
+      </w:pPr>
+      <w:r>
+        <w:rPr>
+          <w:rFonts w:ascii="Wingdings2" w:eastAsia="Wingdings2" w:hAnsi="NewBaskerville-Italic" w:cs="Wingdings2" w:hint="eastAsia"/>
+          <w:color w:val="CDA759"/>
+          <w:sz w:val="17"/>
+          <w:szCs w:val="17"/>
+        </w:rPr>
+        <w:t></w:t>
+      </w:r>
+      <w:r>
+        <w:rPr>
+          <w:rFonts w:ascii="Wingdings2" w:eastAsia="Wingdings2" w:hAnsi="NewBaskerville-Italic" w:cs="Wingdings2"/>
+          <w:color w:val="CDA759"/>
+          <w:sz w:val="17"/>
+          <w:szCs w:val="17"/>
+        </w:rPr>
+        <w:t xml:space="preserve"> </w:t>
+      </w:r>
+      <w:r>
+        <w:rPr>
+          <w:rFonts w:ascii="NewBaskerville-Italic" w:hAnsi="NewBaskerville-Italic" w:cs="NewBaskerville-Italic"/>
+          <w:b/>
+          <w:bCs/>
+          <w:i/>
+          <w:iCs/>
+          <w:color w:val="262626"/>
+          <w:sz w:val="20"/>
+          <w:szCs w:val="20"/>
+        </w:rPr>
+        <w:t>Flexible communication</w:t>
+      </w:r>
+      <w:r>
+        <w:rPr>
+          <w:rFonts w:ascii="NewBaskerville-Roman" w:hAnsi="NewBaskerville-Roman" w:cs="NewBaskerville-Roman"/>
+          <w:color w:val="262626"/>
+          <w:sz w:val="20"/>
+          <w:szCs w:val="20"/>
+        </w:rPr>
+        <w:t>—Messaging supports all the interaction styles described</w:t>
+      </w:r>
+      <w:r>
+        <w:rPr>
+          <w:rFonts w:ascii="NewBaskerville-Roman" w:hAnsi="NewBaskerville-Roman" w:cs="NewBaskerville-Roman"/>
+          <w:color w:val="262626"/>
+          <w:sz w:val="20"/>
+          <w:szCs w:val="20"/>
+        </w:rPr>
+        <w:t xml:space="preserve"> </w:t>
+      </w:r>
+      <w:r>
+        <w:rPr>
+          <w:rFonts w:ascii="NewBaskerville-Roman" w:hAnsi="NewBaskerville-Roman" w:cs="NewBaskerville-Roman"/>
+          <w:color w:val="262626"/>
+          <w:sz w:val="20"/>
+          <w:szCs w:val="20"/>
+        </w:rPr>
+        <w:t>earlier.</w:t>
+      </w:r>
+    </w:p>
+    <w:p>
+      <w:pPr>
+        <w:autoSpaceDE w:val="0"/>
+        <w:autoSpaceDN w:val="0"/>
+        <w:adjustRightInd w:val="0"/>
+        <w:spacing w:after="0"/>
+        <w:rPr>
+          <w:rFonts w:ascii="NewBaskerville-Roman" w:hAnsi="NewBaskerville-Roman" w:cs="NewBaskerville-Roman"/>
+          <w:color w:val="262626"/>
+          <w:sz w:val="20"/>
+          <w:szCs w:val="20"/>
+        </w:rPr>
+      </w:pPr>
+      <w:r>
+        <w:rPr>
+          <w:rFonts w:ascii="Wingdings2" w:eastAsia="Wingdings2" w:hAnsi="NewBaskerville-Italic" w:cs="Wingdings2" w:hint="eastAsia"/>
+          <w:color w:val="CDA759"/>
+          <w:sz w:val="17"/>
+          <w:szCs w:val="17"/>
+        </w:rPr>
+        <w:t></w:t>
+      </w:r>
+      <w:r>
+        <w:rPr>
+          <w:rFonts w:ascii="Wingdings2" w:eastAsia="Wingdings2" w:hAnsi="NewBaskerville-Italic" w:cs="Wingdings2"/>
+          <w:color w:val="CDA759"/>
+          <w:sz w:val="17"/>
+          <w:szCs w:val="17"/>
+        </w:rPr>
+        <w:t xml:space="preserve"> </w:t>
+      </w:r>
+      <w:r>
+        <w:rPr>
+          <w:rFonts w:ascii="NewBaskerville-Italic" w:hAnsi="NewBaskerville-Italic" w:cs="NewBaskerville-Italic"/>
+          <w:b/>
+          <w:bCs/>
+          <w:i/>
+          <w:iCs/>
+          <w:color w:val="262626"/>
+          <w:sz w:val="20"/>
+          <w:szCs w:val="20"/>
+        </w:rPr>
+        <w:t>Explicit inter</w:t>
+      </w:r>
+      <w:r>
+        <w:rPr>
+          <w:rFonts w:ascii="NewBaskerville-Italic" w:hAnsi="NewBaskerville-Italic" w:cs="NewBaskerville-Italic"/>
+          <w:b/>
+          <w:bCs/>
+          <w:i/>
+          <w:iCs/>
+          <w:color w:val="262626"/>
+          <w:sz w:val="20"/>
+          <w:szCs w:val="20"/>
+        </w:rPr>
+        <w:t>-</w:t>
+      </w:r>
+      <w:r>
+        <w:rPr>
+          <w:rFonts w:ascii="NewBaskerville-Italic" w:hAnsi="NewBaskerville-Italic" w:cs="NewBaskerville-Italic"/>
+          <w:b/>
+          <w:bCs/>
+          <w:i/>
+          <w:iCs/>
+          <w:color w:val="262626"/>
+          <w:sz w:val="20"/>
+          <w:szCs w:val="20"/>
+        </w:rPr>
+        <w:t>process communication</w:t>
+      </w:r>
+      <w:r>
+        <w:rPr>
+          <w:rFonts w:ascii="NewBaskerville-Roman" w:hAnsi="NewBaskerville-Roman" w:cs="NewBaskerville-Roman"/>
+          <w:color w:val="262626"/>
+          <w:sz w:val="20"/>
+          <w:szCs w:val="20"/>
+        </w:rPr>
+        <w:t>—RPC-based mechanism attempts to make invoking</w:t>
+      </w:r>
+      <w:r>
+        <w:rPr>
+          <w:rFonts w:ascii="NewBaskerville-Roman" w:hAnsi="NewBaskerville-Roman" w:cs="NewBaskerville-Roman"/>
+          <w:color w:val="262626"/>
+          <w:sz w:val="20"/>
+          <w:szCs w:val="20"/>
+        </w:rPr>
+        <w:t xml:space="preserve"> </w:t>
+      </w:r>
+      <w:r>
+        <w:rPr>
+          <w:rFonts w:ascii="NewBaskerville-Roman" w:hAnsi="NewBaskerville-Roman" w:cs="NewBaskerville-Roman"/>
+          <w:color w:val="262626"/>
+          <w:sz w:val="20"/>
+          <w:szCs w:val="20"/>
+        </w:rPr>
+        <w:t>a remote service look the same as calling a local service. But due to the laws</w:t>
+      </w:r>
+      <w:r>
+        <w:rPr>
+          <w:rFonts w:ascii="NewBaskerville-Roman" w:hAnsi="NewBaskerville-Roman" w:cs="NewBaskerville-Roman"/>
+          <w:color w:val="262626"/>
+          <w:sz w:val="20"/>
+          <w:szCs w:val="20"/>
+        </w:rPr>
+        <w:t xml:space="preserve"> </w:t>
+      </w:r>
+      <w:r>
+        <w:rPr>
+          <w:rFonts w:ascii="NewBaskerville-Roman" w:hAnsi="NewBaskerville-Roman" w:cs="NewBaskerville-Roman"/>
+          <w:color w:val="262626"/>
+          <w:sz w:val="20"/>
+          <w:szCs w:val="20"/>
+        </w:rPr>
+        <w:t>of physics and the possibility of partial failure, they’re in fact quite different.</w:t>
+      </w:r>
+      <w:r>
+        <w:rPr>
+          <w:rFonts w:ascii="NewBaskerville-Roman" w:hAnsi="NewBaskerville-Roman" w:cs="NewBaskerville-Roman"/>
+          <w:color w:val="262626"/>
+          <w:sz w:val="20"/>
+          <w:szCs w:val="20"/>
+        </w:rPr>
+        <w:t xml:space="preserve"> </w:t>
+      </w:r>
+      <w:r>
+        <w:rPr>
+          <w:rFonts w:ascii="NewBaskerville-Roman" w:hAnsi="NewBaskerville-Roman" w:cs="NewBaskerville-Roman"/>
+          <w:color w:val="262626"/>
+          <w:sz w:val="20"/>
+          <w:szCs w:val="20"/>
+        </w:rPr>
+        <w:t>Messaging makes these differences very explicit, so developers aren’t lulled into</w:t>
+      </w:r>
+      <w:r>
+        <w:rPr>
+          <w:rFonts w:ascii="NewBaskerville-Roman" w:hAnsi="NewBaskerville-Roman" w:cs="NewBaskerville-Roman"/>
+          <w:color w:val="262626"/>
+          <w:sz w:val="20"/>
+          <w:szCs w:val="20"/>
+        </w:rPr>
+        <w:t xml:space="preserve"> </w:t>
+      </w:r>
+      <w:r>
+        <w:rPr>
+          <w:rFonts w:ascii="NewBaskerville-Roman" w:hAnsi="NewBaskerville-Roman" w:cs="NewBaskerville-Roman"/>
+          <w:color w:val="262626"/>
+          <w:sz w:val="20"/>
+          <w:szCs w:val="20"/>
+        </w:rPr>
+        <w:t>a false sense of security.</w:t>
+      </w:r>
+    </w:p>
+    <w:p>
       <w:pPr>
         <w:pStyle w:val="Heading3"/>
       </w:pPr>
@@ -6723,12 +6897,1707 @@
         <w:t>Drawbacks of Broker-Based Messaging</w:t>
       </w:r>
     </w:p>
-    <w:p/>
     <w:p>
       <w:pPr>
+        <w:autoSpaceDE w:val="0"/>
+        <w:autoSpaceDN w:val="0"/>
+        <w:adjustRightInd w:val="0"/>
+        <w:spacing w:after="0"/>
+        <w:rPr>
+          <w:rFonts w:ascii="NewBaskerville-Roman" w:hAnsi="NewBaskerville-Roman" w:cs="NewBaskerville-Roman"/>
+          <w:color w:val="262626"/>
+          <w:sz w:val="20"/>
+          <w:szCs w:val="20"/>
+        </w:rPr>
+      </w:pPr>
+      <w:r>
+        <w:rPr>
+          <w:rFonts w:ascii="Wingdings2" w:eastAsia="Wingdings2" w:hAnsi="NewBaskerville-Roman" w:cs="Wingdings2" w:hint="eastAsia"/>
+          <w:color w:val="CDA759"/>
+          <w:sz w:val="17"/>
+          <w:szCs w:val="17"/>
+        </w:rPr>
+        <w:t></w:t>
+      </w:r>
+      <w:r>
+        <w:rPr>
+          <w:rFonts w:ascii="Wingdings2" w:eastAsia="Wingdings2" w:hAnsi="NewBaskerville-Roman" w:cs="Wingdings2"/>
+          <w:color w:val="CDA759"/>
+          <w:sz w:val="17"/>
+          <w:szCs w:val="17"/>
+        </w:rPr>
+        <w:t xml:space="preserve"> </w:t>
+      </w:r>
+      <w:r>
+        <w:rPr>
+          <w:rFonts w:ascii="NewBaskerville-Italic" w:hAnsi="NewBaskerville-Italic" w:cs="NewBaskerville-Italic"/>
+          <w:i/>
+          <w:iCs/>
+          <w:color w:val="262626"/>
+          <w:sz w:val="20"/>
+          <w:szCs w:val="20"/>
+        </w:rPr>
+        <w:t>Potential performance bottleneck</w:t>
+      </w:r>
+      <w:r>
+        <w:rPr>
+          <w:rFonts w:ascii="NewBaskerville-Roman" w:hAnsi="NewBaskerville-Roman" w:cs="NewBaskerville-Roman"/>
+          <w:color w:val="262626"/>
+          <w:sz w:val="20"/>
+          <w:szCs w:val="20"/>
+        </w:rPr>
+        <w:t>—There is a risk that the message broker could be</w:t>
+      </w:r>
+      <w:r>
+        <w:rPr>
+          <w:rFonts w:ascii="NewBaskerville-Roman" w:hAnsi="NewBaskerville-Roman" w:cs="NewBaskerville-Roman"/>
+          <w:color w:val="262626"/>
+          <w:sz w:val="20"/>
+          <w:szCs w:val="20"/>
+        </w:rPr>
+        <w:t xml:space="preserve"> </w:t>
+      </w:r>
+      <w:r>
+        <w:rPr>
+          <w:rFonts w:ascii="NewBaskerville-Roman" w:hAnsi="NewBaskerville-Roman" w:cs="NewBaskerville-Roman"/>
+          <w:color w:val="262626"/>
+          <w:sz w:val="20"/>
+          <w:szCs w:val="20"/>
+        </w:rPr>
+        <w:t>a performance bottleneck. Fortunately, many modern message brokers are</w:t>
+      </w:r>
+      <w:r>
+        <w:rPr>
+          <w:rFonts w:ascii="NewBaskerville-Roman" w:hAnsi="NewBaskerville-Roman" w:cs="NewBaskerville-Roman"/>
+          <w:color w:val="262626"/>
+          <w:sz w:val="20"/>
+          <w:szCs w:val="20"/>
+        </w:rPr>
+        <w:t xml:space="preserve"> </w:t>
+      </w:r>
+      <w:r>
+        <w:rPr>
+          <w:rFonts w:ascii="NewBaskerville-Roman" w:hAnsi="NewBaskerville-Roman" w:cs="NewBaskerville-Roman"/>
+          <w:color w:val="262626"/>
+          <w:sz w:val="20"/>
+          <w:szCs w:val="20"/>
+        </w:rPr>
+        <w:t>designed to be highly scalable.</w:t>
+      </w:r>
+    </w:p>
+    <w:p>
+      <w:pPr>
+        <w:autoSpaceDE w:val="0"/>
+        <w:autoSpaceDN w:val="0"/>
+        <w:adjustRightInd w:val="0"/>
+        <w:spacing w:after="0"/>
+        <w:rPr>
+          <w:rFonts w:ascii="NewBaskerville-Roman" w:hAnsi="NewBaskerville-Roman" w:cs="NewBaskerville-Roman"/>
+          <w:color w:val="262626"/>
+          <w:sz w:val="20"/>
+          <w:szCs w:val="20"/>
+        </w:rPr>
+      </w:pPr>
+      <w:r>
+        <w:rPr>
+          <w:rFonts w:ascii="Wingdings2" w:eastAsia="Wingdings2" w:hAnsi="NewBaskerville-Roman" w:cs="Wingdings2" w:hint="eastAsia"/>
+          <w:color w:val="CDA759"/>
+          <w:sz w:val="17"/>
+          <w:szCs w:val="17"/>
+        </w:rPr>
+        <w:lastRenderedPageBreak/>
+        <w:t></w:t>
+      </w:r>
+      <w:r>
+        <w:rPr>
+          <w:rFonts w:ascii="Wingdings2" w:eastAsia="Wingdings2" w:hAnsi="NewBaskerville-Roman" w:cs="Wingdings2"/>
+          <w:color w:val="CDA759"/>
+          <w:sz w:val="17"/>
+          <w:szCs w:val="17"/>
+        </w:rPr>
+        <w:t xml:space="preserve"> </w:t>
+      </w:r>
+      <w:r>
+        <w:rPr>
+          <w:rFonts w:ascii="NewBaskerville-Italic" w:hAnsi="NewBaskerville-Italic" w:cs="NewBaskerville-Italic"/>
+          <w:i/>
+          <w:iCs/>
+          <w:color w:val="262626"/>
+          <w:sz w:val="20"/>
+          <w:szCs w:val="20"/>
+        </w:rPr>
+        <w:t>Potential single point of failure</w:t>
+      </w:r>
+      <w:r>
+        <w:rPr>
+          <w:rFonts w:ascii="NewBaskerville-Roman" w:hAnsi="NewBaskerville-Roman" w:cs="NewBaskerville-Roman"/>
+          <w:color w:val="262626"/>
+          <w:sz w:val="20"/>
+          <w:szCs w:val="20"/>
+        </w:rPr>
+        <w:t>—It’s essential that the message broker is highly</w:t>
+      </w:r>
+      <w:r>
+        <w:rPr>
+          <w:rFonts w:ascii="NewBaskerville-Roman" w:hAnsi="NewBaskerville-Roman" w:cs="NewBaskerville-Roman"/>
+          <w:color w:val="262626"/>
+          <w:sz w:val="20"/>
+          <w:szCs w:val="20"/>
+        </w:rPr>
+        <w:t xml:space="preserve"> </w:t>
+      </w:r>
+      <w:r>
+        <w:rPr>
+          <w:rFonts w:ascii="NewBaskerville-Roman" w:hAnsi="NewBaskerville-Roman" w:cs="NewBaskerville-Roman"/>
+          <w:color w:val="262626"/>
+          <w:sz w:val="20"/>
+          <w:szCs w:val="20"/>
+        </w:rPr>
+        <w:t>available—otherwise, system reliability will be impacted. Fortunately, most modern</w:t>
+      </w:r>
+      <w:r>
+        <w:rPr>
+          <w:rFonts w:ascii="NewBaskerville-Roman" w:hAnsi="NewBaskerville-Roman" w:cs="NewBaskerville-Roman"/>
+          <w:color w:val="262626"/>
+          <w:sz w:val="20"/>
+          <w:szCs w:val="20"/>
+        </w:rPr>
+        <w:t xml:space="preserve"> </w:t>
+      </w:r>
+      <w:r>
+        <w:rPr>
+          <w:rFonts w:ascii="NewBaskerville-Roman" w:hAnsi="NewBaskerville-Roman" w:cs="NewBaskerville-Roman"/>
+          <w:color w:val="262626"/>
+          <w:sz w:val="20"/>
+          <w:szCs w:val="20"/>
+        </w:rPr>
+        <w:t>brokers have been designed to be highly available.</w:t>
+      </w:r>
+    </w:p>
+    <w:p>
+      <w:pPr>
+        <w:autoSpaceDE w:val="0"/>
+        <w:autoSpaceDN w:val="0"/>
+        <w:adjustRightInd w:val="0"/>
+        <w:spacing w:after="0"/>
+        <w:rPr>
+          <w:rFonts w:ascii="NewBaskerville-Roman" w:hAnsi="NewBaskerville-Roman" w:cs="NewBaskerville-Roman"/>
+          <w:color w:val="262626"/>
+          <w:sz w:val="20"/>
+          <w:szCs w:val="20"/>
+        </w:rPr>
+      </w:pPr>
+      <w:r>
+        <w:rPr>
+          <w:rFonts w:ascii="Wingdings2" w:eastAsia="Wingdings2" w:hAnsi="NewBaskerville-Roman" w:cs="Wingdings2" w:hint="eastAsia"/>
+          <w:color w:val="CDA759"/>
+          <w:sz w:val="17"/>
+          <w:szCs w:val="17"/>
+        </w:rPr>
+        <w:t></w:t>
+      </w:r>
+      <w:r>
+        <w:rPr>
+          <w:rFonts w:ascii="Wingdings2" w:eastAsia="Wingdings2" w:hAnsi="NewBaskerville-Roman" w:cs="Wingdings2"/>
+          <w:color w:val="CDA759"/>
+          <w:sz w:val="17"/>
+          <w:szCs w:val="17"/>
+        </w:rPr>
+        <w:t xml:space="preserve"> </w:t>
+      </w:r>
+      <w:r>
+        <w:rPr>
+          <w:rFonts w:ascii="NewBaskerville-Italic" w:hAnsi="NewBaskerville-Italic" w:cs="NewBaskerville-Italic"/>
+          <w:i/>
+          <w:iCs/>
+          <w:color w:val="262626"/>
+          <w:sz w:val="20"/>
+          <w:szCs w:val="20"/>
+        </w:rPr>
+        <w:t>Additional operational complexity</w:t>
+      </w:r>
+      <w:r>
+        <w:rPr>
+          <w:rFonts w:ascii="NewBaskerville-Roman" w:hAnsi="NewBaskerville-Roman" w:cs="NewBaskerville-Roman"/>
+          <w:color w:val="262626"/>
+          <w:sz w:val="20"/>
+          <w:szCs w:val="20"/>
+        </w:rPr>
+        <w:t>—The messaging system is yet another system</w:t>
+      </w:r>
+      <w:r>
+        <w:rPr>
+          <w:rFonts w:ascii="NewBaskerville-Roman" w:hAnsi="NewBaskerville-Roman" w:cs="NewBaskerville-Roman"/>
+          <w:color w:val="262626"/>
+          <w:sz w:val="20"/>
+          <w:szCs w:val="20"/>
+        </w:rPr>
+        <w:t xml:space="preserve"> </w:t>
+      </w:r>
+      <w:r>
+        <w:rPr>
+          <w:rFonts w:ascii="NewBaskerville-Roman" w:hAnsi="NewBaskerville-Roman" w:cs="NewBaskerville-Roman"/>
+          <w:color w:val="262626"/>
+          <w:sz w:val="20"/>
+          <w:szCs w:val="20"/>
+        </w:rPr>
+        <w:t>component that must be installed, configured, and operated.</w:t>
+      </w:r>
+    </w:p>
+    <w:p>
+      <w:pPr>
+        <w:pStyle w:val="Heading1"/>
+      </w:pPr>
+      <w:r>
+        <w:t>Challenges when using Message-Based Communication</w:t>
+      </w:r>
+    </w:p>
+    <w:p>
+      <w:pPr>
+        <w:pStyle w:val="Heading2"/>
+      </w:pPr>
+      <w:r>
+        <w:t>Competing Receivers and Message Ordering</w:t>
+      </w:r>
+    </w:p>
+    <w:p>
+      <w:pPr>
+        <w:pStyle w:val="NoSpacing"/>
+      </w:pPr>
+      <w:r>
+        <w:t xml:space="preserve">One challenge is how to </w:t>
+      </w:r>
+      <w:r>
+        <w:rPr>
+          <w:b/>
+          <w:bCs/>
+          <w:highlight w:val="yellow"/>
+        </w:rPr>
+        <w:t>scale out message receivers while preserving message ordering</w:t>
+      </w:r>
+      <w:r>
+        <w:t>.</w:t>
+      </w:r>
+    </w:p>
+    <w:p>
+      <w:pPr>
+        <w:pStyle w:val="NoSpacing"/>
+        <w:numPr>
+          <w:ilvl w:val="0"/>
+          <w:numId w:val="44"/>
+        </w:numPr>
+      </w:pPr>
+      <w:r>
+        <w:t>It’s a common requirement to have multiple instances of a service in order to process</w:t>
+      </w:r>
+      <w:r>
+        <w:t xml:space="preserve"> </w:t>
+      </w:r>
+      <w:r>
+        <w:t>messages concurrently.</w:t>
+      </w:r>
+    </w:p>
+    <w:p>
+      <w:pPr>
+        <w:pStyle w:val="NoSpacing"/>
+        <w:numPr>
+          <w:ilvl w:val="0"/>
+          <w:numId w:val="44"/>
+        </w:numPr>
+      </w:pPr>
+      <w:r>
+        <w:t>Moreover, even a single service instance will probably use</w:t>
+      </w:r>
+      <w:r>
+        <w:t xml:space="preserve"> </w:t>
+      </w:r>
+      <w:r>
+        <w:t>threads to concurrently process multiple messages.</w:t>
+      </w:r>
+    </w:p>
+    <w:p>
+      <w:pPr>
+        <w:pStyle w:val="NoSpacing"/>
+      </w:pPr>
+      <w:r>
+        <w:t>Using multiple threads and service</w:t>
+      </w:r>
+      <w:r>
+        <w:t xml:space="preserve"> </w:t>
+      </w:r>
+      <w:r>
+        <w:t>instances to concurrently process messages increases the throughput of the application.</w:t>
+      </w:r>
+      <w:r>
+        <w:t xml:space="preserve"> </w:t>
+      </w:r>
+      <w:r>
+        <w:t xml:space="preserve">But </w:t>
+      </w:r>
+      <w:r>
+        <w:rPr>
+          <w:highlight w:val="yellow"/>
+        </w:rPr>
+        <w:t>the challenge with processing messages concurrently is ensuring that each</w:t>
+      </w:r>
+      <w:r>
+        <w:rPr>
+          <w:highlight w:val="yellow"/>
+        </w:rPr>
+        <w:t xml:space="preserve"> </w:t>
+      </w:r>
+      <w:r>
+        <w:rPr>
+          <w:highlight w:val="yellow"/>
+        </w:rPr>
+        <w:t xml:space="preserve">message is processed </w:t>
+      </w:r>
+      <w:r>
+        <w:rPr>
+          <w:b/>
+          <w:bCs/>
+          <w:highlight w:val="yellow"/>
+        </w:rPr>
+        <w:t>once and in order</w:t>
+      </w:r>
+      <w:r>
+        <w:rPr>
+          <w:highlight w:val="yellow"/>
+        </w:rPr>
+        <w:t>.</w:t>
+      </w:r>
+    </w:p>
+    <w:p>
+      <w:pPr>
+        <w:pStyle w:val="NoSpacing"/>
+        <w:spacing w:after="0"/>
+      </w:pPr>
+      <w:r>
+        <w:t>For example, imagine that there are three instances of a service reading from the</w:t>
+      </w:r>
+      <w:r>
+        <w:t xml:space="preserve"> </w:t>
+      </w:r>
+      <w:r>
+        <w:t>same point-to</w:t>
+      </w:r>
+      <w:r>
+        <w:t>-</w:t>
+      </w:r>
+      <w:r>
+        <w:t xml:space="preserve">point channel and that a sender publishes </w:t>
+      </w:r>
+      <w:r>
+        <w:rPr>
+          <w:rFonts w:ascii="Courier" w:hAnsi="Courier" w:cs="Courier"/>
+          <w:sz w:val="19"/>
+          <w:szCs w:val="19"/>
+        </w:rPr>
+        <w:t>Order Created</w:t>
+      </w:r>
+      <w:r>
+        <w:t xml:space="preserve">, </w:t>
+      </w:r>
+      <w:r>
+        <w:rPr>
+          <w:rFonts w:ascii="Courier" w:hAnsi="Courier" w:cs="Courier"/>
+          <w:sz w:val="19"/>
+          <w:szCs w:val="19"/>
+        </w:rPr>
+        <w:t>Order Updated</w:t>
+      </w:r>
+      <w:r>
+        <w:t>,</w:t>
+      </w:r>
+      <w:r>
+        <w:t xml:space="preserve"> </w:t>
+      </w:r>
+      <w:r>
+        <w:t xml:space="preserve">and </w:t>
+      </w:r>
+      <w:r>
+        <w:rPr>
+          <w:rFonts w:ascii="Courier" w:hAnsi="Courier" w:cs="Courier"/>
+          <w:sz w:val="19"/>
+          <w:szCs w:val="19"/>
+        </w:rPr>
+        <w:t>Order</w:t>
+      </w:r>
+      <w:r>
+        <w:rPr>
+          <w:rFonts w:ascii="Courier" w:hAnsi="Courier" w:cs="Courier"/>
+          <w:sz w:val="19"/>
+          <w:szCs w:val="19"/>
+        </w:rPr>
+        <w:t xml:space="preserve"> </w:t>
+      </w:r>
+      <w:r>
+        <w:rPr>
+          <w:rFonts w:ascii="Courier" w:hAnsi="Courier" w:cs="Courier"/>
+          <w:sz w:val="19"/>
+          <w:szCs w:val="19"/>
+        </w:rPr>
+        <w:t xml:space="preserve">Cancelled </w:t>
+      </w:r>
+      <w:r>
+        <w:t xml:space="preserve">event messages </w:t>
+      </w:r>
+      <w:r>
+        <w:rPr>
+          <w:b/>
+          <w:bCs/>
+        </w:rPr>
+        <w:t>sequentially</w:t>
+      </w:r>
+      <w:r>
+        <w:t xml:space="preserve">. </w:t>
+      </w:r>
+    </w:p>
+    <w:p>
+      <w:pPr>
+        <w:pStyle w:val="NoSpacing"/>
+      </w:pPr>
+      <w:r>
+        <w:t>A simplistic messaging implementation</w:t>
+      </w:r>
+      <w:r>
+        <w:t xml:space="preserve"> </w:t>
+      </w:r>
+      <w:r>
+        <w:t>could concurrently deliver each message to a different receiver. Because of delays</w:t>
+      </w:r>
+      <w:r>
+        <w:t xml:space="preserve"> </w:t>
+      </w:r>
+      <w:r>
+        <w:t xml:space="preserve">due to network issues or </w:t>
+      </w:r>
+      <w:r>
         <w:rPr>
           <w:color w:val="FF0000"/>
         </w:rPr>
+        <w:t>garbage collections</w:t>
+      </w:r>
+      <w:r>
+        <w:t>(</w:t>
+      </w:r>
+      <w:r>
+        <w:rPr>
+          <w:b/>
+          <w:bCs/>
+          <w:color w:val="FF0000"/>
+        </w:rPr>
+        <w:t>????</w:t>
+      </w:r>
+      <w:r>
+        <w:t>)</w:t>
+      </w:r>
+      <w:r>
+        <w:t>, messages might be processed out of order,</w:t>
+      </w:r>
+      <w:r>
+        <w:t xml:space="preserve"> </w:t>
+      </w:r>
+      <w:r>
+        <w:t>which would result in strange behavior. In theory, a service instance might process the</w:t>
+      </w:r>
+      <w:r>
+        <w:t xml:space="preserve"> </w:t>
+      </w:r>
+      <w:r>
+        <w:rPr>
+          <w:rFonts w:ascii="Courier" w:hAnsi="Courier" w:cs="Courier"/>
+          <w:sz w:val="19"/>
+          <w:szCs w:val="19"/>
+        </w:rPr>
+        <w:t xml:space="preserve">Order Cancelled </w:t>
+      </w:r>
+      <w:r>
+        <w:t xml:space="preserve">message before another service processes the </w:t>
+      </w:r>
+      <w:r>
+        <w:rPr>
+          <w:rFonts w:ascii="Courier" w:hAnsi="Courier" w:cs="Courier"/>
+          <w:sz w:val="19"/>
+          <w:szCs w:val="19"/>
+        </w:rPr>
+        <w:t xml:space="preserve">Order Created </w:t>
+      </w:r>
+      <w:r>
+        <w:t>message!</w:t>
+      </w:r>
+    </w:p>
+    <w:p>
+      <w:pPr>
+        <w:pStyle w:val="NoSpacing"/>
+      </w:pPr>
+      <w:r>
+        <w:rPr>
+          <w:b/>
+          <w:bCs/>
+        </w:rPr>
+        <w:t>A common solution</w:t>
+      </w:r>
+      <w:r>
+        <w:t>, used by modern message brokers like Apache Kafka and AWS</w:t>
+      </w:r>
+      <w:r>
+        <w:t xml:space="preserve"> </w:t>
+      </w:r>
+      <w:r>
+        <w:t xml:space="preserve">Kinesis, is to </w:t>
+      </w:r>
+      <w:r>
+        <w:rPr>
+          <w:b/>
+          <w:bCs/>
+        </w:rPr>
+        <w:t xml:space="preserve">use </w:t>
+      </w:r>
+      <w:r>
+        <w:rPr>
+          <w:rFonts w:ascii="NewBaskerville-Italic" w:hAnsi="NewBaskerville-Italic" w:cs="NewBaskerville-Italic"/>
+          <w:b/>
+          <w:bCs/>
+          <w:i/>
+          <w:iCs/>
+        </w:rPr>
+        <w:t xml:space="preserve">sharded </w:t>
+      </w:r>
+      <w:r>
+        <w:rPr>
+          <w:b/>
+          <w:bCs/>
+        </w:rPr>
+        <w:t>(partitioned) channels</w:t>
+      </w:r>
+      <w:r>
+        <w:t>.</w:t>
+      </w:r>
+    </w:p>
+    <w:p>
+      <w:pPr>
+        <w:pStyle w:val="NoSpacing"/>
+      </w:pPr>
+      <w:r>
+        <w:t>There are three parts to the solution:</w:t>
+      </w:r>
+    </w:p>
+    <w:p>
+      <w:pPr>
+        <w:pStyle w:val="NoSpacing"/>
+      </w:pPr>
+      <w:r>
+        <w:rPr>
+          <w:rFonts w:ascii="FranklinGothic-Demi" w:hAnsi="FranklinGothic-Demi" w:cs="FranklinGothic-Demi"/>
+          <w:b/>
+          <w:bCs/>
+          <w:color w:val="CDA759"/>
+          <w:sz w:val="20"/>
+          <w:szCs w:val="20"/>
+        </w:rPr>
+        <w:t>1</w:t>
+      </w:r>
+      <w:r>
+        <w:rPr>
+          <w:rFonts w:ascii="FranklinGothic-Demi" w:hAnsi="FranklinGothic-Demi" w:cs="FranklinGothic-Demi"/>
+          <w:color w:val="CDA759"/>
+          <w:sz w:val="14"/>
+          <w:szCs w:val="14"/>
+        </w:rPr>
+        <w:t xml:space="preserve"> </w:t>
+      </w:r>
+      <w:r>
+        <w:t>A sharded channel consists of two or more shards, each of which behaves like</w:t>
+      </w:r>
+      <w:r>
+        <w:t xml:space="preserve"> </w:t>
+      </w:r>
+      <w:r>
+        <w:t>a channel.</w:t>
+      </w:r>
+    </w:p>
+    <w:p>
+      <w:pPr>
+        <w:pStyle w:val="NoSpacing"/>
+      </w:pPr>
+      <w:r>
+        <w:rPr>
+          <w:rFonts w:ascii="FranklinGothic-Demi" w:hAnsi="FranklinGothic-Demi" w:cs="FranklinGothic-Demi"/>
+          <w:b/>
+          <w:bCs/>
+          <w:color w:val="CDA759"/>
+          <w:sz w:val="20"/>
+          <w:szCs w:val="20"/>
+        </w:rPr>
+        <w:t>2</w:t>
+      </w:r>
+      <w:r>
+        <w:rPr>
+          <w:rFonts w:ascii="FranklinGothic-Demi" w:hAnsi="FranklinGothic-Demi" w:cs="FranklinGothic-Demi"/>
+          <w:color w:val="CDA759"/>
+          <w:sz w:val="14"/>
+          <w:szCs w:val="14"/>
+        </w:rPr>
+        <w:t xml:space="preserve"> </w:t>
+      </w:r>
+      <w:r>
+        <w:t>The sender specifies a shard key in the message’s header, which is typically an</w:t>
+      </w:r>
+      <w:r>
+        <w:t xml:space="preserve"> </w:t>
+      </w:r>
+      <w:r>
+        <w:t>arbitrary string or sequence of bytes. The message broker uses a shard key to</w:t>
+      </w:r>
+      <w:r>
+        <w:t xml:space="preserve"> </w:t>
+      </w:r>
+      <w:r>
+        <w:t>assign the message to a particular shard/partition. It might, for example, select</w:t>
+      </w:r>
+      <w:r>
+        <w:t xml:space="preserve"> </w:t>
+      </w:r>
+      <w:r>
+        <w:t>the shard by computing the hash of the shard key modulo the number of shards.</w:t>
+      </w:r>
+    </w:p>
+    <w:p>
+      <w:pPr>
+        <w:pStyle w:val="NoSpacing"/>
+        <w:rPr>
+          <w:b/>
+          <w:bCs/>
+          <w:color w:val="FF0000"/>
+        </w:rPr>
+      </w:pPr>
+      <w:r>
+        <w:rPr>
+          <w:rFonts w:ascii="FranklinGothic-Demi" w:hAnsi="FranklinGothic-Demi" w:cs="FranklinGothic-Demi"/>
+          <w:b/>
+          <w:bCs/>
+          <w:color w:val="CDA759"/>
+          <w:sz w:val="20"/>
+          <w:szCs w:val="20"/>
+        </w:rPr>
+        <w:t>3</w:t>
+      </w:r>
+      <w:r>
+        <w:rPr>
+          <w:rFonts w:ascii="FranklinGothic-Demi" w:hAnsi="FranklinGothic-Demi" w:cs="FranklinGothic-Demi"/>
+          <w:color w:val="CDA759"/>
+          <w:sz w:val="14"/>
+          <w:szCs w:val="14"/>
+        </w:rPr>
+        <w:t xml:space="preserve"> </w:t>
+      </w:r>
+      <w:r>
+        <w:t>The messaging broker groups together multiple instances of a receiver and</w:t>
+      </w:r>
+      <w:r>
+        <w:t xml:space="preserve"> </w:t>
+      </w:r>
+      <w:r>
+        <w:t xml:space="preserve">treats them as the same logical receiver. </w:t>
+      </w:r>
+      <w:r>
+        <w:rPr>
+          <w:b/>
+          <w:bCs/>
+        </w:rPr>
+        <w:t>Apache Kafka, for example, uses the</w:t>
+      </w:r>
+      <w:r>
+        <w:rPr>
+          <w:b/>
+          <w:bCs/>
+        </w:rPr>
+        <w:t xml:space="preserve"> </w:t>
+      </w:r>
+      <w:r>
+        <w:rPr>
+          <w:b/>
+          <w:bCs/>
+        </w:rPr>
+        <w:t xml:space="preserve">term </w:t>
+      </w:r>
+      <w:r>
+        <w:rPr>
+          <w:rFonts w:ascii="NewBaskerville-Italic" w:hAnsi="NewBaskerville-Italic" w:cs="NewBaskerville-Italic"/>
+          <w:b/>
+          <w:bCs/>
+          <w:i/>
+          <w:iCs/>
+        </w:rPr>
+        <w:t>consumer group</w:t>
+      </w:r>
+      <w:r>
+        <w:t xml:space="preserve">. The message </w:t>
+      </w:r>
+      <w:r>
+        <w:rPr>
+          <w:b/>
+          <w:bCs/>
+        </w:rPr>
+        <w:t>broker assigns each shard to a single receiver.</w:t>
+      </w:r>
+      <w:r>
+        <w:t xml:space="preserve"> </w:t>
+      </w:r>
+      <w:r>
+        <w:rPr>
+          <w:b/>
+          <w:bCs/>
+        </w:rPr>
+        <w:t>It reassigns shards when receivers start up and shut down.</w:t>
+      </w:r>
+      <w:r>
+        <w:rPr>
+          <w:b/>
+          <w:bCs/>
+        </w:rPr>
+        <w:t xml:space="preserve"> </w:t>
+      </w:r>
+      <w:r>
+        <w:rPr>
+          <w:b/>
+          <w:bCs/>
+          <w:color w:val="FF0000"/>
+        </w:rPr>
+        <w:t>(LEARN MORE ABOUT THIS ASSIGNMENT PROCESS, HOW DOES KAFKA KNOWS IF A CONSUMER HAS SHUT DOWN?)</w:t>
+      </w:r>
+    </w:p>
+    <w:p>
+      <w:pPr>
+        <w:autoSpaceDE w:val="0"/>
+        <w:autoSpaceDN w:val="0"/>
+        <w:adjustRightInd w:val="0"/>
+        <w:spacing w:after="0"/>
+        <w:rPr>
+          <w:rFonts w:ascii="NewBaskerville-Roman" w:hAnsi="NewBaskerville-Roman" w:cs="NewBaskerville-Roman"/>
+          <w:b/>
+          <w:bCs/>
+          <w:color w:val="262626"/>
+          <w:sz w:val="20"/>
+          <w:szCs w:val="20"/>
+        </w:rPr>
+      </w:pPr>
+      <w:r>
+        <w:t>The figure below shows how consumers of Order events can scale out while preserving the order of events for each Order item using sharding</w:t>
+      </w:r>
+      <w:r>
+        <w:t xml:space="preserve">. </w:t>
+      </w:r>
+      <w:r>
+        <w:rPr>
+          <w:rFonts w:ascii="NewBaskerville-Roman" w:hAnsi="NewBaskerville-Roman" w:cs="NewBaskerville-Roman"/>
+          <w:color w:val="262626"/>
+          <w:sz w:val="20"/>
+          <w:szCs w:val="20"/>
+        </w:rPr>
+        <w:t xml:space="preserve">In this example, each </w:t>
+      </w:r>
+      <w:r>
+        <w:rPr>
+          <w:rFonts w:ascii="Courier" w:hAnsi="Courier" w:cs="Courier"/>
+          <w:color w:val="262626"/>
+          <w:sz w:val="19"/>
+          <w:szCs w:val="19"/>
+        </w:rPr>
+        <w:t xml:space="preserve">Order </w:t>
+      </w:r>
+      <w:r>
+        <w:rPr>
+          <w:rFonts w:ascii="NewBaskerville-Roman" w:hAnsi="NewBaskerville-Roman" w:cs="NewBaskerville-Roman"/>
+          <w:color w:val="262626"/>
+          <w:sz w:val="20"/>
+          <w:szCs w:val="20"/>
+        </w:rPr>
+        <w:t xml:space="preserve">event message has the </w:t>
+      </w:r>
+      <w:r>
+        <w:rPr>
+          <w:rFonts w:ascii="Courier" w:hAnsi="Courier" w:cs="Courier"/>
+          <w:b/>
+          <w:bCs/>
+          <w:color w:val="262626"/>
+          <w:sz w:val="19"/>
+          <w:szCs w:val="19"/>
+        </w:rPr>
+        <w:t xml:space="preserve">orderId </w:t>
+      </w:r>
+      <w:r>
+        <w:rPr>
+          <w:rFonts w:ascii="NewBaskerville-Roman" w:hAnsi="NewBaskerville-Roman" w:cs="NewBaskerville-Roman"/>
+          <w:b/>
+          <w:bCs/>
+          <w:color w:val="262626"/>
+          <w:sz w:val="20"/>
+          <w:szCs w:val="20"/>
+        </w:rPr>
+        <w:t>as its shard key</w:t>
+      </w:r>
+      <w:r>
+        <w:rPr>
+          <w:rFonts w:ascii="NewBaskerville-Roman" w:hAnsi="NewBaskerville-Roman" w:cs="NewBaskerville-Roman"/>
+          <w:color w:val="262626"/>
+          <w:sz w:val="20"/>
+          <w:szCs w:val="20"/>
+        </w:rPr>
+        <w:t xml:space="preserve">. </w:t>
+      </w:r>
+      <w:r>
+        <w:rPr>
+          <w:rFonts w:ascii="NewBaskerville-Roman" w:hAnsi="NewBaskerville-Roman" w:cs="NewBaskerville-Roman"/>
+          <w:color w:val="262626"/>
+          <w:sz w:val="20"/>
+          <w:szCs w:val="20"/>
+          <w:highlight w:val="yellow"/>
+        </w:rPr>
+        <w:t>Each event</w:t>
+      </w:r>
+      <w:r>
+        <w:rPr>
+          <w:rFonts w:ascii="NewBaskerville-Roman" w:hAnsi="NewBaskerville-Roman" w:cs="NewBaskerville-Roman"/>
+          <w:color w:val="262626"/>
+          <w:sz w:val="20"/>
+          <w:szCs w:val="20"/>
+          <w:highlight w:val="yellow"/>
+        </w:rPr>
+        <w:t xml:space="preserve"> </w:t>
+      </w:r>
+      <w:r>
+        <w:rPr>
+          <w:rFonts w:ascii="NewBaskerville-Roman" w:hAnsi="NewBaskerville-Roman" w:cs="NewBaskerville-Roman"/>
+          <w:color w:val="262626"/>
+          <w:sz w:val="20"/>
+          <w:szCs w:val="20"/>
+          <w:highlight w:val="yellow"/>
+        </w:rPr>
+        <w:t>for a particular order is published to the same shard,</w:t>
+      </w:r>
+      <w:r>
+        <w:rPr>
+          <w:rFonts w:ascii="NewBaskerville-Roman" w:hAnsi="NewBaskerville-Roman" w:cs="NewBaskerville-Roman"/>
+          <w:color w:val="262626"/>
+          <w:sz w:val="20"/>
+          <w:szCs w:val="20"/>
+          <w:highlight w:val="yellow"/>
+        </w:rPr>
+        <w:t xml:space="preserve"> </w:t>
+      </w:r>
+      <w:r>
+        <w:rPr>
+          <w:rFonts w:ascii="NewBaskerville-Roman" w:hAnsi="NewBaskerville-Roman" w:cs="NewBaskerville-Roman"/>
+          <w:color w:val="262626"/>
+          <w:sz w:val="20"/>
+          <w:szCs w:val="20"/>
+          <w:highlight w:val="yellow"/>
+        </w:rPr>
+        <w:lastRenderedPageBreak/>
+        <w:t>which is read by a single consumer</w:t>
+      </w:r>
+      <w:r>
+        <w:rPr>
+          <w:rFonts w:ascii="NewBaskerville-Roman" w:hAnsi="NewBaskerville-Roman" w:cs="NewBaskerville-Roman"/>
+          <w:color w:val="262626"/>
+          <w:sz w:val="20"/>
+          <w:szCs w:val="20"/>
+          <w:highlight w:val="yellow"/>
+        </w:rPr>
+        <w:t xml:space="preserve"> </w:t>
+      </w:r>
+      <w:r>
+        <w:rPr>
+          <w:rFonts w:ascii="NewBaskerville-Roman" w:hAnsi="NewBaskerville-Roman" w:cs="NewBaskerville-Roman"/>
+          <w:color w:val="262626"/>
+          <w:sz w:val="20"/>
+          <w:szCs w:val="20"/>
+          <w:highlight w:val="yellow"/>
+        </w:rPr>
+        <w:t>instance</w:t>
+      </w:r>
+      <w:r>
+        <w:rPr>
+          <w:rFonts w:ascii="NewBaskerville-Roman" w:hAnsi="NewBaskerville-Roman" w:cs="NewBaskerville-Roman"/>
+          <w:color w:val="262626"/>
+          <w:sz w:val="20"/>
+          <w:szCs w:val="20"/>
+        </w:rPr>
+        <w:t xml:space="preserve">. As a result, </w:t>
+      </w:r>
+      <w:r>
+        <w:rPr>
+          <w:rFonts w:ascii="NewBaskerville-Roman" w:hAnsi="NewBaskerville-Roman" w:cs="NewBaskerville-Roman"/>
+          <w:b/>
+          <w:bCs/>
+          <w:color w:val="262626"/>
+          <w:sz w:val="20"/>
+          <w:szCs w:val="20"/>
+        </w:rPr>
+        <w:t>these messages are guaranteed to be processed in order.</w:t>
+      </w:r>
+    </w:p>
+    <w:p>
+      <w:pPr>
+        <w:pStyle w:val="NoSpacing"/>
+      </w:pPr>
+      <w:r>
+        <w:rPr>
+          <w:noProof/>
+        </w:rPr>
+        <w:drawing>
+          <wp:inline distT="0" distB="0" distL="0" distR="0" wp14:anchorId="42949AD3" wp14:editId="4756DC9B">
+            <wp:extent cx="5486400" cy="2437130"/>
+            <wp:effectExtent l="0" t="0" r="0" b="1270"/>
+            <wp:docPr id="5" name="Picture 5"/>
+            <wp:cNvGraphicFramePr>
+              <a:graphicFrameLocks xmlns:a="http://schemas.openxmlformats.org/drawingml/2006/main" noChangeAspect="1"/>
+            </wp:cNvGraphicFramePr>
+            <a:graphic xmlns:a="http://schemas.openxmlformats.org/drawingml/2006/main">
+              <a:graphicData uri="http://schemas.openxmlformats.org/drawingml/2006/picture">
+                <pic:pic xmlns:pic="http://schemas.openxmlformats.org/drawingml/2006/picture">
+                  <pic:nvPicPr>
+                    <pic:cNvPr id="1" name=""/>
+                    <pic:cNvPicPr/>
+                  </pic:nvPicPr>
+                  <pic:blipFill>
+                    <a:blip r:embed="rId17"/>
+                    <a:stretch>
+                      <a:fillRect/>
+                    </a:stretch>
+                  </pic:blipFill>
+                  <pic:spPr>
+                    <a:xfrm>
+                      <a:off x="0" y="0"/>
+                      <a:ext cx="5486400" cy="2437130"/>
+                    </a:xfrm>
+                    <a:prstGeom prst="rect">
+                      <a:avLst/>
+                    </a:prstGeom>
+                  </pic:spPr>
+                </pic:pic>
+              </a:graphicData>
+            </a:graphic>
+          </wp:inline>
+        </w:drawing>
+      </w:r>
+    </w:p>
+    <w:p>
+      <w:pPr>
+        <w:pStyle w:val="Heading2"/>
+      </w:pPr>
+      <w:r>
+        <w:t>Handling Duplicate Messages</w:t>
+      </w:r>
+    </w:p>
+    <w:p>
+      <w:pPr>
+        <w:autoSpaceDE w:val="0"/>
+        <w:autoSpaceDN w:val="0"/>
+        <w:adjustRightInd w:val="0"/>
+        <w:spacing w:after="0"/>
+        <w:rPr>
+          <w:rFonts w:ascii="NewBaskerville-Roman" w:hAnsi="NewBaskerville-Roman" w:cs="NewBaskerville-Roman"/>
+          <w:b/>
+          <w:bCs/>
+          <w:color w:val="262626"/>
+          <w:sz w:val="20"/>
+          <w:szCs w:val="20"/>
+        </w:rPr>
+      </w:pPr>
+      <w:r>
+        <w:rPr>
+          <w:rFonts w:ascii="NewBaskerville-Roman" w:hAnsi="NewBaskerville-Roman" w:cs="NewBaskerville-Roman"/>
+          <w:color w:val="262626"/>
+          <w:sz w:val="20"/>
+          <w:szCs w:val="20"/>
+        </w:rPr>
+        <w:t>Another challenge you must tackle when using messaging is dealing with duplicate</w:t>
+      </w:r>
+      <w:r>
+        <w:rPr>
+          <w:rFonts w:ascii="NewBaskerville-Roman" w:hAnsi="NewBaskerville-Roman" w:cs="NewBaskerville-Roman"/>
+          <w:color w:val="262626"/>
+          <w:sz w:val="20"/>
+          <w:szCs w:val="20"/>
+        </w:rPr>
+        <w:t xml:space="preserve"> </w:t>
+      </w:r>
+      <w:r>
+        <w:rPr>
+          <w:rFonts w:ascii="NewBaskerville-Roman" w:hAnsi="NewBaskerville-Roman" w:cs="NewBaskerville-Roman"/>
+          <w:color w:val="262626"/>
+          <w:sz w:val="20"/>
+          <w:szCs w:val="20"/>
+        </w:rPr>
+        <w:t>messages. A</w:t>
+      </w:r>
+      <w:r>
+        <w:rPr>
+          <w:rFonts w:ascii="NewBaskerville-Roman" w:hAnsi="NewBaskerville-Roman" w:cs="NewBaskerville-Roman"/>
+          <w:color w:val="262626"/>
+          <w:sz w:val="20"/>
+          <w:szCs w:val="20"/>
+        </w:rPr>
+        <w:t xml:space="preserve"> </w:t>
+      </w:r>
+      <w:r>
+        <w:rPr>
+          <w:rFonts w:ascii="NewBaskerville-Roman" w:hAnsi="NewBaskerville-Roman" w:cs="NewBaskerville-Roman"/>
+          <w:color w:val="262626"/>
+          <w:sz w:val="20"/>
+          <w:szCs w:val="20"/>
+        </w:rPr>
+        <w:t>message broker should ideally deliver each message only once, but guaranteeing</w:t>
+      </w:r>
+      <w:r>
+        <w:rPr>
+          <w:rFonts w:ascii="NewBaskerville-Roman" w:hAnsi="NewBaskerville-Roman" w:cs="NewBaskerville-Roman"/>
+          <w:color w:val="262626"/>
+          <w:sz w:val="20"/>
+          <w:szCs w:val="20"/>
+        </w:rPr>
+        <w:t xml:space="preserve"> </w:t>
+      </w:r>
+      <w:r>
+        <w:rPr>
+          <w:rFonts w:ascii="NewBaskerville-Roman" w:hAnsi="NewBaskerville-Roman" w:cs="NewBaskerville-Roman"/>
+          <w:color w:val="262626"/>
+          <w:sz w:val="20"/>
+          <w:szCs w:val="20"/>
+        </w:rPr>
+        <w:t xml:space="preserve">exactly-once messaging is usually too costly. Instead, </w:t>
+      </w:r>
+      <w:r>
+        <w:rPr>
+          <w:rFonts w:ascii="NewBaskerville-Roman" w:hAnsi="NewBaskerville-Roman" w:cs="NewBaskerville-Roman"/>
+          <w:b/>
+          <w:bCs/>
+          <w:color w:val="262626"/>
+          <w:sz w:val="20"/>
+          <w:szCs w:val="20"/>
+        </w:rPr>
+        <w:t>most message brokers</w:t>
+      </w:r>
+      <w:r>
+        <w:rPr>
+          <w:rFonts w:ascii="NewBaskerville-Roman" w:hAnsi="NewBaskerville-Roman" w:cs="NewBaskerville-Roman"/>
+          <w:b/>
+          <w:bCs/>
+          <w:color w:val="262626"/>
+          <w:sz w:val="20"/>
+          <w:szCs w:val="20"/>
+        </w:rPr>
+        <w:t xml:space="preserve"> </w:t>
+      </w:r>
+      <w:r>
+        <w:rPr>
+          <w:rFonts w:ascii="NewBaskerville-Roman" w:hAnsi="NewBaskerville-Roman" w:cs="NewBaskerville-Roman"/>
+          <w:b/>
+          <w:bCs/>
+          <w:color w:val="262626"/>
+          <w:sz w:val="20"/>
+          <w:szCs w:val="20"/>
+        </w:rPr>
+        <w:t xml:space="preserve">promise to deliver a message </w:t>
+      </w:r>
+      <w:r>
+        <w:rPr>
+          <w:rFonts w:ascii="NewBaskerville-Italic" w:hAnsi="NewBaskerville-Italic" w:cs="NewBaskerville-Italic"/>
+          <w:b/>
+          <w:bCs/>
+          <w:i/>
+          <w:iCs/>
+          <w:color w:val="262626"/>
+          <w:sz w:val="20"/>
+          <w:szCs w:val="20"/>
+          <w:highlight w:val="yellow"/>
+        </w:rPr>
+        <w:t xml:space="preserve">at least </w:t>
+      </w:r>
+      <w:r>
+        <w:rPr>
+          <w:rFonts w:ascii="NewBaskerville-Roman" w:hAnsi="NewBaskerville-Roman" w:cs="NewBaskerville-Roman"/>
+          <w:b/>
+          <w:bCs/>
+          <w:color w:val="262626"/>
+          <w:sz w:val="20"/>
+          <w:szCs w:val="20"/>
+          <w:highlight w:val="yellow"/>
+        </w:rPr>
+        <w:t>once.</w:t>
+      </w:r>
+    </w:p>
+    <w:p>
+      <w:pPr>
+        <w:autoSpaceDE w:val="0"/>
+        <w:autoSpaceDN w:val="0"/>
+        <w:adjustRightInd w:val="0"/>
+        <w:spacing w:after="0"/>
+        <w:rPr>
+          <w:rFonts w:ascii="NewBaskerville-Roman" w:hAnsi="NewBaskerville-Roman" w:cs="NewBaskerville-Roman"/>
+          <w:color w:val="262626"/>
+          <w:sz w:val="20"/>
+          <w:szCs w:val="20"/>
+        </w:rPr>
+      </w:pPr>
+      <w:r>
+        <w:rPr>
+          <w:rFonts w:ascii="NewBaskerville-Roman" w:hAnsi="NewBaskerville-Roman" w:cs="NewBaskerville-Roman"/>
+          <w:color w:val="262626"/>
+          <w:sz w:val="20"/>
+          <w:szCs w:val="20"/>
+        </w:rPr>
+        <w:t>When the system is working normally, a message broker that guarantees at-least</w:t>
+      </w:r>
+      <w:r>
+        <w:rPr>
+          <w:rFonts w:ascii="NewBaskerville-Roman" w:hAnsi="NewBaskerville-Roman" w:cs="NewBaskerville-Roman"/>
+          <w:color w:val="262626"/>
+          <w:sz w:val="20"/>
+          <w:szCs w:val="20"/>
+        </w:rPr>
+        <w:t>-</w:t>
+      </w:r>
+      <w:r>
+        <w:rPr>
+          <w:rFonts w:ascii="NewBaskerville-Roman" w:hAnsi="NewBaskerville-Roman" w:cs="NewBaskerville-Roman"/>
+          <w:color w:val="262626"/>
+          <w:sz w:val="20"/>
+          <w:szCs w:val="20"/>
+        </w:rPr>
+        <w:t>once</w:t>
+      </w:r>
+      <w:r>
+        <w:rPr>
+          <w:rFonts w:ascii="NewBaskerville-Roman" w:hAnsi="NewBaskerville-Roman" w:cs="NewBaskerville-Roman"/>
+          <w:color w:val="262626"/>
+          <w:sz w:val="20"/>
+          <w:szCs w:val="20"/>
+        </w:rPr>
+        <w:t xml:space="preserve"> </w:t>
+      </w:r>
+      <w:r>
+        <w:rPr>
+          <w:rFonts w:ascii="NewBaskerville-Roman" w:hAnsi="NewBaskerville-Roman" w:cs="NewBaskerville-Roman"/>
+          <w:color w:val="262626"/>
+          <w:sz w:val="20"/>
+          <w:szCs w:val="20"/>
+        </w:rPr>
+        <w:t>delivery will deliver each message only once. But a failure of a client, network, or</w:t>
+      </w:r>
+      <w:r>
+        <w:rPr>
+          <w:rFonts w:ascii="NewBaskerville-Roman" w:hAnsi="NewBaskerville-Roman" w:cs="NewBaskerville-Roman"/>
+          <w:color w:val="262626"/>
+          <w:sz w:val="20"/>
+          <w:szCs w:val="20"/>
+        </w:rPr>
+        <w:t xml:space="preserve"> </w:t>
+      </w:r>
+      <w:r>
+        <w:rPr>
+          <w:rFonts w:ascii="NewBaskerville-Roman" w:hAnsi="NewBaskerville-Roman" w:cs="NewBaskerville-Roman"/>
+          <w:color w:val="262626"/>
+          <w:sz w:val="20"/>
+          <w:szCs w:val="20"/>
+        </w:rPr>
+        <w:t>message broker can result in a message being delivered multiple times. Say a client</w:t>
+      </w:r>
+      <w:r>
+        <w:rPr>
+          <w:rFonts w:ascii="NewBaskerville-Roman" w:hAnsi="NewBaskerville-Roman" w:cs="NewBaskerville-Roman"/>
+          <w:color w:val="262626"/>
+          <w:sz w:val="20"/>
+          <w:szCs w:val="20"/>
+        </w:rPr>
+        <w:t xml:space="preserve"> </w:t>
+      </w:r>
+      <w:r>
+        <w:rPr>
+          <w:rFonts w:ascii="NewBaskerville-Roman" w:hAnsi="NewBaskerville-Roman" w:cs="NewBaskerville-Roman"/>
+          <w:color w:val="262626"/>
+          <w:sz w:val="20"/>
+          <w:szCs w:val="20"/>
+        </w:rPr>
+        <w:t>crashes after processing a message and updating its database—but before acknowledging</w:t>
+      </w:r>
+      <w:r>
+        <w:rPr>
+          <w:rFonts w:ascii="NewBaskerville-Roman" w:hAnsi="NewBaskerville-Roman" w:cs="NewBaskerville-Roman"/>
+          <w:color w:val="262626"/>
+          <w:sz w:val="20"/>
+          <w:szCs w:val="20"/>
+        </w:rPr>
+        <w:t xml:space="preserve"> </w:t>
+      </w:r>
+      <w:r>
+        <w:rPr>
+          <w:rFonts w:ascii="NewBaskerville-Roman" w:hAnsi="NewBaskerville-Roman" w:cs="NewBaskerville-Roman"/>
+          <w:color w:val="262626"/>
+          <w:sz w:val="20"/>
+          <w:szCs w:val="20"/>
+        </w:rPr>
+        <w:t>the message. The message broker will deliver the unacknowledged message again,</w:t>
+      </w:r>
+      <w:r>
+        <w:rPr>
+          <w:rFonts w:ascii="NewBaskerville-Roman" w:hAnsi="NewBaskerville-Roman" w:cs="NewBaskerville-Roman"/>
+          <w:color w:val="262626"/>
+          <w:sz w:val="20"/>
+          <w:szCs w:val="20"/>
+        </w:rPr>
+        <w:t xml:space="preserve"> </w:t>
+      </w:r>
+      <w:r>
+        <w:rPr>
+          <w:rFonts w:ascii="NewBaskerville-Roman" w:hAnsi="NewBaskerville-Roman" w:cs="NewBaskerville-Roman"/>
+          <w:color w:val="262626"/>
+          <w:sz w:val="20"/>
+          <w:szCs w:val="20"/>
+        </w:rPr>
+        <w:t>either to that client when it restarts or to another replica of the</w:t>
+      </w:r>
+      <w:r>
+        <w:rPr>
+          <w:rFonts w:ascii="NewBaskerville-Roman" w:hAnsi="NewBaskerville-Roman" w:cs="NewBaskerville-Roman"/>
+          <w:color w:val="262626"/>
+          <w:sz w:val="20"/>
+          <w:szCs w:val="20"/>
+        </w:rPr>
+        <w:t xml:space="preserve"> </w:t>
+      </w:r>
+      <w:r>
+        <w:rPr>
+          <w:rFonts w:ascii="NewBaskerville-Roman" w:hAnsi="NewBaskerville-Roman" w:cs="NewBaskerville-Roman"/>
+          <w:color w:val="262626"/>
+          <w:sz w:val="20"/>
+          <w:szCs w:val="20"/>
+        </w:rPr>
+        <w:t>client.</w:t>
+      </w:r>
+    </w:p>
+    <w:p>
+      <w:pPr>
+        <w:autoSpaceDE w:val="0"/>
+        <w:autoSpaceDN w:val="0"/>
+        <w:adjustRightInd w:val="0"/>
+        <w:spacing w:after="0"/>
+        <w:rPr>
+          <w:rFonts w:ascii="NewBaskerville-Roman" w:hAnsi="NewBaskerville-Roman" w:cs="NewBaskerville-Roman"/>
+          <w:color w:val="262626"/>
+          <w:sz w:val="20"/>
+          <w:szCs w:val="20"/>
+        </w:rPr>
+      </w:pPr>
+      <w:r>
+        <w:rPr>
+          <w:rFonts w:ascii="NewBaskerville-Roman" w:hAnsi="NewBaskerville-Roman" w:cs="NewBaskerville-Roman"/>
+          <w:color w:val="262626"/>
+          <w:sz w:val="20"/>
+          <w:szCs w:val="20"/>
+        </w:rPr>
+        <w:t>Ideally, you should use a message broker that preserves ordering when redelivering</w:t>
+      </w:r>
+      <w:r>
+        <w:rPr>
+          <w:rFonts w:ascii="NewBaskerville-Roman" w:hAnsi="NewBaskerville-Roman" w:cs="NewBaskerville-Roman"/>
+          <w:color w:val="262626"/>
+          <w:sz w:val="20"/>
+          <w:szCs w:val="20"/>
+        </w:rPr>
+        <w:t xml:space="preserve"> </w:t>
+      </w:r>
+      <w:r>
+        <w:rPr>
+          <w:rFonts w:ascii="NewBaskerville-Roman" w:hAnsi="NewBaskerville-Roman" w:cs="NewBaskerville-Roman"/>
+          <w:color w:val="262626"/>
+          <w:sz w:val="20"/>
+          <w:szCs w:val="20"/>
+        </w:rPr>
+        <w:t>messages.</w:t>
+      </w:r>
+      <w:r>
+        <w:rPr>
+          <w:rFonts w:ascii="NewBaskerville-Roman" w:hAnsi="NewBaskerville-Roman" w:cs="NewBaskerville-Roman"/>
+          <w:color w:val="262626"/>
+          <w:sz w:val="20"/>
+          <w:szCs w:val="20"/>
+        </w:rPr>
+        <w:t xml:space="preserve"> </w:t>
+      </w:r>
+      <w:r>
+        <w:rPr>
+          <w:rFonts w:ascii="NewBaskerville-Roman" w:hAnsi="NewBaskerville-Roman" w:cs="NewBaskerville-Roman"/>
+          <w:color w:val="262626"/>
+          <w:sz w:val="20"/>
+          <w:szCs w:val="20"/>
+        </w:rPr>
+        <w:t xml:space="preserve">Imagine that the client processes an </w:t>
+      </w:r>
+      <w:r>
+        <w:rPr>
+          <w:rFonts w:ascii="Courier" w:hAnsi="Courier" w:cs="Courier"/>
+          <w:color w:val="262626"/>
+          <w:sz w:val="19"/>
+          <w:szCs w:val="19"/>
+        </w:rPr>
+        <w:t xml:space="preserve">Order Created </w:t>
+      </w:r>
+      <w:r>
+        <w:rPr>
+          <w:rFonts w:ascii="NewBaskerville-Roman" w:hAnsi="NewBaskerville-Roman" w:cs="NewBaskerville-Roman"/>
+          <w:color w:val="262626"/>
+          <w:sz w:val="20"/>
+          <w:szCs w:val="20"/>
+        </w:rPr>
+        <w:t>event followed by</w:t>
+      </w:r>
+      <w:r>
+        <w:rPr>
+          <w:rFonts w:ascii="NewBaskerville-Roman" w:hAnsi="NewBaskerville-Roman" w:cs="NewBaskerville-Roman"/>
+          <w:color w:val="262626"/>
+          <w:sz w:val="20"/>
+          <w:szCs w:val="20"/>
+        </w:rPr>
+        <w:t xml:space="preserve"> </w:t>
+      </w:r>
+      <w:r>
+        <w:rPr>
+          <w:rFonts w:ascii="NewBaskerville-Roman" w:hAnsi="NewBaskerville-Roman" w:cs="NewBaskerville-Roman"/>
+          <w:color w:val="262626"/>
+          <w:sz w:val="20"/>
+          <w:szCs w:val="20"/>
+        </w:rPr>
+        <w:t xml:space="preserve">an </w:t>
+      </w:r>
+      <w:r>
+        <w:rPr>
+          <w:rFonts w:ascii="Courier" w:hAnsi="Courier" w:cs="Courier"/>
+          <w:color w:val="262626"/>
+          <w:sz w:val="19"/>
+          <w:szCs w:val="19"/>
+        </w:rPr>
+        <w:t>Order Cancelled</w:t>
+      </w:r>
+      <w:r>
+        <w:rPr>
+          <w:rFonts w:ascii="Courier" w:hAnsi="Courier" w:cs="Courier"/>
+          <w:color w:val="262626"/>
+          <w:sz w:val="19"/>
+          <w:szCs w:val="19"/>
+        </w:rPr>
+        <w:t xml:space="preserve"> </w:t>
+      </w:r>
+      <w:r>
+        <w:rPr>
+          <w:rFonts w:ascii="NewBaskerville-Roman" w:hAnsi="NewBaskerville-Roman" w:cs="NewBaskerville-Roman"/>
+          <w:color w:val="262626"/>
+          <w:sz w:val="20"/>
+          <w:szCs w:val="20"/>
+        </w:rPr>
+        <w:t xml:space="preserve">event for the same </w:t>
+      </w:r>
+      <w:r>
+        <w:rPr>
+          <w:rFonts w:ascii="Courier" w:hAnsi="Courier" w:cs="Courier"/>
+          <w:color w:val="262626"/>
+          <w:sz w:val="19"/>
+          <w:szCs w:val="19"/>
+        </w:rPr>
+        <w:t>Order</w:t>
+      </w:r>
+      <w:r>
+        <w:rPr>
+          <w:rFonts w:ascii="NewBaskerville-Roman" w:hAnsi="NewBaskerville-Roman" w:cs="NewBaskerville-Roman"/>
+          <w:color w:val="262626"/>
+          <w:sz w:val="20"/>
+          <w:szCs w:val="20"/>
+        </w:rPr>
+        <w:t xml:space="preserve">, and that somehow the </w:t>
+      </w:r>
+      <w:r>
+        <w:rPr>
+          <w:rFonts w:ascii="Courier" w:hAnsi="Courier" w:cs="Courier"/>
+          <w:color w:val="262626"/>
+          <w:sz w:val="19"/>
+          <w:szCs w:val="19"/>
+        </w:rPr>
+        <w:t>Order Created</w:t>
+      </w:r>
+      <w:r>
+        <w:rPr>
+          <w:rFonts w:ascii="Courier" w:hAnsi="Courier" w:cs="Courier"/>
+          <w:color w:val="262626"/>
+          <w:sz w:val="19"/>
+          <w:szCs w:val="19"/>
+        </w:rPr>
+        <w:t xml:space="preserve"> </w:t>
+      </w:r>
+      <w:r>
+        <w:rPr>
+          <w:rFonts w:ascii="NewBaskerville-Roman" w:hAnsi="NewBaskerville-Roman" w:cs="NewBaskerville-Roman"/>
+          <w:color w:val="262626"/>
+          <w:sz w:val="20"/>
+          <w:szCs w:val="20"/>
+        </w:rPr>
+        <w:t xml:space="preserve">event wasn’t acknowledged. The message broker should redeliver both the </w:t>
+      </w:r>
+      <w:r>
+        <w:rPr>
+          <w:rFonts w:ascii="Courier" w:hAnsi="Courier" w:cs="Courier"/>
+          <w:color w:val="262626"/>
+          <w:sz w:val="19"/>
+          <w:szCs w:val="19"/>
+        </w:rPr>
+        <w:t>Order Created</w:t>
+      </w:r>
+      <w:r>
+        <w:rPr>
+          <w:rFonts w:ascii="Courier" w:hAnsi="Courier" w:cs="Courier"/>
+          <w:color w:val="262626"/>
+          <w:sz w:val="19"/>
+          <w:szCs w:val="19"/>
+        </w:rPr>
+        <w:t xml:space="preserve"> </w:t>
+      </w:r>
+      <w:r>
+        <w:rPr>
+          <w:rFonts w:ascii="NewBaskerville-Roman" w:hAnsi="NewBaskerville-Roman" w:cs="NewBaskerville-Roman"/>
+          <w:color w:val="262626"/>
+          <w:sz w:val="20"/>
+          <w:szCs w:val="20"/>
+        </w:rPr>
+        <w:t xml:space="preserve">and </w:t>
+      </w:r>
+      <w:r>
+        <w:rPr>
+          <w:rFonts w:ascii="Courier" w:hAnsi="Courier" w:cs="Courier"/>
+          <w:color w:val="262626"/>
+          <w:sz w:val="19"/>
+          <w:szCs w:val="19"/>
+        </w:rPr>
+        <w:t xml:space="preserve">Order Cancelled </w:t>
+      </w:r>
+      <w:r>
+        <w:rPr>
+          <w:rFonts w:ascii="NewBaskerville-Roman" w:hAnsi="NewBaskerville-Roman" w:cs="NewBaskerville-Roman"/>
+          <w:color w:val="262626"/>
+          <w:sz w:val="20"/>
+          <w:szCs w:val="20"/>
+        </w:rPr>
+        <w:t>events. If it</w:t>
+      </w:r>
+      <w:r>
+        <w:rPr>
+          <w:rFonts w:ascii="NewBaskerville-Roman" w:hAnsi="NewBaskerville-Roman" w:cs="NewBaskerville-Roman"/>
+          <w:color w:val="262626"/>
+          <w:sz w:val="20"/>
+          <w:szCs w:val="20"/>
+        </w:rPr>
+        <w:t xml:space="preserve"> </w:t>
+      </w:r>
+      <w:r>
+        <w:rPr>
+          <w:rFonts w:ascii="NewBaskerville-Roman" w:hAnsi="NewBaskerville-Roman" w:cs="NewBaskerville-Roman"/>
+          <w:color w:val="262626"/>
+          <w:sz w:val="20"/>
+          <w:szCs w:val="20"/>
+        </w:rPr>
+        <w:t xml:space="preserve">only redelivers the </w:t>
+      </w:r>
+      <w:r>
+        <w:rPr>
+          <w:rFonts w:ascii="Courier" w:hAnsi="Courier" w:cs="Courier"/>
+          <w:color w:val="262626"/>
+          <w:sz w:val="19"/>
+          <w:szCs w:val="19"/>
+        </w:rPr>
+        <w:t>Order Created</w:t>
+      </w:r>
+      <w:r>
+        <w:rPr>
+          <w:rFonts w:ascii="NewBaskerville-Roman" w:hAnsi="NewBaskerville-Roman" w:cs="NewBaskerville-Roman"/>
+          <w:color w:val="262626"/>
+          <w:sz w:val="20"/>
+          <w:szCs w:val="20"/>
+        </w:rPr>
+        <w:t>, the client</w:t>
+      </w:r>
+      <w:r>
+        <w:rPr>
+          <w:rFonts w:ascii="NewBaskerville-Roman" w:hAnsi="NewBaskerville-Roman" w:cs="NewBaskerville-Roman"/>
+          <w:color w:val="262626"/>
+          <w:sz w:val="20"/>
+          <w:szCs w:val="20"/>
+        </w:rPr>
+        <w:t xml:space="preserve"> </w:t>
+      </w:r>
+      <w:r>
+        <w:rPr>
+          <w:rFonts w:ascii="NewBaskerville-Roman" w:hAnsi="NewBaskerville-Roman" w:cs="NewBaskerville-Roman"/>
+          <w:color w:val="262626"/>
+          <w:sz w:val="20"/>
+          <w:szCs w:val="20"/>
+        </w:rPr>
+        <w:t xml:space="preserve">may undo the cancelling of the </w:t>
+      </w:r>
+      <w:r>
+        <w:rPr>
+          <w:rFonts w:ascii="Courier" w:hAnsi="Courier" w:cs="Courier"/>
+          <w:color w:val="262626"/>
+          <w:sz w:val="19"/>
+          <w:szCs w:val="19"/>
+        </w:rPr>
+        <w:t>Order</w:t>
+      </w:r>
+      <w:r>
+        <w:rPr>
+          <w:rFonts w:ascii="NewBaskerville-Roman" w:hAnsi="NewBaskerville-Roman" w:cs="NewBaskerville-Roman"/>
+          <w:color w:val="262626"/>
+          <w:sz w:val="20"/>
+          <w:szCs w:val="20"/>
+        </w:rPr>
+        <w:t>.</w:t>
+      </w:r>
+    </w:p>
+    <w:p>
+      <w:pPr>
+        <w:autoSpaceDE w:val="0"/>
+        <w:autoSpaceDN w:val="0"/>
+        <w:adjustRightInd w:val="0"/>
+        <w:spacing w:after="0"/>
+        <w:rPr>
+          <w:rFonts w:ascii="NewBaskerville-Roman" w:hAnsi="NewBaskerville-Roman" w:cs="NewBaskerville-Roman"/>
+          <w:color w:val="262626"/>
+          <w:sz w:val="20"/>
+          <w:szCs w:val="20"/>
+        </w:rPr>
+      </w:pPr>
+      <w:r>
+        <w:rPr>
+          <w:rFonts w:ascii="NewBaskerville-Roman" w:hAnsi="NewBaskerville-Roman" w:cs="NewBaskerville-Roman"/>
+          <w:color w:val="262626"/>
+          <w:sz w:val="20"/>
+          <w:szCs w:val="20"/>
+        </w:rPr>
+        <w:t>There are a couple of different ways to handle duplicate messages:</w:t>
+      </w:r>
+    </w:p>
+    <w:p>
+      <w:pPr>
+        <w:autoSpaceDE w:val="0"/>
+        <w:autoSpaceDN w:val="0"/>
+        <w:adjustRightInd w:val="0"/>
+        <w:spacing w:after="0"/>
+        <w:rPr>
+          <w:rFonts w:ascii="NewBaskerville-Roman" w:hAnsi="NewBaskerville-Roman" w:cs="NewBaskerville-Roman"/>
+          <w:color w:val="262626"/>
+          <w:sz w:val="20"/>
+          <w:szCs w:val="20"/>
+        </w:rPr>
+      </w:pPr>
+      <w:r>
+        <w:rPr>
+          <w:rFonts w:ascii="Wingdings2" w:eastAsia="Wingdings2" w:hAnsi="NewBaskerville-Roman" w:cs="Wingdings2" w:hint="eastAsia"/>
+          <w:color w:val="CDA759"/>
+          <w:sz w:val="17"/>
+          <w:szCs w:val="17"/>
+        </w:rPr>
+        <w:t></w:t>
+      </w:r>
+      <w:r>
+        <w:rPr>
+          <w:rFonts w:ascii="Wingdings2" w:eastAsia="Wingdings2" w:hAnsi="NewBaskerville-Roman" w:cs="Wingdings2"/>
+          <w:color w:val="CDA759"/>
+          <w:sz w:val="17"/>
+          <w:szCs w:val="17"/>
+        </w:rPr>
+        <w:t xml:space="preserve"> </w:t>
+      </w:r>
+      <w:r>
+        <w:rPr>
+          <w:rFonts w:ascii="NewBaskerville-Roman" w:hAnsi="NewBaskerville-Roman" w:cs="NewBaskerville-Roman"/>
+          <w:color w:val="262626"/>
+          <w:sz w:val="20"/>
+          <w:szCs w:val="20"/>
+        </w:rPr>
+        <w:t>Write idempotent message handlers.</w:t>
+      </w:r>
+    </w:p>
+    <w:p>
+      <w:pPr>
+        <w:autoSpaceDE w:val="0"/>
+        <w:autoSpaceDN w:val="0"/>
+        <w:adjustRightInd w:val="0"/>
+        <w:spacing w:after="0"/>
+        <w:rPr>
+          <w:rFonts w:ascii="NewBaskerville-Roman" w:hAnsi="NewBaskerville-Roman" w:cs="NewBaskerville-Roman"/>
+          <w:color w:val="262626"/>
+          <w:sz w:val="20"/>
+          <w:szCs w:val="20"/>
+        </w:rPr>
+      </w:pPr>
+      <w:r>
+        <w:rPr>
+          <w:rFonts w:ascii="Wingdings2" w:eastAsia="Wingdings2" w:hAnsi="NewBaskerville-Roman" w:cs="Wingdings2" w:hint="eastAsia"/>
+          <w:color w:val="CDA759"/>
+          <w:sz w:val="17"/>
+          <w:szCs w:val="17"/>
+        </w:rPr>
+        <w:t></w:t>
+      </w:r>
+      <w:r>
+        <w:rPr>
+          <w:rFonts w:ascii="Wingdings2" w:eastAsia="Wingdings2" w:hAnsi="NewBaskerville-Roman" w:cs="Wingdings2"/>
+          <w:color w:val="CDA759"/>
+          <w:sz w:val="17"/>
+          <w:szCs w:val="17"/>
+        </w:rPr>
+        <w:t xml:space="preserve"> </w:t>
+      </w:r>
+      <w:r>
+        <w:rPr>
+          <w:rFonts w:ascii="NewBaskerville-Roman" w:hAnsi="NewBaskerville-Roman" w:cs="NewBaskerville-Roman"/>
+          <w:color w:val="262626"/>
+          <w:sz w:val="20"/>
+          <w:szCs w:val="20"/>
+        </w:rPr>
+        <w:t>Track messages and discard duplicates.</w:t>
+      </w:r>
+    </w:p>
+    <w:p>
+      <w:r>
+        <w:rPr>
+          <w:rFonts w:ascii="NewBaskerville-Roman" w:hAnsi="NewBaskerville-Roman" w:cs="NewBaskerville-Roman"/>
+          <w:color w:val="262626"/>
+          <w:sz w:val="20"/>
+          <w:szCs w:val="20"/>
+        </w:rPr>
+        <w:t>Let’s look at each option.</w:t>
+      </w:r>
+    </w:p>
+    <w:p>
+      <w:pPr>
+        <w:autoSpaceDE w:val="0"/>
+        <w:autoSpaceDN w:val="0"/>
+        <w:adjustRightInd w:val="0"/>
+        <w:spacing w:after="0"/>
+        <w:rPr>
+          <w:rFonts w:ascii="NewBaskerville-Roman" w:hAnsi="NewBaskerville-Roman" w:cs="NewBaskerville-Roman"/>
+          <w:color w:val="262626"/>
+          <w:sz w:val="20"/>
+          <w:szCs w:val="20"/>
+        </w:rPr>
+      </w:pPr>
+    </w:p>
+    <w:p>
+      <w:pPr>
+        <w:rPr>
+          <w:color w:val="FF0000"/>
+        </w:rPr>
       </w:pPr>
       <w:r>
         <w:t>………………</w:t>
@@ -6763,6 +8632,16 @@
         </w:rPr>
         <w:t xml:space="preserve"> messaging styles again.</w:t>
       </w:r>
+    </w:p>
+    <w:p>
+      <w:pPr>
+        <w:pStyle w:val="Heading2"/>
+        <w:numPr>
+          <w:ilvl w:val="0"/>
+          <w:numId w:val="0"/>
+        </w:numPr>
+        <w:ind w:left="792" w:hanging="432"/>
+      </w:pPr>
     </w:p>
     <w:sectPr>
       <w:pgSz w:w="12240" w:h="15840"/>
@@ -8756,6 +10635,119 @@
     </w:lvl>
   </w:abstractNum>
   <w:abstractNum w:abstractNumId="25" w15:restartNumberingAfterBreak="0">
+    <w:nsid w:val="2FC019DF"/>
+    <w:multiLevelType w:val="hybridMultilevel"/>
+    <w:tmpl w:val="2BEC5598"/>
+    <w:lvl w:ilvl="0" w:tplc="04090001">
+      <w:start w:val="1"/>
+      <w:numFmt w:val="bullet"/>
+      <w:lvlText w:val=""/>
+      <w:lvlJc w:val="left"/>
+      <w:pPr>
+        <w:ind w:left="720" w:hanging="360"/>
+      </w:pPr>
+      <w:rPr>
+        <w:rFonts w:ascii="Symbol" w:hAnsi="Symbol" w:hint="default"/>
+      </w:rPr>
+    </w:lvl>
+    <w:lvl w:ilvl="1" w:tplc="04090003" w:tentative="1">
+      <w:start w:val="1"/>
+      <w:numFmt w:val="bullet"/>
+      <w:lvlText w:val="o"/>
+      <w:lvlJc w:val="left"/>
+      <w:pPr>
+        <w:ind w:left="1440" w:hanging="360"/>
+      </w:pPr>
+      <w:rPr>
+        <w:rFonts w:ascii="Courier New" w:hAnsi="Courier New" w:cs="Courier New" w:hint="default"/>
+      </w:rPr>
+    </w:lvl>
+    <w:lvl w:ilvl="2" w:tplc="04090005" w:tentative="1">
+      <w:start w:val="1"/>
+      <w:numFmt w:val="bullet"/>
+      <w:lvlText w:val=""/>
+      <w:lvlJc w:val="left"/>
+      <w:pPr>
+        <w:ind w:left="2160" w:hanging="360"/>
+      </w:pPr>
+      <w:rPr>
+        <w:rFonts w:ascii="Wingdings" w:hAnsi="Wingdings" w:hint="default"/>
+      </w:rPr>
+    </w:lvl>
+    <w:lvl w:ilvl="3" w:tplc="04090001" w:tentative="1">
+      <w:start w:val="1"/>
+      <w:numFmt w:val="bullet"/>
+      <w:lvlText w:val=""/>
+      <w:lvlJc w:val="left"/>
+      <w:pPr>
+        <w:ind w:left="2880" w:hanging="360"/>
+      </w:pPr>
+      <w:rPr>
+        <w:rFonts w:ascii="Symbol" w:hAnsi="Symbol" w:hint="default"/>
+      </w:rPr>
+    </w:lvl>
+    <w:lvl w:ilvl="4" w:tplc="04090003" w:tentative="1">
+      <w:start w:val="1"/>
+      <w:numFmt w:val="bullet"/>
+      <w:lvlText w:val="o"/>
+      <w:lvlJc w:val="left"/>
+      <w:pPr>
+        <w:ind w:left="3600" w:hanging="360"/>
+      </w:pPr>
+      <w:rPr>
+        <w:rFonts w:ascii="Courier New" w:hAnsi="Courier New" w:cs="Courier New" w:hint="default"/>
+      </w:rPr>
+    </w:lvl>
+    <w:lvl w:ilvl="5" w:tplc="04090005" w:tentative="1">
+      <w:start w:val="1"/>
+      <w:numFmt w:val="bullet"/>
+      <w:lvlText w:val=""/>
+      <w:lvlJc w:val="left"/>
+      <w:pPr>
+        <w:ind w:left="4320" w:hanging="360"/>
+      </w:pPr>
+      <w:rPr>
+        <w:rFonts w:ascii="Wingdings" w:hAnsi="Wingdings" w:hint="default"/>
+      </w:rPr>
+    </w:lvl>
+    <w:lvl w:ilvl="6" w:tplc="04090001" w:tentative="1">
+      <w:start w:val="1"/>
+      <w:numFmt w:val="bullet"/>
+      <w:lvlText w:val=""/>
+      <w:lvlJc w:val="left"/>
+      <w:pPr>
+        <w:ind w:left="5040" w:hanging="360"/>
+      </w:pPr>
+      <w:rPr>
+        <w:rFonts w:ascii="Symbol" w:hAnsi="Symbol" w:hint="default"/>
+      </w:rPr>
+    </w:lvl>
+    <w:lvl w:ilvl="7" w:tplc="04090003" w:tentative="1">
+      <w:start w:val="1"/>
+      <w:numFmt w:val="bullet"/>
+      <w:lvlText w:val="o"/>
+      <w:lvlJc w:val="left"/>
+      <w:pPr>
+        <w:ind w:left="5760" w:hanging="360"/>
+      </w:pPr>
+      <w:rPr>
+        <w:rFonts w:ascii="Courier New" w:hAnsi="Courier New" w:cs="Courier New" w:hint="default"/>
+      </w:rPr>
+    </w:lvl>
+    <w:lvl w:ilvl="8" w:tplc="04090005" w:tentative="1">
+      <w:start w:val="1"/>
+      <w:numFmt w:val="bullet"/>
+      <w:lvlText w:val=""/>
+      <w:lvlJc w:val="left"/>
+      <w:pPr>
+        <w:ind w:left="6480" w:hanging="360"/>
+      </w:pPr>
+      <w:rPr>
+        <w:rFonts w:ascii="Wingdings" w:hAnsi="Wingdings" w:hint="default"/>
+      </w:rPr>
+    </w:lvl>
+  </w:abstractNum>
+  <w:abstractNum w:abstractNumId="26" w15:restartNumberingAfterBreak="0">
     <w:nsid w:val="32983E7A"/>
     <w:multiLevelType w:val="hybridMultilevel"/>
     <w:tmpl w:val="21E2538A"/>
@@ -8868,7 +10860,7 @@
       </w:rPr>
     </w:lvl>
   </w:abstractNum>
-  <w:abstractNum w:abstractNumId="26" w15:restartNumberingAfterBreak="0">
+  <w:abstractNum w:abstractNumId="27" w15:restartNumberingAfterBreak="0">
     <w:nsid w:val="37711FA7"/>
     <w:multiLevelType w:val="hybridMultilevel"/>
     <w:tmpl w:val="22FEDA86"/>
@@ -8954,7 +10946,7 @@
       </w:pPr>
     </w:lvl>
   </w:abstractNum>
-  <w:abstractNum w:abstractNumId="27" w15:restartNumberingAfterBreak="0">
+  <w:abstractNum w:abstractNumId="28" w15:restartNumberingAfterBreak="0">
     <w:nsid w:val="3B4E58F9"/>
     <w:multiLevelType w:val="hybridMultilevel"/>
     <w:tmpl w:val="A8F8C774"/>
@@ -9067,7 +11059,7 @@
       </w:rPr>
     </w:lvl>
   </w:abstractNum>
-  <w:abstractNum w:abstractNumId="28" w15:restartNumberingAfterBreak="0">
+  <w:abstractNum w:abstractNumId="29" w15:restartNumberingAfterBreak="0">
     <w:nsid w:val="45366138"/>
     <w:multiLevelType w:val="hybridMultilevel"/>
     <w:tmpl w:val="ED9ABF86"/>
@@ -9180,7 +11172,7 @@
       </w:rPr>
     </w:lvl>
   </w:abstractNum>
-  <w:abstractNum w:abstractNumId="29" w15:restartNumberingAfterBreak="0">
+  <w:abstractNum w:abstractNumId="30" w15:restartNumberingAfterBreak="0">
     <w:nsid w:val="45934EC6"/>
     <w:multiLevelType w:val="hybridMultilevel"/>
     <w:tmpl w:val="855CA17C"/>
@@ -9293,7 +11285,7 @@
       </w:rPr>
     </w:lvl>
   </w:abstractNum>
-  <w:abstractNum w:abstractNumId="30" w15:restartNumberingAfterBreak="0">
+  <w:abstractNum w:abstractNumId="31" w15:restartNumberingAfterBreak="0">
     <w:nsid w:val="470B27A6"/>
     <w:multiLevelType w:val="hybridMultilevel"/>
     <w:tmpl w:val="4134FE34"/>
@@ -9406,7 +11398,7 @@
       </w:rPr>
     </w:lvl>
   </w:abstractNum>
-  <w:abstractNum w:abstractNumId="31" w15:restartNumberingAfterBreak="0">
+  <w:abstractNum w:abstractNumId="32" w15:restartNumberingAfterBreak="0">
     <w:nsid w:val="47455335"/>
     <w:multiLevelType w:val="hybridMultilevel"/>
     <w:tmpl w:val="AA309044"/>
@@ -9519,7 +11511,7 @@
       </w:rPr>
     </w:lvl>
   </w:abstractNum>
-  <w:abstractNum w:abstractNumId="32" w15:restartNumberingAfterBreak="0">
+  <w:abstractNum w:abstractNumId="33" w15:restartNumberingAfterBreak="0">
     <w:nsid w:val="4A100835"/>
     <w:multiLevelType w:val="hybridMultilevel"/>
     <w:tmpl w:val="2D381DF6"/>
@@ -9632,7 +11624,7 @@
       </w:rPr>
     </w:lvl>
   </w:abstractNum>
-  <w:abstractNum w:abstractNumId="33" w15:restartNumberingAfterBreak="0">
+  <w:abstractNum w:abstractNumId="34" w15:restartNumberingAfterBreak="0">
     <w:nsid w:val="50D534E8"/>
     <w:multiLevelType w:val="hybridMultilevel"/>
     <w:tmpl w:val="60307286"/>
@@ -9745,7 +11737,7 @@
       </w:rPr>
     </w:lvl>
   </w:abstractNum>
-  <w:abstractNum w:abstractNumId="34" w15:restartNumberingAfterBreak="0">
+  <w:abstractNum w:abstractNumId="35" w15:restartNumberingAfterBreak="0">
     <w:nsid w:val="513E7184"/>
     <w:multiLevelType w:val="hybridMultilevel"/>
     <w:tmpl w:val="5C44F5FC"/>
@@ -9858,7 +11850,7 @@
       </w:rPr>
     </w:lvl>
   </w:abstractNum>
-  <w:abstractNum w:abstractNumId="35" w15:restartNumberingAfterBreak="0">
+  <w:abstractNum w:abstractNumId="36" w15:restartNumberingAfterBreak="0">
     <w:nsid w:val="5C6F4D5A"/>
     <w:multiLevelType w:val="hybridMultilevel"/>
     <w:tmpl w:val="6E1CC4B2"/>
@@ -9971,7 +11963,7 @@
       </w:rPr>
     </w:lvl>
   </w:abstractNum>
-  <w:abstractNum w:abstractNumId="36" w15:restartNumberingAfterBreak="0">
+  <w:abstractNum w:abstractNumId="37" w15:restartNumberingAfterBreak="0">
     <w:nsid w:val="5CA45215"/>
     <w:multiLevelType w:val="hybridMultilevel"/>
     <w:tmpl w:val="92D8EFEC"/>
@@ -10084,7 +12076,120 @@
       </w:rPr>
     </w:lvl>
   </w:abstractNum>
-  <w:abstractNum w:abstractNumId="37" w15:restartNumberingAfterBreak="0">
+  <w:abstractNum w:abstractNumId="38" w15:restartNumberingAfterBreak="0">
+    <w:nsid w:val="6CF12A4E"/>
+    <w:multiLevelType w:val="hybridMultilevel"/>
+    <w:tmpl w:val="498CF56C"/>
+    <w:lvl w:ilvl="0" w:tplc="04090001">
+      <w:start w:val="1"/>
+      <w:numFmt w:val="bullet"/>
+      <w:lvlText w:val=""/>
+      <w:lvlJc w:val="left"/>
+      <w:pPr>
+        <w:ind w:left="720" w:hanging="360"/>
+      </w:pPr>
+      <w:rPr>
+        <w:rFonts w:ascii="Symbol" w:hAnsi="Symbol" w:hint="default"/>
+      </w:rPr>
+    </w:lvl>
+    <w:lvl w:ilvl="1" w:tplc="04090003" w:tentative="1">
+      <w:start w:val="1"/>
+      <w:numFmt w:val="bullet"/>
+      <w:lvlText w:val="o"/>
+      <w:lvlJc w:val="left"/>
+      <w:pPr>
+        <w:ind w:left="1440" w:hanging="360"/>
+      </w:pPr>
+      <w:rPr>
+        <w:rFonts w:ascii="Courier New" w:hAnsi="Courier New" w:cs="Courier New" w:hint="default"/>
+      </w:rPr>
+    </w:lvl>
+    <w:lvl w:ilvl="2" w:tplc="04090005" w:tentative="1">
+      <w:start w:val="1"/>
+      <w:numFmt w:val="bullet"/>
+      <w:lvlText w:val=""/>
+      <w:lvlJc w:val="left"/>
+      <w:pPr>
+        <w:ind w:left="2160" w:hanging="360"/>
+      </w:pPr>
+      <w:rPr>
+        <w:rFonts w:ascii="Wingdings" w:hAnsi="Wingdings" w:hint="default"/>
+      </w:rPr>
+    </w:lvl>
+    <w:lvl w:ilvl="3" w:tplc="04090001" w:tentative="1">
+      <w:start w:val="1"/>
+      <w:numFmt w:val="bullet"/>
+      <w:lvlText w:val=""/>
+      <w:lvlJc w:val="left"/>
+      <w:pPr>
+        <w:ind w:left="2880" w:hanging="360"/>
+      </w:pPr>
+      <w:rPr>
+        <w:rFonts w:ascii="Symbol" w:hAnsi="Symbol" w:hint="default"/>
+      </w:rPr>
+    </w:lvl>
+    <w:lvl w:ilvl="4" w:tplc="04090003" w:tentative="1">
+      <w:start w:val="1"/>
+      <w:numFmt w:val="bullet"/>
+      <w:lvlText w:val="o"/>
+      <w:lvlJc w:val="left"/>
+      <w:pPr>
+        <w:ind w:left="3600" w:hanging="360"/>
+      </w:pPr>
+      <w:rPr>
+        <w:rFonts w:ascii="Courier New" w:hAnsi="Courier New" w:cs="Courier New" w:hint="default"/>
+      </w:rPr>
+    </w:lvl>
+    <w:lvl w:ilvl="5" w:tplc="04090005" w:tentative="1">
+      <w:start w:val="1"/>
+      <w:numFmt w:val="bullet"/>
+      <w:lvlText w:val=""/>
+      <w:lvlJc w:val="left"/>
+      <w:pPr>
+        <w:ind w:left="4320" w:hanging="360"/>
+      </w:pPr>
+      <w:rPr>
+        <w:rFonts w:ascii="Wingdings" w:hAnsi="Wingdings" w:hint="default"/>
+      </w:rPr>
+    </w:lvl>
+    <w:lvl w:ilvl="6" w:tplc="04090001" w:tentative="1">
+      <w:start w:val="1"/>
+      <w:numFmt w:val="bullet"/>
+      <w:lvlText w:val=""/>
+      <w:lvlJc w:val="left"/>
+      <w:pPr>
+        <w:ind w:left="5040" w:hanging="360"/>
+      </w:pPr>
+      <w:rPr>
+        <w:rFonts w:ascii="Symbol" w:hAnsi="Symbol" w:hint="default"/>
+      </w:rPr>
+    </w:lvl>
+    <w:lvl w:ilvl="7" w:tplc="04090003" w:tentative="1">
+      <w:start w:val="1"/>
+      <w:numFmt w:val="bullet"/>
+      <w:lvlText w:val="o"/>
+      <w:lvlJc w:val="left"/>
+      <w:pPr>
+        <w:ind w:left="5760" w:hanging="360"/>
+      </w:pPr>
+      <w:rPr>
+        <w:rFonts w:ascii="Courier New" w:hAnsi="Courier New" w:cs="Courier New" w:hint="default"/>
+      </w:rPr>
+    </w:lvl>
+    <w:lvl w:ilvl="8" w:tplc="04090005" w:tentative="1">
+      <w:start w:val="1"/>
+      <w:numFmt w:val="bullet"/>
+      <w:lvlText w:val=""/>
+      <w:lvlJc w:val="left"/>
+      <w:pPr>
+        <w:ind w:left="6480" w:hanging="360"/>
+      </w:pPr>
+      <w:rPr>
+        <w:rFonts w:ascii="Wingdings" w:hAnsi="Wingdings" w:hint="default"/>
+      </w:rPr>
+    </w:lvl>
+  </w:abstractNum>
+  <w:abstractNum w:abstractNumId="39" w15:restartNumberingAfterBreak="0">
     <w:nsid w:val="6DD727D2"/>
     <w:multiLevelType w:val="hybridMultilevel"/>
     <w:tmpl w:val="DD524C38"/>
@@ -10197,7 +12302,7 @@
       </w:rPr>
     </w:lvl>
   </w:abstractNum>
-  <w:abstractNum w:abstractNumId="38" w15:restartNumberingAfterBreak="0">
+  <w:abstractNum w:abstractNumId="40" w15:restartNumberingAfterBreak="0">
     <w:nsid w:val="73554DEE"/>
     <w:multiLevelType w:val="hybridMultilevel"/>
     <w:tmpl w:val="E3B6833E"/>
@@ -10310,7 +12415,7 @@
       </w:rPr>
     </w:lvl>
   </w:abstractNum>
-  <w:abstractNum w:abstractNumId="39" w15:restartNumberingAfterBreak="0">
+  <w:abstractNum w:abstractNumId="41" w15:restartNumberingAfterBreak="0">
     <w:nsid w:val="73BC4502"/>
     <w:multiLevelType w:val="hybridMultilevel"/>
     <w:tmpl w:val="329E6890"/>
@@ -10423,7 +12528,7 @@
       </w:rPr>
     </w:lvl>
   </w:abstractNum>
-  <w:abstractNum w:abstractNumId="40" w15:restartNumberingAfterBreak="0">
+  <w:abstractNum w:abstractNumId="42" w15:restartNumberingAfterBreak="0">
     <w:nsid w:val="73D46F91"/>
     <w:multiLevelType w:val="hybridMultilevel"/>
     <w:tmpl w:val="AC4436FA"/>
@@ -10536,7 +12641,7 @@
       </w:rPr>
     </w:lvl>
   </w:abstractNum>
-  <w:abstractNum w:abstractNumId="41" w15:restartNumberingAfterBreak="0">
+  <w:abstractNum w:abstractNumId="43" w15:restartNumberingAfterBreak="0">
     <w:nsid w:val="78CB4BDE"/>
     <w:multiLevelType w:val="hybridMultilevel"/>
     <w:tmpl w:val="A5401418"/>
@@ -10680,10 +12785,10 @@
     <w:abstractNumId w:val="24"/>
   </w:num>
   <w:num w:numId="11">
-    <w:abstractNumId w:val="30"/>
+    <w:abstractNumId w:val="31"/>
   </w:num>
   <w:num w:numId="12">
-    <w:abstractNumId w:val="26"/>
+    <w:abstractNumId w:val="27"/>
   </w:num>
   <w:num w:numId="13">
     <w:abstractNumId w:val="15"/>
@@ -10692,7 +12797,7 @@
     <w:abstractNumId w:val="13"/>
   </w:num>
   <w:num w:numId="15">
-    <w:abstractNumId w:val="32"/>
+    <w:abstractNumId w:val="33"/>
   </w:num>
   <w:num w:numId="16">
     <w:abstractNumId w:val="9"/>
@@ -10701,13 +12806,13 @@
     <w:abstractNumId w:val="21"/>
   </w:num>
   <w:num w:numId="18">
-    <w:abstractNumId w:val="38"/>
+    <w:abstractNumId w:val="40"/>
   </w:num>
   <w:num w:numId="19">
-    <w:abstractNumId w:val="39"/>
+    <w:abstractNumId w:val="41"/>
   </w:num>
   <w:num w:numId="20">
-    <w:abstractNumId w:val="41"/>
+    <w:abstractNumId w:val="43"/>
   </w:num>
   <w:num w:numId="21">
     <w:abstractNumId w:val="14"/>
@@ -10719,7 +12824,7 @@
     <w:abstractNumId w:val="18"/>
   </w:num>
   <w:num w:numId="24">
-    <w:abstractNumId w:val="33"/>
+    <w:abstractNumId w:val="34"/>
   </w:num>
   <w:num w:numId="25">
     <w:abstractNumId w:val="17"/>
@@ -10731,31 +12836,31 @@
     <w:abstractNumId w:val="22"/>
   </w:num>
   <w:num w:numId="28">
-    <w:abstractNumId w:val="27"/>
+    <w:abstractNumId w:val="28"/>
   </w:num>
   <w:num w:numId="29">
     <w:abstractNumId w:val="20"/>
   </w:num>
   <w:num w:numId="30">
-    <w:abstractNumId w:val="29"/>
+    <w:abstractNumId w:val="30"/>
   </w:num>
   <w:num w:numId="31">
-    <w:abstractNumId w:val="31"/>
+    <w:abstractNumId w:val="32"/>
   </w:num>
   <w:num w:numId="32">
-    <w:abstractNumId w:val="34"/>
+    <w:abstractNumId w:val="35"/>
   </w:num>
   <w:num w:numId="33">
-    <w:abstractNumId w:val="40"/>
+    <w:abstractNumId w:val="42"/>
   </w:num>
   <w:num w:numId="34">
-    <w:abstractNumId w:val="36"/>
+    <w:abstractNumId w:val="37"/>
   </w:num>
   <w:num w:numId="35">
     <w:abstractNumId w:val="23"/>
   </w:num>
   <w:num w:numId="36">
-    <w:abstractNumId w:val="37"/>
+    <w:abstractNumId w:val="39"/>
   </w:num>
   <w:num w:numId="37">
     <w:abstractNumId w:val="11"/>
@@ -10764,16 +12869,22 @@
     <w:abstractNumId w:val="12"/>
   </w:num>
   <w:num w:numId="39">
-    <w:abstractNumId w:val="25"/>
+    <w:abstractNumId w:val="26"/>
   </w:num>
   <w:num w:numId="40">
     <w:abstractNumId w:val="10"/>
   </w:num>
   <w:num w:numId="41">
-    <w:abstractNumId w:val="28"/>
+    <w:abstractNumId w:val="29"/>
   </w:num>
   <w:num w:numId="42">
-    <w:abstractNumId w:val="35"/>
+    <w:abstractNumId w:val="36"/>
+  </w:num>
+  <w:num w:numId="43">
+    <w:abstractNumId w:val="38"/>
+  </w:num>
+  <w:num w:numId="44">
+    <w:abstractNumId w:val="25"/>
   </w:num>
 </w:numbering>
 </file>
@@ -11472,7 +13583,7 @@
     <w:basedOn w:val="Normal"/>
     <w:uiPriority w:val="1"/>
     <w:qFormat/>
-    <w:rsid w:val="00BD094B"/>
+    <w:rsid w:val="00584BC7"/>
     <w:rPr>
       <w:rFonts w:ascii="Baskerville" w:hAnsi="Baskerville" w:cs="Baskerville"/>
       <w:color w:val="241F1F"/>

</xml_diff>

<commit_message>
learn about handling duplicate messages
</commit_message>
<xml_diff>
--- a/communication-in-microservices/asynchronous-message-based-communication.docx
+++ b/communication-in-microservices/asynchronous-message-based-communication.docx
@@ -253,7 +253,27 @@
           <w:sz w:val="20"/>
           <w:szCs w:val="20"/>
         </w:rPr>
-        <w:t>architecture independently of messaging technology. Next I compare and contrast</w:t>
+        <w:t xml:space="preserve">architecture independently of messaging technology. </w:t>
+      </w:r>
+      <w:proofErr w:type="gramStart"/>
+      <w:r>
+        <w:rPr>
+          <w:rFonts w:ascii="NewBaskerville-Roman" w:hAnsi="NewBaskerville-Roman" w:cs="NewBaskerville-Roman"/>
+          <w:color w:val="262626"/>
+          <w:sz w:val="20"/>
+          <w:szCs w:val="20"/>
+        </w:rPr>
+        <w:t>Next</w:t>
+      </w:r>
+      <w:proofErr w:type="gramEnd"/>
+      <w:r>
+        <w:rPr>
+          <w:rFonts w:ascii="NewBaskerville-Roman" w:hAnsi="NewBaskerville-Roman" w:cs="NewBaskerville-Roman"/>
+          <w:color w:val="262626"/>
+          <w:sz w:val="20"/>
+          <w:szCs w:val="20"/>
+        </w:rPr>
+        <w:t xml:space="preserve"> I compare and contrast</w:t>
       </w:r>
     </w:p>
     <w:p>
@@ -2499,12 +2519,19 @@
         <w:rPr>
           <w:highlight w:val="yellow"/>
         </w:rPr>
-        <w:t>A service that’s interested in a particular</w:t>
-      </w:r>
+        <w:t xml:space="preserve">A service that’s interested in a </w:t>
+      </w:r>
+      <w:proofErr w:type="gramStart"/>
       <w:r>
         <w:rPr>
           <w:highlight w:val="yellow"/>
         </w:rPr>
+        <w:t>particular</w:t>
+      </w:r>
+      <w:r>
+        <w:rPr>
+          <w:highlight w:val="yellow"/>
+        </w:rPr>
         <w:t xml:space="preserve"> </w:t>
       </w:r>
       <w:r>
@@ -2535,7 +2562,14 @@
         <w:rPr>
           <w:highlight w:val="yellow"/>
         </w:rPr>
-        <w:t>events only has to subscribe</w:t>
+        <w:t>events</w:t>
+      </w:r>
+      <w:proofErr w:type="gramEnd"/>
+      <w:r>
+        <w:rPr>
+          <w:highlight w:val="yellow"/>
+        </w:rPr>
+        <w:t xml:space="preserve"> only has to subscribe</w:t>
       </w:r>
       <w:r>
         <w:rPr>
@@ -3598,8 +3632,13 @@
         </w:numPr>
       </w:pPr>
       <w:r>
-        <w:t>the event channel</w:t>
-      </w:r>
+        <w:t xml:space="preserve">the event </w:t>
+      </w:r>
+      <w:proofErr w:type="gramStart"/>
+      <w:r>
+        <w:t>channel</w:t>
+      </w:r>
+      <w:proofErr w:type="gramEnd"/>
     </w:p>
     <w:p>
       <w:pPr>
@@ -5867,7 +5906,27 @@
           <w:sz w:val="20"/>
           <w:szCs w:val="20"/>
         </w:rPr>
-        <w:t xml:space="preserve">the best fit depends on your application’s requirements. </w:t>
+        <w:t xml:space="preserve">the best fit depends on your application’s </w:t>
+      </w:r>
+      <w:proofErr w:type="gramStart"/>
+      <w:r>
+        <w:rPr>
+          <w:rFonts w:ascii="NewBaskerville-Roman" w:hAnsi="NewBaskerville-Roman" w:cs="NewBaskerville-Roman"/>
+          <w:color w:val="262626"/>
+          <w:sz w:val="20"/>
+          <w:szCs w:val="20"/>
+        </w:rPr>
+        <w:t>requirements.</w:t>
+      </w:r>
+      <w:proofErr w:type="gramEnd"/>
+      <w:r>
+        <w:rPr>
+          <w:rFonts w:ascii="NewBaskerville-Roman" w:hAnsi="NewBaskerville-Roman" w:cs="NewBaskerville-Roman"/>
+          <w:color w:val="262626"/>
+          <w:sz w:val="20"/>
+          <w:szCs w:val="20"/>
+        </w:rPr>
+        <w:t xml:space="preserve"> </w:t>
       </w:r>
       <w:r>
         <w:rPr>
@@ -6859,16 +6918,7 @@
           <w:sz w:val="20"/>
           <w:szCs w:val="20"/>
         </w:rPr>
-        <w:t xml:space="preserve"> </w:t>
-      </w:r>
-      <w:r>
-        <w:rPr>
-          <w:rFonts w:ascii="NewBaskerville-Roman" w:hAnsi="NewBaskerville-Roman" w:cs="NewBaskerville-Roman"/>
-          <w:color w:val="262626"/>
-          <w:sz w:val="20"/>
-          <w:szCs w:val="20"/>
-        </w:rPr>
-        <w:t>Messaging makes these differences very explicit, so developers aren’t lulled into</w:t>
+        <w:t xml:space="preserve"> Messaging makes these differences very explicit, so developers aren’t lulled into</w:t>
       </w:r>
       <w:r>
         <w:rPr>
@@ -7560,7 +7610,15 @@
         <w:t xml:space="preserve"> </w:t>
       </w:r>
       <w:r>
-        <w:t>the shard by computing the hash of the shard key modulo the number of shards.</w:t>
+        <w:t xml:space="preserve">the shard by computing the hash of the shard key modulo the number of </w:t>
+      </w:r>
+      <w:proofErr w:type="spellStart"/>
+      <w:r>
+        <w:t>shards</w:t>
+      </w:r>
+      <w:proofErr w:type="spellEnd"/>
+      <w:r>
+        <w:t>.</w:t>
       </w:r>
     </w:p>
     <w:p>
@@ -8569,6 +8627,14 @@
       </w:r>
     </w:p>
     <w:p>
+      <w:pPr>
+        <w:rPr>
+          <w:rFonts w:ascii="NewBaskerville-Roman" w:hAnsi="NewBaskerville-Roman" w:cs="NewBaskerville-Roman"/>
+          <w:color w:val="262626"/>
+          <w:sz w:val="20"/>
+          <w:szCs w:val="20"/>
+        </w:rPr>
+      </w:pPr>
       <w:r>
         <w:rPr>
           <w:rFonts w:ascii="NewBaskerville-Roman" w:hAnsi="NewBaskerville-Roman" w:cs="NewBaskerville-Roman"/>
@@ -8577,6 +8643,43 @@
           <w:szCs w:val="20"/>
         </w:rPr>
         <w:t>Let’s look at each option.</w:t>
+      </w:r>
+    </w:p>
+    <w:p>
+      <w:pPr>
+        <w:rPr>
+          <w:rFonts w:ascii="NewBaskerville-Roman" w:hAnsi="NewBaskerville-Roman" w:cs="NewBaskerville-Roman"/>
+          <w:color w:val="262626"/>
+          <w:sz w:val="20"/>
+          <w:szCs w:val="20"/>
+        </w:rPr>
+      </w:pPr>
+    </w:p>
+    <w:p>
+      <w:pPr>
+        <w:pStyle w:val="Heading3"/>
+      </w:pPr>
+      <w:r>
+        <w:rPr>
+          <w:sz w:val="19"/>
+          <w:szCs w:val="19"/>
+        </w:rPr>
+        <w:t>W</w:t>
+      </w:r>
+      <w:r>
+        <w:t>riting Idempotent</w:t>
+      </w:r>
+      <w:r>
+        <w:t xml:space="preserve"> M</w:t>
+      </w:r>
+      <w:r>
+        <w:t>essage</w:t>
+      </w:r>
+      <w:r>
+        <w:t xml:space="preserve"> </w:t>
+      </w:r>
+      <w:r>
+        <w:t>Handlers</w:t>
       </w:r>
     </w:p>
     <w:p>
@@ -8592,7 +8695,2997 @@
           <w:szCs w:val="20"/>
         </w:rPr>
       </w:pPr>
-    </w:p>
+      <w:r>
+        <w:rPr>
+          <w:rFonts w:ascii="NewBaskerville-Roman" w:hAnsi="NewBaskerville-Roman" w:cs="NewBaskerville-Roman"/>
+          <w:color w:val="262626"/>
+          <w:sz w:val="20"/>
+          <w:szCs w:val="20"/>
+        </w:rPr>
+        <w:t>If the application logic that processes messages is idempotent, then duplicate messages</w:t>
+      </w:r>
+    </w:p>
+    <w:p>
+      <w:pPr>
+        <w:autoSpaceDE w:val="0"/>
+        <w:autoSpaceDN w:val="0"/>
+        <w:adjustRightInd w:val="0"/>
+        <w:spacing w:after="0"/>
+        <w:rPr>
+          <w:rFonts w:ascii="NewBaskerville-Roman" w:hAnsi="NewBaskerville-Roman" w:cs="NewBaskerville-Roman"/>
+          <w:color w:val="262626"/>
+          <w:sz w:val="20"/>
+          <w:szCs w:val="20"/>
+        </w:rPr>
+      </w:pPr>
+      <w:r>
+        <w:rPr>
+          <w:rFonts w:ascii="NewBaskerville-Roman" w:hAnsi="NewBaskerville-Roman" w:cs="NewBaskerville-Roman"/>
+          <w:color w:val="262626"/>
+          <w:sz w:val="20"/>
+          <w:szCs w:val="20"/>
+        </w:rPr>
+        <w:t>are harmless.</w:t>
+      </w:r>
+    </w:p>
+    <w:p>
+      <w:pPr>
+        <w:autoSpaceDE w:val="0"/>
+        <w:autoSpaceDN w:val="0"/>
+        <w:adjustRightInd w:val="0"/>
+        <w:spacing w:after="0"/>
+        <w:rPr>
+          <w:rFonts w:ascii="NewBaskerville-Roman" w:hAnsi="NewBaskerville-Roman" w:cs="NewBaskerville-Roman"/>
+          <w:color w:val="262626"/>
+          <w:sz w:val="20"/>
+          <w:szCs w:val="20"/>
+        </w:rPr>
+      </w:pPr>
+      <w:r>
+        <w:rPr>
+          <w:rFonts w:ascii="NewBaskerville-Roman" w:hAnsi="NewBaskerville-Roman" w:cs="NewBaskerville-Roman"/>
+          <w:color w:val="262626"/>
+          <w:sz w:val="20"/>
+          <w:szCs w:val="20"/>
+        </w:rPr>
+        <w:t xml:space="preserve">Application logic is </w:t>
+      </w:r>
+      <w:r>
+        <w:rPr>
+          <w:rFonts w:ascii="NewBaskerville-Italic" w:hAnsi="NewBaskerville-Italic" w:cs="NewBaskerville-Italic"/>
+          <w:i/>
+          <w:iCs/>
+          <w:color w:val="262626"/>
+          <w:sz w:val="20"/>
+          <w:szCs w:val="20"/>
+        </w:rPr>
+        <w:t xml:space="preserve">idempotent </w:t>
+      </w:r>
+      <w:r>
+        <w:rPr>
+          <w:rFonts w:ascii="NewBaskerville-Roman" w:hAnsi="NewBaskerville-Roman" w:cs="NewBaskerville-Roman"/>
+          <w:color w:val="262626"/>
+          <w:sz w:val="20"/>
+          <w:szCs w:val="20"/>
+        </w:rPr>
+        <w:t>if calling it multiple times with the</w:t>
+      </w:r>
+      <w:r>
+        <w:rPr>
+          <w:rFonts w:ascii="NewBaskerville-Roman" w:hAnsi="NewBaskerville-Roman" w:cs="NewBaskerville-Roman"/>
+          <w:color w:val="262626"/>
+          <w:sz w:val="20"/>
+          <w:szCs w:val="20"/>
+        </w:rPr>
+        <w:t xml:space="preserve"> </w:t>
+      </w:r>
+      <w:r>
+        <w:rPr>
+          <w:rFonts w:ascii="NewBaskerville-Roman" w:hAnsi="NewBaskerville-Roman" w:cs="NewBaskerville-Roman"/>
+          <w:color w:val="262626"/>
+          <w:sz w:val="20"/>
+          <w:szCs w:val="20"/>
+        </w:rPr>
+        <w:t>same input values has no additional effect. For instance, cancelling an already-cancelled</w:t>
+      </w:r>
+      <w:r>
+        <w:rPr>
+          <w:rFonts w:ascii="NewBaskerville-Roman" w:hAnsi="NewBaskerville-Roman" w:cs="NewBaskerville-Roman"/>
+          <w:color w:val="262626"/>
+          <w:sz w:val="20"/>
+          <w:szCs w:val="20"/>
+        </w:rPr>
+        <w:t xml:space="preserve"> </w:t>
+      </w:r>
+      <w:r>
+        <w:rPr>
+          <w:rFonts w:ascii="NewBaskerville-Roman" w:hAnsi="NewBaskerville-Roman" w:cs="NewBaskerville-Roman"/>
+          <w:color w:val="262626"/>
+          <w:sz w:val="20"/>
+          <w:szCs w:val="20"/>
+        </w:rPr>
+        <w:t>order is an idempotent operation. So is creating an order with a client-supplied ID.</w:t>
+      </w:r>
+    </w:p>
+    <w:p>
+      <w:pPr>
+        <w:autoSpaceDE w:val="0"/>
+        <w:autoSpaceDN w:val="0"/>
+        <w:adjustRightInd w:val="0"/>
+        <w:spacing w:after="0"/>
+        <w:rPr>
+          <w:rFonts w:ascii="NewBaskerville-Roman" w:hAnsi="NewBaskerville-Roman" w:cs="NewBaskerville-Roman"/>
+          <w:b/>
+          <w:bCs/>
+          <w:color w:val="262626"/>
+          <w:sz w:val="20"/>
+          <w:szCs w:val="20"/>
+        </w:rPr>
+      </w:pPr>
+      <w:r>
+        <w:rPr>
+          <w:rFonts w:ascii="NewBaskerville-Roman" w:hAnsi="NewBaskerville-Roman" w:cs="NewBaskerville-Roman"/>
+          <w:b/>
+          <w:bCs/>
+          <w:color w:val="262626"/>
+          <w:sz w:val="20"/>
+          <w:szCs w:val="20"/>
+        </w:rPr>
+        <w:t xml:space="preserve">An idempotent message handler can be safely executed multiple times, </w:t>
+      </w:r>
+      <w:r>
+        <w:rPr>
+          <w:rFonts w:ascii="NewBaskerville-Roman" w:hAnsi="NewBaskerville-Roman" w:cs="NewBaskerville-Roman"/>
+          <w:b/>
+          <w:bCs/>
+          <w:color w:val="262626"/>
+          <w:sz w:val="20"/>
+          <w:szCs w:val="20"/>
+          <w:highlight w:val="yellow"/>
+        </w:rPr>
+        <w:t>provided that</w:t>
+      </w:r>
+      <w:r>
+        <w:rPr>
+          <w:rFonts w:ascii="NewBaskerville-Roman" w:hAnsi="NewBaskerville-Roman" w:cs="NewBaskerville-Roman"/>
+          <w:b/>
+          <w:bCs/>
+          <w:color w:val="262626"/>
+          <w:sz w:val="20"/>
+          <w:szCs w:val="20"/>
+          <w:highlight w:val="yellow"/>
+        </w:rPr>
+        <w:t xml:space="preserve"> </w:t>
+      </w:r>
+      <w:r>
+        <w:rPr>
+          <w:rFonts w:ascii="NewBaskerville-Roman" w:hAnsi="NewBaskerville-Roman" w:cs="NewBaskerville-Roman"/>
+          <w:b/>
+          <w:bCs/>
+          <w:color w:val="262626"/>
+          <w:sz w:val="20"/>
+          <w:szCs w:val="20"/>
+          <w:highlight w:val="yellow"/>
+        </w:rPr>
+        <w:t>the message broker preserves ordering when redelivering messages.</w:t>
+      </w:r>
+    </w:p>
+    <w:p>
+      <w:pPr>
+        <w:autoSpaceDE w:val="0"/>
+        <w:autoSpaceDN w:val="0"/>
+        <w:adjustRightInd w:val="0"/>
+        <w:spacing w:after="0"/>
+        <w:rPr>
+          <w:rFonts w:ascii="NewBaskerville-Roman" w:hAnsi="NewBaskerville-Roman" w:cs="NewBaskerville-Roman"/>
+          <w:b/>
+          <w:bCs/>
+          <w:color w:val="FF0000"/>
+          <w:sz w:val="20"/>
+          <w:szCs w:val="20"/>
+        </w:rPr>
+      </w:pPr>
+      <w:r>
+        <w:rPr>
+          <w:rFonts w:ascii="NewBaskerville-Roman" w:hAnsi="NewBaskerville-Roman" w:cs="NewBaskerville-Roman"/>
+          <w:color w:val="262626"/>
+          <w:sz w:val="20"/>
+          <w:szCs w:val="20"/>
+        </w:rPr>
+        <w:t xml:space="preserve">Unfortunately, </w:t>
+      </w:r>
+      <w:r>
+        <w:rPr>
+          <w:rFonts w:ascii="NewBaskerville-Roman" w:hAnsi="NewBaskerville-Roman" w:cs="NewBaskerville-Roman"/>
+          <w:b/>
+          <w:bCs/>
+          <w:color w:val="262626"/>
+          <w:sz w:val="20"/>
+          <w:szCs w:val="20"/>
+        </w:rPr>
+        <w:t>application logic is often not idempotent</w:t>
+      </w:r>
+      <w:r>
+        <w:rPr>
+          <w:rFonts w:ascii="NewBaskerville-Roman" w:hAnsi="NewBaskerville-Roman" w:cs="NewBaskerville-Roman"/>
+          <w:color w:val="262626"/>
+          <w:sz w:val="20"/>
+          <w:szCs w:val="20"/>
+        </w:rPr>
+        <w:t xml:space="preserve">. </w:t>
+      </w:r>
+      <w:r>
+        <w:rPr>
+          <w:rFonts w:ascii="NewBaskerville-Roman" w:hAnsi="NewBaskerville-Roman" w:cs="NewBaskerville-Roman"/>
+          <w:b/>
+          <w:bCs/>
+          <w:color w:val="FF0000"/>
+          <w:sz w:val="20"/>
+          <w:szCs w:val="20"/>
+          <w:highlight w:val="yellow"/>
+        </w:rPr>
+        <w:t>Or you may be using a</w:t>
+      </w:r>
+      <w:r>
+        <w:rPr>
+          <w:rFonts w:ascii="NewBaskerville-Roman" w:hAnsi="NewBaskerville-Roman" w:cs="NewBaskerville-Roman"/>
+          <w:b/>
+          <w:bCs/>
+          <w:color w:val="FF0000"/>
+          <w:sz w:val="20"/>
+          <w:szCs w:val="20"/>
+          <w:highlight w:val="yellow"/>
+        </w:rPr>
+        <w:t xml:space="preserve"> </w:t>
+      </w:r>
+      <w:r>
+        <w:rPr>
+          <w:rFonts w:ascii="NewBaskerville-Roman" w:hAnsi="NewBaskerville-Roman" w:cs="NewBaskerville-Roman"/>
+          <w:b/>
+          <w:bCs/>
+          <w:color w:val="FF0000"/>
+          <w:sz w:val="20"/>
+          <w:szCs w:val="20"/>
+          <w:highlight w:val="yellow"/>
+        </w:rPr>
+        <w:t>message broker that doesn’t preserve ordering when redelivering messages. Duplicate</w:t>
+      </w:r>
+      <w:r>
+        <w:rPr>
+          <w:rFonts w:ascii="NewBaskerville-Roman" w:hAnsi="NewBaskerville-Roman" w:cs="NewBaskerville-Roman"/>
+          <w:b/>
+          <w:bCs/>
+          <w:color w:val="FF0000"/>
+          <w:sz w:val="20"/>
+          <w:szCs w:val="20"/>
+          <w:highlight w:val="yellow"/>
+        </w:rPr>
+        <w:t xml:space="preserve"> </w:t>
+      </w:r>
+      <w:r>
+        <w:rPr>
+          <w:rFonts w:ascii="NewBaskerville-Roman" w:hAnsi="NewBaskerville-Roman" w:cs="NewBaskerville-Roman"/>
+          <w:b/>
+          <w:bCs/>
+          <w:color w:val="FF0000"/>
+          <w:sz w:val="20"/>
+          <w:szCs w:val="20"/>
+          <w:highlight w:val="yellow"/>
+        </w:rPr>
+        <w:t>or out-of-order messages can cause bugs. In this situation, you must write message</w:t>
+      </w:r>
+      <w:r>
+        <w:rPr>
+          <w:rFonts w:ascii="NewBaskerville-Roman" w:hAnsi="NewBaskerville-Roman" w:cs="NewBaskerville-Roman"/>
+          <w:b/>
+          <w:bCs/>
+          <w:color w:val="FF0000"/>
+          <w:sz w:val="20"/>
+          <w:szCs w:val="20"/>
+          <w:highlight w:val="yellow"/>
+        </w:rPr>
+        <w:t xml:space="preserve"> </w:t>
+      </w:r>
+      <w:r>
+        <w:rPr>
+          <w:rFonts w:ascii="NewBaskerville-Roman" w:hAnsi="NewBaskerville-Roman" w:cs="NewBaskerville-Roman"/>
+          <w:b/>
+          <w:bCs/>
+          <w:color w:val="FF0000"/>
+          <w:sz w:val="20"/>
+          <w:szCs w:val="20"/>
+          <w:highlight w:val="yellow"/>
+        </w:rPr>
+        <w:t>handlers that track messages and discard duplicate messages.</w:t>
+      </w:r>
+    </w:p>
+    <w:p>
+      <w:pPr>
+        <w:autoSpaceDE w:val="0"/>
+        <w:autoSpaceDN w:val="0"/>
+        <w:adjustRightInd w:val="0"/>
+        <w:spacing w:after="0"/>
+        <w:rPr>
+          <w:rFonts w:ascii="NewBaskerville-Roman" w:hAnsi="NewBaskerville-Roman" w:cs="NewBaskerville-Roman"/>
+          <w:b/>
+          <w:bCs/>
+          <w:color w:val="FF0000"/>
+          <w:sz w:val="20"/>
+          <w:szCs w:val="20"/>
+        </w:rPr>
+      </w:pPr>
+      <w:r>
+        <w:rPr>
+          <w:rFonts w:ascii="NewBaskerville-Roman" w:hAnsi="NewBaskerville-Roman" w:cs="NewBaskerville-Roman"/>
+          <w:b/>
+          <w:bCs/>
+          <w:color w:val="FF0000"/>
+          <w:sz w:val="20"/>
+          <w:szCs w:val="20"/>
+        </w:rPr>
+        <w:lastRenderedPageBreak/>
+        <w:t>I add:</w:t>
+      </w:r>
+    </w:p>
+    <w:p>
+      <w:pPr>
+        <w:autoSpaceDE w:val="0"/>
+        <w:autoSpaceDN w:val="0"/>
+        <w:adjustRightInd w:val="0"/>
+        <w:spacing w:after="0"/>
+        <w:rPr>
+          <w:rFonts w:ascii="NewBaskerville-Roman" w:hAnsi="NewBaskerville-Roman" w:cs="NewBaskerville-Roman"/>
+          <w:b/>
+          <w:bCs/>
+          <w:color w:val="FF0000"/>
+          <w:sz w:val="20"/>
+          <w:szCs w:val="20"/>
+        </w:rPr>
+      </w:pPr>
+      <w:r>
+        <w:rPr>
+          <w:rFonts w:ascii="NewBaskerville-Roman" w:hAnsi="NewBaskerville-Roman" w:cs="NewBaskerville-Roman"/>
+          <w:b/>
+          <w:bCs/>
+          <w:color w:val="FF0000"/>
+          <w:sz w:val="20"/>
+          <w:szCs w:val="20"/>
+        </w:rPr>
+        <w:t xml:space="preserve">On the Producer side you also might send messages multiple times to the broker, so </w:t>
+      </w:r>
+      <w:r>
+        <w:rPr>
+          <w:rFonts w:ascii="NewBaskerville-Roman" w:hAnsi="NewBaskerville-Roman" w:cs="NewBaskerville-Roman"/>
+          <w:b/>
+          <w:bCs/>
+          <w:color w:val="FF0000"/>
+          <w:sz w:val="20"/>
+          <w:szCs w:val="20"/>
+        </w:rPr>
+        <w:t>you have to be careful about preserving orders both when you send messages for the first time and potentially multiple times</w:t>
+      </w:r>
+      <w:r>
+        <w:rPr>
+          <w:rFonts w:ascii="NewBaskerville-Roman" w:hAnsi="NewBaskerville-Roman" w:cs="NewBaskerville-Roman"/>
+          <w:b/>
+          <w:bCs/>
+          <w:color w:val="FF0000"/>
+          <w:sz w:val="20"/>
+          <w:szCs w:val="20"/>
+        </w:rPr>
+        <w:t>.</w:t>
+      </w:r>
+    </w:p>
+    <w:p>
+      <w:pPr>
+        <w:pStyle w:val="Heading3"/>
+      </w:pPr>
+      <w:r>
+        <w:rPr>
+          <w:sz w:val="19"/>
+          <w:szCs w:val="19"/>
+        </w:rPr>
+        <w:t>T</w:t>
+      </w:r>
+      <w:r>
+        <w:t>racking</w:t>
+      </w:r>
+      <w:r>
+        <w:t xml:space="preserve"> M</w:t>
+      </w:r>
+      <w:r>
+        <w:t>essages</w:t>
+      </w:r>
+      <w:r>
+        <w:t xml:space="preserve"> </w:t>
+      </w:r>
+      <w:r>
+        <w:t>and</w:t>
+      </w:r>
+      <w:r>
+        <w:t xml:space="preserve"> D</w:t>
+      </w:r>
+      <w:r>
+        <w:t>iscarding</w:t>
+      </w:r>
+      <w:r>
+        <w:t xml:space="preserve"> D</w:t>
+      </w:r>
+      <w:r>
+        <w:t>uplicates</w:t>
+      </w:r>
+    </w:p>
+    <w:p>
+      <w:pPr>
+        <w:autoSpaceDE w:val="0"/>
+        <w:autoSpaceDN w:val="0"/>
+        <w:adjustRightInd w:val="0"/>
+        <w:spacing w:after="0"/>
+        <w:rPr>
+          <w:rFonts w:ascii="NewBaskerville-Roman" w:hAnsi="NewBaskerville-Roman" w:cs="NewBaskerville-Roman"/>
+          <w:color w:val="262626"/>
+          <w:sz w:val="20"/>
+          <w:szCs w:val="20"/>
+        </w:rPr>
+      </w:pPr>
+      <w:r>
+        <w:rPr>
+          <w:rFonts w:ascii="NewBaskerville-Roman" w:hAnsi="NewBaskerville-Roman" w:cs="NewBaskerville-Roman"/>
+          <w:color w:val="262626"/>
+          <w:sz w:val="20"/>
+          <w:szCs w:val="20"/>
+        </w:rPr>
+        <w:t>Consider, for example, a message handler that authorizes a consumer credit card. It</w:t>
+      </w:r>
+      <w:r>
+        <w:rPr>
+          <w:rFonts w:ascii="NewBaskerville-Roman" w:hAnsi="NewBaskerville-Roman" w:cs="NewBaskerville-Roman"/>
+          <w:color w:val="262626"/>
+          <w:sz w:val="20"/>
+          <w:szCs w:val="20"/>
+        </w:rPr>
+        <w:t xml:space="preserve"> </w:t>
+      </w:r>
+      <w:r>
+        <w:rPr>
+          <w:rFonts w:ascii="NewBaskerville-Roman" w:hAnsi="NewBaskerville-Roman" w:cs="NewBaskerville-Roman"/>
+          <w:color w:val="262626"/>
+          <w:sz w:val="20"/>
+          <w:szCs w:val="20"/>
+        </w:rPr>
+        <w:t xml:space="preserve">must authorize the card exactly once for each order. This example of application </w:t>
+      </w:r>
+      <w:r>
+        <w:rPr>
+          <w:rFonts w:ascii="NewBaskerville-Roman" w:hAnsi="NewBaskerville-Roman" w:cs="NewBaskerville-Roman"/>
+          <w:b/>
+          <w:bCs/>
+          <w:color w:val="262626"/>
+          <w:sz w:val="20"/>
+          <w:szCs w:val="20"/>
+        </w:rPr>
+        <w:t>logic</w:t>
+      </w:r>
+      <w:r>
+        <w:rPr>
+          <w:rFonts w:ascii="NewBaskerville-Roman" w:hAnsi="NewBaskerville-Roman" w:cs="NewBaskerville-Roman"/>
+          <w:b/>
+          <w:bCs/>
+          <w:color w:val="262626"/>
+          <w:sz w:val="20"/>
+          <w:szCs w:val="20"/>
+        </w:rPr>
+        <w:t xml:space="preserve"> </w:t>
+      </w:r>
+      <w:r>
+        <w:rPr>
+          <w:rFonts w:ascii="NewBaskerville-Roman" w:hAnsi="NewBaskerville-Roman" w:cs="NewBaskerville-Roman"/>
+          <w:b/>
+          <w:bCs/>
+          <w:color w:val="262626"/>
+          <w:sz w:val="20"/>
+          <w:szCs w:val="20"/>
+        </w:rPr>
+        <w:t>has a different effect each time it’s invoked.</w:t>
+      </w:r>
+      <w:r>
+        <w:rPr>
+          <w:rFonts w:ascii="NewBaskerville-Roman" w:hAnsi="NewBaskerville-Roman" w:cs="NewBaskerville-Roman"/>
+          <w:color w:val="262626"/>
+          <w:sz w:val="20"/>
+          <w:szCs w:val="20"/>
+        </w:rPr>
+        <w:t xml:space="preserve"> If duplicate messages caused the message</w:t>
+      </w:r>
+      <w:r>
+        <w:rPr>
+          <w:rFonts w:ascii="NewBaskerville-Roman" w:hAnsi="NewBaskerville-Roman" w:cs="NewBaskerville-Roman"/>
+          <w:color w:val="262626"/>
+          <w:sz w:val="20"/>
+          <w:szCs w:val="20"/>
+        </w:rPr>
+        <w:t xml:space="preserve"> </w:t>
+      </w:r>
+      <w:r>
+        <w:rPr>
+          <w:rFonts w:ascii="NewBaskerville-Roman" w:hAnsi="NewBaskerville-Roman" w:cs="NewBaskerville-Roman"/>
+          <w:color w:val="262626"/>
+          <w:sz w:val="20"/>
+          <w:szCs w:val="20"/>
+        </w:rPr>
+        <w:t>handler to execute this logic multiple times, the application would behave incorrectly.</w:t>
+      </w:r>
+    </w:p>
+    <w:p>
+      <w:pPr>
+        <w:autoSpaceDE w:val="0"/>
+        <w:autoSpaceDN w:val="0"/>
+        <w:adjustRightInd w:val="0"/>
+        <w:spacing w:after="0"/>
+        <w:rPr>
+          <w:rFonts w:ascii="NewBaskerville-Roman" w:hAnsi="NewBaskerville-Roman" w:cs="NewBaskerville-Roman"/>
+          <w:color w:val="262626"/>
+          <w:sz w:val="20"/>
+          <w:szCs w:val="20"/>
+        </w:rPr>
+      </w:pPr>
+    </w:p>
+    <w:p>
+      <w:pPr>
+        <w:autoSpaceDE w:val="0"/>
+        <w:autoSpaceDN w:val="0"/>
+        <w:adjustRightInd w:val="0"/>
+        <w:spacing w:after="0"/>
+        <w:rPr>
+          <w:rFonts w:ascii="NewBaskerville-Roman" w:hAnsi="NewBaskerville-Roman" w:cs="NewBaskerville-Roman"/>
+          <w:color w:val="262626"/>
+          <w:sz w:val="20"/>
+          <w:szCs w:val="20"/>
+        </w:rPr>
+      </w:pPr>
+      <w:r>
+        <w:rPr>
+          <w:rFonts w:ascii="NewBaskerville-Roman" w:hAnsi="NewBaskerville-Roman" w:cs="NewBaskerville-Roman"/>
+          <w:color w:val="262626"/>
+          <w:sz w:val="20"/>
+          <w:szCs w:val="20"/>
+        </w:rPr>
+        <w:t>The message handler that executes this kind of application logic must become idempotent</w:t>
+      </w:r>
+    </w:p>
+    <w:p>
+      <w:pPr>
+        <w:autoSpaceDE w:val="0"/>
+        <w:autoSpaceDN w:val="0"/>
+        <w:adjustRightInd w:val="0"/>
+        <w:spacing w:after="0"/>
+        <w:rPr>
+          <w:rFonts w:ascii="NewBaskerville-Roman" w:hAnsi="NewBaskerville-Roman" w:cs="NewBaskerville-Roman"/>
+          <w:color w:val="262626"/>
+          <w:sz w:val="20"/>
+          <w:szCs w:val="20"/>
+        </w:rPr>
+      </w:pPr>
+      <w:r>
+        <w:rPr>
+          <w:rFonts w:ascii="NewBaskerville-Roman" w:hAnsi="NewBaskerville-Roman" w:cs="NewBaskerville-Roman"/>
+          <w:color w:val="262626"/>
+          <w:sz w:val="20"/>
+          <w:szCs w:val="20"/>
+        </w:rPr>
+        <w:t>by detecting and discarding duplicate messages.</w:t>
+      </w:r>
+    </w:p>
+    <w:p>
+      <w:pPr>
+        <w:autoSpaceDE w:val="0"/>
+        <w:autoSpaceDN w:val="0"/>
+        <w:adjustRightInd w:val="0"/>
+        <w:spacing w:after="0"/>
+        <w:rPr>
+          <w:rFonts w:ascii="NewBaskerville-Roman" w:hAnsi="NewBaskerville-Roman" w:cs="NewBaskerville-Roman"/>
+          <w:color w:val="262626"/>
+          <w:sz w:val="20"/>
+          <w:szCs w:val="20"/>
+        </w:rPr>
+      </w:pPr>
+      <w:r>
+        <w:rPr>
+          <w:rFonts w:ascii="NewBaskerville-Roman" w:hAnsi="NewBaskerville-Roman" w:cs="NewBaskerville-Roman"/>
+          <w:color w:val="262626"/>
+          <w:sz w:val="20"/>
+          <w:szCs w:val="20"/>
+        </w:rPr>
+        <w:t>A simple solution is for a message consumer to track the messages that it has processed</w:t>
+      </w:r>
+      <w:r>
+        <w:rPr>
+          <w:rFonts w:ascii="NewBaskerville-Roman" w:hAnsi="NewBaskerville-Roman" w:cs="NewBaskerville-Roman"/>
+          <w:color w:val="262626"/>
+          <w:sz w:val="20"/>
+          <w:szCs w:val="20"/>
+        </w:rPr>
+        <w:t xml:space="preserve"> </w:t>
+      </w:r>
+      <w:r>
+        <w:rPr>
+          <w:rFonts w:ascii="NewBaskerville-Roman" w:hAnsi="NewBaskerville-Roman" w:cs="NewBaskerville-Roman"/>
+          <w:color w:val="262626"/>
+          <w:sz w:val="20"/>
+          <w:szCs w:val="20"/>
+        </w:rPr>
+        <w:t xml:space="preserve">using the </w:t>
+      </w:r>
+      <w:r>
+        <w:rPr>
+          <w:rFonts w:ascii="Courier" w:hAnsi="Courier" w:cs="Courier"/>
+          <w:b/>
+          <w:bCs/>
+          <w:color w:val="262626"/>
+          <w:sz w:val="19"/>
+          <w:szCs w:val="19"/>
+          <w:highlight w:val="yellow"/>
+        </w:rPr>
+        <w:t>message id</w:t>
+      </w:r>
+      <w:r>
+        <w:rPr>
+          <w:rFonts w:ascii="Courier" w:hAnsi="Courier" w:cs="Courier"/>
+          <w:color w:val="262626"/>
+          <w:sz w:val="19"/>
+          <w:szCs w:val="19"/>
+        </w:rPr>
+        <w:t xml:space="preserve"> </w:t>
+      </w:r>
+      <w:r>
+        <w:rPr>
+          <w:rFonts w:ascii="NewBaskerville-Roman" w:hAnsi="NewBaskerville-Roman" w:cs="NewBaskerville-Roman"/>
+          <w:color w:val="262626"/>
+          <w:sz w:val="20"/>
+          <w:szCs w:val="20"/>
+        </w:rPr>
+        <w:t>and discard any duplicates.</w:t>
+      </w:r>
+    </w:p>
+    <w:p>
+      <w:pPr>
+        <w:autoSpaceDE w:val="0"/>
+        <w:autoSpaceDN w:val="0"/>
+        <w:adjustRightInd w:val="0"/>
+        <w:spacing w:after="0"/>
+        <w:rPr>
+          <w:rFonts w:ascii="NewBaskerville-Roman" w:hAnsi="NewBaskerville-Roman" w:cs="NewBaskerville-Roman"/>
+          <w:color w:val="262626"/>
+          <w:sz w:val="20"/>
+          <w:szCs w:val="20"/>
+        </w:rPr>
+      </w:pPr>
+      <w:r>
+        <w:rPr>
+          <w:rFonts w:ascii="NewBaskerville-Roman" w:hAnsi="NewBaskerville-Roman" w:cs="NewBaskerville-Roman"/>
+          <w:color w:val="262626"/>
+          <w:sz w:val="20"/>
+          <w:szCs w:val="20"/>
+        </w:rPr>
+        <w:t>It could, for example, store</w:t>
+      </w:r>
+      <w:r>
+        <w:rPr>
+          <w:rFonts w:ascii="NewBaskerville-Roman" w:hAnsi="NewBaskerville-Roman" w:cs="NewBaskerville-Roman"/>
+          <w:color w:val="262626"/>
+          <w:sz w:val="20"/>
+          <w:szCs w:val="20"/>
+        </w:rPr>
+        <w:t xml:space="preserve"> </w:t>
+      </w:r>
+      <w:r>
+        <w:rPr>
+          <w:rFonts w:ascii="NewBaskerville-Roman" w:hAnsi="NewBaskerville-Roman" w:cs="NewBaskerville-Roman"/>
+          <w:color w:val="262626"/>
+          <w:sz w:val="20"/>
+          <w:szCs w:val="20"/>
+        </w:rPr>
+        <w:t xml:space="preserve">the </w:t>
+      </w:r>
+      <w:r>
+        <w:rPr>
+          <w:rFonts w:ascii="Courier" w:hAnsi="Courier" w:cs="Courier"/>
+          <w:color w:val="262626"/>
+          <w:sz w:val="19"/>
+          <w:szCs w:val="19"/>
+        </w:rPr>
+        <w:t>message</w:t>
+      </w:r>
+      <w:r>
+        <w:rPr>
+          <w:rFonts w:ascii="Courier" w:hAnsi="Courier" w:cs="Courier"/>
+          <w:color w:val="262626"/>
+          <w:sz w:val="19"/>
+          <w:szCs w:val="19"/>
+        </w:rPr>
+        <w:t xml:space="preserve"> </w:t>
+      </w:r>
+      <w:r>
+        <w:rPr>
+          <w:rFonts w:ascii="Courier" w:hAnsi="Courier" w:cs="Courier"/>
+          <w:color w:val="262626"/>
+          <w:sz w:val="19"/>
+          <w:szCs w:val="19"/>
+        </w:rPr>
+        <w:t xml:space="preserve">id </w:t>
+      </w:r>
+      <w:r>
+        <w:rPr>
+          <w:rFonts w:ascii="NewBaskerville-Roman" w:hAnsi="NewBaskerville-Roman" w:cs="NewBaskerville-Roman"/>
+          <w:color w:val="262626"/>
+          <w:sz w:val="20"/>
+          <w:szCs w:val="20"/>
+        </w:rPr>
+        <w:t>of each message that it consumed in a database table. Figure 3.12</w:t>
+      </w:r>
+      <w:r>
+        <w:rPr>
+          <w:rFonts w:ascii="NewBaskerville-Roman" w:hAnsi="NewBaskerville-Roman" w:cs="NewBaskerville-Roman"/>
+          <w:color w:val="262626"/>
+          <w:sz w:val="20"/>
+          <w:szCs w:val="20"/>
+        </w:rPr>
+        <w:t xml:space="preserve"> </w:t>
+      </w:r>
+      <w:r>
+        <w:rPr>
+          <w:rFonts w:ascii="NewBaskerville-Roman" w:hAnsi="NewBaskerville-Roman" w:cs="NewBaskerville-Roman"/>
+          <w:color w:val="262626"/>
+          <w:sz w:val="20"/>
+          <w:szCs w:val="20"/>
+        </w:rPr>
+        <w:t>shows how to do this using a dedicated table.</w:t>
+      </w:r>
+    </w:p>
+    <w:p>
+      <w:pPr>
+        <w:autoSpaceDE w:val="0"/>
+        <w:autoSpaceDN w:val="0"/>
+        <w:adjustRightInd w:val="0"/>
+        <w:spacing w:after="0"/>
+        <w:rPr>
+          <w:rFonts w:ascii="NewBaskerville-Roman" w:hAnsi="NewBaskerville-Roman" w:cs="NewBaskerville-Roman"/>
+          <w:color w:val="262626"/>
+          <w:sz w:val="20"/>
+          <w:szCs w:val="20"/>
+        </w:rPr>
+      </w:pPr>
+    </w:p>
+    <w:p>
+      <w:pPr>
+        <w:autoSpaceDE w:val="0"/>
+        <w:autoSpaceDN w:val="0"/>
+        <w:adjustRightInd w:val="0"/>
+        <w:spacing w:after="0"/>
+        <w:jc w:val="center"/>
+        <w:rPr>
+          <w:rFonts w:ascii="NewBaskerville-Roman" w:hAnsi="NewBaskerville-Roman" w:cs="NewBaskerville-Roman"/>
+          <w:color w:val="262626"/>
+          <w:sz w:val="20"/>
+          <w:szCs w:val="20"/>
+        </w:rPr>
+      </w:pPr>
+      <w:r>
+        <w:rPr>
+          <w:noProof/>
+        </w:rPr>
+        <w:drawing>
+          <wp:inline distT="0" distB="0" distL="0" distR="0" wp14:anchorId="2EDF3AA5" wp14:editId="388AEF06">
+            <wp:extent cx="3094892" cy="1547446"/>
+            <wp:effectExtent l="0" t="0" r="0" b="0"/>
+            <wp:docPr id="6" name="Picture 6"/>
+            <wp:cNvGraphicFramePr>
+              <a:graphicFrameLocks xmlns:a="http://schemas.openxmlformats.org/drawingml/2006/main" noChangeAspect="1"/>
+            </wp:cNvGraphicFramePr>
+            <a:graphic xmlns:a="http://schemas.openxmlformats.org/drawingml/2006/main">
+              <a:graphicData uri="http://schemas.openxmlformats.org/drawingml/2006/picture">
+                <pic:pic xmlns:pic="http://schemas.openxmlformats.org/drawingml/2006/picture">
+                  <pic:nvPicPr>
+                    <pic:cNvPr id="1" name=""/>
+                    <pic:cNvPicPr/>
+                  </pic:nvPicPr>
+                  <pic:blipFill>
+                    <a:blip r:embed="rId18"/>
+                    <a:stretch>
+                      <a:fillRect/>
+                    </a:stretch>
+                  </pic:blipFill>
+                  <pic:spPr>
+                    <a:xfrm>
+                      <a:off x="0" y="0"/>
+                      <a:ext cx="3118173" cy="1559086"/>
+                    </a:xfrm>
+                    <a:prstGeom prst="rect">
+                      <a:avLst/>
+                    </a:prstGeom>
+                  </pic:spPr>
+                </pic:pic>
+              </a:graphicData>
+            </a:graphic>
+          </wp:inline>
+        </w:drawing>
+      </w:r>
+    </w:p>
+    <w:p>
+      <w:pPr>
+        <w:autoSpaceDE w:val="0"/>
+        <w:autoSpaceDN w:val="0"/>
+        <w:adjustRightInd w:val="0"/>
+        <w:spacing w:after="0"/>
+        <w:rPr>
+          <w:rFonts w:ascii="NewBaskerville-Roman" w:hAnsi="NewBaskerville-Roman" w:cs="NewBaskerville-Roman"/>
+          <w:color w:val="262626"/>
+          <w:sz w:val="20"/>
+          <w:szCs w:val="20"/>
+        </w:rPr>
+      </w:pPr>
+    </w:p>
+    <w:p>
+      <w:pPr>
+        <w:autoSpaceDE w:val="0"/>
+        <w:autoSpaceDN w:val="0"/>
+        <w:adjustRightInd w:val="0"/>
+        <w:spacing w:after="0"/>
+        <w:rPr>
+          <w:rFonts w:ascii="NewBaskerville-Roman" w:hAnsi="NewBaskerville-Roman" w:cs="NewBaskerville-Roman"/>
+          <w:color w:val="262626"/>
+          <w:sz w:val="20"/>
+          <w:szCs w:val="20"/>
+        </w:rPr>
+      </w:pPr>
+    </w:p>
+    <w:p>
+      <w:pPr>
+        <w:autoSpaceDE w:val="0"/>
+        <w:autoSpaceDN w:val="0"/>
+        <w:adjustRightInd w:val="0"/>
+        <w:spacing w:after="0"/>
+        <w:rPr>
+          <w:rFonts w:ascii="NewBaskerville-Roman" w:hAnsi="NewBaskerville-Roman" w:cs="NewBaskerville-Roman"/>
+          <w:b/>
+          <w:bCs/>
+          <w:color w:val="262626"/>
+          <w:sz w:val="20"/>
+          <w:szCs w:val="20"/>
+        </w:rPr>
+      </w:pPr>
+      <w:r>
+        <w:rPr>
+          <w:rFonts w:ascii="NewBaskerville-Roman" w:hAnsi="NewBaskerville-Roman" w:cs="NewBaskerville-Roman"/>
+          <w:color w:val="262626"/>
+          <w:sz w:val="20"/>
+          <w:szCs w:val="20"/>
+        </w:rPr>
+        <w:t xml:space="preserve">When a consumer handles a message, it records the </w:t>
+      </w:r>
+      <w:r>
+        <w:rPr>
+          <w:rFonts w:ascii="Courier" w:hAnsi="Courier" w:cs="Courier"/>
+          <w:color w:val="262626"/>
+          <w:sz w:val="19"/>
+          <w:szCs w:val="19"/>
+        </w:rPr>
+        <w:t xml:space="preserve">message id </w:t>
+      </w:r>
+      <w:r>
+        <w:rPr>
+          <w:rFonts w:ascii="NewBaskerville-Roman" w:hAnsi="NewBaskerville-Roman" w:cs="NewBaskerville-Roman"/>
+          <w:color w:val="262626"/>
+          <w:sz w:val="20"/>
+          <w:szCs w:val="20"/>
+        </w:rPr>
+        <w:t>in the database table as</w:t>
+      </w:r>
+      <w:r>
+        <w:rPr>
+          <w:rFonts w:ascii="NewBaskerville-Roman" w:hAnsi="NewBaskerville-Roman" w:cs="NewBaskerville-Roman"/>
+          <w:color w:val="262626"/>
+          <w:sz w:val="20"/>
+          <w:szCs w:val="20"/>
+        </w:rPr>
+        <w:t xml:space="preserve"> </w:t>
+      </w:r>
+      <w:r>
+        <w:rPr>
+          <w:rFonts w:ascii="NewBaskerville-Roman" w:hAnsi="NewBaskerville-Roman" w:cs="NewBaskerville-Roman"/>
+          <w:color w:val="262626"/>
+          <w:sz w:val="20"/>
+          <w:szCs w:val="20"/>
+        </w:rPr>
+        <w:t>part of the transaction that creates and updates business entities. In this example, the</w:t>
+      </w:r>
+      <w:r>
+        <w:rPr>
+          <w:rFonts w:ascii="NewBaskerville-Roman" w:hAnsi="NewBaskerville-Roman" w:cs="NewBaskerville-Roman"/>
+          <w:color w:val="262626"/>
+          <w:sz w:val="20"/>
+          <w:szCs w:val="20"/>
+        </w:rPr>
+        <w:t xml:space="preserve"> </w:t>
+      </w:r>
+      <w:r>
+        <w:rPr>
+          <w:rFonts w:ascii="NewBaskerville-Roman" w:hAnsi="NewBaskerville-Roman" w:cs="NewBaskerville-Roman"/>
+          <w:color w:val="262626"/>
+          <w:sz w:val="20"/>
+          <w:szCs w:val="20"/>
+        </w:rPr>
+        <w:t xml:space="preserve">consumer inserts a row containing the </w:t>
+      </w:r>
+      <w:r>
+        <w:rPr>
+          <w:rFonts w:ascii="Courier" w:hAnsi="Courier" w:cs="Courier"/>
+          <w:color w:val="262626"/>
+          <w:sz w:val="19"/>
+          <w:szCs w:val="19"/>
+        </w:rPr>
+        <w:t xml:space="preserve">message id </w:t>
+      </w:r>
+      <w:r>
+        <w:rPr>
+          <w:rFonts w:ascii="NewBaskerville-Roman" w:hAnsi="NewBaskerville-Roman" w:cs="NewBaskerville-Roman"/>
+          <w:color w:val="262626"/>
+          <w:sz w:val="20"/>
+          <w:szCs w:val="20"/>
+        </w:rPr>
+        <w:t xml:space="preserve">into a </w:t>
+      </w:r>
+      <w:r>
+        <w:rPr>
+          <w:rFonts w:ascii="Courier" w:hAnsi="Courier" w:cs="Courier"/>
+          <w:color w:val="262626"/>
+          <w:sz w:val="19"/>
+          <w:szCs w:val="19"/>
+        </w:rPr>
+        <w:t xml:space="preserve">PROCESSED_MESSAGES </w:t>
+      </w:r>
+      <w:r>
+        <w:rPr>
+          <w:rFonts w:ascii="NewBaskerville-Roman" w:hAnsi="NewBaskerville-Roman" w:cs="NewBaskerville-Roman"/>
+          <w:color w:val="262626"/>
+          <w:sz w:val="20"/>
+          <w:szCs w:val="20"/>
+        </w:rPr>
+        <w:t>table</w:t>
+      </w:r>
+      <w:r>
+        <w:rPr>
+          <w:rFonts w:ascii="NewBaskerville-Roman" w:hAnsi="NewBaskerville-Roman" w:cs="NewBaskerville-Roman"/>
+          <w:b/>
+          <w:bCs/>
+          <w:color w:val="262626"/>
+          <w:sz w:val="20"/>
+          <w:szCs w:val="20"/>
+        </w:rPr>
+        <w:t>. If a</w:t>
+      </w:r>
+      <w:r>
+        <w:rPr>
+          <w:rFonts w:ascii="NewBaskerville-Roman" w:hAnsi="NewBaskerville-Roman" w:cs="NewBaskerville-Roman"/>
+          <w:b/>
+          <w:bCs/>
+          <w:color w:val="262626"/>
+          <w:sz w:val="20"/>
+          <w:szCs w:val="20"/>
+        </w:rPr>
+        <w:t xml:space="preserve"> </w:t>
+      </w:r>
+      <w:r>
+        <w:rPr>
+          <w:rFonts w:ascii="NewBaskerville-Roman" w:hAnsi="NewBaskerville-Roman" w:cs="NewBaskerville-Roman"/>
+          <w:b/>
+          <w:bCs/>
+          <w:color w:val="262626"/>
+          <w:sz w:val="20"/>
+          <w:szCs w:val="20"/>
+        </w:rPr>
+        <w:t xml:space="preserve">message is a duplicate, the </w:t>
+      </w:r>
+      <w:r>
+        <w:rPr>
+          <w:rFonts w:ascii="Courier" w:hAnsi="Courier" w:cs="Courier"/>
+          <w:b/>
+          <w:bCs/>
+          <w:color w:val="262626"/>
+          <w:sz w:val="19"/>
+          <w:szCs w:val="19"/>
+        </w:rPr>
+        <w:t xml:space="preserve">INSERT </w:t>
+      </w:r>
+      <w:r>
+        <w:rPr>
+          <w:rFonts w:ascii="NewBaskerville-Roman" w:hAnsi="NewBaskerville-Roman" w:cs="NewBaskerville-Roman"/>
+          <w:b/>
+          <w:bCs/>
+          <w:color w:val="262626"/>
+          <w:sz w:val="20"/>
+          <w:szCs w:val="20"/>
+        </w:rPr>
+        <w:t>will fail</w:t>
+      </w:r>
+      <w:r>
+        <w:rPr>
+          <w:rFonts w:ascii="NewBaskerville-Roman" w:hAnsi="NewBaskerville-Roman" w:cs="NewBaskerville-Roman"/>
+          <w:b/>
+          <w:bCs/>
+          <w:color w:val="262626"/>
+          <w:sz w:val="20"/>
+          <w:szCs w:val="20"/>
+        </w:rPr>
+        <w:t>(</w:t>
+      </w:r>
+      <w:r>
+        <w:rPr>
+          <w:rFonts w:ascii="NewBaskerville-Roman" w:hAnsi="NewBaskerville-Roman" w:cs="NewBaskerville-Roman"/>
+          <w:b/>
+          <w:bCs/>
+          <w:color w:val="FF0000"/>
+          <w:sz w:val="20"/>
+          <w:szCs w:val="20"/>
+        </w:rPr>
+        <w:t>why not just check the processed message table before processing</w:t>
+      </w:r>
+      <w:r>
+        <w:rPr>
+          <w:rFonts w:ascii="NewBaskerville-Roman" w:hAnsi="NewBaskerville-Roman" w:cs="NewBaskerville-Roman"/>
+          <w:b/>
+          <w:bCs/>
+          <w:color w:val="FF0000"/>
+          <w:sz w:val="20"/>
+          <w:szCs w:val="20"/>
+        </w:rPr>
+        <w:t xml:space="preserve"> instead of waiting for insert to fail</w:t>
+      </w:r>
+      <w:r>
+        <w:rPr>
+          <w:rFonts w:ascii="NewBaskerville-Roman" w:hAnsi="NewBaskerville-Roman" w:cs="NewBaskerville-Roman"/>
+          <w:b/>
+          <w:bCs/>
+          <w:color w:val="FF0000"/>
+          <w:sz w:val="20"/>
+          <w:szCs w:val="20"/>
+        </w:rPr>
+        <w:t xml:space="preserve"> ??)</w:t>
+      </w:r>
+      <w:r>
+        <w:rPr>
+          <w:rFonts w:ascii="NewBaskerville-Roman" w:hAnsi="NewBaskerville-Roman" w:cs="NewBaskerville-Roman"/>
+          <w:b/>
+          <w:bCs/>
+          <w:color w:val="FF0000"/>
+          <w:sz w:val="20"/>
+          <w:szCs w:val="20"/>
+        </w:rPr>
+        <w:t xml:space="preserve"> </w:t>
+      </w:r>
+      <w:r>
+        <w:rPr>
+          <w:rFonts w:ascii="NewBaskerville-Roman" w:hAnsi="NewBaskerville-Roman" w:cs="NewBaskerville-Roman"/>
+          <w:b/>
+          <w:bCs/>
+          <w:color w:val="262626"/>
+          <w:sz w:val="20"/>
+          <w:szCs w:val="20"/>
+        </w:rPr>
+        <w:t>and the consumer can discard the message.</w:t>
+      </w:r>
+    </w:p>
+    <w:p>
+      <w:pPr>
+        <w:autoSpaceDE w:val="0"/>
+        <w:autoSpaceDN w:val="0"/>
+        <w:adjustRightInd w:val="0"/>
+        <w:spacing w:after="0"/>
+        <w:rPr>
+          <w:rFonts w:ascii="NewBaskerville-Roman" w:hAnsi="NewBaskerville-Roman" w:cs="NewBaskerville-Roman"/>
+          <w:color w:val="262626"/>
+          <w:sz w:val="20"/>
+          <w:szCs w:val="20"/>
+        </w:rPr>
+      </w:pPr>
+    </w:p>
+    <w:p>
+      <w:pPr>
+        <w:autoSpaceDE w:val="0"/>
+        <w:autoSpaceDN w:val="0"/>
+        <w:adjustRightInd w:val="0"/>
+        <w:spacing w:after="0"/>
+        <w:rPr>
+          <w:rFonts w:ascii="NewBaskerville-Roman" w:hAnsi="NewBaskerville-Roman" w:cs="NewBaskerville-Roman"/>
+          <w:color w:val="262626"/>
+          <w:sz w:val="20"/>
+          <w:szCs w:val="20"/>
+        </w:rPr>
+      </w:pPr>
+      <w:r>
+        <w:rPr>
+          <w:rFonts w:ascii="NewBaskerville-Roman" w:hAnsi="NewBaskerville-Roman" w:cs="NewBaskerville-Roman"/>
+          <w:color w:val="262626"/>
+          <w:sz w:val="20"/>
+          <w:szCs w:val="20"/>
+        </w:rPr>
+        <w:t xml:space="preserve">Another option is for a message handler to record </w:t>
+      </w:r>
+      <w:r>
+        <w:rPr>
+          <w:rFonts w:ascii="Courier" w:hAnsi="Courier" w:cs="Courier"/>
+          <w:color w:val="262626"/>
+          <w:sz w:val="19"/>
+          <w:szCs w:val="19"/>
+        </w:rPr>
+        <w:t>message id</w:t>
+      </w:r>
+      <w:r>
+        <w:rPr>
+          <w:rFonts w:ascii="NewBaskerville-Roman" w:hAnsi="NewBaskerville-Roman" w:cs="NewBaskerville-Roman"/>
+          <w:color w:val="262626"/>
+          <w:sz w:val="20"/>
+          <w:szCs w:val="20"/>
+        </w:rPr>
+        <w:t>s in an application</w:t>
+      </w:r>
+      <w:r>
+        <w:rPr>
+          <w:rFonts w:ascii="NewBaskerville-Roman" w:hAnsi="NewBaskerville-Roman" w:cs="NewBaskerville-Roman"/>
+          <w:color w:val="262626"/>
+          <w:sz w:val="20"/>
+          <w:szCs w:val="20"/>
+        </w:rPr>
+        <w:t xml:space="preserve"> </w:t>
+      </w:r>
+      <w:r>
+        <w:rPr>
+          <w:rFonts w:ascii="NewBaskerville-Roman" w:hAnsi="NewBaskerville-Roman" w:cs="NewBaskerville-Roman"/>
+          <w:color w:val="262626"/>
+          <w:sz w:val="20"/>
+          <w:szCs w:val="20"/>
+        </w:rPr>
+        <w:t>table instead of a dedicated table. This approach is particularly useful when using a</w:t>
+      </w:r>
+      <w:r>
+        <w:rPr>
+          <w:rFonts w:ascii="NewBaskerville-Roman" w:hAnsi="NewBaskerville-Roman" w:cs="NewBaskerville-Roman"/>
+          <w:color w:val="262626"/>
+          <w:sz w:val="20"/>
+          <w:szCs w:val="20"/>
+        </w:rPr>
+        <w:t xml:space="preserve"> </w:t>
+      </w:r>
+      <w:r>
+        <w:rPr>
+          <w:rFonts w:ascii="NewBaskerville-Roman" w:hAnsi="NewBaskerville-Roman" w:cs="NewBaskerville-Roman"/>
+          <w:color w:val="262626"/>
+          <w:sz w:val="20"/>
+          <w:szCs w:val="20"/>
+        </w:rPr>
+        <w:t>NoSQL database that has a limited transaction model, so it doesn’t support updating</w:t>
+      </w:r>
+      <w:r>
+        <w:rPr>
+          <w:rFonts w:ascii="NewBaskerville-Roman" w:hAnsi="NewBaskerville-Roman" w:cs="NewBaskerville-Roman"/>
+          <w:color w:val="262626"/>
+          <w:sz w:val="20"/>
+          <w:szCs w:val="20"/>
+        </w:rPr>
+        <w:t xml:space="preserve"> </w:t>
+      </w:r>
+      <w:r>
+        <w:rPr>
+          <w:rFonts w:ascii="NewBaskerville-Roman" w:hAnsi="NewBaskerville-Roman" w:cs="NewBaskerville-Roman"/>
+          <w:color w:val="262626"/>
+          <w:sz w:val="20"/>
+          <w:szCs w:val="20"/>
+        </w:rPr>
+        <w:t>two tables as part of a database transaction. Chapter 7</w:t>
+      </w:r>
+      <w:r>
+        <w:rPr>
+          <w:rFonts w:ascii="NewBaskerville-Roman" w:hAnsi="NewBaskerville-Roman" w:cs="NewBaskerville-Roman"/>
+          <w:color w:val="262626"/>
+          <w:sz w:val="20"/>
+          <w:szCs w:val="20"/>
+        </w:rPr>
+        <w:t xml:space="preserve"> of the book</w:t>
+      </w:r>
+      <w:r>
+        <w:rPr>
+          <w:rFonts w:ascii="NewBaskerville-Roman" w:hAnsi="NewBaskerville-Roman" w:cs="NewBaskerville-Roman"/>
+          <w:color w:val="262626"/>
+          <w:sz w:val="20"/>
+          <w:szCs w:val="20"/>
+        </w:rPr>
+        <w:t xml:space="preserve"> shows an example of this</w:t>
+      </w:r>
+      <w:r>
+        <w:rPr>
+          <w:rFonts w:ascii="NewBaskerville-Roman" w:hAnsi="NewBaskerville-Roman" w:cs="NewBaskerville-Roman"/>
+          <w:color w:val="262626"/>
+          <w:sz w:val="20"/>
+          <w:szCs w:val="20"/>
+        </w:rPr>
+        <w:t xml:space="preserve"> </w:t>
+      </w:r>
+      <w:r>
+        <w:rPr>
+          <w:rFonts w:ascii="NewBaskerville-Roman" w:hAnsi="NewBaskerville-Roman" w:cs="NewBaskerville-Roman"/>
+          <w:color w:val="262626"/>
+          <w:sz w:val="20"/>
+          <w:szCs w:val="20"/>
+        </w:rPr>
+        <w:t>approach.</w:t>
+      </w:r>
+    </w:p>
+    <w:p>
+      <w:pPr>
+        <w:autoSpaceDE w:val="0"/>
+        <w:autoSpaceDN w:val="0"/>
+        <w:adjustRightInd w:val="0"/>
+        <w:spacing w:after="0"/>
+        <w:rPr>
+          <w:rFonts w:ascii="NewBaskerville-Roman" w:hAnsi="NewBaskerville-Roman" w:cs="NewBaskerville-Roman"/>
+          <w:color w:val="262626"/>
+          <w:sz w:val="20"/>
+          <w:szCs w:val="20"/>
+        </w:rPr>
+      </w:pPr>
+    </w:p>
+    <w:p>
+      <w:pPr>
+        <w:pStyle w:val="Heading2"/>
+      </w:pPr>
+      <w:r>
+        <w:t>Transactional Messaging</w:t>
+      </w:r>
+    </w:p>
+    <w:p>
+      <w:pPr>
+        <w:autoSpaceDE w:val="0"/>
+        <w:autoSpaceDN w:val="0"/>
+        <w:adjustRightInd w:val="0"/>
+        <w:spacing w:after="0"/>
+        <w:rPr>
+          <w:rFonts w:ascii="NewBaskerville-Roman" w:hAnsi="NewBaskerville-Roman" w:cs="NewBaskerville-Roman"/>
+          <w:color w:val="262626"/>
+          <w:sz w:val="20"/>
+          <w:szCs w:val="20"/>
+        </w:rPr>
+      </w:pPr>
+      <w:r>
+        <w:rPr>
+          <w:rFonts w:ascii="NewBaskerville-Roman" w:hAnsi="NewBaskerville-Roman" w:cs="NewBaskerville-Roman"/>
+          <w:b/>
+          <w:bCs/>
+          <w:color w:val="262626"/>
+          <w:sz w:val="20"/>
+          <w:szCs w:val="20"/>
+        </w:rPr>
+        <w:t>A service often needs to publish messages as part of a transaction that updates the</w:t>
+      </w:r>
+      <w:r>
+        <w:rPr>
+          <w:rFonts w:ascii="NewBaskerville-Roman" w:hAnsi="NewBaskerville-Roman" w:cs="NewBaskerville-Roman"/>
+          <w:b/>
+          <w:bCs/>
+          <w:color w:val="262626"/>
+          <w:sz w:val="20"/>
+          <w:szCs w:val="20"/>
+        </w:rPr>
+        <w:t xml:space="preserve"> </w:t>
+      </w:r>
+      <w:r>
+        <w:rPr>
+          <w:rFonts w:ascii="NewBaskerville-Roman" w:hAnsi="NewBaskerville-Roman" w:cs="NewBaskerville-Roman"/>
+          <w:b/>
+          <w:bCs/>
+          <w:color w:val="262626"/>
+          <w:sz w:val="20"/>
+          <w:szCs w:val="20"/>
+        </w:rPr>
+        <w:t>database.</w:t>
+      </w:r>
+      <w:r>
+        <w:rPr>
+          <w:rFonts w:ascii="NewBaskerville-Roman" w:hAnsi="NewBaskerville-Roman" w:cs="NewBaskerville-Roman"/>
+          <w:color w:val="262626"/>
+          <w:sz w:val="20"/>
+          <w:szCs w:val="20"/>
+        </w:rPr>
+        <w:t xml:space="preserve"> </w:t>
+      </w:r>
+    </w:p>
+    <w:p>
+      <w:pPr>
+        <w:autoSpaceDE w:val="0"/>
+        <w:autoSpaceDN w:val="0"/>
+        <w:adjustRightInd w:val="0"/>
+        <w:spacing w:after="0"/>
+        <w:rPr>
+          <w:rFonts w:ascii="NewBaskerville-Roman" w:hAnsi="NewBaskerville-Roman" w:cs="NewBaskerville-Roman"/>
+          <w:color w:val="262626"/>
+          <w:sz w:val="20"/>
+          <w:szCs w:val="20"/>
+        </w:rPr>
+      </w:pPr>
+    </w:p>
+    <w:p>
+      <w:pPr>
+        <w:autoSpaceDE w:val="0"/>
+        <w:autoSpaceDN w:val="0"/>
+        <w:adjustRightInd w:val="0"/>
+        <w:spacing w:after="0"/>
+        <w:rPr>
+          <w:rFonts w:ascii="NewBaskerville-Roman" w:hAnsi="NewBaskerville-Roman" w:cs="NewBaskerville-Roman"/>
+          <w:color w:val="262626"/>
+          <w:sz w:val="20"/>
+          <w:szCs w:val="20"/>
+        </w:rPr>
+      </w:pPr>
+      <w:r>
+        <w:rPr>
+          <w:rFonts w:ascii="NewBaskerville-Roman" w:hAnsi="NewBaskerville-Roman" w:cs="NewBaskerville-Roman"/>
+          <w:color w:val="262626"/>
+          <w:sz w:val="20"/>
+          <w:szCs w:val="20"/>
+        </w:rPr>
+        <w:t>Both the database</w:t>
+      </w:r>
+      <w:r>
+        <w:rPr>
+          <w:rFonts w:ascii="NewBaskerville-Roman" w:hAnsi="NewBaskerville-Roman" w:cs="NewBaskerville-Roman"/>
+          <w:color w:val="262626"/>
+          <w:sz w:val="20"/>
+          <w:szCs w:val="20"/>
+        </w:rPr>
+        <w:t xml:space="preserve"> </w:t>
+      </w:r>
+      <w:r>
+        <w:rPr>
+          <w:rFonts w:ascii="NewBaskerville-Roman" w:hAnsi="NewBaskerville-Roman" w:cs="NewBaskerville-Roman"/>
+          <w:color w:val="262626"/>
+          <w:sz w:val="20"/>
+          <w:szCs w:val="20"/>
+        </w:rPr>
+        <w:t>update and the sending of the message must happen within a transaction. Otherwise,</w:t>
+      </w:r>
+      <w:r>
+        <w:rPr>
+          <w:rFonts w:ascii="NewBaskerville-Roman" w:hAnsi="NewBaskerville-Roman" w:cs="NewBaskerville-Roman"/>
+          <w:color w:val="262626"/>
+          <w:sz w:val="20"/>
+          <w:szCs w:val="20"/>
+        </w:rPr>
+        <w:t xml:space="preserve"> </w:t>
+      </w:r>
+      <w:r>
+        <w:rPr>
+          <w:rFonts w:ascii="NewBaskerville-Roman" w:hAnsi="NewBaskerville-Roman" w:cs="NewBaskerville-Roman"/>
+          <w:color w:val="262626"/>
+          <w:sz w:val="20"/>
+          <w:szCs w:val="20"/>
+        </w:rPr>
+        <w:t>a service might update the database and then crash, for example, before sending the</w:t>
+      </w:r>
+      <w:r>
+        <w:rPr>
+          <w:rFonts w:ascii="NewBaskerville-Roman" w:hAnsi="NewBaskerville-Roman" w:cs="NewBaskerville-Roman"/>
+          <w:color w:val="262626"/>
+          <w:sz w:val="20"/>
+          <w:szCs w:val="20"/>
+        </w:rPr>
+        <w:t xml:space="preserve"> </w:t>
+      </w:r>
+      <w:r>
+        <w:rPr>
+          <w:rFonts w:ascii="NewBaskerville-Roman" w:hAnsi="NewBaskerville-Roman" w:cs="NewBaskerville-Roman"/>
+          <w:color w:val="262626"/>
+          <w:sz w:val="20"/>
+          <w:szCs w:val="20"/>
+        </w:rPr>
+        <w:t>message. If the service doesn’t perform these two operations atomically, a failure</w:t>
+      </w:r>
+      <w:r>
+        <w:rPr>
+          <w:rFonts w:ascii="NewBaskerville-Roman" w:hAnsi="NewBaskerville-Roman" w:cs="NewBaskerville-Roman"/>
+          <w:color w:val="262626"/>
+          <w:sz w:val="20"/>
+          <w:szCs w:val="20"/>
+        </w:rPr>
+        <w:t xml:space="preserve"> </w:t>
+      </w:r>
+      <w:r>
+        <w:rPr>
+          <w:rFonts w:ascii="NewBaskerville-Roman" w:hAnsi="NewBaskerville-Roman" w:cs="NewBaskerville-Roman"/>
+          <w:color w:val="262626"/>
+          <w:sz w:val="20"/>
+          <w:szCs w:val="20"/>
+        </w:rPr>
+        <w:t>could leave the system in an inconsistent state.</w:t>
+      </w:r>
+    </w:p>
+    <w:p>
+      <w:pPr>
+        <w:autoSpaceDE w:val="0"/>
+        <w:autoSpaceDN w:val="0"/>
+        <w:adjustRightInd w:val="0"/>
+        <w:spacing w:after="0"/>
+        <w:rPr>
+          <w:rFonts w:ascii="NewBaskerville-Roman" w:hAnsi="NewBaskerville-Roman" w:cs="NewBaskerville-Roman"/>
+          <w:color w:val="262626"/>
+          <w:sz w:val="20"/>
+          <w:szCs w:val="20"/>
+        </w:rPr>
+      </w:pPr>
+    </w:p>
+    <w:p>
+      <w:pPr>
+        <w:autoSpaceDE w:val="0"/>
+        <w:autoSpaceDN w:val="0"/>
+        <w:adjustRightInd w:val="0"/>
+        <w:spacing w:after="0"/>
+        <w:rPr>
+          <w:rFonts w:ascii="NewBaskerville-Roman" w:hAnsi="NewBaskerville-Roman" w:cs="NewBaskerville-Roman"/>
+          <w:color w:val="262626"/>
+          <w:sz w:val="20"/>
+          <w:szCs w:val="20"/>
+        </w:rPr>
+      </w:pPr>
+      <w:r>
+        <w:rPr>
+          <w:rFonts w:ascii="NewBaskerville-Roman" w:hAnsi="NewBaskerville-Roman" w:cs="NewBaskerville-Roman"/>
+          <w:color w:val="262626"/>
+          <w:sz w:val="20"/>
+          <w:szCs w:val="20"/>
+        </w:rPr>
+        <w:t>The traditional solution is to use a distributed transaction that spans the database</w:t>
+      </w:r>
+      <w:r>
+        <w:rPr>
+          <w:rFonts w:ascii="NewBaskerville-Roman" w:hAnsi="NewBaskerville-Roman" w:cs="NewBaskerville-Roman"/>
+          <w:color w:val="262626"/>
+          <w:sz w:val="20"/>
+          <w:szCs w:val="20"/>
+        </w:rPr>
+        <w:t xml:space="preserve"> </w:t>
+      </w:r>
+      <w:r>
+        <w:rPr>
+          <w:rFonts w:ascii="NewBaskerville-Roman" w:hAnsi="NewBaskerville-Roman" w:cs="NewBaskerville-Roman"/>
+          <w:color w:val="262626"/>
+          <w:sz w:val="20"/>
+          <w:szCs w:val="20"/>
+        </w:rPr>
+        <w:t>and the message broker. But as you’ll learn in chapter 4, distributed transactions</w:t>
+      </w:r>
+      <w:r>
+        <w:rPr>
+          <w:rFonts w:ascii="NewBaskerville-Roman" w:hAnsi="NewBaskerville-Roman" w:cs="NewBaskerville-Roman"/>
+          <w:color w:val="262626"/>
+          <w:sz w:val="20"/>
+          <w:szCs w:val="20"/>
+        </w:rPr>
+        <w:t xml:space="preserve"> </w:t>
+      </w:r>
+      <w:r>
+        <w:rPr>
+          <w:rFonts w:ascii="NewBaskerville-Roman" w:hAnsi="NewBaskerville-Roman" w:cs="NewBaskerville-Roman"/>
+          <w:color w:val="262626"/>
+          <w:sz w:val="20"/>
+          <w:szCs w:val="20"/>
+        </w:rPr>
+        <w:t>aren’t a good choice for modern</w:t>
+      </w:r>
+      <w:r>
+        <w:rPr>
+          <w:rFonts w:ascii="NewBaskerville-Roman" w:hAnsi="NewBaskerville-Roman" w:cs="NewBaskerville-Roman"/>
+          <w:color w:val="262626"/>
+          <w:sz w:val="20"/>
+          <w:szCs w:val="20"/>
+        </w:rPr>
+        <w:t xml:space="preserve"> </w:t>
+      </w:r>
+      <w:r>
+        <w:rPr>
+          <w:rFonts w:ascii="NewBaskerville-Roman" w:hAnsi="NewBaskerville-Roman" w:cs="NewBaskerville-Roman"/>
+          <w:color w:val="262626"/>
+          <w:sz w:val="20"/>
+          <w:szCs w:val="20"/>
+        </w:rPr>
+        <w:t>applications. Moreover, many modern brokers such</w:t>
+      </w:r>
+      <w:r>
+        <w:rPr>
+          <w:rFonts w:ascii="NewBaskerville-Roman" w:hAnsi="NewBaskerville-Roman" w:cs="NewBaskerville-Roman"/>
+          <w:color w:val="262626"/>
+          <w:sz w:val="20"/>
+          <w:szCs w:val="20"/>
+        </w:rPr>
+        <w:t xml:space="preserve"> </w:t>
+      </w:r>
+      <w:r>
+        <w:rPr>
+          <w:rFonts w:ascii="NewBaskerville-Roman" w:hAnsi="NewBaskerville-Roman" w:cs="NewBaskerville-Roman"/>
+          <w:color w:val="262626"/>
+          <w:sz w:val="20"/>
+          <w:szCs w:val="20"/>
+        </w:rPr>
+        <w:t>as Apache Kafka don’t support distributed transactions.</w:t>
+      </w:r>
+      <w:r>
+        <w:rPr>
+          <w:rFonts w:ascii="NewBaskerville-Roman" w:hAnsi="NewBaskerville-Roman" w:cs="NewBaskerville-Roman"/>
+          <w:color w:val="262626"/>
+          <w:sz w:val="20"/>
+          <w:szCs w:val="20"/>
+        </w:rPr>
+        <w:t>(I think Kafka does in the current version)</w:t>
+      </w:r>
+    </w:p>
+    <w:p>
+      <w:pPr>
+        <w:autoSpaceDE w:val="0"/>
+        <w:autoSpaceDN w:val="0"/>
+        <w:adjustRightInd w:val="0"/>
+        <w:spacing w:after="0"/>
+        <w:rPr>
+          <w:rFonts w:ascii="NewBaskerville-Roman" w:hAnsi="NewBaskerville-Roman" w:cs="NewBaskerville-Roman"/>
+          <w:color w:val="262626"/>
+          <w:sz w:val="20"/>
+          <w:szCs w:val="20"/>
+        </w:rPr>
+      </w:pPr>
+      <w:r>
+        <w:rPr>
+          <w:rFonts w:ascii="NewBaskerville-Roman" w:hAnsi="NewBaskerville-Roman" w:cs="NewBaskerville-Roman"/>
+          <w:color w:val="262626"/>
+          <w:sz w:val="20"/>
+          <w:szCs w:val="20"/>
+        </w:rPr>
+        <w:lastRenderedPageBreak/>
+        <w:t>As a result, an application must use a different mechanism to reliably publish messages.</w:t>
+      </w:r>
+    </w:p>
+    <w:p>
+      <w:pPr>
+        <w:rPr>
+          <w:rFonts w:ascii="NewBaskerville-Roman" w:hAnsi="NewBaskerville-Roman" w:cs="NewBaskerville-Roman"/>
+          <w:color w:val="262626"/>
+          <w:sz w:val="20"/>
+          <w:szCs w:val="20"/>
+        </w:rPr>
+      </w:pPr>
+      <w:r>
+        <w:rPr>
+          <w:rFonts w:ascii="NewBaskerville-Roman" w:hAnsi="NewBaskerville-Roman" w:cs="NewBaskerville-Roman"/>
+          <w:color w:val="262626"/>
+          <w:sz w:val="20"/>
+          <w:szCs w:val="20"/>
+        </w:rPr>
+        <w:t>Let’s look at how that works.</w:t>
+      </w:r>
+    </w:p>
+    <w:p>
+      <w:pPr>
+        <w:pStyle w:val="Heading3"/>
+      </w:pPr>
+      <w:r>
+        <w:t>Using a Database Table as a Message Queue</w:t>
+      </w:r>
+    </w:p>
+    <w:p>
+      <w:pPr>
+        <w:rPr>
+          <w:b/>
+          <w:bCs/>
+          <w:color w:val="FF0000"/>
+          <w:highlight w:val="yellow"/>
+        </w:rPr>
+      </w:pPr>
+      <w:r>
+        <w:rPr>
+          <w:b/>
+          <w:bCs/>
+          <w:color w:val="FF0000"/>
+          <w:highlight w:val="yellow"/>
+        </w:rPr>
+        <w:t>Be careful with:</w:t>
+      </w:r>
+    </w:p>
+    <w:p>
+      <w:pPr>
+        <w:pStyle w:val="ListParagraph"/>
+        <w:numPr>
+          <w:ilvl w:val="0"/>
+          <w:numId w:val="47"/>
+        </w:numPr>
+        <w:rPr>
+          <w:b/>
+          <w:bCs/>
+          <w:color w:val="FF0000"/>
+          <w:highlight w:val="yellow"/>
+        </w:rPr>
+      </w:pPr>
+      <w:r>
+        <w:rPr>
+          <w:b/>
+          <w:bCs/>
+          <w:color w:val="FF0000"/>
+          <w:highlight w:val="yellow"/>
+        </w:rPr>
+        <w:t xml:space="preserve">What happens if multiple instances </w:t>
+      </w:r>
+      <w:r>
+        <w:rPr>
+          <w:b/>
+          <w:bCs/>
+          <w:color w:val="FF0000"/>
+          <w:highlight w:val="yellow"/>
+        </w:rPr>
+        <w:t>of</w:t>
+      </w:r>
+      <w:r>
+        <w:rPr>
+          <w:b/>
+          <w:bCs/>
+          <w:color w:val="FF0000"/>
+          <w:highlight w:val="yellow"/>
+        </w:rPr>
+        <w:t xml:space="preserve"> a message relay are reading/publishing the events?</w:t>
+      </w:r>
+    </w:p>
+    <w:p>
+      <w:pPr>
+        <w:pStyle w:val="ListParagraph"/>
+        <w:numPr>
+          <w:ilvl w:val="0"/>
+          <w:numId w:val="47"/>
+        </w:numPr>
+        <w:rPr>
+          <w:b/>
+          <w:bCs/>
+          <w:color w:val="FF0000"/>
+          <w:highlight w:val="yellow"/>
+        </w:rPr>
+      </w:pPr>
+      <w:r>
+        <w:rPr>
+          <w:b/>
+          <w:bCs/>
+          <w:color w:val="FF0000"/>
+          <w:highlight w:val="yellow"/>
+        </w:rPr>
+        <w:t>How do you guarantee that the order of published events matches the order in which they have been inserted into database to be processed?</w:t>
+      </w:r>
+    </w:p>
+    <w:p>
+      <w:pPr>
+        <w:pStyle w:val="ListParagraph"/>
+        <w:numPr>
+          <w:ilvl w:val="0"/>
+          <w:numId w:val="47"/>
+        </w:numPr>
+        <w:rPr>
+          <w:b/>
+          <w:bCs/>
+          <w:color w:val="FF0000"/>
+          <w:highlight w:val="yellow"/>
+        </w:rPr>
+      </w:pPr>
+      <w:r>
+        <w:rPr>
+          <w:b/>
+          <w:bCs/>
+          <w:color w:val="FF0000"/>
+          <w:highlight w:val="yellow"/>
+        </w:rPr>
+        <w:t xml:space="preserve">When inserting messages into the database, are you using multiple threads/instances? </w:t>
+      </w:r>
+      <w:r>
+        <w:rPr>
+          <w:b/>
+          <w:bCs/>
+          <w:color w:val="FF0000"/>
+          <w:highlight w:val="yellow"/>
+        </w:rPr>
+        <w:t>Are you preserving the order of events correctly?</w:t>
+      </w:r>
+    </w:p>
+    <w:p>
+      <w:pPr>
+        <w:jc w:val="center"/>
+      </w:pPr>
+      <w:r>
+        <w:rPr>
+          <w:noProof/>
+        </w:rPr>
+        <w:drawing>
+          <wp:inline distT="0" distB="0" distL="0" distR="0" wp14:anchorId="14196B45" wp14:editId="054A24D9">
+            <wp:extent cx="3397216" cy="1673050"/>
+            <wp:effectExtent l="0" t="0" r="0" b="3810"/>
+            <wp:docPr id="7" name="Picture 7"/>
+            <wp:cNvGraphicFramePr>
+              <a:graphicFrameLocks xmlns:a="http://schemas.openxmlformats.org/drawingml/2006/main" noChangeAspect="1"/>
+            </wp:cNvGraphicFramePr>
+            <a:graphic xmlns:a="http://schemas.openxmlformats.org/drawingml/2006/main">
+              <a:graphicData uri="http://schemas.openxmlformats.org/drawingml/2006/picture">
+                <pic:pic xmlns:pic="http://schemas.openxmlformats.org/drawingml/2006/picture">
+                  <pic:nvPicPr>
+                    <pic:cNvPr id="1" name=""/>
+                    <pic:cNvPicPr/>
+                  </pic:nvPicPr>
+                  <pic:blipFill>
+                    <a:blip r:embed="rId19"/>
+                    <a:stretch>
+                      <a:fillRect/>
+                    </a:stretch>
+                  </pic:blipFill>
+                  <pic:spPr>
+                    <a:xfrm>
+                      <a:off x="0" y="0"/>
+                      <a:ext cx="3424740" cy="1686605"/>
+                    </a:xfrm>
+                    <a:prstGeom prst="rect">
+                      <a:avLst/>
+                    </a:prstGeom>
+                  </pic:spPr>
+                </pic:pic>
+              </a:graphicData>
+            </a:graphic>
+          </wp:inline>
+        </w:drawing>
+      </w:r>
+    </w:p>
+    <w:p>
+      <w:pPr>
+        <w:autoSpaceDE w:val="0"/>
+        <w:autoSpaceDN w:val="0"/>
+        <w:adjustRightInd w:val="0"/>
+        <w:spacing w:after="0"/>
+        <w:rPr>
+          <w:rFonts w:ascii="NewBaskerville-Roman" w:hAnsi="NewBaskerville-Roman" w:cs="NewBaskerville-Roman"/>
+          <w:color w:val="262626"/>
+          <w:sz w:val="20"/>
+          <w:szCs w:val="20"/>
+        </w:rPr>
+      </w:pPr>
+      <w:r>
+        <w:rPr>
+          <w:rFonts w:ascii="NewBaskerville-Roman" w:hAnsi="NewBaskerville-Roman" w:cs="NewBaskerville-Roman"/>
+          <w:color w:val="262626"/>
+          <w:sz w:val="20"/>
+          <w:szCs w:val="20"/>
+        </w:rPr>
+        <w:t>Let’s imagine that our application is using a relational database. A straightforward</w:t>
+      </w:r>
+      <w:r>
+        <w:rPr>
+          <w:rFonts w:ascii="NewBaskerville-Roman" w:hAnsi="NewBaskerville-Roman" w:cs="NewBaskerville-Roman"/>
+          <w:color w:val="262626"/>
+          <w:sz w:val="20"/>
+          <w:szCs w:val="20"/>
+        </w:rPr>
+        <w:t xml:space="preserve"> </w:t>
+      </w:r>
+      <w:r>
+        <w:rPr>
+          <w:rFonts w:ascii="NewBaskerville-Roman" w:hAnsi="NewBaskerville-Roman" w:cs="NewBaskerville-Roman"/>
+          <w:color w:val="262626"/>
+          <w:sz w:val="20"/>
+          <w:szCs w:val="20"/>
+        </w:rPr>
+        <w:t xml:space="preserve">way to reliably publish messages is to apply </w:t>
+      </w:r>
+      <w:r>
+        <w:rPr>
+          <w:rFonts w:ascii="NewBaskerville-Roman" w:hAnsi="NewBaskerville-Roman" w:cs="NewBaskerville-Roman"/>
+          <w:color w:val="262626"/>
+          <w:sz w:val="20"/>
+          <w:szCs w:val="20"/>
+          <w:highlight w:val="yellow"/>
+        </w:rPr>
+        <w:t>the Transactional outbox pattern</w:t>
+      </w:r>
+      <w:r>
+        <w:rPr>
+          <w:rFonts w:ascii="NewBaskerville-Roman" w:hAnsi="NewBaskerville-Roman" w:cs="NewBaskerville-Roman"/>
+          <w:color w:val="262626"/>
+          <w:sz w:val="20"/>
+          <w:szCs w:val="20"/>
+        </w:rPr>
+        <w:t>.</w:t>
+      </w:r>
+    </w:p>
+    <w:p>
+      <w:pPr>
+        <w:autoSpaceDE w:val="0"/>
+        <w:autoSpaceDN w:val="0"/>
+        <w:adjustRightInd w:val="0"/>
+        <w:spacing w:after="0"/>
+        <w:rPr>
+          <w:rFonts w:ascii="NewBaskerville-Roman" w:hAnsi="NewBaskerville-Roman" w:cs="NewBaskerville-Roman"/>
+          <w:color w:val="262626"/>
+          <w:sz w:val="20"/>
+          <w:szCs w:val="20"/>
+        </w:rPr>
+      </w:pPr>
+      <w:r>
+        <w:rPr>
+          <w:rFonts w:ascii="NewBaskerville-Roman" w:hAnsi="NewBaskerville-Roman" w:cs="NewBaskerville-Roman"/>
+          <w:color w:val="262626"/>
+          <w:sz w:val="20"/>
+          <w:szCs w:val="20"/>
+        </w:rPr>
+        <w:t>This</w:t>
+      </w:r>
+      <w:r>
+        <w:rPr>
+          <w:rFonts w:ascii="NewBaskerville-Roman" w:hAnsi="NewBaskerville-Roman" w:cs="NewBaskerville-Roman"/>
+          <w:color w:val="262626"/>
+          <w:sz w:val="20"/>
+          <w:szCs w:val="20"/>
+        </w:rPr>
+        <w:t xml:space="preserve"> </w:t>
+      </w:r>
+      <w:r>
+        <w:rPr>
+          <w:rFonts w:ascii="NewBaskerville-Roman" w:hAnsi="NewBaskerville-Roman" w:cs="NewBaskerville-Roman"/>
+          <w:color w:val="262626"/>
+          <w:sz w:val="20"/>
+          <w:szCs w:val="20"/>
+        </w:rPr>
+        <w:t xml:space="preserve">pattern uses </w:t>
+      </w:r>
+      <w:r>
+        <w:rPr>
+          <w:rFonts w:ascii="NewBaskerville-Roman" w:hAnsi="NewBaskerville-Roman" w:cs="NewBaskerville-Roman"/>
+          <w:b/>
+          <w:bCs/>
+          <w:color w:val="262626"/>
+          <w:sz w:val="20"/>
+          <w:szCs w:val="20"/>
+        </w:rPr>
+        <w:t>a database table as a temporary message queue</w:t>
+      </w:r>
+      <w:r>
+        <w:rPr>
+          <w:rFonts w:ascii="NewBaskerville-Roman" w:hAnsi="NewBaskerville-Roman" w:cs="NewBaskerville-Roman"/>
+          <w:color w:val="262626"/>
+          <w:sz w:val="20"/>
+          <w:szCs w:val="20"/>
+        </w:rPr>
+        <w:t>. As figure 3.13 shows, a</w:t>
+      </w:r>
+    </w:p>
+    <w:p>
+      <w:pPr>
+        <w:autoSpaceDE w:val="0"/>
+        <w:autoSpaceDN w:val="0"/>
+        <w:adjustRightInd w:val="0"/>
+        <w:spacing w:after="0"/>
+        <w:rPr>
+          <w:rFonts w:ascii="NewBaskerville-Roman" w:hAnsi="NewBaskerville-Roman" w:cs="NewBaskerville-Roman"/>
+          <w:b/>
+          <w:bCs/>
+          <w:color w:val="262626"/>
+          <w:sz w:val="20"/>
+          <w:szCs w:val="20"/>
+        </w:rPr>
+      </w:pPr>
+      <w:r>
+        <w:rPr>
+          <w:rFonts w:ascii="NewBaskerville-Roman" w:hAnsi="NewBaskerville-Roman" w:cs="NewBaskerville-Roman"/>
+          <w:color w:val="262626"/>
+          <w:sz w:val="20"/>
+          <w:szCs w:val="20"/>
+        </w:rPr>
+        <w:t xml:space="preserve">service that sends messages has an </w:t>
+      </w:r>
+      <w:r>
+        <w:rPr>
+          <w:rFonts w:ascii="Courier" w:hAnsi="Courier" w:cs="Courier"/>
+          <w:color w:val="262626"/>
+          <w:sz w:val="19"/>
+          <w:szCs w:val="19"/>
+        </w:rPr>
+        <w:t xml:space="preserve">OUTBOX </w:t>
+      </w:r>
+      <w:r>
+        <w:rPr>
+          <w:rFonts w:ascii="NewBaskerville-Roman" w:hAnsi="NewBaskerville-Roman" w:cs="NewBaskerville-Roman"/>
+          <w:color w:val="262626"/>
+          <w:sz w:val="20"/>
+          <w:szCs w:val="20"/>
+        </w:rPr>
+        <w:t>database table. As part of the database</w:t>
+      </w:r>
+      <w:r>
+        <w:rPr>
+          <w:rFonts w:ascii="NewBaskerville-Roman" w:hAnsi="NewBaskerville-Roman" w:cs="NewBaskerville-Roman"/>
+          <w:color w:val="262626"/>
+          <w:sz w:val="20"/>
+          <w:szCs w:val="20"/>
+        </w:rPr>
+        <w:t xml:space="preserve"> </w:t>
+      </w:r>
+      <w:r>
+        <w:rPr>
+          <w:rFonts w:ascii="NewBaskerville-Roman" w:hAnsi="NewBaskerville-Roman" w:cs="NewBaskerville-Roman"/>
+          <w:color w:val="262626"/>
+          <w:sz w:val="20"/>
+          <w:szCs w:val="20"/>
+        </w:rPr>
+        <w:t>transaction that creates, updates, and deletes business objects, the service sends messages</w:t>
+      </w:r>
+      <w:r>
+        <w:rPr>
+          <w:rFonts w:ascii="NewBaskerville-Roman" w:hAnsi="NewBaskerville-Roman" w:cs="NewBaskerville-Roman"/>
+          <w:color w:val="262626"/>
+          <w:sz w:val="20"/>
+          <w:szCs w:val="20"/>
+        </w:rPr>
+        <w:t xml:space="preserve"> </w:t>
+      </w:r>
+      <w:r>
+        <w:rPr>
+          <w:rFonts w:ascii="NewBaskerville-Roman" w:hAnsi="NewBaskerville-Roman" w:cs="NewBaskerville-Roman"/>
+          <w:color w:val="262626"/>
+          <w:sz w:val="20"/>
+          <w:szCs w:val="20"/>
+        </w:rPr>
+        <w:t xml:space="preserve">by inserting them into the </w:t>
+      </w:r>
+      <w:r>
+        <w:rPr>
+          <w:rFonts w:ascii="Courier" w:hAnsi="Courier" w:cs="Courier"/>
+          <w:color w:val="262626"/>
+          <w:sz w:val="19"/>
+          <w:szCs w:val="19"/>
+        </w:rPr>
+        <w:t xml:space="preserve">OUTBOX </w:t>
+      </w:r>
+      <w:r>
+        <w:rPr>
+          <w:rFonts w:ascii="NewBaskerville-Roman" w:hAnsi="NewBaskerville-Roman" w:cs="NewBaskerville-Roman"/>
+          <w:color w:val="262626"/>
+          <w:sz w:val="20"/>
+          <w:szCs w:val="20"/>
+        </w:rPr>
+        <w:t xml:space="preserve">table. </w:t>
+      </w:r>
+      <w:r>
+        <w:rPr>
+          <w:rFonts w:ascii="NewBaskerville-Roman" w:hAnsi="NewBaskerville-Roman" w:cs="NewBaskerville-Roman"/>
+          <w:b/>
+          <w:bCs/>
+          <w:color w:val="262626"/>
+          <w:sz w:val="20"/>
+          <w:szCs w:val="20"/>
+        </w:rPr>
+        <w:t>Atomicity is guaranteed because this is a</w:t>
+      </w:r>
+      <w:r>
+        <w:rPr>
+          <w:rFonts w:ascii="NewBaskerville-Roman" w:hAnsi="NewBaskerville-Roman" w:cs="NewBaskerville-Roman"/>
+          <w:b/>
+          <w:bCs/>
+          <w:color w:val="262626"/>
+          <w:sz w:val="20"/>
+          <w:szCs w:val="20"/>
+        </w:rPr>
+        <w:t xml:space="preserve"> </w:t>
+      </w:r>
+      <w:r>
+        <w:rPr>
+          <w:rFonts w:ascii="NewBaskerville-Roman" w:hAnsi="NewBaskerville-Roman" w:cs="NewBaskerville-Roman"/>
+          <w:b/>
+          <w:bCs/>
+          <w:color w:val="262626"/>
+          <w:sz w:val="20"/>
+          <w:szCs w:val="20"/>
+        </w:rPr>
+        <w:t>local ACID transaction.</w:t>
+      </w:r>
+    </w:p>
+    <w:p>
+      <w:pPr>
+        <w:autoSpaceDE w:val="0"/>
+        <w:autoSpaceDN w:val="0"/>
+        <w:adjustRightInd w:val="0"/>
+        <w:spacing w:after="0"/>
+        <w:rPr>
+          <w:rFonts w:ascii="NewBaskerville-Roman" w:hAnsi="NewBaskerville-Roman" w:cs="NewBaskerville-Roman"/>
+          <w:color w:val="262626"/>
+          <w:sz w:val="20"/>
+          <w:szCs w:val="20"/>
+        </w:rPr>
+      </w:pPr>
+    </w:p>
+    <w:p>
+      <w:pPr>
+        <w:autoSpaceDE w:val="0"/>
+        <w:autoSpaceDN w:val="0"/>
+        <w:adjustRightInd w:val="0"/>
+        <w:spacing w:after="0"/>
+        <w:rPr>
+          <w:rFonts w:ascii="NewBaskerville-Roman" w:hAnsi="NewBaskerville-Roman" w:cs="NewBaskerville-Roman"/>
+          <w:color w:val="262626"/>
+          <w:sz w:val="20"/>
+          <w:szCs w:val="20"/>
+        </w:rPr>
+      </w:pPr>
+      <w:r>
+        <w:rPr>
+          <w:rFonts w:ascii="NewBaskerville-Roman" w:hAnsi="NewBaskerville-Roman" w:cs="NewBaskerville-Roman"/>
+          <w:color w:val="262626"/>
+          <w:sz w:val="20"/>
+          <w:szCs w:val="20"/>
+        </w:rPr>
+        <w:t xml:space="preserve">The </w:t>
+      </w:r>
+      <w:r>
+        <w:rPr>
+          <w:rFonts w:ascii="Courier" w:hAnsi="Courier" w:cs="Courier"/>
+          <w:color w:val="262626"/>
+          <w:sz w:val="19"/>
+          <w:szCs w:val="19"/>
+        </w:rPr>
+        <w:t xml:space="preserve">OUTBOX </w:t>
+      </w:r>
+      <w:r>
+        <w:rPr>
+          <w:rFonts w:ascii="NewBaskerville-Roman" w:hAnsi="NewBaskerville-Roman" w:cs="NewBaskerville-Roman"/>
+          <w:color w:val="262626"/>
+          <w:sz w:val="20"/>
+          <w:szCs w:val="20"/>
+        </w:rPr>
+        <w:t xml:space="preserve">table acts a temporary message queue. The </w:t>
+      </w:r>
+      <w:r>
+        <w:rPr>
+          <w:rFonts w:ascii="Courier" w:hAnsi="Courier" w:cs="Courier"/>
+          <w:color w:val="262626"/>
+          <w:sz w:val="19"/>
+          <w:szCs w:val="19"/>
+        </w:rPr>
+        <w:t>Message</w:t>
+      </w:r>
+      <w:r>
+        <w:rPr>
+          <w:rFonts w:ascii="Courier" w:hAnsi="Courier" w:cs="Courier"/>
+          <w:color w:val="262626"/>
+          <w:sz w:val="19"/>
+          <w:szCs w:val="19"/>
+        </w:rPr>
+        <w:t xml:space="preserve"> </w:t>
+      </w:r>
+      <w:r>
+        <w:rPr>
+          <w:rFonts w:ascii="Courier" w:hAnsi="Courier" w:cs="Courier"/>
+          <w:color w:val="262626"/>
+          <w:sz w:val="19"/>
+          <w:szCs w:val="19"/>
+        </w:rPr>
+        <w:t xml:space="preserve">Relay </w:t>
+      </w:r>
+      <w:r>
+        <w:rPr>
+          <w:rFonts w:ascii="NewBaskerville-Roman" w:hAnsi="NewBaskerville-Roman" w:cs="NewBaskerville-Roman"/>
+          <w:color w:val="262626"/>
+          <w:sz w:val="20"/>
+          <w:szCs w:val="20"/>
+        </w:rPr>
+        <w:t>is a component</w:t>
+      </w:r>
+    </w:p>
+    <w:p>
+      <w:pPr>
+        <w:rPr>
+          <w:rFonts w:ascii="NewBaskerville-Roman" w:hAnsi="NewBaskerville-Roman" w:cs="NewBaskerville-Roman"/>
+          <w:color w:val="262626"/>
+          <w:sz w:val="20"/>
+          <w:szCs w:val="20"/>
+        </w:rPr>
+      </w:pPr>
+      <w:r>
+        <w:rPr>
+          <w:rFonts w:ascii="NewBaskerville-Roman" w:hAnsi="NewBaskerville-Roman" w:cs="NewBaskerville-Roman"/>
+          <w:color w:val="262626"/>
+          <w:sz w:val="20"/>
+          <w:szCs w:val="20"/>
+        </w:rPr>
+        <w:t xml:space="preserve">that reads the </w:t>
+      </w:r>
+      <w:r>
+        <w:rPr>
+          <w:rFonts w:ascii="Courier" w:hAnsi="Courier" w:cs="Courier"/>
+          <w:color w:val="262626"/>
+          <w:sz w:val="19"/>
+          <w:szCs w:val="19"/>
+        </w:rPr>
+        <w:t xml:space="preserve">OUTBOX </w:t>
+      </w:r>
+      <w:r>
+        <w:rPr>
+          <w:rFonts w:ascii="NewBaskerville-Roman" w:hAnsi="NewBaskerville-Roman" w:cs="NewBaskerville-Roman"/>
+          <w:color w:val="262626"/>
+          <w:sz w:val="20"/>
+          <w:szCs w:val="20"/>
+        </w:rPr>
+        <w:t>table and publishes the messages to a message broker.</w:t>
+      </w:r>
+    </w:p>
+    <w:p>
+      <w:pPr>
+        <w:spacing w:after="0"/>
+        <w:rPr>
+          <w:rFonts w:ascii="NewBaskerville-Roman" w:hAnsi="NewBaskerville-Roman" w:cs="NewBaskerville-Roman"/>
+          <w:i/>
+          <w:iCs/>
+          <w:color w:val="FF0000"/>
+          <w:sz w:val="16"/>
+          <w:szCs w:val="16"/>
+        </w:rPr>
+      </w:pPr>
+      <w:r>
+        <w:rPr>
+          <w:rFonts w:ascii="NewBaskerville-Roman" w:hAnsi="NewBaskerville-Roman" w:cs="NewBaskerville-Roman"/>
+          <w:i/>
+          <w:iCs/>
+          <w:color w:val="FF0000"/>
+          <w:sz w:val="16"/>
+          <w:szCs w:val="16"/>
+        </w:rPr>
+        <w:t>The next paragraph needs to be explored a little more:</w:t>
+      </w:r>
+    </w:p>
+    <w:p>
+      <w:pPr>
+        <w:autoSpaceDE w:val="0"/>
+        <w:autoSpaceDN w:val="0"/>
+        <w:adjustRightInd w:val="0"/>
+        <w:spacing w:after="0"/>
+        <w:rPr>
+          <w:rFonts w:ascii="NewBaskerville-Roman" w:hAnsi="NewBaskerville-Roman" w:cs="NewBaskerville-Roman"/>
+          <w:color w:val="262626"/>
+          <w:sz w:val="20"/>
+          <w:szCs w:val="20"/>
+        </w:rPr>
+      </w:pPr>
+      <w:r>
+        <w:rPr>
+          <w:rFonts w:ascii="NewBaskerville-Roman" w:hAnsi="NewBaskerville-Roman" w:cs="NewBaskerville-Roman"/>
+          <w:color w:val="262626"/>
+          <w:sz w:val="20"/>
+          <w:szCs w:val="20"/>
+        </w:rPr>
+        <w:t>we</w:t>
+      </w:r>
+      <w:r>
+        <w:rPr>
+          <w:rFonts w:ascii="NewBaskerville-Roman" w:hAnsi="NewBaskerville-Roman" w:cs="NewBaskerville-Roman"/>
+          <w:color w:val="262626"/>
+          <w:sz w:val="20"/>
+          <w:szCs w:val="20"/>
+        </w:rPr>
+        <w:t xml:space="preserve"> can use a similar approach with some NoSQL databases. Each business entity</w:t>
+      </w:r>
+      <w:r>
+        <w:rPr>
+          <w:rFonts w:ascii="NewBaskerville-Roman" w:hAnsi="NewBaskerville-Roman" w:cs="NewBaskerville-Roman"/>
+          <w:color w:val="262626"/>
+          <w:sz w:val="20"/>
+          <w:szCs w:val="20"/>
+        </w:rPr>
+        <w:t xml:space="preserve"> </w:t>
+      </w:r>
+      <w:r>
+        <w:rPr>
+          <w:rFonts w:ascii="NewBaskerville-Roman" w:hAnsi="NewBaskerville-Roman" w:cs="NewBaskerville-Roman"/>
+          <w:color w:val="262626"/>
+          <w:sz w:val="20"/>
+          <w:szCs w:val="20"/>
+        </w:rPr>
+        <w:t xml:space="preserve">stored as a </w:t>
+      </w:r>
+      <w:r>
+        <w:rPr>
+          <w:rFonts w:ascii="Courier" w:hAnsi="Courier" w:cs="Courier"/>
+          <w:color w:val="262626"/>
+          <w:sz w:val="19"/>
+          <w:szCs w:val="19"/>
+        </w:rPr>
+        <w:t xml:space="preserve">record </w:t>
+      </w:r>
+      <w:r>
+        <w:rPr>
+          <w:rFonts w:ascii="NewBaskerville-Roman" w:hAnsi="NewBaskerville-Roman" w:cs="NewBaskerville-Roman"/>
+          <w:color w:val="262626"/>
+          <w:sz w:val="20"/>
+          <w:szCs w:val="20"/>
+        </w:rPr>
+        <w:t>in the database has an attribute that is a list of messages that need</w:t>
+      </w:r>
+      <w:r>
+        <w:rPr>
+          <w:rFonts w:ascii="NewBaskerville-Roman" w:hAnsi="NewBaskerville-Roman" w:cs="NewBaskerville-Roman"/>
+          <w:color w:val="262626"/>
+          <w:sz w:val="20"/>
+          <w:szCs w:val="20"/>
+        </w:rPr>
+        <w:t xml:space="preserve"> </w:t>
+      </w:r>
+      <w:r>
+        <w:rPr>
+          <w:rFonts w:ascii="NewBaskerville-Roman" w:hAnsi="NewBaskerville-Roman" w:cs="NewBaskerville-Roman"/>
+          <w:color w:val="262626"/>
+          <w:sz w:val="20"/>
+          <w:szCs w:val="20"/>
+        </w:rPr>
+        <w:t>to be published. When a service updates an entity in the database, it appends a message</w:t>
+      </w:r>
+      <w:r>
+        <w:rPr>
+          <w:rFonts w:ascii="NewBaskerville-Roman" w:hAnsi="NewBaskerville-Roman" w:cs="NewBaskerville-Roman"/>
+          <w:color w:val="262626"/>
+          <w:sz w:val="20"/>
+          <w:szCs w:val="20"/>
+        </w:rPr>
+        <w:t xml:space="preserve"> </w:t>
+      </w:r>
+      <w:r>
+        <w:rPr>
+          <w:rFonts w:ascii="NewBaskerville-Roman" w:hAnsi="NewBaskerville-Roman" w:cs="NewBaskerville-Roman"/>
+          <w:color w:val="262626"/>
+          <w:sz w:val="20"/>
+          <w:szCs w:val="20"/>
+        </w:rPr>
+        <w:t>to that list. This is atomic because it’s done with a single database operation. The</w:t>
+      </w:r>
+      <w:r>
+        <w:rPr>
+          <w:rFonts w:ascii="NewBaskerville-Roman" w:hAnsi="NewBaskerville-Roman" w:cs="NewBaskerville-Roman"/>
+          <w:color w:val="262626"/>
+          <w:sz w:val="20"/>
+          <w:szCs w:val="20"/>
+        </w:rPr>
+        <w:t xml:space="preserve"> </w:t>
+      </w:r>
+      <w:r>
+        <w:rPr>
+          <w:rFonts w:ascii="NewBaskerville-Roman" w:hAnsi="NewBaskerville-Roman" w:cs="NewBaskerville-Roman"/>
+          <w:color w:val="262626"/>
+          <w:sz w:val="20"/>
+          <w:szCs w:val="20"/>
+        </w:rPr>
+        <w:t>challenge, though, is efficiently finding those business entities that have events and</w:t>
+      </w:r>
+      <w:r>
+        <w:rPr>
+          <w:rFonts w:ascii="NewBaskerville-Roman" w:hAnsi="NewBaskerville-Roman" w:cs="NewBaskerville-Roman"/>
+          <w:color w:val="262626"/>
+          <w:sz w:val="20"/>
+          <w:szCs w:val="20"/>
+        </w:rPr>
+        <w:t xml:space="preserve"> </w:t>
+      </w:r>
+      <w:r>
+        <w:rPr>
+          <w:rFonts w:ascii="NewBaskerville-Roman" w:hAnsi="NewBaskerville-Roman" w:cs="NewBaskerville-Roman"/>
+          <w:color w:val="262626"/>
+          <w:sz w:val="20"/>
+          <w:szCs w:val="20"/>
+        </w:rPr>
+        <w:t>publishing them.</w:t>
+      </w:r>
+    </w:p>
+    <w:p>
+      <w:pPr>
+        <w:autoSpaceDE w:val="0"/>
+        <w:autoSpaceDN w:val="0"/>
+        <w:adjustRightInd w:val="0"/>
+        <w:spacing w:after="0"/>
+        <w:rPr>
+          <w:rFonts w:ascii="NewBaskerville-Roman" w:hAnsi="NewBaskerville-Roman" w:cs="NewBaskerville-Roman"/>
+          <w:color w:val="262626"/>
+          <w:sz w:val="20"/>
+          <w:szCs w:val="20"/>
+        </w:rPr>
+      </w:pPr>
+    </w:p>
+    <w:p>
+      <w:pPr>
+        <w:autoSpaceDE w:val="0"/>
+        <w:autoSpaceDN w:val="0"/>
+        <w:adjustRightInd w:val="0"/>
+        <w:spacing w:after="0"/>
+        <w:rPr>
+          <w:rFonts w:ascii="NewBaskerville-Roman" w:hAnsi="NewBaskerville-Roman" w:cs="NewBaskerville-Roman"/>
+          <w:color w:val="262626"/>
+          <w:sz w:val="20"/>
+          <w:szCs w:val="20"/>
+        </w:rPr>
+      </w:pPr>
+      <w:r>
+        <w:rPr>
+          <w:rFonts w:ascii="NewBaskerville-Roman" w:hAnsi="NewBaskerville-Roman" w:cs="NewBaskerville-Roman"/>
+          <w:color w:val="262626"/>
+          <w:sz w:val="20"/>
+          <w:szCs w:val="20"/>
+        </w:rPr>
+        <w:t xml:space="preserve">There are a couple of different ways to move messages </w:t>
+      </w:r>
+      <w:r>
+        <w:rPr>
+          <w:rFonts w:ascii="NewBaskerville-Roman" w:hAnsi="NewBaskerville-Roman" w:cs="NewBaskerville-Roman"/>
+          <w:b/>
+          <w:bCs/>
+          <w:color w:val="262626"/>
+          <w:sz w:val="20"/>
+          <w:szCs w:val="20"/>
+        </w:rPr>
+        <w:t>from the database</w:t>
+      </w:r>
+      <w:r>
+        <w:rPr>
+          <w:rFonts w:ascii="NewBaskerville-Roman" w:hAnsi="NewBaskerville-Roman" w:cs="NewBaskerville-Roman"/>
+          <w:color w:val="262626"/>
+          <w:sz w:val="20"/>
+          <w:szCs w:val="20"/>
+        </w:rPr>
+        <w:t xml:space="preserve"> </w:t>
+      </w:r>
+      <w:r>
+        <w:rPr>
+          <w:rFonts w:ascii="NewBaskerville-Roman" w:hAnsi="NewBaskerville-Roman" w:cs="NewBaskerville-Roman"/>
+          <w:b/>
+          <w:bCs/>
+          <w:color w:val="262626"/>
+          <w:sz w:val="20"/>
+          <w:szCs w:val="20"/>
+        </w:rPr>
+        <w:t>to the</w:t>
+      </w:r>
+      <w:r>
+        <w:rPr>
+          <w:rFonts w:ascii="NewBaskerville-Roman" w:hAnsi="NewBaskerville-Roman" w:cs="NewBaskerville-Roman"/>
+          <w:b/>
+          <w:bCs/>
+          <w:color w:val="262626"/>
+          <w:sz w:val="20"/>
+          <w:szCs w:val="20"/>
+        </w:rPr>
+        <w:t xml:space="preserve"> </w:t>
+      </w:r>
+      <w:r>
+        <w:rPr>
+          <w:rFonts w:ascii="NewBaskerville-Roman" w:hAnsi="NewBaskerville-Roman" w:cs="NewBaskerville-Roman"/>
+          <w:b/>
+          <w:bCs/>
+          <w:color w:val="262626"/>
+          <w:sz w:val="20"/>
+          <w:szCs w:val="20"/>
+        </w:rPr>
+        <w:t>message broker</w:t>
+      </w:r>
+      <w:r>
+        <w:rPr>
+          <w:rFonts w:ascii="NewBaskerville-Roman" w:hAnsi="NewBaskerville-Roman" w:cs="NewBaskerville-Roman"/>
+          <w:color w:val="262626"/>
+          <w:sz w:val="20"/>
+          <w:szCs w:val="20"/>
+        </w:rPr>
+        <w:t>:</w:t>
+      </w:r>
+    </w:p>
+    <w:p>
+      <w:pPr>
+        <w:pStyle w:val="Heading3"/>
+      </w:pPr>
+      <w:r>
+        <w:t>Polling Publisher</w:t>
+      </w:r>
+    </w:p>
+    <w:p>
+      <w:pPr>
+        <w:autoSpaceDE w:val="0"/>
+        <w:autoSpaceDN w:val="0"/>
+        <w:adjustRightInd w:val="0"/>
+        <w:spacing w:after="0"/>
+        <w:rPr>
+          <w:rFonts w:ascii="NewBaskerville-Roman" w:hAnsi="NewBaskerville-Roman" w:cs="NewBaskerville-Roman"/>
+          <w:color w:val="262626"/>
+          <w:sz w:val="20"/>
+          <w:szCs w:val="20"/>
+        </w:rPr>
+      </w:pPr>
+      <w:r>
+        <w:rPr>
+          <w:rFonts w:ascii="NewBaskerville-Roman" w:hAnsi="NewBaskerville-Roman" w:cs="NewBaskerville-Roman"/>
+          <w:color w:val="262626"/>
+          <w:sz w:val="20"/>
+          <w:szCs w:val="20"/>
+        </w:rPr>
+        <w:t>If the application uses a relational database, a very simple way to publish the messages</w:t>
+      </w:r>
+      <w:r>
+        <w:rPr>
+          <w:rFonts w:ascii="NewBaskerville-Roman" w:hAnsi="NewBaskerville-Roman" w:cs="NewBaskerville-Roman"/>
+          <w:color w:val="262626"/>
+          <w:sz w:val="20"/>
+          <w:szCs w:val="20"/>
+        </w:rPr>
+        <w:t xml:space="preserve"> </w:t>
+      </w:r>
+      <w:r>
+        <w:rPr>
+          <w:rFonts w:ascii="NewBaskerville-Roman" w:hAnsi="NewBaskerville-Roman" w:cs="NewBaskerville-Roman"/>
+          <w:color w:val="262626"/>
+          <w:sz w:val="20"/>
+          <w:szCs w:val="20"/>
+        </w:rPr>
+        <w:t xml:space="preserve">inserted into the </w:t>
+      </w:r>
+      <w:r>
+        <w:rPr>
+          <w:rFonts w:ascii="Courier" w:hAnsi="Courier" w:cs="Courier"/>
+          <w:color w:val="262626"/>
+          <w:sz w:val="19"/>
+          <w:szCs w:val="19"/>
+        </w:rPr>
+        <w:t xml:space="preserve">OUTBOX </w:t>
+      </w:r>
+      <w:r>
+        <w:rPr>
+          <w:rFonts w:ascii="NewBaskerville-Roman" w:hAnsi="NewBaskerville-Roman" w:cs="NewBaskerville-Roman"/>
+          <w:color w:val="262626"/>
+          <w:sz w:val="20"/>
+          <w:szCs w:val="20"/>
+        </w:rPr>
+        <w:t xml:space="preserve">table is for the </w:t>
+      </w:r>
+      <w:r>
+        <w:rPr>
+          <w:rFonts w:ascii="Courier" w:hAnsi="Courier" w:cs="Courier"/>
+          <w:color w:val="262626"/>
+          <w:sz w:val="19"/>
+          <w:szCs w:val="19"/>
+        </w:rPr>
+        <w:t>Message</w:t>
+      </w:r>
+      <w:r>
+        <w:rPr>
+          <w:rFonts w:ascii="Courier" w:hAnsi="Courier" w:cs="Courier"/>
+          <w:color w:val="262626"/>
+          <w:sz w:val="19"/>
+          <w:szCs w:val="19"/>
+        </w:rPr>
+        <w:t xml:space="preserve"> </w:t>
+      </w:r>
+      <w:r>
+        <w:rPr>
+          <w:rFonts w:ascii="Courier" w:hAnsi="Courier" w:cs="Courier"/>
+          <w:color w:val="262626"/>
+          <w:sz w:val="19"/>
+          <w:szCs w:val="19"/>
+        </w:rPr>
+        <w:t xml:space="preserve">Relay </w:t>
+      </w:r>
+      <w:r>
+        <w:rPr>
+          <w:rFonts w:ascii="NewBaskerville-Roman" w:hAnsi="NewBaskerville-Roman" w:cs="NewBaskerville-Roman"/>
+          <w:color w:val="262626"/>
+          <w:sz w:val="20"/>
+          <w:szCs w:val="20"/>
+        </w:rPr>
+        <w:t>to poll the table for unpublished</w:t>
+      </w:r>
+      <w:r>
+        <w:rPr>
+          <w:rFonts w:ascii="NewBaskerville-Roman" w:hAnsi="NewBaskerville-Roman" w:cs="NewBaskerville-Roman"/>
+          <w:color w:val="262626"/>
+          <w:sz w:val="20"/>
+          <w:szCs w:val="20"/>
+        </w:rPr>
+        <w:t xml:space="preserve"> </w:t>
+      </w:r>
+      <w:r>
+        <w:rPr>
+          <w:rFonts w:ascii="NewBaskerville-Roman" w:hAnsi="NewBaskerville-Roman" w:cs="NewBaskerville-Roman"/>
+          <w:color w:val="262626"/>
+          <w:sz w:val="20"/>
+          <w:szCs w:val="20"/>
+        </w:rPr>
+        <w:t>messages. It periodically queries the table:</w:t>
+      </w:r>
+    </w:p>
+    <w:p>
+      <w:pPr>
+        <w:autoSpaceDE w:val="0"/>
+        <w:autoSpaceDN w:val="0"/>
+        <w:adjustRightInd w:val="0"/>
+        <w:spacing w:after="0"/>
+        <w:rPr>
+          <w:rFonts w:ascii="Courier" w:hAnsi="Courier" w:cs="Courier"/>
+          <w:color w:val="000000"/>
+          <w:sz w:val="16"/>
+          <w:szCs w:val="16"/>
+        </w:rPr>
+      </w:pPr>
+      <w:r>
+        <w:rPr>
+          <w:rFonts w:ascii="Courier" w:hAnsi="Courier" w:cs="Courier"/>
+          <w:color w:val="000000"/>
+          <w:sz w:val="16"/>
+          <w:szCs w:val="16"/>
+        </w:rPr>
+        <w:t>SELECT * FROM OUTBOX ORDERED BY ... ASC</w:t>
+      </w:r>
+    </w:p>
+    <w:p>
+      <w:pPr>
+        <w:autoSpaceDE w:val="0"/>
+        <w:autoSpaceDN w:val="0"/>
+        <w:adjustRightInd w:val="0"/>
+        <w:spacing w:after="0"/>
+        <w:rPr>
+          <w:rFonts w:ascii="NewBaskerville-Roman" w:hAnsi="NewBaskerville-Roman" w:cs="NewBaskerville-Roman"/>
+          <w:color w:val="262626"/>
+          <w:sz w:val="20"/>
+          <w:szCs w:val="20"/>
+        </w:rPr>
+      </w:pPr>
+      <w:r>
+        <w:rPr>
+          <w:rFonts w:ascii="NewBaskerville-Roman" w:hAnsi="NewBaskerville-Roman" w:cs="NewBaskerville-Roman"/>
+          <w:color w:val="262626"/>
+          <w:sz w:val="20"/>
+          <w:szCs w:val="20"/>
+        </w:rPr>
+        <w:t xml:space="preserve">Next, the </w:t>
+      </w:r>
+      <w:r>
+        <w:rPr>
+          <w:rFonts w:ascii="Courier" w:hAnsi="Courier" w:cs="Courier"/>
+          <w:color w:val="262626"/>
+          <w:sz w:val="19"/>
+          <w:szCs w:val="19"/>
+        </w:rPr>
+        <w:t>Message</w:t>
+      </w:r>
+      <w:r>
+        <w:rPr>
+          <w:rFonts w:ascii="Courier" w:hAnsi="Courier" w:cs="Courier"/>
+          <w:color w:val="262626"/>
+          <w:sz w:val="19"/>
+          <w:szCs w:val="19"/>
+        </w:rPr>
+        <w:t xml:space="preserve"> </w:t>
+      </w:r>
+      <w:r>
+        <w:rPr>
+          <w:rFonts w:ascii="Courier" w:hAnsi="Courier" w:cs="Courier"/>
+          <w:color w:val="262626"/>
+          <w:sz w:val="19"/>
+          <w:szCs w:val="19"/>
+        </w:rPr>
+        <w:t xml:space="preserve">Relay </w:t>
+      </w:r>
+      <w:r>
+        <w:rPr>
+          <w:rFonts w:ascii="NewBaskerville-Roman" w:hAnsi="NewBaskerville-Roman" w:cs="NewBaskerville-Roman"/>
+          <w:color w:val="262626"/>
+          <w:sz w:val="20"/>
+          <w:szCs w:val="20"/>
+        </w:rPr>
+        <w:t>publishes those messages to the message broker, sending one</w:t>
+      </w:r>
+      <w:r>
+        <w:rPr>
+          <w:rFonts w:ascii="NewBaskerville-Roman" w:hAnsi="NewBaskerville-Roman" w:cs="NewBaskerville-Roman"/>
+          <w:color w:val="262626"/>
+          <w:sz w:val="20"/>
+          <w:szCs w:val="20"/>
+        </w:rPr>
+        <w:t xml:space="preserve"> </w:t>
+      </w:r>
+      <w:r>
+        <w:rPr>
+          <w:rFonts w:ascii="NewBaskerville-Roman" w:hAnsi="NewBaskerville-Roman" w:cs="NewBaskerville-Roman"/>
+          <w:color w:val="262626"/>
+          <w:sz w:val="20"/>
+          <w:szCs w:val="20"/>
+        </w:rPr>
+        <w:t xml:space="preserve">to its destination message channel. Finally, it deletes those messages from the </w:t>
+      </w:r>
+      <w:r>
+        <w:rPr>
+          <w:rFonts w:ascii="Courier" w:hAnsi="Courier" w:cs="Courier"/>
+          <w:color w:val="262626"/>
+          <w:sz w:val="19"/>
+          <w:szCs w:val="19"/>
+        </w:rPr>
+        <w:t>OUTBOX</w:t>
+      </w:r>
+      <w:r>
+        <w:rPr>
+          <w:rFonts w:ascii="Courier" w:hAnsi="Courier" w:cs="Courier"/>
+          <w:color w:val="262626"/>
+          <w:sz w:val="19"/>
+          <w:szCs w:val="19"/>
+        </w:rPr>
+        <w:t xml:space="preserve"> </w:t>
+      </w:r>
+      <w:r>
+        <w:rPr>
+          <w:rFonts w:ascii="NewBaskerville-Roman" w:hAnsi="NewBaskerville-Roman" w:cs="NewBaskerville-Roman"/>
+          <w:color w:val="262626"/>
+          <w:sz w:val="20"/>
+          <w:szCs w:val="20"/>
+        </w:rPr>
+        <w:t>table:</w:t>
+      </w:r>
+    </w:p>
+    <w:p>
+      <w:pPr>
+        <w:autoSpaceDE w:val="0"/>
+        <w:autoSpaceDN w:val="0"/>
+        <w:adjustRightInd w:val="0"/>
+        <w:spacing w:after="0"/>
+        <w:rPr>
+          <w:rFonts w:ascii="Courier" w:hAnsi="Courier" w:cs="Courier"/>
+          <w:color w:val="262626"/>
+          <w:sz w:val="16"/>
+          <w:szCs w:val="16"/>
+        </w:rPr>
+      </w:pPr>
+      <w:r>
+        <w:rPr>
+          <w:rFonts w:ascii="Courier" w:hAnsi="Courier" w:cs="Courier"/>
+          <w:color w:val="262626"/>
+          <w:sz w:val="16"/>
+          <w:szCs w:val="16"/>
+        </w:rPr>
+        <w:t>BEGIN</w:t>
+      </w:r>
+    </w:p>
+    <w:p>
+      <w:pPr>
+        <w:autoSpaceDE w:val="0"/>
+        <w:autoSpaceDN w:val="0"/>
+        <w:adjustRightInd w:val="0"/>
+        <w:spacing w:after="0"/>
+        <w:rPr>
+          <w:rFonts w:ascii="Courier" w:hAnsi="Courier" w:cs="Courier"/>
+          <w:color w:val="262626"/>
+          <w:sz w:val="16"/>
+          <w:szCs w:val="16"/>
+        </w:rPr>
+      </w:pPr>
+      <w:r>
+        <w:rPr>
+          <w:rFonts w:ascii="Courier" w:hAnsi="Courier" w:cs="Courier"/>
+          <w:color w:val="262626"/>
+          <w:sz w:val="16"/>
+          <w:szCs w:val="16"/>
+        </w:rPr>
+        <w:t>DELETE FROM OUTBOX WHERE ID in (....)</w:t>
+      </w:r>
+    </w:p>
+    <w:p>
+      <w:r>
+        <w:rPr>
+          <w:rFonts w:ascii="Courier" w:hAnsi="Courier" w:cs="Courier"/>
+          <w:color w:val="000000"/>
+          <w:sz w:val="16"/>
+          <w:szCs w:val="16"/>
+        </w:rPr>
+        <w:t>COMMIT</w:t>
+      </w:r>
+    </w:p>
+    <w:p>
+      <w:pPr>
+        <w:pStyle w:val="ListParagraph"/>
+        <w:numPr>
+          <w:ilvl w:val="0"/>
+          <w:numId w:val="46"/>
+        </w:numPr>
+        <w:autoSpaceDE w:val="0"/>
+        <w:autoSpaceDN w:val="0"/>
+        <w:adjustRightInd w:val="0"/>
+        <w:spacing w:after="0"/>
+        <w:rPr>
+          <w:rFonts w:ascii="NewBaskerville-Roman" w:hAnsi="NewBaskerville-Roman" w:cs="NewBaskerville-Roman"/>
+          <w:color w:val="262626"/>
+          <w:sz w:val="20"/>
+          <w:szCs w:val="20"/>
+        </w:rPr>
+      </w:pPr>
+      <w:r>
+        <w:rPr>
+          <w:rFonts w:ascii="NewBaskerville-Roman" w:hAnsi="NewBaskerville-Roman" w:cs="NewBaskerville-Roman"/>
+          <w:color w:val="262626"/>
+          <w:sz w:val="20"/>
+          <w:szCs w:val="20"/>
+        </w:rPr>
+        <w:lastRenderedPageBreak/>
+        <w:t>Polling the database is a simple approach that works reasonably well at low scale.</w:t>
+      </w:r>
+    </w:p>
+    <w:p>
+      <w:pPr>
+        <w:pStyle w:val="ListParagraph"/>
+        <w:numPr>
+          <w:ilvl w:val="0"/>
+          <w:numId w:val="45"/>
+        </w:numPr>
+        <w:autoSpaceDE w:val="0"/>
+        <w:autoSpaceDN w:val="0"/>
+        <w:adjustRightInd w:val="0"/>
+        <w:spacing w:after="0"/>
+        <w:rPr>
+          <w:rFonts w:ascii="NewBaskerville-Roman" w:hAnsi="NewBaskerville-Roman" w:cs="NewBaskerville-Roman"/>
+          <w:color w:val="262626"/>
+          <w:sz w:val="20"/>
+          <w:szCs w:val="20"/>
+        </w:rPr>
+      </w:pPr>
+      <w:r>
+        <w:rPr>
+          <w:rFonts w:ascii="NewBaskerville-Roman" w:hAnsi="NewBaskerville-Roman" w:cs="NewBaskerville-Roman"/>
+          <w:color w:val="262626"/>
+          <w:sz w:val="20"/>
+          <w:szCs w:val="20"/>
+        </w:rPr>
+        <w:t>The</w:t>
+      </w:r>
+      <w:r>
+        <w:rPr>
+          <w:rFonts w:ascii="NewBaskerville-Roman" w:hAnsi="NewBaskerville-Roman" w:cs="NewBaskerville-Roman"/>
+          <w:color w:val="262626"/>
+          <w:sz w:val="20"/>
+          <w:szCs w:val="20"/>
+        </w:rPr>
+        <w:t xml:space="preserve"> </w:t>
+      </w:r>
+      <w:r>
+        <w:rPr>
+          <w:rFonts w:ascii="NewBaskerville-Roman" w:hAnsi="NewBaskerville-Roman" w:cs="NewBaskerville-Roman"/>
+          <w:color w:val="262626"/>
+          <w:sz w:val="20"/>
+          <w:szCs w:val="20"/>
+        </w:rPr>
+        <w:t>downside is that frequently polling the database can be expensive.</w:t>
+      </w:r>
+    </w:p>
+    <w:p>
+      <w:pPr>
+        <w:pStyle w:val="ListParagraph"/>
+        <w:numPr>
+          <w:ilvl w:val="0"/>
+          <w:numId w:val="45"/>
+        </w:numPr>
+        <w:autoSpaceDE w:val="0"/>
+        <w:autoSpaceDN w:val="0"/>
+        <w:adjustRightInd w:val="0"/>
+        <w:spacing w:after="0"/>
+        <w:rPr>
+          <w:rFonts w:ascii="NewBaskerville-Roman" w:hAnsi="NewBaskerville-Roman" w:cs="NewBaskerville-Roman"/>
+          <w:b/>
+          <w:bCs/>
+          <w:color w:val="262626"/>
+          <w:sz w:val="20"/>
+          <w:szCs w:val="20"/>
+        </w:rPr>
+      </w:pPr>
+      <w:r>
+        <w:rPr>
+          <w:rFonts w:ascii="NewBaskerville-Roman" w:hAnsi="NewBaskerville-Roman" w:cs="NewBaskerville-Roman"/>
+          <w:b/>
+          <w:bCs/>
+          <w:color w:val="262626"/>
+          <w:sz w:val="20"/>
+          <w:szCs w:val="20"/>
+        </w:rPr>
+        <w:t>Also, whether you</w:t>
+      </w:r>
+      <w:r>
+        <w:rPr>
+          <w:rFonts w:ascii="NewBaskerville-Roman" w:hAnsi="NewBaskerville-Roman" w:cs="NewBaskerville-Roman"/>
+          <w:b/>
+          <w:bCs/>
+          <w:color w:val="262626"/>
+          <w:sz w:val="20"/>
+          <w:szCs w:val="20"/>
+        </w:rPr>
+        <w:t xml:space="preserve"> </w:t>
+      </w:r>
+      <w:r>
+        <w:rPr>
+          <w:rFonts w:ascii="NewBaskerville-Roman" w:hAnsi="NewBaskerville-Roman" w:cs="NewBaskerville-Roman"/>
+          <w:b/>
+          <w:bCs/>
+          <w:color w:val="262626"/>
+          <w:sz w:val="20"/>
+          <w:szCs w:val="20"/>
+        </w:rPr>
+        <w:t>can use this approach with a NoSQL database depends on its querying capabilities.</w:t>
+      </w:r>
+      <w:r>
+        <w:rPr>
+          <w:rFonts w:ascii="NewBaskerville-Roman" w:hAnsi="NewBaskerville-Roman" w:cs="NewBaskerville-Roman"/>
+          <w:b/>
+          <w:bCs/>
+          <w:color w:val="262626"/>
+          <w:sz w:val="20"/>
+          <w:szCs w:val="20"/>
+        </w:rPr>
+        <w:t xml:space="preserve"> </w:t>
+      </w:r>
+      <w:r>
+        <w:rPr>
+          <w:rFonts w:ascii="NewBaskerville-Roman" w:hAnsi="NewBaskerville-Roman" w:cs="NewBaskerville-Roman"/>
+          <w:b/>
+          <w:bCs/>
+          <w:color w:val="262626"/>
+          <w:sz w:val="20"/>
+          <w:szCs w:val="20"/>
+        </w:rPr>
+        <w:t xml:space="preserve">That’s because rather than querying an </w:t>
+      </w:r>
+      <w:r>
+        <w:rPr>
+          <w:rFonts w:ascii="Courier" w:hAnsi="Courier" w:cs="Courier"/>
+          <w:b/>
+          <w:bCs/>
+          <w:color w:val="262626"/>
+          <w:sz w:val="19"/>
+          <w:szCs w:val="19"/>
+        </w:rPr>
+        <w:t xml:space="preserve">OUTBOX </w:t>
+      </w:r>
+      <w:r>
+        <w:rPr>
+          <w:rFonts w:ascii="NewBaskerville-Roman" w:hAnsi="NewBaskerville-Roman" w:cs="NewBaskerville-Roman"/>
+          <w:b/>
+          <w:bCs/>
+          <w:color w:val="262626"/>
+          <w:sz w:val="20"/>
+          <w:szCs w:val="20"/>
+        </w:rPr>
+        <w:t>table, the application must query the</w:t>
+      </w:r>
+      <w:r>
+        <w:rPr>
+          <w:rFonts w:ascii="NewBaskerville-Roman" w:hAnsi="NewBaskerville-Roman" w:cs="NewBaskerville-Roman"/>
+          <w:b/>
+          <w:bCs/>
+          <w:color w:val="262626"/>
+          <w:sz w:val="20"/>
+          <w:szCs w:val="20"/>
+        </w:rPr>
+        <w:t xml:space="preserve"> </w:t>
+      </w:r>
+      <w:r>
+        <w:rPr>
+          <w:rFonts w:ascii="NewBaskerville-Roman" w:hAnsi="NewBaskerville-Roman" w:cs="NewBaskerville-Roman"/>
+          <w:b/>
+          <w:bCs/>
+          <w:color w:val="262626"/>
+          <w:sz w:val="20"/>
+          <w:szCs w:val="20"/>
+        </w:rPr>
+        <w:t>business entities, and that may or may not be possible to do efficiently.</w:t>
+      </w:r>
+    </w:p>
+    <w:p>
+      <w:pPr>
+        <w:autoSpaceDE w:val="0"/>
+        <w:autoSpaceDN w:val="0"/>
+        <w:adjustRightInd w:val="0"/>
+        <w:spacing w:after="0"/>
+        <w:rPr>
+          <w:rFonts w:ascii="NewBaskerville-Roman" w:hAnsi="NewBaskerville-Roman" w:cs="NewBaskerville-Roman"/>
+          <w:color w:val="262626"/>
+          <w:sz w:val="20"/>
+          <w:szCs w:val="20"/>
+        </w:rPr>
+      </w:pPr>
+    </w:p>
+    <w:p>
+      <w:pPr>
+        <w:autoSpaceDE w:val="0"/>
+        <w:autoSpaceDN w:val="0"/>
+        <w:adjustRightInd w:val="0"/>
+        <w:spacing w:after="0"/>
+        <w:rPr>
+          <w:rFonts w:ascii="NewBaskerville-Roman" w:hAnsi="NewBaskerville-Roman" w:cs="NewBaskerville-Roman"/>
+          <w:color w:val="262626"/>
+          <w:sz w:val="20"/>
+          <w:szCs w:val="20"/>
+        </w:rPr>
+      </w:pPr>
+      <w:r>
+        <w:rPr>
+          <w:rFonts w:ascii="NewBaskerville-Roman" w:hAnsi="NewBaskerville-Roman" w:cs="NewBaskerville-Roman"/>
+          <w:color w:val="262626"/>
+          <w:sz w:val="20"/>
+          <w:szCs w:val="20"/>
+        </w:rPr>
+        <w:t>Because of</w:t>
+      </w:r>
+      <w:r>
+        <w:rPr>
+          <w:rFonts w:ascii="NewBaskerville-Roman" w:hAnsi="NewBaskerville-Roman" w:cs="NewBaskerville-Roman"/>
+          <w:color w:val="262626"/>
+          <w:sz w:val="20"/>
+          <w:szCs w:val="20"/>
+        </w:rPr>
+        <w:t xml:space="preserve"> </w:t>
+      </w:r>
+      <w:r>
+        <w:rPr>
+          <w:rFonts w:ascii="NewBaskerville-Roman" w:hAnsi="NewBaskerville-Roman" w:cs="NewBaskerville-Roman"/>
+          <w:color w:val="262626"/>
+          <w:sz w:val="20"/>
+          <w:szCs w:val="20"/>
+        </w:rPr>
+        <w:t>these drawbacks and limitations, it’s often better—and in some cases, necessary—to</w:t>
+      </w:r>
+    </w:p>
+    <w:p>
+      <w:pPr>
+        <w:autoSpaceDE w:val="0"/>
+        <w:autoSpaceDN w:val="0"/>
+        <w:adjustRightInd w:val="0"/>
+        <w:spacing w:after="0"/>
+        <w:rPr>
+          <w:rFonts w:ascii="NewBaskerville-Roman" w:hAnsi="NewBaskerville-Roman" w:cs="NewBaskerville-Roman"/>
+          <w:color w:val="262626"/>
+          <w:sz w:val="20"/>
+          <w:szCs w:val="20"/>
+        </w:rPr>
+      </w:pPr>
+      <w:r>
+        <w:rPr>
+          <w:rFonts w:ascii="NewBaskerville-Roman" w:hAnsi="NewBaskerville-Roman" w:cs="NewBaskerville-Roman"/>
+          <w:color w:val="262626"/>
+          <w:sz w:val="20"/>
+          <w:szCs w:val="20"/>
+        </w:rPr>
+        <w:t>use the more sophisticated and performant approach of tailing the database transaction</w:t>
+      </w:r>
+      <w:r>
+        <w:rPr>
+          <w:rFonts w:ascii="NewBaskerville-Roman" w:hAnsi="NewBaskerville-Roman" w:cs="NewBaskerville-Roman"/>
+          <w:color w:val="262626"/>
+          <w:sz w:val="20"/>
+          <w:szCs w:val="20"/>
+        </w:rPr>
+        <w:t xml:space="preserve"> </w:t>
+      </w:r>
+      <w:r>
+        <w:rPr>
+          <w:rFonts w:ascii="NewBaskerville-Roman" w:hAnsi="NewBaskerville-Roman" w:cs="NewBaskerville-Roman"/>
+          <w:color w:val="262626"/>
+          <w:sz w:val="20"/>
+          <w:szCs w:val="20"/>
+        </w:rPr>
+        <w:t>log.</w:t>
+      </w:r>
+    </w:p>
+    <w:p>
+      <w:pPr>
+        <w:pStyle w:val="Heading3"/>
+      </w:pPr>
+      <w:r>
+        <w:t>Transaction Log Tailing</w:t>
+      </w:r>
+    </w:p>
+    <w:p/>
     <w:p>
       <w:pPr>
         <w:rPr>
@@ -9840,6 +12933,120 @@
     </w:lvl>
   </w:abstractNum>
   <w:abstractNum w:abstractNumId="18" w15:restartNumberingAfterBreak="0">
+    <w:nsid w:val="16A84D4A"/>
+    <w:multiLevelType w:val="hybridMultilevel"/>
+    <w:tmpl w:val="83105CDA"/>
+    <w:lvl w:ilvl="0" w:tplc="6BECAEC0">
+      <w:start w:val="1"/>
+      <w:numFmt w:val="bullet"/>
+      <w:lvlText w:val=""/>
+      <w:lvlJc w:val="left"/>
+      <w:pPr>
+        <w:ind w:left="720" w:hanging="360"/>
+      </w:pPr>
+      <w:rPr>
+        <w:rFonts w:ascii="Symbol" w:hAnsi="Symbol" w:hint="default"/>
+        <w:color w:val="FF0000"/>
+      </w:rPr>
+    </w:lvl>
+    <w:lvl w:ilvl="1" w:tplc="04090003" w:tentative="1">
+      <w:start w:val="1"/>
+      <w:numFmt w:val="bullet"/>
+      <w:lvlText w:val="o"/>
+      <w:lvlJc w:val="left"/>
+      <w:pPr>
+        <w:ind w:left="1440" w:hanging="360"/>
+      </w:pPr>
+      <w:rPr>
+        <w:rFonts w:ascii="Courier New" w:hAnsi="Courier New" w:cs="Courier New" w:hint="default"/>
+      </w:rPr>
+    </w:lvl>
+    <w:lvl w:ilvl="2" w:tplc="04090005" w:tentative="1">
+      <w:start w:val="1"/>
+      <w:numFmt w:val="bullet"/>
+      <w:lvlText w:val=""/>
+      <w:lvlJc w:val="left"/>
+      <w:pPr>
+        <w:ind w:left="2160" w:hanging="360"/>
+      </w:pPr>
+      <w:rPr>
+        <w:rFonts w:ascii="Wingdings" w:hAnsi="Wingdings" w:hint="default"/>
+      </w:rPr>
+    </w:lvl>
+    <w:lvl w:ilvl="3" w:tplc="04090001" w:tentative="1">
+      <w:start w:val="1"/>
+      <w:numFmt w:val="bullet"/>
+      <w:lvlText w:val=""/>
+      <w:lvlJc w:val="left"/>
+      <w:pPr>
+        <w:ind w:left="2880" w:hanging="360"/>
+      </w:pPr>
+      <w:rPr>
+        <w:rFonts w:ascii="Symbol" w:hAnsi="Symbol" w:hint="default"/>
+      </w:rPr>
+    </w:lvl>
+    <w:lvl w:ilvl="4" w:tplc="04090003" w:tentative="1">
+      <w:start w:val="1"/>
+      <w:numFmt w:val="bullet"/>
+      <w:lvlText w:val="o"/>
+      <w:lvlJc w:val="left"/>
+      <w:pPr>
+        <w:ind w:left="3600" w:hanging="360"/>
+      </w:pPr>
+      <w:rPr>
+        <w:rFonts w:ascii="Courier New" w:hAnsi="Courier New" w:cs="Courier New" w:hint="default"/>
+      </w:rPr>
+    </w:lvl>
+    <w:lvl w:ilvl="5" w:tplc="04090005" w:tentative="1">
+      <w:start w:val="1"/>
+      <w:numFmt w:val="bullet"/>
+      <w:lvlText w:val=""/>
+      <w:lvlJc w:val="left"/>
+      <w:pPr>
+        <w:ind w:left="4320" w:hanging="360"/>
+      </w:pPr>
+      <w:rPr>
+        <w:rFonts w:ascii="Wingdings" w:hAnsi="Wingdings" w:hint="default"/>
+      </w:rPr>
+    </w:lvl>
+    <w:lvl w:ilvl="6" w:tplc="04090001" w:tentative="1">
+      <w:start w:val="1"/>
+      <w:numFmt w:val="bullet"/>
+      <w:lvlText w:val=""/>
+      <w:lvlJc w:val="left"/>
+      <w:pPr>
+        <w:ind w:left="5040" w:hanging="360"/>
+      </w:pPr>
+      <w:rPr>
+        <w:rFonts w:ascii="Symbol" w:hAnsi="Symbol" w:hint="default"/>
+      </w:rPr>
+    </w:lvl>
+    <w:lvl w:ilvl="7" w:tplc="04090003" w:tentative="1">
+      <w:start w:val="1"/>
+      <w:numFmt w:val="bullet"/>
+      <w:lvlText w:val="o"/>
+      <w:lvlJc w:val="left"/>
+      <w:pPr>
+        <w:ind w:left="5760" w:hanging="360"/>
+      </w:pPr>
+      <w:rPr>
+        <w:rFonts w:ascii="Courier New" w:hAnsi="Courier New" w:cs="Courier New" w:hint="default"/>
+      </w:rPr>
+    </w:lvl>
+    <w:lvl w:ilvl="8" w:tplc="04090005" w:tentative="1">
+      <w:start w:val="1"/>
+      <w:numFmt w:val="bullet"/>
+      <w:lvlText w:val=""/>
+      <w:lvlJc w:val="left"/>
+      <w:pPr>
+        <w:ind w:left="6480" w:hanging="360"/>
+      </w:pPr>
+      <w:rPr>
+        <w:rFonts w:ascii="Wingdings" w:hAnsi="Wingdings" w:hint="default"/>
+      </w:rPr>
+    </w:lvl>
+  </w:abstractNum>
+  <w:abstractNum w:abstractNumId="19" w15:restartNumberingAfterBreak="0">
     <w:nsid w:val="1A9E4CF6"/>
     <w:multiLevelType w:val="hybridMultilevel"/>
     <w:tmpl w:val="91C83C70"/>
@@ -9952,7 +13159,7 @@
       </w:rPr>
     </w:lvl>
   </w:abstractNum>
-  <w:abstractNum w:abstractNumId="19" w15:restartNumberingAfterBreak="0">
+  <w:abstractNum w:abstractNumId="20" w15:restartNumberingAfterBreak="0">
     <w:nsid w:val="1B845F54"/>
     <w:multiLevelType w:val="hybridMultilevel"/>
     <w:tmpl w:val="E68AEA86"/>
@@ -10065,7 +13272,7 @@
       </w:rPr>
     </w:lvl>
   </w:abstractNum>
-  <w:abstractNum w:abstractNumId="20" w15:restartNumberingAfterBreak="0">
+  <w:abstractNum w:abstractNumId="21" w15:restartNumberingAfterBreak="0">
     <w:nsid w:val="1C326AA9"/>
     <w:multiLevelType w:val="hybridMultilevel"/>
     <w:tmpl w:val="8A0EC798"/>
@@ -10178,7 +13385,121 @@
       </w:rPr>
     </w:lvl>
   </w:abstractNum>
-  <w:abstractNum w:abstractNumId="21" w15:restartNumberingAfterBreak="0">
+  <w:abstractNum w:abstractNumId="22" w15:restartNumberingAfterBreak="0">
+    <w:nsid w:val="214C2826"/>
+    <w:multiLevelType w:val="hybridMultilevel"/>
+    <w:tmpl w:val="0F70A934"/>
+    <w:lvl w:ilvl="0" w:tplc="E5466BEA">
+      <w:start w:val="1"/>
+      <w:numFmt w:val="bullet"/>
+      <w:lvlText w:val=""/>
+      <w:lvlJc w:val="left"/>
+      <w:pPr>
+        <w:ind w:left="720" w:hanging="360"/>
+      </w:pPr>
+      <w:rPr>
+        <w:rFonts w:ascii="Symbol" w:hAnsi="Symbol" w:hint="default"/>
+        <w:color w:val="00B050"/>
+      </w:rPr>
+    </w:lvl>
+    <w:lvl w:ilvl="1" w:tplc="04090003" w:tentative="1">
+      <w:start w:val="1"/>
+      <w:numFmt w:val="bullet"/>
+      <w:lvlText w:val="o"/>
+      <w:lvlJc w:val="left"/>
+      <w:pPr>
+        <w:ind w:left="1440" w:hanging="360"/>
+      </w:pPr>
+      <w:rPr>
+        <w:rFonts w:ascii="Courier New" w:hAnsi="Courier New" w:cs="Courier New" w:hint="default"/>
+      </w:rPr>
+    </w:lvl>
+    <w:lvl w:ilvl="2" w:tplc="04090005" w:tentative="1">
+      <w:start w:val="1"/>
+      <w:numFmt w:val="bullet"/>
+      <w:lvlText w:val=""/>
+      <w:lvlJc w:val="left"/>
+      <w:pPr>
+        <w:ind w:left="2160" w:hanging="360"/>
+      </w:pPr>
+      <w:rPr>
+        <w:rFonts w:ascii="Wingdings" w:hAnsi="Wingdings" w:hint="default"/>
+      </w:rPr>
+    </w:lvl>
+    <w:lvl w:ilvl="3" w:tplc="04090001" w:tentative="1">
+      <w:start w:val="1"/>
+      <w:numFmt w:val="bullet"/>
+      <w:lvlText w:val=""/>
+      <w:lvlJc w:val="left"/>
+      <w:pPr>
+        <w:ind w:left="2880" w:hanging="360"/>
+      </w:pPr>
+      <w:rPr>
+        <w:rFonts w:ascii="Symbol" w:hAnsi="Symbol" w:hint="default"/>
+      </w:rPr>
+    </w:lvl>
+    <w:lvl w:ilvl="4" w:tplc="04090003" w:tentative="1">
+      <w:start w:val="1"/>
+      <w:numFmt w:val="bullet"/>
+      <w:lvlText w:val="o"/>
+      <w:lvlJc w:val="left"/>
+      <w:pPr>
+        <w:ind w:left="3600" w:hanging="360"/>
+      </w:pPr>
+      <w:rPr>
+        <w:rFonts w:ascii="Courier New" w:hAnsi="Courier New" w:cs="Courier New" w:hint="default"/>
+      </w:rPr>
+    </w:lvl>
+    <w:lvl w:ilvl="5" w:tplc="04090005" w:tentative="1">
+      <w:start w:val="1"/>
+      <w:numFmt w:val="bullet"/>
+      <w:lvlText w:val=""/>
+      <w:lvlJc w:val="left"/>
+      <w:pPr>
+        <w:ind w:left="4320" w:hanging="360"/>
+      </w:pPr>
+      <w:rPr>
+        <w:rFonts w:ascii="Wingdings" w:hAnsi="Wingdings" w:hint="default"/>
+      </w:rPr>
+    </w:lvl>
+    <w:lvl w:ilvl="6" w:tplc="04090001" w:tentative="1">
+      <w:start w:val="1"/>
+      <w:numFmt w:val="bullet"/>
+      <w:lvlText w:val=""/>
+      <w:lvlJc w:val="left"/>
+      <w:pPr>
+        <w:ind w:left="5040" w:hanging="360"/>
+      </w:pPr>
+      <w:rPr>
+        <w:rFonts w:ascii="Symbol" w:hAnsi="Symbol" w:hint="default"/>
+      </w:rPr>
+    </w:lvl>
+    <w:lvl w:ilvl="7" w:tplc="04090003" w:tentative="1">
+      <w:start w:val="1"/>
+      <w:numFmt w:val="bullet"/>
+      <w:lvlText w:val="o"/>
+      <w:lvlJc w:val="left"/>
+      <w:pPr>
+        <w:ind w:left="5760" w:hanging="360"/>
+      </w:pPr>
+      <w:rPr>
+        <w:rFonts w:ascii="Courier New" w:hAnsi="Courier New" w:cs="Courier New" w:hint="default"/>
+      </w:rPr>
+    </w:lvl>
+    <w:lvl w:ilvl="8" w:tplc="04090005" w:tentative="1">
+      <w:start w:val="1"/>
+      <w:numFmt w:val="bullet"/>
+      <w:lvlText w:val=""/>
+      <w:lvlJc w:val="left"/>
+      <w:pPr>
+        <w:ind w:left="6480" w:hanging="360"/>
+      </w:pPr>
+      <w:rPr>
+        <w:rFonts w:ascii="Wingdings" w:hAnsi="Wingdings" w:hint="default"/>
+      </w:rPr>
+    </w:lvl>
+  </w:abstractNum>
+  <w:abstractNum w:abstractNumId="23" w15:restartNumberingAfterBreak="0">
     <w:nsid w:val="21515E7B"/>
     <w:multiLevelType w:val="hybridMultilevel"/>
     <w:tmpl w:val="805E0038"/>
@@ -10292,7 +13613,7 @@
       </w:rPr>
     </w:lvl>
   </w:abstractNum>
-  <w:abstractNum w:abstractNumId="22" w15:restartNumberingAfterBreak="0">
+  <w:abstractNum w:abstractNumId="24" w15:restartNumberingAfterBreak="0">
     <w:nsid w:val="268A3225"/>
     <w:multiLevelType w:val="hybridMultilevel"/>
     <w:tmpl w:val="F3409F28"/>
@@ -10405,7 +13726,7 @@
       </w:rPr>
     </w:lvl>
   </w:abstractNum>
-  <w:abstractNum w:abstractNumId="23" w15:restartNumberingAfterBreak="0">
+  <w:abstractNum w:abstractNumId="25" w15:restartNumberingAfterBreak="0">
     <w:nsid w:val="2AC03BE4"/>
     <w:multiLevelType w:val="hybridMultilevel"/>
     <w:tmpl w:val="CE146498"/>
@@ -10518,7 +13839,7 @@
       </w:rPr>
     </w:lvl>
   </w:abstractNum>
-  <w:abstractNum w:abstractNumId="24" w15:restartNumberingAfterBreak="0">
+  <w:abstractNum w:abstractNumId="26" w15:restartNumberingAfterBreak="0">
     <w:nsid w:val="2CD47A1B"/>
     <w:multiLevelType w:val="multilevel"/>
     <w:tmpl w:val="1E701F92"/>
@@ -10634,7 +13955,7 @@
       </w:rPr>
     </w:lvl>
   </w:abstractNum>
-  <w:abstractNum w:abstractNumId="25" w15:restartNumberingAfterBreak="0">
+  <w:abstractNum w:abstractNumId="27" w15:restartNumberingAfterBreak="0">
     <w:nsid w:val="2FC019DF"/>
     <w:multiLevelType w:val="hybridMultilevel"/>
     <w:tmpl w:val="2BEC5598"/>
@@ -10747,7 +14068,7 @@
       </w:rPr>
     </w:lvl>
   </w:abstractNum>
-  <w:abstractNum w:abstractNumId="26" w15:restartNumberingAfterBreak="0">
+  <w:abstractNum w:abstractNumId="28" w15:restartNumberingAfterBreak="0">
     <w:nsid w:val="32983E7A"/>
     <w:multiLevelType w:val="hybridMultilevel"/>
     <w:tmpl w:val="21E2538A"/>
@@ -10860,7 +14181,7 @@
       </w:rPr>
     </w:lvl>
   </w:abstractNum>
-  <w:abstractNum w:abstractNumId="27" w15:restartNumberingAfterBreak="0">
+  <w:abstractNum w:abstractNumId="29" w15:restartNumberingAfterBreak="0">
     <w:nsid w:val="37711FA7"/>
     <w:multiLevelType w:val="hybridMultilevel"/>
     <w:tmpl w:val="22FEDA86"/>
@@ -10946,7 +14267,7 @@
       </w:pPr>
     </w:lvl>
   </w:abstractNum>
-  <w:abstractNum w:abstractNumId="28" w15:restartNumberingAfterBreak="0">
+  <w:abstractNum w:abstractNumId="30" w15:restartNumberingAfterBreak="0">
     <w:nsid w:val="3B4E58F9"/>
     <w:multiLevelType w:val="hybridMultilevel"/>
     <w:tmpl w:val="A8F8C774"/>
@@ -11059,7 +14380,7 @@
       </w:rPr>
     </w:lvl>
   </w:abstractNum>
-  <w:abstractNum w:abstractNumId="29" w15:restartNumberingAfterBreak="0">
+  <w:abstractNum w:abstractNumId="31" w15:restartNumberingAfterBreak="0">
     <w:nsid w:val="45366138"/>
     <w:multiLevelType w:val="hybridMultilevel"/>
     <w:tmpl w:val="ED9ABF86"/>
@@ -11172,7 +14493,7 @@
       </w:rPr>
     </w:lvl>
   </w:abstractNum>
-  <w:abstractNum w:abstractNumId="30" w15:restartNumberingAfterBreak="0">
+  <w:abstractNum w:abstractNumId="32" w15:restartNumberingAfterBreak="0">
     <w:nsid w:val="45934EC6"/>
     <w:multiLevelType w:val="hybridMultilevel"/>
     <w:tmpl w:val="855CA17C"/>
@@ -11285,7 +14606,7 @@
       </w:rPr>
     </w:lvl>
   </w:abstractNum>
-  <w:abstractNum w:abstractNumId="31" w15:restartNumberingAfterBreak="0">
+  <w:abstractNum w:abstractNumId="33" w15:restartNumberingAfterBreak="0">
     <w:nsid w:val="470B27A6"/>
     <w:multiLevelType w:val="hybridMultilevel"/>
     <w:tmpl w:val="4134FE34"/>
@@ -11398,7 +14719,7 @@
       </w:rPr>
     </w:lvl>
   </w:abstractNum>
-  <w:abstractNum w:abstractNumId="32" w15:restartNumberingAfterBreak="0">
+  <w:abstractNum w:abstractNumId="34" w15:restartNumberingAfterBreak="0">
     <w:nsid w:val="47455335"/>
     <w:multiLevelType w:val="hybridMultilevel"/>
     <w:tmpl w:val="AA309044"/>
@@ -11511,7 +14832,7 @@
       </w:rPr>
     </w:lvl>
   </w:abstractNum>
-  <w:abstractNum w:abstractNumId="33" w15:restartNumberingAfterBreak="0">
+  <w:abstractNum w:abstractNumId="35" w15:restartNumberingAfterBreak="0">
     <w:nsid w:val="4A100835"/>
     <w:multiLevelType w:val="hybridMultilevel"/>
     <w:tmpl w:val="2D381DF6"/>
@@ -11624,7 +14945,121 @@
       </w:rPr>
     </w:lvl>
   </w:abstractNum>
-  <w:abstractNum w:abstractNumId="34" w15:restartNumberingAfterBreak="0">
+  <w:abstractNum w:abstractNumId="36" w15:restartNumberingAfterBreak="0">
+    <w:nsid w:val="4FDF5D8B"/>
+    <w:multiLevelType w:val="hybridMultilevel"/>
+    <w:tmpl w:val="DD2A41CE"/>
+    <w:lvl w:ilvl="0" w:tplc="0C2A0AB4">
+      <w:start w:val="1"/>
+      <w:numFmt w:val="bullet"/>
+      <w:lvlText w:val=""/>
+      <w:lvlJc w:val="left"/>
+      <w:pPr>
+        <w:ind w:left="720" w:hanging="360"/>
+      </w:pPr>
+      <w:rPr>
+        <w:rFonts w:ascii="Symbol" w:hAnsi="Symbol" w:hint="default"/>
+        <w:color w:val="auto"/>
+      </w:rPr>
+    </w:lvl>
+    <w:lvl w:ilvl="1" w:tplc="04090003" w:tentative="1">
+      <w:start w:val="1"/>
+      <w:numFmt w:val="bullet"/>
+      <w:lvlText w:val="o"/>
+      <w:lvlJc w:val="left"/>
+      <w:pPr>
+        <w:ind w:left="1440" w:hanging="360"/>
+      </w:pPr>
+      <w:rPr>
+        <w:rFonts w:ascii="Courier New" w:hAnsi="Courier New" w:cs="Courier New" w:hint="default"/>
+      </w:rPr>
+    </w:lvl>
+    <w:lvl w:ilvl="2" w:tplc="04090005" w:tentative="1">
+      <w:start w:val="1"/>
+      <w:numFmt w:val="bullet"/>
+      <w:lvlText w:val=""/>
+      <w:lvlJc w:val="left"/>
+      <w:pPr>
+        <w:ind w:left="2160" w:hanging="360"/>
+      </w:pPr>
+      <w:rPr>
+        <w:rFonts w:ascii="Wingdings" w:hAnsi="Wingdings" w:hint="default"/>
+      </w:rPr>
+    </w:lvl>
+    <w:lvl w:ilvl="3" w:tplc="04090001" w:tentative="1">
+      <w:start w:val="1"/>
+      <w:numFmt w:val="bullet"/>
+      <w:lvlText w:val=""/>
+      <w:lvlJc w:val="left"/>
+      <w:pPr>
+        <w:ind w:left="2880" w:hanging="360"/>
+      </w:pPr>
+      <w:rPr>
+        <w:rFonts w:ascii="Symbol" w:hAnsi="Symbol" w:hint="default"/>
+      </w:rPr>
+    </w:lvl>
+    <w:lvl w:ilvl="4" w:tplc="04090003" w:tentative="1">
+      <w:start w:val="1"/>
+      <w:numFmt w:val="bullet"/>
+      <w:lvlText w:val="o"/>
+      <w:lvlJc w:val="left"/>
+      <w:pPr>
+        <w:ind w:left="3600" w:hanging="360"/>
+      </w:pPr>
+      <w:rPr>
+        <w:rFonts w:ascii="Courier New" w:hAnsi="Courier New" w:cs="Courier New" w:hint="default"/>
+      </w:rPr>
+    </w:lvl>
+    <w:lvl w:ilvl="5" w:tplc="04090005" w:tentative="1">
+      <w:start w:val="1"/>
+      <w:numFmt w:val="bullet"/>
+      <w:lvlText w:val=""/>
+      <w:lvlJc w:val="left"/>
+      <w:pPr>
+        <w:ind w:left="4320" w:hanging="360"/>
+      </w:pPr>
+      <w:rPr>
+        <w:rFonts w:ascii="Wingdings" w:hAnsi="Wingdings" w:hint="default"/>
+      </w:rPr>
+    </w:lvl>
+    <w:lvl w:ilvl="6" w:tplc="04090001" w:tentative="1">
+      <w:start w:val="1"/>
+      <w:numFmt w:val="bullet"/>
+      <w:lvlText w:val=""/>
+      <w:lvlJc w:val="left"/>
+      <w:pPr>
+        <w:ind w:left="5040" w:hanging="360"/>
+      </w:pPr>
+      <w:rPr>
+        <w:rFonts w:ascii="Symbol" w:hAnsi="Symbol" w:hint="default"/>
+      </w:rPr>
+    </w:lvl>
+    <w:lvl w:ilvl="7" w:tplc="04090003" w:tentative="1">
+      <w:start w:val="1"/>
+      <w:numFmt w:val="bullet"/>
+      <w:lvlText w:val="o"/>
+      <w:lvlJc w:val="left"/>
+      <w:pPr>
+        <w:ind w:left="5760" w:hanging="360"/>
+      </w:pPr>
+      <w:rPr>
+        <w:rFonts w:ascii="Courier New" w:hAnsi="Courier New" w:cs="Courier New" w:hint="default"/>
+      </w:rPr>
+    </w:lvl>
+    <w:lvl w:ilvl="8" w:tplc="04090005" w:tentative="1">
+      <w:start w:val="1"/>
+      <w:numFmt w:val="bullet"/>
+      <w:lvlText w:val=""/>
+      <w:lvlJc w:val="left"/>
+      <w:pPr>
+        <w:ind w:left="6480" w:hanging="360"/>
+      </w:pPr>
+      <w:rPr>
+        <w:rFonts w:ascii="Wingdings" w:hAnsi="Wingdings" w:hint="default"/>
+      </w:rPr>
+    </w:lvl>
+  </w:abstractNum>
+  <w:abstractNum w:abstractNumId="37" w15:restartNumberingAfterBreak="0">
     <w:nsid w:val="50D534E8"/>
     <w:multiLevelType w:val="hybridMultilevel"/>
     <w:tmpl w:val="60307286"/>
@@ -11737,7 +15172,7 @@
       </w:rPr>
     </w:lvl>
   </w:abstractNum>
-  <w:abstractNum w:abstractNumId="35" w15:restartNumberingAfterBreak="0">
+  <w:abstractNum w:abstractNumId="38" w15:restartNumberingAfterBreak="0">
     <w:nsid w:val="513E7184"/>
     <w:multiLevelType w:val="hybridMultilevel"/>
     <w:tmpl w:val="5C44F5FC"/>
@@ -11850,7 +15285,7 @@
       </w:rPr>
     </w:lvl>
   </w:abstractNum>
-  <w:abstractNum w:abstractNumId="36" w15:restartNumberingAfterBreak="0">
+  <w:abstractNum w:abstractNumId="39" w15:restartNumberingAfterBreak="0">
     <w:nsid w:val="5C6F4D5A"/>
     <w:multiLevelType w:val="hybridMultilevel"/>
     <w:tmpl w:val="6E1CC4B2"/>
@@ -11963,7 +15398,7 @@
       </w:rPr>
     </w:lvl>
   </w:abstractNum>
-  <w:abstractNum w:abstractNumId="37" w15:restartNumberingAfterBreak="0">
+  <w:abstractNum w:abstractNumId="40" w15:restartNumberingAfterBreak="0">
     <w:nsid w:val="5CA45215"/>
     <w:multiLevelType w:val="hybridMultilevel"/>
     <w:tmpl w:val="92D8EFEC"/>
@@ -12076,7 +15511,7 @@
       </w:rPr>
     </w:lvl>
   </w:abstractNum>
-  <w:abstractNum w:abstractNumId="38" w15:restartNumberingAfterBreak="0">
+  <w:abstractNum w:abstractNumId="41" w15:restartNumberingAfterBreak="0">
     <w:nsid w:val="6CF12A4E"/>
     <w:multiLevelType w:val="hybridMultilevel"/>
     <w:tmpl w:val="498CF56C"/>
@@ -12189,7 +15624,7 @@
       </w:rPr>
     </w:lvl>
   </w:abstractNum>
-  <w:abstractNum w:abstractNumId="39" w15:restartNumberingAfterBreak="0">
+  <w:abstractNum w:abstractNumId="42" w15:restartNumberingAfterBreak="0">
     <w:nsid w:val="6DD727D2"/>
     <w:multiLevelType w:val="hybridMultilevel"/>
     <w:tmpl w:val="DD524C38"/>
@@ -12302,7 +15737,7 @@
       </w:rPr>
     </w:lvl>
   </w:abstractNum>
-  <w:abstractNum w:abstractNumId="40" w15:restartNumberingAfterBreak="0">
+  <w:abstractNum w:abstractNumId="43" w15:restartNumberingAfterBreak="0">
     <w:nsid w:val="73554DEE"/>
     <w:multiLevelType w:val="hybridMultilevel"/>
     <w:tmpl w:val="E3B6833E"/>
@@ -12415,7 +15850,7 @@
       </w:rPr>
     </w:lvl>
   </w:abstractNum>
-  <w:abstractNum w:abstractNumId="41" w15:restartNumberingAfterBreak="0">
+  <w:abstractNum w:abstractNumId="44" w15:restartNumberingAfterBreak="0">
     <w:nsid w:val="73BC4502"/>
     <w:multiLevelType w:val="hybridMultilevel"/>
     <w:tmpl w:val="329E6890"/>
@@ -12528,7 +15963,7 @@
       </w:rPr>
     </w:lvl>
   </w:abstractNum>
-  <w:abstractNum w:abstractNumId="42" w15:restartNumberingAfterBreak="0">
+  <w:abstractNum w:abstractNumId="45" w15:restartNumberingAfterBreak="0">
     <w:nsid w:val="73D46F91"/>
     <w:multiLevelType w:val="hybridMultilevel"/>
     <w:tmpl w:val="AC4436FA"/>
@@ -12641,7 +16076,7 @@
       </w:rPr>
     </w:lvl>
   </w:abstractNum>
-  <w:abstractNum w:abstractNumId="43" w15:restartNumberingAfterBreak="0">
+  <w:abstractNum w:abstractNumId="46" w15:restartNumberingAfterBreak="0">
     <w:nsid w:val="78CB4BDE"/>
     <w:multiLevelType w:val="hybridMultilevel"/>
     <w:tmpl w:val="A5401418"/>
@@ -12782,13 +16217,13 @@
     <w:abstractNumId w:val="0"/>
   </w:num>
   <w:num w:numId="10">
-    <w:abstractNumId w:val="24"/>
+    <w:abstractNumId w:val="26"/>
   </w:num>
   <w:num w:numId="11">
-    <w:abstractNumId w:val="31"/>
+    <w:abstractNumId w:val="33"/>
   </w:num>
   <w:num w:numId="12">
-    <w:abstractNumId w:val="27"/>
+    <w:abstractNumId w:val="29"/>
   </w:num>
   <w:num w:numId="13">
     <w:abstractNumId w:val="15"/>
@@ -12797,34 +16232,34 @@
     <w:abstractNumId w:val="13"/>
   </w:num>
   <w:num w:numId="15">
-    <w:abstractNumId w:val="33"/>
+    <w:abstractNumId w:val="35"/>
   </w:num>
   <w:num w:numId="16">
     <w:abstractNumId w:val="9"/>
   </w:num>
   <w:num w:numId="17">
-    <w:abstractNumId w:val="21"/>
+    <w:abstractNumId w:val="23"/>
   </w:num>
   <w:num w:numId="18">
-    <w:abstractNumId w:val="40"/>
+    <w:abstractNumId w:val="43"/>
   </w:num>
   <w:num w:numId="19">
-    <w:abstractNumId w:val="41"/>
+    <w:abstractNumId w:val="44"/>
   </w:num>
   <w:num w:numId="20">
-    <w:abstractNumId w:val="43"/>
+    <w:abstractNumId w:val="46"/>
   </w:num>
   <w:num w:numId="21">
     <w:abstractNumId w:val="14"/>
   </w:num>
   <w:num w:numId="22">
+    <w:abstractNumId w:val="20"/>
+  </w:num>
+  <w:num w:numId="23">
     <w:abstractNumId w:val="19"/>
   </w:num>
-  <w:num w:numId="23">
-    <w:abstractNumId w:val="18"/>
-  </w:num>
   <w:num w:numId="24">
-    <w:abstractNumId w:val="34"/>
+    <w:abstractNumId w:val="37"/>
   </w:num>
   <w:num w:numId="25">
     <w:abstractNumId w:val="17"/>
@@ -12833,34 +16268,34 @@
     <w:abstractNumId w:val="16"/>
   </w:num>
   <w:num w:numId="27">
-    <w:abstractNumId w:val="22"/>
+    <w:abstractNumId w:val="24"/>
   </w:num>
   <w:num w:numId="28">
-    <w:abstractNumId w:val="28"/>
+    <w:abstractNumId w:val="30"/>
   </w:num>
   <w:num w:numId="29">
-    <w:abstractNumId w:val="20"/>
+    <w:abstractNumId w:val="21"/>
   </w:num>
   <w:num w:numId="30">
-    <w:abstractNumId w:val="30"/>
+    <w:abstractNumId w:val="32"/>
   </w:num>
   <w:num w:numId="31">
-    <w:abstractNumId w:val="32"/>
+    <w:abstractNumId w:val="34"/>
   </w:num>
   <w:num w:numId="32">
-    <w:abstractNumId w:val="35"/>
+    <w:abstractNumId w:val="38"/>
   </w:num>
   <w:num w:numId="33">
-    <w:abstractNumId w:val="42"/>
+    <w:abstractNumId w:val="45"/>
   </w:num>
   <w:num w:numId="34">
-    <w:abstractNumId w:val="37"/>
+    <w:abstractNumId w:val="40"/>
   </w:num>
   <w:num w:numId="35">
-    <w:abstractNumId w:val="23"/>
+    <w:abstractNumId w:val="25"/>
   </w:num>
   <w:num w:numId="36">
-    <w:abstractNumId w:val="39"/>
+    <w:abstractNumId w:val="42"/>
   </w:num>
   <w:num w:numId="37">
     <w:abstractNumId w:val="11"/>
@@ -12869,22 +16304,31 @@
     <w:abstractNumId w:val="12"/>
   </w:num>
   <w:num w:numId="39">
-    <w:abstractNumId w:val="26"/>
+    <w:abstractNumId w:val="28"/>
   </w:num>
   <w:num w:numId="40">
     <w:abstractNumId w:val="10"/>
   </w:num>
   <w:num w:numId="41">
-    <w:abstractNumId w:val="29"/>
+    <w:abstractNumId w:val="31"/>
   </w:num>
   <w:num w:numId="42">
-    <w:abstractNumId w:val="36"/>
+    <w:abstractNumId w:val="39"/>
   </w:num>
   <w:num w:numId="43">
-    <w:abstractNumId w:val="38"/>
+    <w:abstractNumId w:val="41"/>
   </w:num>
   <w:num w:numId="44">
-    <w:abstractNumId w:val="25"/>
+    <w:abstractNumId w:val="27"/>
+  </w:num>
+  <w:num w:numId="45">
+    <w:abstractNumId w:val="18"/>
+  </w:num>
+  <w:num w:numId="46">
+    <w:abstractNumId w:val="22"/>
+  </w:num>
+  <w:num w:numId="47">
+    <w:abstractNumId w:val="36"/>
   </w:num>
 </w:numbering>
 </file>

</xml_diff>

<commit_message>
learn about transaction log tailing
</commit_message>
<xml_diff>
--- a/communication-in-microservices/asynchronous-message-based-communication.docx
+++ b/communication-in-microservices/asynchronous-message-based-communication.docx
@@ -253,27 +253,7 @@
           <w:sz w:val="20"/>
           <w:szCs w:val="20"/>
         </w:rPr>
-        <w:t xml:space="preserve">architecture independently of messaging technology. </w:t>
-      </w:r>
-      <w:proofErr w:type="gramStart"/>
-      <w:r>
-        <w:rPr>
-          <w:rFonts w:ascii="NewBaskerville-Roman" w:hAnsi="NewBaskerville-Roman" w:cs="NewBaskerville-Roman"/>
-          <w:color w:val="262626"/>
-          <w:sz w:val="20"/>
-          <w:szCs w:val="20"/>
-        </w:rPr>
-        <w:t>Next</w:t>
-      </w:r>
-      <w:proofErr w:type="gramEnd"/>
-      <w:r>
-        <w:rPr>
-          <w:rFonts w:ascii="NewBaskerville-Roman" w:hAnsi="NewBaskerville-Roman" w:cs="NewBaskerville-Roman"/>
-          <w:color w:val="262626"/>
-          <w:sz w:val="20"/>
-          <w:szCs w:val="20"/>
-        </w:rPr>
-        <w:t xml:space="preserve"> I compare and contrast</w:t>
+        <w:t>architecture independently of messaging technology. Next I compare and contrast</w:t>
       </w:r>
     </w:p>
     <w:p>
@@ -2519,26 +2499,31 @@
         <w:rPr>
           <w:highlight w:val="yellow"/>
         </w:rPr>
-        <w:t xml:space="preserve">A service that’s interested in a </w:t>
-      </w:r>
-      <w:proofErr w:type="gramStart"/>
+        <w:t>A service that’s interested in a particular</w:t>
+      </w:r>
       <w:r>
         <w:rPr>
           <w:highlight w:val="yellow"/>
         </w:rPr>
-        <w:t>particular</w:t>
+        <w:t xml:space="preserve"> </w:t>
       </w:r>
       <w:r>
         <w:rPr>
           <w:highlight w:val="yellow"/>
         </w:rPr>
+        <w:t>domain</w:t>
+      </w:r>
+      <w:r>
+        <w:rPr>
+          <w:highlight w:val="yellow"/>
+        </w:rPr>
         <w:t xml:space="preserve"> </w:t>
       </w:r>
       <w:r>
         <w:rPr>
           <w:highlight w:val="yellow"/>
         </w:rPr>
-        <w:t>domain</w:t>
+        <w:t>object’s</w:t>
       </w:r>
       <w:r>
         <w:rPr>
@@ -2550,26 +2535,7 @@
         <w:rPr>
           <w:highlight w:val="yellow"/>
         </w:rPr>
-        <w:t>object’s</w:t>
-      </w:r>
-      <w:r>
-        <w:rPr>
-          <w:highlight w:val="yellow"/>
-        </w:rPr>
-        <w:t xml:space="preserve"> </w:t>
-      </w:r>
-      <w:r>
-        <w:rPr>
-          <w:highlight w:val="yellow"/>
-        </w:rPr>
-        <w:t>events</w:t>
-      </w:r>
-      <w:proofErr w:type="gramEnd"/>
-      <w:r>
-        <w:rPr>
-          <w:highlight w:val="yellow"/>
-        </w:rPr>
-        <w:t xml:space="preserve"> only has to subscribe</w:t>
+        <w:t>events only has to subscribe</w:t>
       </w:r>
       <w:r>
         <w:rPr>
@@ -3632,13 +3598,8 @@
         </w:numPr>
       </w:pPr>
       <w:r>
-        <w:t xml:space="preserve">the event </w:t>
-      </w:r>
-      <w:proofErr w:type="gramStart"/>
-      <w:r>
-        <w:t>channel</w:t>
-      </w:r>
-      <w:proofErr w:type="gramEnd"/>
+        <w:t>the event channel</w:t>
+      </w:r>
     </w:p>
     <w:p>
       <w:pPr>
@@ -5906,27 +5867,7 @@
           <w:sz w:val="20"/>
           <w:szCs w:val="20"/>
         </w:rPr>
-        <w:t xml:space="preserve">the best fit depends on your application’s </w:t>
-      </w:r>
-      <w:proofErr w:type="gramStart"/>
-      <w:r>
-        <w:rPr>
-          <w:rFonts w:ascii="NewBaskerville-Roman" w:hAnsi="NewBaskerville-Roman" w:cs="NewBaskerville-Roman"/>
-          <w:color w:val="262626"/>
-          <w:sz w:val="20"/>
-          <w:szCs w:val="20"/>
-        </w:rPr>
-        <w:t>requirements.</w:t>
-      </w:r>
-      <w:proofErr w:type="gramEnd"/>
-      <w:r>
-        <w:rPr>
-          <w:rFonts w:ascii="NewBaskerville-Roman" w:hAnsi="NewBaskerville-Roman" w:cs="NewBaskerville-Roman"/>
-          <w:color w:val="262626"/>
-          <w:sz w:val="20"/>
-          <w:szCs w:val="20"/>
-        </w:rPr>
-        <w:t xml:space="preserve"> </w:t>
+        <w:t xml:space="preserve">the best fit depends on your application’s requirements. </w:t>
       </w:r>
       <w:r>
         <w:rPr>
@@ -9579,43 +9520,7 @@
           <w:sz w:val="20"/>
           <w:szCs w:val="20"/>
         </w:rPr>
-        <w:t>in the database table as</w:t>
-      </w:r>
-      <w:r>
-        <w:rPr>
-          <w:rFonts w:ascii="NewBaskerville-Roman" w:hAnsi="NewBaskerville-Roman" w:cs="NewBaskerville-Roman"/>
-          <w:color w:val="262626"/>
-          <w:sz w:val="20"/>
-          <w:szCs w:val="20"/>
-        </w:rPr>
-        <w:t xml:space="preserve"> </w:t>
-      </w:r>
-      <w:r>
-        <w:rPr>
-          <w:rFonts w:ascii="NewBaskerville-Roman" w:hAnsi="NewBaskerville-Roman" w:cs="NewBaskerville-Roman"/>
-          <w:color w:val="262626"/>
-          <w:sz w:val="20"/>
-          <w:szCs w:val="20"/>
-        </w:rPr>
-        <w:t>part of the transaction that creates and updates business entities. In this example, the</w:t>
-      </w:r>
-      <w:r>
-        <w:rPr>
-          <w:rFonts w:ascii="NewBaskerville-Roman" w:hAnsi="NewBaskerville-Roman" w:cs="NewBaskerville-Roman"/>
-          <w:color w:val="262626"/>
-          <w:sz w:val="20"/>
-          <w:szCs w:val="20"/>
-        </w:rPr>
-        <w:t xml:space="preserve"> </w:t>
-      </w:r>
-      <w:r>
-        <w:rPr>
-          <w:rFonts w:ascii="NewBaskerville-Roman" w:hAnsi="NewBaskerville-Roman" w:cs="NewBaskerville-Roman"/>
-          <w:color w:val="262626"/>
-          <w:sz w:val="20"/>
-          <w:szCs w:val="20"/>
-        </w:rPr>
-        <w:t xml:space="preserve">consumer inserts a row containing the </w:t>
+        <w:t xml:space="preserve">in the database table as part of the transaction that creates and updates business entities. In this example, the consumer inserts a row containing the </w:t>
       </w:r>
       <w:r>
         <w:rPr>
@@ -9662,29 +9567,7 @@
           <w:sz w:val="20"/>
           <w:szCs w:val="20"/>
         </w:rPr>
-        <w:t>. If a</w:t>
-      </w:r>
-      <w:r>
-        <w:rPr>
-          <w:rFonts w:ascii="NewBaskerville-Roman" w:hAnsi="NewBaskerville-Roman" w:cs="NewBaskerville-Roman"/>
-          <w:b/>
-          <w:bCs/>
-          <w:color w:val="262626"/>
-          <w:sz w:val="20"/>
-          <w:szCs w:val="20"/>
-        </w:rPr>
-        <w:t xml:space="preserve"> </w:t>
-      </w:r>
-      <w:r>
-        <w:rPr>
-          <w:rFonts w:ascii="NewBaskerville-Roman" w:hAnsi="NewBaskerville-Roman" w:cs="NewBaskerville-Roman"/>
-          <w:b/>
-          <w:bCs/>
-          <w:color w:val="262626"/>
-          <w:sz w:val="20"/>
-          <w:szCs w:val="20"/>
-        </w:rPr>
-        <w:t xml:space="preserve">message is a duplicate, the </w:t>
+        <w:t xml:space="preserve">. If a message is a duplicate, the </w:t>
       </w:r>
       <w:r>
         <w:rPr>
@@ -10600,25 +10483,7 @@
           <w:sz w:val="20"/>
           <w:szCs w:val="20"/>
         </w:rPr>
-        <w:t>database table. As part of the database</w:t>
-      </w:r>
-      <w:r>
-        <w:rPr>
-          <w:rFonts w:ascii="NewBaskerville-Roman" w:hAnsi="NewBaskerville-Roman" w:cs="NewBaskerville-Roman"/>
-          <w:color w:val="262626"/>
-          <w:sz w:val="20"/>
-          <w:szCs w:val="20"/>
-        </w:rPr>
-        <w:t xml:space="preserve"> </w:t>
-      </w:r>
-      <w:r>
-        <w:rPr>
-          <w:rFonts w:ascii="NewBaskerville-Roman" w:hAnsi="NewBaskerville-Roman" w:cs="NewBaskerville-Roman"/>
-          <w:color w:val="262626"/>
-          <w:sz w:val="20"/>
-          <w:szCs w:val="20"/>
-        </w:rPr>
-        <w:t>transaction that creates, updates, and deletes business objects, the service sends messages</w:t>
+        <w:t>database table. As part of the database transaction that creates, updates, and deletes business objects, the service sends messages</w:t>
       </w:r>
       <w:r>
         <w:rPr>
@@ -11567,18 +11432,7 @@
           <w:sz w:val="20"/>
           <w:szCs w:val="20"/>
         </w:rPr>
-        <w:t xml:space="preserve"> </w:t>
-      </w:r>
-      <w:r>
-        <w:rPr>
-          <w:rFonts w:ascii="NewBaskerville-Roman" w:hAnsi="NewBaskerville-Roman" w:cs="NewBaskerville-Roman"/>
-          <w:b/>
-          <w:bCs/>
-          <w:color w:val="262626"/>
-          <w:sz w:val="20"/>
-          <w:szCs w:val="20"/>
-        </w:rPr>
-        <w:t>business entities, and that may or may not be possible to do efficiently.</w:t>
+        <w:t xml:space="preserve"> business entities, and that may or may not be possible to do efficiently.</w:t>
       </w:r>
     </w:p>
     <w:p>
@@ -11685,7 +11539,1408 @@
         <w:t>Transaction Log Tailing</w:t>
       </w:r>
     </w:p>
+    <w:p>
+      <w:pPr>
+        <w:autoSpaceDE w:val="0"/>
+        <w:autoSpaceDN w:val="0"/>
+        <w:adjustRightInd w:val="0"/>
+        <w:spacing w:after="0"/>
+        <w:rPr>
+          <w:rFonts w:ascii="NewBaskerville-Roman" w:hAnsi="NewBaskerville-Roman" w:cs="NewBaskerville-Roman"/>
+          <w:color w:val="262626"/>
+          <w:sz w:val="20"/>
+          <w:szCs w:val="20"/>
+        </w:rPr>
+      </w:pPr>
+      <w:r>
+        <w:rPr>
+          <w:rFonts w:ascii="NewBaskerville-Roman" w:hAnsi="NewBaskerville-Roman" w:cs="NewBaskerville-Roman"/>
+          <w:color w:val="262626"/>
+          <w:sz w:val="20"/>
+          <w:szCs w:val="20"/>
+        </w:rPr>
+        <w:t xml:space="preserve">A sophisticated solution is for </w:t>
+      </w:r>
+      <w:r>
+        <w:rPr>
+          <w:rFonts w:ascii="Courier" w:hAnsi="Courier" w:cs="Courier"/>
+          <w:color w:val="262626"/>
+          <w:sz w:val="19"/>
+          <w:szCs w:val="19"/>
+        </w:rPr>
+        <w:t>Message</w:t>
+      </w:r>
+      <w:r>
+        <w:rPr>
+          <w:rFonts w:ascii="Courier" w:hAnsi="Courier" w:cs="Courier"/>
+          <w:color w:val="262626"/>
+          <w:sz w:val="19"/>
+          <w:szCs w:val="19"/>
+        </w:rPr>
+        <w:t xml:space="preserve"> </w:t>
+      </w:r>
+      <w:r>
+        <w:rPr>
+          <w:rFonts w:ascii="Courier" w:hAnsi="Courier" w:cs="Courier"/>
+          <w:color w:val="262626"/>
+          <w:sz w:val="19"/>
+          <w:szCs w:val="19"/>
+        </w:rPr>
+        <w:t xml:space="preserve">Relay </w:t>
+      </w:r>
+      <w:r>
+        <w:rPr>
+          <w:rFonts w:ascii="NewBaskerville-Roman" w:hAnsi="NewBaskerville-Roman" w:cs="NewBaskerville-Roman"/>
+          <w:color w:val="262626"/>
+          <w:sz w:val="20"/>
+          <w:szCs w:val="20"/>
+        </w:rPr>
+        <w:t xml:space="preserve">to </w:t>
+      </w:r>
+      <w:r>
+        <w:rPr>
+          <w:rFonts w:ascii="NewBaskerville-Italic" w:hAnsi="NewBaskerville-Italic" w:cs="NewBaskerville-Italic"/>
+          <w:i/>
+          <w:iCs/>
+          <w:color w:val="262626"/>
+          <w:sz w:val="20"/>
+          <w:szCs w:val="20"/>
+        </w:rPr>
+        <w:t xml:space="preserve">tail </w:t>
+      </w:r>
+      <w:r>
+        <w:rPr>
+          <w:rFonts w:ascii="NewBaskerville-Roman" w:hAnsi="NewBaskerville-Roman" w:cs="NewBaskerville-Roman"/>
+          <w:color w:val="262626"/>
+          <w:sz w:val="20"/>
+          <w:szCs w:val="20"/>
+        </w:rPr>
+        <w:t xml:space="preserve">the </w:t>
+      </w:r>
+      <w:r>
+        <w:rPr>
+          <w:rFonts w:ascii="NewBaskerville-Roman" w:hAnsi="NewBaskerville-Roman" w:cs="NewBaskerville-Roman"/>
+          <w:color w:val="262626"/>
+          <w:sz w:val="20"/>
+          <w:szCs w:val="20"/>
+          <w:highlight w:val="yellow"/>
+        </w:rPr>
+        <w:t>database transaction log (also</w:t>
+      </w:r>
+      <w:r>
+        <w:rPr>
+          <w:rFonts w:ascii="NewBaskerville-Roman" w:hAnsi="NewBaskerville-Roman" w:cs="NewBaskerville-Roman"/>
+          <w:color w:val="262626"/>
+          <w:sz w:val="20"/>
+          <w:szCs w:val="20"/>
+          <w:highlight w:val="yellow"/>
+        </w:rPr>
+        <w:t xml:space="preserve"> </w:t>
+      </w:r>
+      <w:r>
+        <w:rPr>
+          <w:rFonts w:ascii="NewBaskerville-Roman" w:hAnsi="NewBaskerville-Roman" w:cs="NewBaskerville-Roman"/>
+          <w:color w:val="262626"/>
+          <w:sz w:val="20"/>
+          <w:szCs w:val="20"/>
+          <w:highlight w:val="yellow"/>
+        </w:rPr>
+        <w:t>called the commit log).</w:t>
+      </w:r>
+      <w:r>
+        <w:rPr>
+          <w:rFonts w:ascii="NewBaskerville-Roman" w:hAnsi="NewBaskerville-Roman" w:cs="NewBaskerville-Roman"/>
+          <w:color w:val="262626"/>
+          <w:sz w:val="20"/>
+          <w:szCs w:val="20"/>
+        </w:rPr>
+        <w:t xml:space="preserve"> Every committed update made by an application is represented</w:t>
+      </w:r>
+      <w:r>
+        <w:rPr>
+          <w:rFonts w:ascii="NewBaskerville-Roman" w:hAnsi="NewBaskerville-Roman" w:cs="NewBaskerville-Roman"/>
+          <w:color w:val="262626"/>
+          <w:sz w:val="20"/>
+          <w:szCs w:val="20"/>
+        </w:rPr>
+        <w:t xml:space="preserve"> </w:t>
+      </w:r>
+      <w:r>
+        <w:rPr>
+          <w:rFonts w:ascii="NewBaskerville-Roman" w:hAnsi="NewBaskerville-Roman" w:cs="NewBaskerville-Roman"/>
+          <w:color w:val="262626"/>
+          <w:sz w:val="20"/>
+          <w:szCs w:val="20"/>
+        </w:rPr>
+        <w:t>as an entry in the</w:t>
+      </w:r>
+      <w:r>
+        <w:rPr>
+          <w:rFonts w:ascii="NewBaskerville-Roman" w:hAnsi="NewBaskerville-Roman" w:cs="NewBaskerville-Roman"/>
+          <w:color w:val="262626"/>
+          <w:sz w:val="20"/>
+          <w:szCs w:val="20"/>
+        </w:rPr>
+        <w:t xml:space="preserve"> </w:t>
+      </w:r>
+      <w:r>
+        <w:rPr>
+          <w:rFonts w:ascii="NewBaskerville-Roman" w:hAnsi="NewBaskerville-Roman" w:cs="NewBaskerville-Roman"/>
+          <w:color w:val="262626"/>
+          <w:sz w:val="20"/>
+          <w:szCs w:val="20"/>
+        </w:rPr>
+        <w:t>database’s transaction log.</w:t>
+      </w:r>
+    </w:p>
+    <w:p>
+      <w:pPr>
+        <w:autoSpaceDE w:val="0"/>
+        <w:autoSpaceDN w:val="0"/>
+        <w:adjustRightInd w:val="0"/>
+        <w:spacing w:after="0"/>
+        <w:rPr>
+          <w:rFonts w:ascii="NewBaskerville-Roman" w:hAnsi="NewBaskerville-Roman" w:cs="NewBaskerville-Roman"/>
+          <w:color w:val="262626"/>
+          <w:sz w:val="20"/>
+          <w:szCs w:val="20"/>
+        </w:rPr>
+      </w:pPr>
+      <w:r>
+        <w:rPr>
+          <w:rFonts w:ascii="NewBaskerville-Roman" w:hAnsi="NewBaskerville-Roman" w:cs="NewBaskerville-Roman"/>
+          <w:color w:val="262626"/>
+          <w:sz w:val="20"/>
+          <w:szCs w:val="20"/>
+        </w:rPr>
+        <w:t>A transaction log miner can read</w:t>
+      </w:r>
+      <w:r>
+        <w:rPr>
+          <w:rFonts w:ascii="NewBaskerville-Roman" w:hAnsi="NewBaskerville-Roman" w:cs="NewBaskerville-Roman"/>
+          <w:color w:val="262626"/>
+          <w:sz w:val="20"/>
+          <w:szCs w:val="20"/>
+        </w:rPr>
+        <w:t xml:space="preserve"> </w:t>
+      </w:r>
+      <w:r>
+        <w:rPr>
+          <w:rFonts w:ascii="NewBaskerville-Roman" w:hAnsi="NewBaskerville-Roman" w:cs="NewBaskerville-Roman"/>
+          <w:color w:val="262626"/>
+          <w:sz w:val="20"/>
+          <w:szCs w:val="20"/>
+        </w:rPr>
+        <w:t>the transaction log and publish each change as a message to the message broker. Figure</w:t>
+      </w:r>
+      <w:r>
+        <w:rPr>
+          <w:rFonts w:ascii="NewBaskerville-Roman" w:hAnsi="NewBaskerville-Roman" w:cs="NewBaskerville-Roman"/>
+          <w:color w:val="262626"/>
+          <w:sz w:val="20"/>
+          <w:szCs w:val="20"/>
+        </w:rPr>
+        <w:t xml:space="preserve"> </w:t>
+      </w:r>
+      <w:r>
+        <w:rPr>
+          <w:rFonts w:ascii="NewBaskerville-Roman" w:hAnsi="NewBaskerville-Roman" w:cs="NewBaskerville-Roman"/>
+          <w:color w:val="262626"/>
+          <w:sz w:val="20"/>
+          <w:szCs w:val="20"/>
+        </w:rPr>
+        <w:t>3.14 shows how this approach works.</w:t>
+      </w:r>
+    </w:p>
+    <w:p>
+      <w:pPr>
+        <w:autoSpaceDE w:val="0"/>
+        <w:autoSpaceDN w:val="0"/>
+        <w:adjustRightInd w:val="0"/>
+        <w:spacing w:after="0"/>
+        <w:rPr>
+          <w:rFonts w:ascii="NewBaskerville-Roman" w:hAnsi="NewBaskerville-Roman" w:cs="NewBaskerville-Roman"/>
+          <w:color w:val="262626"/>
+          <w:sz w:val="20"/>
+          <w:szCs w:val="20"/>
+        </w:rPr>
+      </w:pPr>
+    </w:p>
+    <w:p>
+      <w:pPr>
+        <w:autoSpaceDE w:val="0"/>
+        <w:autoSpaceDN w:val="0"/>
+        <w:adjustRightInd w:val="0"/>
+        <w:spacing w:after="0"/>
+        <w:jc w:val="center"/>
+        <w:rPr>
+          <w:rFonts w:ascii="NewBaskerville-Roman" w:hAnsi="NewBaskerville-Roman" w:cs="NewBaskerville-Roman"/>
+          <w:color w:val="262626"/>
+          <w:sz w:val="20"/>
+          <w:szCs w:val="20"/>
+        </w:rPr>
+      </w:pPr>
+      <w:r>
+        <w:rPr>
+          <w:noProof/>
+        </w:rPr>
+        <w:drawing>
+          <wp:inline distT="0" distB="0" distL="0" distR="0" wp14:anchorId="6C9400D2" wp14:editId="04F07739">
+            <wp:extent cx="4029075" cy="3448050"/>
+            <wp:effectExtent l="0" t="0" r="9525" b="0"/>
+            <wp:docPr id="8" name="Picture 8"/>
+            <wp:cNvGraphicFramePr>
+              <a:graphicFrameLocks xmlns:a="http://schemas.openxmlformats.org/drawingml/2006/main" noChangeAspect="1"/>
+            </wp:cNvGraphicFramePr>
+            <a:graphic xmlns:a="http://schemas.openxmlformats.org/drawingml/2006/main">
+              <a:graphicData uri="http://schemas.openxmlformats.org/drawingml/2006/picture">
+                <pic:pic xmlns:pic="http://schemas.openxmlformats.org/drawingml/2006/picture">
+                  <pic:nvPicPr>
+                    <pic:cNvPr id="1" name=""/>
+                    <pic:cNvPicPr/>
+                  </pic:nvPicPr>
+                  <pic:blipFill>
+                    <a:blip r:embed="rId20"/>
+                    <a:stretch>
+                      <a:fillRect/>
+                    </a:stretch>
+                  </pic:blipFill>
+                  <pic:spPr>
+                    <a:xfrm>
+                      <a:off x="0" y="0"/>
+                      <a:ext cx="4029075" cy="3448050"/>
+                    </a:xfrm>
+                    <a:prstGeom prst="rect">
+                      <a:avLst/>
+                    </a:prstGeom>
+                  </pic:spPr>
+                </pic:pic>
+              </a:graphicData>
+            </a:graphic>
+          </wp:inline>
+        </w:drawing>
+      </w:r>
+    </w:p>
+    <w:p>
+      <w:pPr>
+        <w:autoSpaceDE w:val="0"/>
+        <w:autoSpaceDN w:val="0"/>
+        <w:adjustRightInd w:val="0"/>
+        <w:spacing w:after="0"/>
+        <w:rPr>
+          <w:rFonts w:ascii="NewBaskerville-Roman" w:hAnsi="NewBaskerville-Roman" w:cs="NewBaskerville-Roman"/>
+          <w:color w:val="FF0000"/>
+          <w:sz w:val="20"/>
+          <w:szCs w:val="20"/>
+        </w:rPr>
+      </w:pPr>
+      <w:r>
+        <w:rPr>
+          <w:rFonts w:ascii="NewBaskerville-Roman" w:hAnsi="NewBaskerville-Roman" w:cs="NewBaskerville-Roman"/>
+          <w:color w:val="262626"/>
+          <w:sz w:val="20"/>
+          <w:szCs w:val="20"/>
+        </w:rPr>
+        <w:t xml:space="preserve">The </w:t>
+      </w:r>
+      <w:r>
+        <w:rPr>
+          <w:rFonts w:ascii="Courier" w:hAnsi="Courier" w:cs="Courier"/>
+          <w:color w:val="262626"/>
+          <w:sz w:val="19"/>
+          <w:szCs w:val="19"/>
+        </w:rPr>
+        <w:t xml:space="preserve">Transaction Log Miner </w:t>
+      </w:r>
+      <w:r>
+        <w:rPr>
+          <w:rFonts w:ascii="NewBaskerville-Roman" w:hAnsi="NewBaskerville-Roman" w:cs="NewBaskerville-Roman"/>
+          <w:color w:val="262626"/>
+          <w:sz w:val="20"/>
+          <w:szCs w:val="20"/>
+        </w:rPr>
+        <w:t>reads the transaction log entries. It converts each relevant</w:t>
+      </w:r>
+      <w:r>
+        <w:rPr>
+          <w:rFonts w:ascii="NewBaskerville-Roman" w:hAnsi="NewBaskerville-Roman" w:cs="NewBaskerville-Roman"/>
+          <w:color w:val="262626"/>
+          <w:sz w:val="20"/>
+          <w:szCs w:val="20"/>
+        </w:rPr>
+        <w:t xml:space="preserve"> </w:t>
+      </w:r>
+      <w:r>
+        <w:rPr>
+          <w:rFonts w:ascii="NewBaskerville-Roman" w:hAnsi="NewBaskerville-Roman" w:cs="NewBaskerville-Roman"/>
+          <w:color w:val="262626"/>
+          <w:sz w:val="20"/>
+          <w:szCs w:val="20"/>
+        </w:rPr>
+        <w:t>log entry corresponding to an inserted message into a message and publishes that message</w:t>
+      </w:r>
+      <w:r>
+        <w:rPr>
+          <w:rFonts w:ascii="NewBaskerville-Roman" w:hAnsi="NewBaskerville-Roman" w:cs="NewBaskerville-Roman"/>
+          <w:color w:val="262626"/>
+          <w:sz w:val="20"/>
+          <w:szCs w:val="20"/>
+        </w:rPr>
+        <w:t xml:space="preserve"> </w:t>
+      </w:r>
+      <w:r>
+        <w:rPr>
+          <w:rFonts w:ascii="NewBaskerville-Roman" w:hAnsi="NewBaskerville-Roman" w:cs="NewBaskerville-Roman"/>
+          <w:color w:val="262626"/>
+          <w:sz w:val="20"/>
+          <w:szCs w:val="20"/>
+        </w:rPr>
+        <w:t>to the message broker. This approach can be used to publish messages written to</w:t>
+      </w:r>
+      <w:r>
+        <w:rPr>
+          <w:rFonts w:ascii="NewBaskerville-Roman" w:hAnsi="NewBaskerville-Roman" w:cs="NewBaskerville-Roman"/>
+          <w:color w:val="262626"/>
+          <w:sz w:val="20"/>
+          <w:szCs w:val="20"/>
+        </w:rPr>
+        <w:t xml:space="preserve"> </w:t>
+      </w:r>
+      <w:r>
+        <w:rPr>
+          <w:rFonts w:ascii="NewBaskerville-Roman" w:hAnsi="NewBaskerville-Roman" w:cs="NewBaskerville-Roman"/>
+          <w:color w:val="262626"/>
+          <w:sz w:val="20"/>
+          <w:szCs w:val="20"/>
+        </w:rPr>
+        <w:t xml:space="preserve">an </w:t>
+      </w:r>
+      <w:r>
+        <w:rPr>
+          <w:rFonts w:ascii="Courier" w:hAnsi="Courier" w:cs="Courier"/>
+          <w:color w:val="262626"/>
+          <w:sz w:val="19"/>
+          <w:szCs w:val="19"/>
+        </w:rPr>
+        <w:t xml:space="preserve">OUTBOX </w:t>
+      </w:r>
+      <w:r>
+        <w:rPr>
+          <w:rFonts w:ascii="NewBaskerville-Roman" w:hAnsi="NewBaskerville-Roman" w:cs="NewBaskerville-Roman"/>
+          <w:color w:val="262626"/>
+          <w:sz w:val="20"/>
+          <w:szCs w:val="20"/>
+        </w:rPr>
+        <w:t>table in an RDBMS or messages appended to records in a NoSQL database.</w:t>
+      </w:r>
+      <w:r>
+        <w:rPr>
+          <w:rFonts w:ascii="NewBaskerville-Roman" w:hAnsi="NewBaskerville-Roman" w:cs="NewBaskerville-Roman"/>
+          <w:b/>
+          <w:bCs/>
+          <w:color w:val="FF0000"/>
+          <w:sz w:val="20"/>
+          <w:szCs w:val="20"/>
+        </w:rPr>
+        <w:t>(</w:t>
+      </w:r>
+      <w:r>
+        <w:rPr>
+          <w:rFonts w:ascii="NewBaskerville-Roman" w:hAnsi="NewBaskerville-Roman" w:cs="NewBaskerville-Roman"/>
+          <w:b/>
+          <w:bCs/>
+          <w:color w:val="FF0000"/>
+          <w:sz w:val="20"/>
+          <w:szCs w:val="20"/>
+          <w:highlight w:val="yellow"/>
+        </w:rPr>
+        <w:t>How</w:t>
+      </w:r>
+      <w:r>
+        <w:rPr>
+          <w:rFonts w:ascii="NewBaskerville-Roman" w:hAnsi="NewBaskerville-Roman" w:cs="NewBaskerville-Roman"/>
+          <w:b/>
+          <w:bCs/>
+          <w:color w:val="FF0000"/>
+          <w:sz w:val="20"/>
+          <w:szCs w:val="20"/>
+          <w:highlight w:val="yellow"/>
+        </w:rPr>
+        <w:t xml:space="preserve"> exactly</w:t>
+      </w:r>
+      <w:r>
+        <w:rPr>
+          <w:rFonts w:ascii="NewBaskerville-Roman" w:hAnsi="NewBaskerville-Roman" w:cs="NewBaskerville-Roman"/>
+          <w:b/>
+          <w:bCs/>
+          <w:color w:val="FF0000"/>
+          <w:sz w:val="20"/>
+          <w:szCs w:val="20"/>
+          <w:highlight w:val="yellow"/>
+        </w:rPr>
+        <w:t xml:space="preserve"> for NoS</w:t>
+      </w:r>
+      <w:r>
+        <w:rPr>
+          <w:rFonts w:ascii="NewBaskerville-Roman" w:hAnsi="NewBaskerville-Roman" w:cs="NewBaskerville-Roman"/>
+          <w:b/>
+          <w:bCs/>
+          <w:color w:val="FF0000"/>
+          <w:sz w:val="20"/>
+          <w:szCs w:val="20"/>
+          <w:highlight w:val="yellow"/>
+        </w:rPr>
+        <w:t>QL</w:t>
+      </w:r>
+      <w:r>
+        <w:rPr>
+          <w:rFonts w:ascii="NewBaskerville-Roman" w:hAnsi="NewBaskerville-Roman" w:cs="NewBaskerville-Roman"/>
+          <w:b/>
+          <w:bCs/>
+          <w:color w:val="FF0000"/>
+          <w:sz w:val="20"/>
+          <w:szCs w:val="20"/>
+          <w:highlight w:val="yellow"/>
+        </w:rPr>
+        <w:t>??)</w:t>
+      </w:r>
+    </w:p>
+    <w:p>
+      <w:pPr>
+        <w:autoSpaceDE w:val="0"/>
+        <w:autoSpaceDN w:val="0"/>
+        <w:adjustRightInd w:val="0"/>
+        <w:spacing w:after="0"/>
+        <w:rPr>
+          <w:rFonts w:ascii="NewBaskerville-Roman" w:hAnsi="NewBaskerville-Roman" w:cs="NewBaskerville-Roman"/>
+          <w:color w:val="262626"/>
+          <w:sz w:val="20"/>
+          <w:szCs w:val="20"/>
+        </w:rPr>
+      </w:pPr>
+    </w:p>
+    <w:p>
+      <w:pPr>
+        <w:autoSpaceDE w:val="0"/>
+        <w:autoSpaceDN w:val="0"/>
+        <w:adjustRightInd w:val="0"/>
+        <w:spacing w:after="0"/>
+        <w:rPr>
+          <w:rFonts w:ascii="NewBaskerville-Roman" w:hAnsi="NewBaskerville-Roman" w:cs="NewBaskerville-Roman"/>
+          <w:i/>
+          <w:iCs/>
+          <w:color w:val="262626"/>
+          <w:sz w:val="20"/>
+          <w:szCs w:val="20"/>
+        </w:rPr>
+      </w:pPr>
+      <w:r>
+        <w:rPr>
+          <w:rFonts w:ascii="NewBaskerville-Roman" w:hAnsi="NewBaskerville-Roman" w:cs="NewBaskerville-Roman"/>
+          <w:color w:val="262626"/>
+          <w:sz w:val="20"/>
+          <w:szCs w:val="20"/>
+        </w:rPr>
+        <w:t xml:space="preserve">I add: </w:t>
+      </w:r>
+      <w:r>
+        <w:rPr>
+          <w:rFonts w:ascii="NewBaskerville-Roman" w:hAnsi="NewBaskerville-Roman" w:cs="NewBaskerville-Roman"/>
+          <w:i/>
+          <w:iCs/>
+          <w:color w:val="262626"/>
+          <w:sz w:val="20"/>
+          <w:szCs w:val="20"/>
+        </w:rPr>
+        <w:t xml:space="preserve">Using this method you have </w:t>
+      </w:r>
+      <w:r>
+        <w:rPr>
+          <w:rFonts w:ascii="NewBaskerville-Roman" w:hAnsi="NewBaskerville-Roman" w:cs="NewBaskerville-Roman"/>
+          <w:i/>
+          <w:iCs/>
+          <w:color w:val="262626"/>
+          <w:sz w:val="20"/>
+          <w:szCs w:val="20"/>
+        </w:rPr>
+        <w:t>guarantee</w:t>
+      </w:r>
+      <w:r>
+        <w:rPr>
+          <w:rFonts w:ascii="NewBaskerville-Roman" w:hAnsi="NewBaskerville-Roman" w:cs="NewBaskerville-Roman"/>
+          <w:i/>
+          <w:iCs/>
+          <w:color w:val="262626"/>
+          <w:sz w:val="20"/>
+          <w:szCs w:val="20"/>
+        </w:rPr>
+        <w:t xml:space="preserve"> that messages are published to the broker in order they were inserted into the database.</w:t>
+      </w:r>
+    </w:p>
+    <w:p>
+      <w:pPr>
+        <w:autoSpaceDE w:val="0"/>
+        <w:autoSpaceDN w:val="0"/>
+        <w:adjustRightInd w:val="0"/>
+        <w:spacing w:after="0"/>
+        <w:rPr>
+          <w:rFonts w:ascii="NewBaskerville-Roman" w:hAnsi="NewBaskerville-Roman" w:cs="NewBaskerville-Roman"/>
+          <w:i/>
+          <w:iCs/>
+          <w:color w:val="262626"/>
+          <w:sz w:val="20"/>
+          <w:szCs w:val="20"/>
+        </w:rPr>
+      </w:pPr>
+    </w:p>
+    <w:p>
+      <w:pPr>
+        <w:autoSpaceDE w:val="0"/>
+        <w:autoSpaceDN w:val="0"/>
+        <w:adjustRightInd w:val="0"/>
+        <w:spacing w:after="0"/>
+        <w:rPr>
+          <w:rFonts w:ascii="NewBaskerville-Roman" w:eastAsia="Wingdings2" w:hAnsi="NewBaskerville-Roman" w:cs="NewBaskerville-Roman"/>
+          <w:color w:val="262626"/>
+          <w:sz w:val="20"/>
+          <w:szCs w:val="20"/>
+        </w:rPr>
+      </w:pPr>
+      <w:r>
+        <w:rPr>
+          <w:rFonts w:ascii="NewBaskerville-Roman" w:eastAsia="Wingdings2" w:hAnsi="NewBaskerville-Roman" w:cs="NewBaskerville-Roman"/>
+          <w:color w:val="262626"/>
+          <w:sz w:val="20"/>
+          <w:szCs w:val="20"/>
+        </w:rPr>
+        <w:t>Although this approach is obscure, it works remarkably well. The challenge is that implementing it requires some development effort. You could, for example, write low-level code that calls database-specific APIs.</w:t>
+      </w:r>
+    </w:p>
+    <w:p>
+      <w:pPr>
+        <w:autoSpaceDE w:val="0"/>
+        <w:autoSpaceDN w:val="0"/>
+        <w:adjustRightInd w:val="0"/>
+        <w:spacing w:after="0"/>
+        <w:rPr>
+          <w:rFonts w:ascii="NewBaskerville-Roman" w:eastAsia="Wingdings2" w:hAnsi="NewBaskerville-Roman" w:cs="NewBaskerville-Roman"/>
+          <w:b/>
+          <w:bCs/>
+          <w:color w:val="262626"/>
+          <w:sz w:val="20"/>
+          <w:szCs w:val="20"/>
+        </w:rPr>
+      </w:pPr>
+      <w:r>
+        <w:rPr>
+          <w:rFonts w:ascii="NewBaskerville-Roman" w:eastAsia="Wingdings2" w:hAnsi="NewBaskerville-Roman" w:cs="NewBaskerville-Roman"/>
+          <w:color w:val="262626"/>
+          <w:sz w:val="20"/>
+          <w:szCs w:val="20"/>
+        </w:rPr>
+        <w:t xml:space="preserve">Alternatively, you could use an open-source framework such as Debezium that publishes changes made by an application to MySQL, Postgres, or MongoDB to Apache Kafka. </w:t>
+      </w:r>
+      <w:r>
+        <w:rPr>
+          <w:rFonts w:ascii="NewBaskerville-Roman" w:eastAsia="Wingdings2" w:hAnsi="NewBaskerville-Roman" w:cs="NewBaskerville-Roman"/>
+          <w:b/>
+          <w:bCs/>
+          <w:color w:val="262626"/>
+          <w:sz w:val="20"/>
+          <w:szCs w:val="20"/>
+        </w:rPr>
+        <w:t xml:space="preserve">The drawback of using Debezium is that its focus is capturing changes at the database level and that APIs for sending </w:t>
+      </w:r>
+      <w:r>
+        <w:rPr>
+          <w:rFonts w:ascii="NewBaskerville-Roman" w:eastAsia="Wingdings2" w:hAnsi="NewBaskerville-Roman" w:cs="NewBaskerville-Roman"/>
+          <w:b/>
+          <w:bCs/>
+          <w:color w:val="262626"/>
+          <w:sz w:val="20"/>
+          <w:szCs w:val="20"/>
+        </w:rPr>
+        <w:lastRenderedPageBreak/>
+        <w:t>and receiving messages are outside of its scope. That’s why I created the Eventuate Tram framework, which provides the messaging APIs as well as transaction tailing and polling</w:t>
+      </w:r>
+      <w:r>
+        <w:rPr>
+          <w:rFonts w:ascii="NewBaskerville-Roman" w:eastAsia="Wingdings2" w:hAnsi="NewBaskerville-Roman" w:cs="NewBaskerville-Roman"/>
+          <w:b/>
+          <w:bCs/>
+          <w:color w:val="262626"/>
+          <w:sz w:val="20"/>
+          <w:szCs w:val="20"/>
+        </w:rPr>
+        <w:t>.</w:t>
+      </w:r>
+    </w:p>
+    <w:p>
+      <w:pPr>
+        <w:autoSpaceDE w:val="0"/>
+        <w:autoSpaceDN w:val="0"/>
+        <w:adjustRightInd w:val="0"/>
+        <w:spacing w:after="0"/>
+        <w:rPr>
+          <w:rFonts w:ascii="NewBaskerville-Roman" w:eastAsia="Wingdings2" w:hAnsi="NewBaskerville-Roman" w:cs="NewBaskerville-Roman"/>
+          <w:b/>
+          <w:bCs/>
+          <w:color w:val="262626"/>
+          <w:sz w:val="20"/>
+          <w:szCs w:val="20"/>
+        </w:rPr>
+      </w:pPr>
+    </w:p>
+    <w:p>
+      <w:pPr>
+        <w:autoSpaceDE w:val="0"/>
+        <w:autoSpaceDN w:val="0"/>
+        <w:adjustRightInd w:val="0"/>
+        <w:spacing w:after="0"/>
+        <w:rPr>
+          <w:rFonts w:ascii="NewBaskerville-Roman" w:hAnsi="NewBaskerville-Roman" w:cs="NewBaskerville-Roman"/>
+          <w:color w:val="262626"/>
+          <w:sz w:val="20"/>
+          <w:szCs w:val="20"/>
+        </w:rPr>
+      </w:pPr>
+      <w:r>
+        <w:rPr>
+          <w:rFonts w:ascii="NewBaskerville-Roman" w:eastAsia="Wingdings2" w:hAnsi="NewBaskerville-Roman" w:cs="NewBaskerville-Roman"/>
+          <w:b/>
+          <w:bCs/>
+          <w:color w:val="262626"/>
+          <w:sz w:val="20"/>
+          <w:szCs w:val="20"/>
+        </w:rPr>
+        <w:t xml:space="preserve">I think he refers to </w:t>
+      </w:r>
+      <w:r>
+        <w:rPr>
+          <w:rFonts w:ascii="NewBaskerville-Roman" w:eastAsia="Wingdings2" w:hAnsi="NewBaskerville-Roman" w:cs="NewBaskerville-Roman"/>
+          <w:b/>
+          <w:bCs/>
+          <w:color w:val="262626"/>
+          <w:sz w:val="20"/>
+          <w:szCs w:val="20"/>
+        </w:rPr>
+        <w:t>API</w:t>
+      </w:r>
+      <w:r>
+        <w:rPr>
+          <w:rFonts w:ascii="NewBaskerville-Roman" w:eastAsia="Wingdings2" w:hAnsi="NewBaskerville-Roman" w:cs="NewBaskerville-Roman"/>
+          <w:b/>
+          <w:bCs/>
+          <w:color w:val="262626"/>
+          <w:sz w:val="20"/>
+          <w:szCs w:val="20"/>
+        </w:rPr>
+        <w:t xml:space="preserve"> for sending messages to brokers and managing sagas and other features that the Ev</w:t>
+      </w:r>
+      <w:r>
+        <w:rPr>
+          <w:rFonts w:ascii="NewBaskerville-Roman" w:eastAsia="Wingdings2" w:hAnsi="NewBaskerville-Roman" w:cs="NewBaskerville-Roman"/>
+          <w:b/>
+          <w:bCs/>
+          <w:color w:val="262626"/>
+          <w:sz w:val="20"/>
+          <w:szCs w:val="20"/>
+        </w:rPr>
+        <w:t>e</w:t>
+      </w:r>
+      <w:r>
+        <w:rPr>
+          <w:rFonts w:ascii="NewBaskerville-Roman" w:eastAsia="Wingdings2" w:hAnsi="NewBaskerville-Roman" w:cs="NewBaskerville-Roman"/>
+          <w:b/>
+          <w:bCs/>
+          <w:color w:val="262626"/>
+          <w:sz w:val="20"/>
+          <w:szCs w:val="20"/>
+        </w:rPr>
+        <w:t>ntuate Tram offers.</w:t>
+      </w:r>
+    </w:p>
+    <w:p>
+      <w:pPr>
+        <w:autoSpaceDE w:val="0"/>
+        <w:autoSpaceDN w:val="0"/>
+        <w:adjustRightInd w:val="0"/>
+        <w:spacing w:after="0"/>
+        <w:rPr>
+          <w:rFonts w:ascii="NewBaskerville-Roman" w:hAnsi="NewBaskerville-Roman" w:cs="NewBaskerville-Roman"/>
+          <w:color w:val="262626"/>
+          <w:sz w:val="20"/>
+          <w:szCs w:val="20"/>
+        </w:rPr>
+      </w:pPr>
+    </w:p>
+    <w:p>
+      <w:pPr>
+        <w:autoSpaceDE w:val="0"/>
+        <w:autoSpaceDN w:val="0"/>
+        <w:adjustRightInd w:val="0"/>
+        <w:spacing w:after="0"/>
+        <w:rPr>
+          <w:rFonts w:ascii="NewBaskerville-Roman" w:hAnsi="NewBaskerville-Roman" w:cs="NewBaskerville-Roman"/>
+          <w:color w:val="262626"/>
+          <w:sz w:val="20"/>
+          <w:szCs w:val="20"/>
+        </w:rPr>
+      </w:pPr>
+      <w:r>
+        <w:rPr>
+          <w:rFonts w:ascii="NewBaskerville-Roman" w:hAnsi="NewBaskerville-Roman" w:cs="NewBaskerville-Roman"/>
+          <w:color w:val="262626"/>
+          <w:sz w:val="20"/>
+          <w:szCs w:val="20"/>
+        </w:rPr>
+        <w:t>Examples of technologies that help you implement this:</w:t>
+      </w:r>
+    </w:p>
+    <w:p>
+      <w:pPr>
+        <w:autoSpaceDE w:val="0"/>
+        <w:autoSpaceDN w:val="0"/>
+        <w:adjustRightInd w:val="0"/>
+        <w:spacing w:after="0"/>
+        <w:rPr>
+          <w:rFonts w:ascii="NewBaskerville-Roman" w:eastAsia="Wingdings2" w:hAnsi="NewBaskerville-Roman" w:cs="NewBaskerville-Roman"/>
+          <w:color w:val="262626"/>
+          <w:sz w:val="20"/>
+          <w:szCs w:val="20"/>
+        </w:rPr>
+      </w:pPr>
+      <w:r>
+        <w:rPr>
+          <w:rFonts w:ascii="Wingdings2" w:eastAsia="Wingdings2" w:cs="Wingdings2" w:hint="eastAsia"/>
+          <w:color w:val="CDA759"/>
+          <w:sz w:val="17"/>
+          <w:szCs w:val="17"/>
+        </w:rPr>
+        <w:t></w:t>
+      </w:r>
+      <w:r>
+        <w:rPr>
+          <w:rFonts w:ascii="Wingdings2" w:eastAsia="Wingdings2" w:cs="Wingdings2"/>
+          <w:color w:val="CDA759"/>
+          <w:sz w:val="17"/>
+          <w:szCs w:val="17"/>
+        </w:rPr>
+        <w:t xml:space="preserve"> </w:t>
+      </w:r>
+      <w:r>
+        <w:rPr>
+          <w:rFonts w:ascii="NewBaskerville-Italic" w:eastAsia="Wingdings2" w:hAnsi="NewBaskerville-Italic" w:cs="NewBaskerville-Italic"/>
+          <w:i/>
+          <w:iCs/>
+          <w:color w:val="262626"/>
+          <w:sz w:val="20"/>
+          <w:szCs w:val="20"/>
+        </w:rPr>
+        <w:t xml:space="preserve">Debezium </w:t>
+      </w:r>
+      <w:r>
+        <w:rPr>
+          <w:rFonts w:ascii="NewBaskerville-Roman" w:eastAsia="Wingdings2" w:hAnsi="NewBaskerville-Roman" w:cs="NewBaskerville-Roman"/>
+          <w:color w:val="262626"/>
+          <w:sz w:val="14"/>
+          <w:szCs w:val="14"/>
+        </w:rPr>
+        <w:t>(</w:t>
+      </w:r>
+      <w:r>
+        <w:rPr>
+          <w:rFonts w:ascii="NewBaskerville-Roman" w:eastAsia="Wingdings2" w:hAnsi="NewBaskerville-Roman" w:cs="NewBaskerville-Roman"/>
+          <w:color w:val="001CA7"/>
+          <w:sz w:val="14"/>
+          <w:szCs w:val="14"/>
+        </w:rPr>
+        <w:t>http://debezium.io</w:t>
+      </w:r>
+      <w:r>
+        <w:rPr>
+          <w:rFonts w:ascii="NewBaskerville-Roman" w:eastAsia="Wingdings2" w:hAnsi="NewBaskerville-Roman" w:cs="NewBaskerville-Roman"/>
+          <w:color w:val="262626"/>
+          <w:sz w:val="14"/>
+          <w:szCs w:val="14"/>
+        </w:rPr>
+        <w:t>)—An open</w:t>
+      </w:r>
+      <w:r>
+        <w:rPr>
+          <w:rFonts w:ascii="NewBaskerville-Roman" w:eastAsia="Wingdings2" w:hAnsi="NewBaskerville-Roman" w:cs="NewBaskerville-Roman"/>
+          <w:color w:val="262626"/>
+          <w:sz w:val="14"/>
+          <w:szCs w:val="14"/>
+        </w:rPr>
+        <w:t>-</w:t>
+      </w:r>
+      <w:r>
+        <w:rPr>
+          <w:rFonts w:ascii="NewBaskerville-Roman" w:eastAsia="Wingdings2" w:hAnsi="NewBaskerville-Roman" w:cs="NewBaskerville-Roman"/>
+          <w:color w:val="262626"/>
+          <w:sz w:val="14"/>
+          <w:szCs w:val="14"/>
+        </w:rPr>
+        <w:t>source project that publishes database</w:t>
+      </w:r>
+      <w:r>
+        <w:rPr>
+          <w:rFonts w:ascii="NewBaskerville-Roman" w:eastAsia="Wingdings2" w:hAnsi="NewBaskerville-Roman" w:cs="NewBaskerville-Roman"/>
+          <w:color w:val="262626"/>
+          <w:sz w:val="14"/>
+          <w:szCs w:val="14"/>
+        </w:rPr>
+        <w:t xml:space="preserve"> </w:t>
+      </w:r>
+      <w:r>
+        <w:rPr>
+          <w:rFonts w:ascii="NewBaskerville-Roman" w:eastAsia="Wingdings2" w:hAnsi="NewBaskerville-Roman" w:cs="NewBaskerville-Roman"/>
+          <w:color w:val="262626"/>
+          <w:sz w:val="14"/>
+          <w:szCs w:val="14"/>
+        </w:rPr>
+        <w:t>changes to the Apache Kafka message broker.</w:t>
+      </w:r>
+    </w:p>
+    <w:p>
+      <w:pPr>
+        <w:autoSpaceDE w:val="0"/>
+        <w:autoSpaceDN w:val="0"/>
+        <w:adjustRightInd w:val="0"/>
+        <w:spacing w:after="0"/>
+        <w:rPr>
+          <w:rFonts w:ascii="NewBaskerville-Roman" w:eastAsia="Wingdings2" w:hAnsi="NewBaskerville-Roman" w:cs="NewBaskerville-Roman"/>
+          <w:color w:val="262626"/>
+          <w:sz w:val="14"/>
+          <w:szCs w:val="14"/>
+        </w:rPr>
+      </w:pPr>
+      <w:r>
+        <w:rPr>
+          <w:rFonts w:ascii="Wingdings2" w:eastAsia="Wingdings2" w:cs="Wingdings2" w:hint="eastAsia"/>
+          <w:color w:val="CDA759"/>
+          <w:sz w:val="17"/>
+          <w:szCs w:val="17"/>
+        </w:rPr>
+        <w:t></w:t>
+      </w:r>
+      <w:r>
+        <w:rPr>
+          <w:rFonts w:ascii="Wingdings2" w:eastAsia="Wingdings2" w:cs="Wingdings2"/>
+          <w:color w:val="CDA759"/>
+          <w:sz w:val="17"/>
+          <w:szCs w:val="17"/>
+        </w:rPr>
+        <w:t xml:space="preserve"> </w:t>
+      </w:r>
+      <w:r>
+        <w:rPr>
+          <w:rFonts w:ascii="NewBaskerville-Italic" w:eastAsia="Wingdings2" w:hAnsi="NewBaskerville-Italic" w:cs="NewBaskerville-Italic"/>
+          <w:i/>
+          <w:iCs/>
+          <w:color w:val="262626"/>
+          <w:sz w:val="20"/>
+          <w:szCs w:val="20"/>
+        </w:rPr>
+        <w:t xml:space="preserve">LinkedIn Databus </w:t>
+      </w:r>
+      <w:r>
+        <w:rPr>
+          <w:rFonts w:ascii="NewBaskerville-Roman" w:eastAsia="Wingdings2" w:hAnsi="NewBaskerville-Roman" w:cs="NewBaskerville-Roman"/>
+          <w:color w:val="262626"/>
+          <w:sz w:val="14"/>
+          <w:szCs w:val="14"/>
+        </w:rPr>
+        <w:t>(</w:t>
+      </w:r>
+      <w:r>
+        <w:rPr>
+          <w:rFonts w:ascii="NewBaskerville-Roman" w:eastAsia="Wingdings2" w:hAnsi="NewBaskerville-Roman" w:cs="NewBaskerville-Roman"/>
+          <w:color w:val="001CA7"/>
+          <w:sz w:val="14"/>
+          <w:szCs w:val="14"/>
+        </w:rPr>
+        <w:t>https://github.com/linkedin/databus</w:t>
+      </w:r>
+      <w:r>
+        <w:rPr>
+          <w:rFonts w:ascii="NewBaskerville-Roman" w:eastAsia="Wingdings2" w:hAnsi="NewBaskerville-Roman" w:cs="NewBaskerville-Roman"/>
+          <w:color w:val="262626"/>
+          <w:sz w:val="14"/>
+          <w:szCs w:val="14"/>
+        </w:rPr>
+        <w:t>)—An open</w:t>
+      </w:r>
+      <w:r>
+        <w:rPr>
+          <w:rFonts w:ascii="NewBaskerville-Roman" w:eastAsia="Wingdings2" w:hAnsi="NewBaskerville-Roman" w:cs="NewBaskerville-Roman"/>
+          <w:color w:val="262626"/>
+          <w:sz w:val="14"/>
+          <w:szCs w:val="14"/>
+        </w:rPr>
+        <w:t>-</w:t>
+      </w:r>
+      <w:r>
+        <w:rPr>
+          <w:rFonts w:ascii="NewBaskerville-Roman" w:eastAsia="Wingdings2" w:hAnsi="NewBaskerville-Roman" w:cs="NewBaskerville-Roman"/>
+          <w:color w:val="262626"/>
+          <w:sz w:val="14"/>
+          <w:szCs w:val="14"/>
+        </w:rPr>
+        <w:t>source project</w:t>
+      </w:r>
+      <w:r>
+        <w:rPr>
+          <w:rFonts w:ascii="NewBaskerville-Roman" w:eastAsia="Wingdings2" w:hAnsi="NewBaskerville-Roman" w:cs="NewBaskerville-Roman"/>
+          <w:color w:val="262626"/>
+          <w:sz w:val="14"/>
+          <w:szCs w:val="14"/>
+        </w:rPr>
+        <w:t xml:space="preserve"> </w:t>
+      </w:r>
+      <w:r>
+        <w:rPr>
+          <w:rFonts w:ascii="NewBaskerville-Roman" w:eastAsia="Wingdings2" w:hAnsi="NewBaskerville-Roman" w:cs="NewBaskerville-Roman"/>
+          <w:color w:val="262626"/>
+          <w:sz w:val="14"/>
+          <w:szCs w:val="14"/>
+        </w:rPr>
+        <w:t xml:space="preserve">that mines the </w:t>
+      </w:r>
+      <w:r>
+        <w:rPr>
+          <w:rFonts w:ascii="NewBaskerville-Roman" w:eastAsia="Wingdings2" w:hAnsi="NewBaskerville-Roman" w:cs="NewBaskerville-Roman"/>
+          <w:b/>
+          <w:bCs/>
+          <w:color w:val="262626"/>
+          <w:sz w:val="14"/>
+          <w:szCs w:val="14"/>
+        </w:rPr>
+        <w:t>Oracle transaction log</w:t>
+      </w:r>
+      <w:r>
+        <w:rPr>
+          <w:rFonts w:ascii="NewBaskerville-Roman" w:eastAsia="Wingdings2" w:hAnsi="NewBaskerville-Roman" w:cs="NewBaskerville-Roman"/>
+          <w:color w:val="262626"/>
+          <w:sz w:val="14"/>
+          <w:szCs w:val="14"/>
+        </w:rPr>
+        <w:t xml:space="preserve"> and publishes the changes as events.</w:t>
+      </w:r>
+      <w:r>
+        <w:rPr>
+          <w:rFonts w:ascii="NewBaskerville-Roman" w:eastAsia="Wingdings2" w:hAnsi="NewBaskerville-Roman" w:cs="NewBaskerville-Roman"/>
+          <w:color w:val="262626"/>
+          <w:sz w:val="14"/>
+          <w:szCs w:val="14"/>
+        </w:rPr>
+        <w:t xml:space="preserve"> </w:t>
+      </w:r>
+      <w:r>
+        <w:rPr>
+          <w:rFonts w:ascii="NewBaskerville-Roman" w:eastAsia="Wingdings2" w:hAnsi="NewBaskerville-Roman" w:cs="NewBaskerville-Roman"/>
+          <w:color w:val="262626"/>
+          <w:sz w:val="14"/>
+          <w:szCs w:val="14"/>
+        </w:rPr>
+        <w:t>LinkedIn uses Databus to synchronize various derived data stores with the system</w:t>
+      </w:r>
+      <w:r>
+        <w:rPr>
+          <w:rFonts w:ascii="NewBaskerville-Roman" w:eastAsia="Wingdings2" w:hAnsi="NewBaskerville-Roman" w:cs="NewBaskerville-Roman"/>
+          <w:color w:val="262626"/>
+          <w:sz w:val="14"/>
+          <w:szCs w:val="14"/>
+        </w:rPr>
+        <w:t xml:space="preserve"> </w:t>
+      </w:r>
+      <w:r>
+        <w:rPr>
+          <w:rFonts w:ascii="NewBaskerville-Roman" w:eastAsia="Wingdings2" w:hAnsi="NewBaskerville-Roman" w:cs="NewBaskerville-Roman"/>
+          <w:color w:val="262626"/>
+          <w:sz w:val="14"/>
+          <w:szCs w:val="14"/>
+        </w:rPr>
+        <w:t>of record.</w:t>
+      </w:r>
+    </w:p>
+    <w:p>
+      <w:pPr>
+        <w:autoSpaceDE w:val="0"/>
+        <w:autoSpaceDN w:val="0"/>
+        <w:adjustRightInd w:val="0"/>
+        <w:spacing w:after="0"/>
+        <w:rPr>
+          <w:rFonts w:ascii="NewBaskerville-Roman" w:eastAsia="Wingdings2" w:hAnsi="NewBaskerville-Roman" w:cs="NewBaskerville-Roman"/>
+          <w:color w:val="001CA7"/>
+          <w:sz w:val="14"/>
+          <w:szCs w:val="14"/>
+        </w:rPr>
+      </w:pPr>
+      <w:r>
+        <w:rPr>
+          <w:rFonts w:ascii="Wingdings2" w:eastAsia="Wingdings2" w:cs="Wingdings2" w:hint="eastAsia"/>
+          <w:color w:val="CDA759"/>
+          <w:sz w:val="17"/>
+          <w:szCs w:val="17"/>
+        </w:rPr>
+        <w:t></w:t>
+      </w:r>
+      <w:r>
+        <w:rPr>
+          <w:rFonts w:ascii="Wingdings2" w:eastAsia="Wingdings2" w:cs="Wingdings2"/>
+          <w:color w:val="CDA759"/>
+          <w:sz w:val="17"/>
+          <w:szCs w:val="17"/>
+        </w:rPr>
+        <w:t xml:space="preserve"> </w:t>
+      </w:r>
+      <w:r>
+        <w:rPr>
+          <w:rFonts w:ascii="NewBaskerville-Italic" w:eastAsia="Wingdings2" w:hAnsi="NewBaskerville-Italic" w:cs="NewBaskerville-Italic"/>
+          <w:i/>
+          <w:iCs/>
+          <w:color w:val="262626"/>
+          <w:sz w:val="20"/>
+          <w:szCs w:val="20"/>
+        </w:rPr>
+        <w:t xml:space="preserve">DynamoDB streams </w:t>
+      </w:r>
+      <w:r>
+        <w:rPr>
+          <w:rFonts w:ascii="NewBaskerville-Roman" w:eastAsia="Wingdings2" w:hAnsi="NewBaskerville-Roman" w:cs="NewBaskerville-Roman"/>
+          <w:color w:val="262626"/>
+          <w:sz w:val="14"/>
+          <w:szCs w:val="14"/>
+        </w:rPr>
+        <w:t>(</w:t>
+      </w:r>
+      <w:r>
+        <w:rPr>
+          <w:rFonts w:ascii="NewBaskerville-Roman" w:eastAsia="Wingdings2" w:hAnsi="NewBaskerville-Roman" w:cs="NewBaskerville-Roman"/>
+          <w:color w:val="001CA7"/>
+          <w:sz w:val="14"/>
+          <w:szCs w:val="14"/>
+        </w:rPr>
+        <w:t>http://docs.aws.amazon.com/amazondynamodb/latest/developerguide/Streams.html</w:t>
+      </w:r>
+      <w:r>
+        <w:rPr>
+          <w:rFonts w:ascii="NewBaskerville-Roman" w:eastAsia="Wingdings2" w:hAnsi="NewBaskerville-Roman" w:cs="NewBaskerville-Roman"/>
+          <w:color w:val="262626"/>
+          <w:sz w:val="14"/>
+          <w:szCs w:val="14"/>
+        </w:rPr>
+        <w:t>)—DynamoDB streams contain the time-ordered</w:t>
+      </w:r>
+      <w:r>
+        <w:rPr>
+          <w:rFonts w:ascii="NewBaskerville-Roman" w:eastAsia="Wingdings2" w:hAnsi="NewBaskerville-Roman" w:cs="NewBaskerville-Roman"/>
+          <w:color w:val="001CA7"/>
+          <w:sz w:val="14"/>
+          <w:szCs w:val="14"/>
+        </w:rPr>
+        <w:t xml:space="preserve"> </w:t>
+      </w:r>
+      <w:r>
+        <w:rPr>
+          <w:rFonts w:ascii="NewBaskerville-Roman" w:eastAsia="Wingdings2" w:hAnsi="NewBaskerville-Roman" w:cs="NewBaskerville-Roman"/>
+          <w:color w:val="262626"/>
+          <w:sz w:val="14"/>
+          <w:szCs w:val="14"/>
+        </w:rPr>
+        <w:t>sequence of changes (creates, updates, and deletes) made to the items in a</w:t>
+      </w:r>
+      <w:r>
+        <w:rPr>
+          <w:rFonts w:ascii="NewBaskerville-Roman" w:eastAsia="Wingdings2" w:hAnsi="NewBaskerville-Roman" w:cs="NewBaskerville-Roman"/>
+          <w:color w:val="001CA7"/>
+          <w:sz w:val="14"/>
+          <w:szCs w:val="14"/>
+        </w:rPr>
+        <w:t xml:space="preserve"> </w:t>
+      </w:r>
+      <w:r>
+        <w:rPr>
+          <w:rFonts w:ascii="NewBaskerville-Roman" w:eastAsia="Wingdings2" w:hAnsi="NewBaskerville-Roman" w:cs="NewBaskerville-Roman"/>
+          <w:color w:val="262626"/>
+          <w:sz w:val="14"/>
+          <w:szCs w:val="14"/>
+        </w:rPr>
+        <w:t>DynamoDB table in the last 24 hours. An application can read those changes</w:t>
+      </w:r>
+      <w:r>
+        <w:rPr>
+          <w:rFonts w:ascii="NewBaskerville-Roman" w:eastAsia="Wingdings2" w:hAnsi="NewBaskerville-Roman" w:cs="NewBaskerville-Roman"/>
+          <w:color w:val="001CA7"/>
+          <w:sz w:val="14"/>
+          <w:szCs w:val="14"/>
+        </w:rPr>
+        <w:t xml:space="preserve"> </w:t>
+      </w:r>
+      <w:r>
+        <w:rPr>
+          <w:rFonts w:ascii="NewBaskerville-Roman" w:eastAsia="Wingdings2" w:hAnsi="NewBaskerville-Roman" w:cs="NewBaskerville-Roman"/>
+          <w:color w:val="262626"/>
+          <w:sz w:val="14"/>
+          <w:szCs w:val="14"/>
+        </w:rPr>
+        <w:t>from the stream and, for example, publish them as events.</w:t>
+      </w:r>
+    </w:p>
+    <w:p>
+      <w:pPr>
+        <w:autoSpaceDE w:val="0"/>
+        <w:autoSpaceDN w:val="0"/>
+        <w:adjustRightInd w:val="0"/>
+        <w:spacing w:after="0"/>
+        <w:rPr>
+          <w:rFonts w:ascii="NewBaskerville-Roman" w:eastAsia="Wingdings2" w:hAnsi="NewBaskerville-Roman" w:cs="NewBaskerville-Roman"/>
+          <w:b/>
+          <w:bCs/>
+          <w:color w:val="FF0000"/>
+          <w:sz w:val="20"/>
+          <w:szCs w:val="20"/>
+        </w:rPr>
+      </w:pPr>
+      <w:r>
+        <w:rPr>
+          <w:rFonts w:ascii="Wingdings2" w:eastAsia="Wingdings2" w:cs="Wingdings2" w:hint="eastAsia"/>
+          <w:color w:val="CDA759"/>
+          <w:sz w:val="17"/>
+          <w:szCs w:val="17"/>
+        </w:rPr>
+        <w:t></w:t>
+      </w:r>
+      <w:r>
+        <w:rPr>
+          <w:rFonts w:ascii="Wingdings2" w:eastAsia="Wingdings2" w:cs="Wingdings2"/>
+          <w:color w:val="CDA759"/>
+          <w:sz w:val="17"/>
+          <w:szCs w:val="17"/>
+        </w:rPr>
+        <w:t xml:space="preserve"> </w:t>
+      </w:r>
+      <w:r>
+        <w:rPr>
+          <w:rFonts w:ascii="NewBaskerville-Italic" w:eastAsia="Wingdings2" w:hAnsi="NewBaskerville-Italic" w:cs="NewBaskerville-Italic"/>
+          <w:b/>
+          <w:bCs/>
+          <w:i/>
+          <w:iCs/>
+          <w:color w:val="262626"/>
+          <w:sz w:val="20"/>
+          <w:szCs w:val="20"/>
+        </w:rPr>
+        <w:t>Eventuate Tram</w:t>
+      </w:r>
+      <w:r>
+        <w:rPr>
+          <w:rFonts w:ascii="NewBaskerville-Italic" w:eastAsia="Wingdings2" w:hAnsi="NewBaskerville-Italic" w:cs="NewBaskerville-Italic"/>
+          <w:i/>
+          <w:iCs/>
+          <w:color w:val="262626"/>
+          <w:sz w:val="20"/>
+          <w:szCs w:val="20"/>
+        </w:rPr>
+        <w:t xml:space="preserve"> </w:t>
+      </w:r>
+      <w:r>
+        <w:rPr>
+          <w:rFonts w:ascii="NewBaskerville-Roman" w:eastAsia="Wingdings2" w:hAnsi="NewBaskerville-Roman" w:cs="NewBaskerville-Roman"/>
+          <w:color w:val="262626"/>
+          <w:sz w:val="20"/>
+          <w:szCs w:val="20"/>
+        </w:rPr>
+        <w:t>(</w:t>
+      </w:r>
+      <w:hyperlink r:id="rId21" w:history="1">
+        <w:r>
+          <w:rPr>
+            <w:rStyle w:val="Hyperlink"/>
+            <w:rFonts w:ascii="NewBaskerville-Roman" w:eastAsia="Wingdings2" w:hAnsi="NewBaskerville-Roman" w:cs="NewBaskerville-Roman"/>
+            <w:sz w:val="20"/>
+            <w:szCs w:val="20"/>
+          </w:rPr>
+          <w:t>https://github.com/eventuate-tram/eventuate-tram-core)—Your</w:t>
+        </w:r>
+      </w:hyperlink>
+      <w:r>
+        <w:rPr>
+          <w:rFonts w:ascii="NewBaskerville-Roman" w:eastAsia="Wingdings2" w:hAnsi="NewBaskerville-Roman" w:cs="NewBaskerville-Roman"/>
+          <w:color w:val="262626"/>
+          <w:sz w:val="20"/>
+          <w:szCs w:val="20"/>
+        </w:rPr>
+        <w:t xml:space="preserve"> </w:t>
+      </w:r>
+      <w:r>
+        <w:rPr>
+          <w:rFonts w:ascii="NewBaskerville-Roman" w:eastAsia="Wingdings2" w:hAnsi="NewBaskerville-Roman" w:cs="NewBaskerville-Roman"/>
+          <w:color w:val="262626"/>
+          <w:sz w:val="20"/>
+          <w:szCs w:val="20"/>
+        </w:rPr>
+        <w:t>author’s very own open</w:t>
+      </w:r>
+      <w:r>
+        <w:rPr>
+          <w:rFonts w:ascii="NewBaskerville-Roman" w:eastAsia="Wingdings2" w:hAnsi="NewBaskerville-Roman" w:cs="NewBaskerville-Roman"/>
+          <w:color w:val="262626"/>
+          <w:sz w:val="20"/>
+          <w:szCs w:val="20"/>
+        </w:rPr>
+        <w:t>-</w:t>
+      </w:r>
+      <w:r>
+        <w:rPr>
+          <w:rFonts w:ascii="NewBaskerville-Roman" w:eastAsia="Wingdings2" w:hAnsi="NewBaskerville-Roman" w:cs="NewBaskerville-Roman"/>
+          <w:color w:val="262626"/>
+          <w:sz w:val="20"/>
+          <w:szCs w:val="20"/>
+        </w:rPr>
+        <w:t>source transaction messaging library that uses MySQL</w:t>
+      </w:r>
+      <w:r>
+        <w:rPr>
+          <w:rFonts w:ascii="NewBaskerville-Roman" w:eastAsia="Wingdings2" w:hAnsi="NewBaskerville-Roman" w:cs="NewBaskerville-Roman"/>
+          <w:color w:val="262626"/>
+          <w:sz w:val="20"/>
+          <w:szCs w:val="20"/>
+        </w:rPr>
+        <w:t xml:space="preserve"> </w:t>
+      </w:r>
+      <w:r>
+        <w:rPr>
+          <w:rFonts w:ascii="NewBaskerville-Roman" w:eastAsia="Wingdings2" w:hAnsi="NewBaskerville-Roman" w:cs="NewBaskerville-Roman"/>
+          <w:color w:val="262626"/>
+          <w:sz w:val="20"/>
+          <w:szCs w:val="20"/>
+        </w:rPr>
+        <w:t>binlog protocol, Postgres WAL, or</w:t>
+      </w:r>
+      <w:r>
+        <w:rPr>
+          <w:rFonts w:ascii="NewBaskerville-Roman" w:eastAsia="Wingdings2" w:hAnsi="NewBaskerville-Roman" w:cs="NewBaskerville-Roman"/>
+          <w:color w:val="262626"/>
+          <w:sz w:val="20"/>
+          <w:szCs w:val="20"/>
+        </w:rPr>
+        <w:t xml:space="preserve"> </w:t>
+      </w:r>
+      <w:r>
+        <w:rPr>
+          <w:rFonts w:ascii="NewBaskerville-Roman" w:eastAsia="Wingdings2" w:hAnsi="NewBaskerville-Roman" w:cs="NewBaskerville-Roman"/>
+          <w:color w:val="262626"/>
+          <w:sz w:val="20"/>
+          <w:szCs w:val="20"/>
+        </w:rPr>
+        <w:t xml:space="preserve">polling to read changes made to an </w:t>
+      </w:r>
+      <w:r>
+        <w:rPr>
+          <w:rFonts w:ascii="Courier" w:eastAsia="Wingdings2" w:hAnsi="Courier" w:cs="Courier"/>
+          <w:color w:val="262626"/>
+          <w:sz w:val="19"/>
+          <w:szCs w:val="19"/>
+        </w:rPr>
+        <w:t>OUTBOX</w:t>
+      </w:r>
+      <w:r>
+        <w:rPr>
+          <w:rFonts w:ascii="NewBaskerville-Roman" w:eastAsia="Wingdings2" w:hAnsi="NewBaskerville-Roman" w:cs="NewBaskerville-Roman"/>
+          <w:color w:val="262626"/>
+          <w:sz w:val="20"/>
+          <w:szCs w:val="20"/>
+        </w:rPr>
+        <w:t xml:space="preserve"> </w:t>
+      </w:r>
+      <w:r>
+        <w:rPr>
+          <w:rFonts w:ascii="NewBaskerville-Roman" w:eastAsia="Wingdings2" w:hAnsi="NewBaskerville-Roman" w:cs="NewBaskerville-Roman"/>
+          <w:color w:val="262626"/>
+          <w:sz w:val="20"/>
+          <w:szCs w:val="20"/>
+        </w:rPr>
+        <w:t>table and publish them to Apache Kafka</w:t>
+      </w:r>
+      <w:r>
+        <w:rPr>
+          <w:rFonts w:ascii="NewBaskerville-Roman" w:eastAsia="Wingdings2" w:hAnsi="NewBaskerville-Roman" w:cs="NewBaskerville-Roman"/>
+          <w:b/>
+          <w:bCs/>
+          <w:color w:val="FF0000"/>
+          <w:sz w:val="20"/>
+          <w:szCs w:val="20"/>
+          <w:highlight w:val="yellow"/>
+        </w:rPr>
+        <w:t>.</w:t>
+      </w:r>
+      <w:r>
+        <w:rPr>
+          <w:rFonts w:ascii="NewBaskerville-Roman" w:eastAsia="Wingdings2" w:hAnsi="NewBaskerville-Roman" w:cs="NewBaskerville-Roman"/>
+          <w:b/>
+          <w:bCs/>
+          <w:color w:val="FF0000"/>
+          <w:sz w:val="20"/>
+          <w:szCs w:val="20"/>
+          <w:highlight w:val="yellow"/>
+        </w:rPr>
+        <w:t>(Take a look at this)</w:t>
+      </w:r>
+    </w:p>
+    <w:p>
+      <w:pPr>
+        <w:pStyle w:val="Heading1"/>
+      </w:pPr>
+      <w:r>
+        <w:t>Libraries and Frameworks for Messaging</w:t>
+      </w:r>
+    </w:p>
     <w:p/>
+    <w:p>
+      <w:pPr>
+        <w:autoSpaceDE w:val="0"/>
+        <w:autoSpaceDN w:val="0"/>
+        <w:adjustRightInd w:val="0"/>
+        <w:spacing w:after="0"/>
+        <w:rPr>
+          <w:rFonts w:ascii="NewBaskerville-Roman" w:eastAsia="Wingdings2" w:hAnsi="NewBaskerville-Roman" w:cs="NewBaskerville-Roman"/>
+          <w:color w:val="262626"/>
+          <w:sz w:val="20"/>
+          <w:szCs w:val="20"/>
+        </w:rPr>
+      </w:pPr>
+    </w:p>
+    <w:p>
+      <w:pPr>
+        <w:autoSpaceDE w:val="0"/>
+        <w:autoSpaceDN w:val="0"/>
+        <w:adjustRightInd w:val="0"/>
+        <w:spacing w:after="0"/>
+        <w:rPr>
+          <w:rFonts w:ascii="NewBaskerville-Roman" w:hAnsi="NewBaskerville-Roman" w:cs="NewBaskerville-Roman"/>
+          <w:color w:val="262626"/>
+          <w:sz w:val="20"/>
+          <w:szCs w:val="20"/>
+        </w:rPr>
+      </w:pPr>
+    </w:p>
+    <w:p>
+      <w:pPr>
+        <w:autoSpaceDE w:val="0"/>
+        <w:autoSpaceDN w:val="0"/>
+        <w:adjustRightInd w:val="0"/>
+        <w:spacing w:after="0"/>
+        <w:rPr>
+          <w:rFonts w:ascii="NewBaskerville-Roman" w:hAnsi="NewBaskerville-Roman" w:cs="NewBaskerville-Roman"/>
+          <w:color w:val="262626"/>
+          <w:sz w:val="20"/>
+          <w:szCs w:val="20"/>
+        </w:rPr>
+      </w:pPr>
+    </w:p>
     <w:p>
       <w:pPr>
         <w:rPr>
@@ -27775,6 +29030,18 @@
       <w:shd w:val="clear" w:color="auto" w:fill="E1DFDD"/>
     </w:rPr>
   </w:style>
+  <w:style w:type="character" w:styleId="FollowedHyperlink">
+    <w:name w:val="FollowedHyperlink"/>
+    <w:basedOn w:val="DefaultParagraphFont"/>
+    <w:uiPriority w:val="99"/>
+    <w:semiHidden/>
+    <w:unhideWhenUsed/>
+    <w:rsid w:val="00597824"/>
+    <w:rPr>
+      <w:color w:val="800080" w:themeColor="followedHyperlink"/>
+      <w:u w:val="single"/>
+    </w:rPr>
+  </w:style>
 </w:styles>
 </file>
 

</xml_diff>

<commit_message>
finish up the IPC chapter
</commit_message>
<xml_diff>
--- a/communication-in-microservices/asynchronous-message-based-communication.docx
+++ b/communication-in-microservices/asynchronous-message-based-communication.docx
@@ -253,7 +253,27 @@
           <w:sz w:val="20"/>
           <w:szCs w:val="20"/>
         </w:rPr>
-        <w:t>architecture independently of messaging technology. Next I compare and contrast</w:t>
+        <w:t xml:space="preserve">architecture independently of messaging technology. </w:t>
+      </w:r>
+      <w:proofErr w:type="gramStart"/>
+      <w:r>
+        <w:rPr>
+          <w:rFonts w:ascii="NewBaskerville-Roman" w:hAnsi="NewBaskerville-Roman" w:cs="NewBaskerville-Roman"/>
+          <w:color w:val="262626"/>
+          <w:sz w:val="20"/>
+          <w:szCs w:val="20"/>
+        </w:rPr>
+        <w:t>Next</w:t>
+      </w:r>
+      <w:proofErr w:type="gramEnd"/>
+      <w:r>
+        <w:rPr>
+          <w:rFonts w:ascii="NewBaskerville-Roman" w:hAnsi="NewBaskerville-Roman" w:cs="NewBaskerville-Roman"/>
+          <w:color w:val="262626"/>
+          <w:sz w:val="20"/>
+          <w:szCs w:val="20"/>
+        </w:rPr>
+        <w:t xml:space="preserve"> I compare and contrast</w:t>
       </w:r>
     </w:p>
     <w:p>
@@ -2499,12 +2519,19 @@
         <w:rPr>
           <w:highlight w:val="yellow"/>
         </w:rPr>
-        <w:t>A service that’s interested in a particular</w:t>
-      </w:r>
+        <w:t xml:space="preserve">A service that’s interested in a </w:t>
+      </w:r>
+      <w:proofErr w:type="gramStart"/>
       <w:r>
         <w:rPr>
           <w:highlight w:val="yellow"/>
         </w:rPr>
+        <w:t>particular</w:t>
+      </w:r>
+      <w:r>
+        <w:rPr>
+          <w:highlight w:val="yellow"/>
+        </w:rPr>
         <w:t xml:space="preserve"> </w:t>
       </w:r>
       <w:r>
@@ -2535,7 +2562,14 @@
         <w:rPr>
           <w:highlight w:val="yellow"/>
         </w:rPr>
-        <w:t>events only has to subscribe</w:t>
+        <w:t>events</w:t>
+      </w:r>
+      <w:proofErr w:type="gramEnd"/>
+      <w:r>
+        <w:rPr>
+          <w:highlight w:val="yellow"/>
+        </w:rPr>
+        <w:t xml:space="preserve"> only has to subscribe</w:t>
       </w:r>
       <w:r>
         <w:rPr>
@@ -3598,8 +3632,13 @@
         </w:numPr>
       </w:pPr>
       <w:r>
-        <w:t>the event channel</w:t>
-      </w:r>
+        <w:t xml:space="preserve">the event </w:t>
+      </w:r>
+      <w:proofErr w:type="gramStart"/>
+      <w:r>
+        <w:t>channel</w:t>
+      </w:r>
+      <w:proofErr w:type="gramEnd"/>
     </w:p>
     <w:p>
       <w:pPr>
@@ -5867,7 +5906,27 @@
           <w:sz w:val="20"/>
           <w:szCs w:val="20"/>
         </w:rPr>
-        <w:t xml:space="preserve">the best fit depends on your application’s requirements. </w:t>
+        <w:t xml:space="preserve">the best fit depends on your application’s </w:t>
+      </w:r>
+      <w:proofErr w:type="gramStart"/>
+      <w:r>
+        <w:rPr>
+          <w:rFonts w:ascii="NewBaskerville-Roman" w:hAnsi="NewBaskerville-Roman" w:cs="NewBaskerville-Roman"/>
+          <w:color w:val="262626"/>
+          <w:sz w:val="20"/>
+          <w:szCs w:val="20"/>
+        </w:rPr>
+        <w:t>requirements.</w:t>
+      </w:r>
+      <w:proofErr w:type="gramEnd"/>
+      <w:r>
+        <w:rPr>
+          <w:rFonts w:ascii="NewBaskerville-Roman" w:hAnsi="NewBaskerville-Roman" w:cs="NewBaskerville-Roman"/>
+          <w:color w:val="262626"/>
+          <w:sz w:val="20"/>
+          <w:szCs w:val="20"/>
+        </w:rPr>
+        <w:t xml:space="preserve"> </w:t>
       </w:r>
       <w:r>
         <w:rPr>
@@ -11568,25 +11627,7 @@
           <w:sz w:val="19"/>
           <w:szCs w:val="19"/>
         </w:rPr>
-        <w:t>Message</w:t>
-      </w:r>
-      <w:r>
-        <w:rPr>
-          <w:rFonts w:ascii="Courier" w:hAnsi="Courier" w:cs="Courier"/>
-          <w:color w:val="262626"/>
-          <w:sz w:val="19"/>
-          <w:szCs w:val="19"/>
-        </w:rPr>
-        <w:t xml:space="preserve"> </w:t>
-      </w:r>
-      <w:r>
-        <w:rPr>
-          <w:rFonts w:ascii="Courier" w:hAnsi="Courier" w:cs="Courier"/>
-          <w:color w:val="262626"/>
-          <w:sz w:val="19"/>
-          <w:szCs w:val="19"/>
-        </w:rPr>
-        <w:t xml:space="preserve">Relay </w:t>
+        <w:t xml:space="preserve">Message Relay </w:t>
       </w:r>
       <w:r>
         <w:rPr>
@@ -12898,7 +12939,57 @@
         <w:t>Libraries and Frameworks for Messaging</w:t>
       </w:r>
     </w:p>
-    <w:p/>
+    <w:p>
+      <w:pPr>
+        <w:rPr>
+          <w:color w:val="FF0000"/>
+        </w:rPr>
+      </w:pPr>
+      <w:r>
+        <w:rPr>
+          <w:color w:val="FF0000"/>
+        </w:rPr>
+        <w:t>Skipped this part, we will learn how to use he eventuate tram framework as we go further through the book</w:t>
+      </w:r>
+      <w:r>
+        <w:rPr>
+          <w:color w:val="FF0000"/>
+        </w:rPr>
+        <w:t>.</w:t>
+      </w:r>
+    </w:p>
+    <w:p>
+      <w:pPr>
+        <w:pStyle w:val="Heading1"/>
+      </w:pPr>
+      <w:r>
+        <w:t xml:space="preserve">Using </w:t>
+      </w:r>
+      <w:r>
+        <w:t>A</w:t>
+      </w:r>
+      <w:r>
+        <w:t xml:space="preserve">synchronous </w:t>
+      </w:r>
+      <w:r>
+        <w:t>M</w:t>
+      </w:r>
+      <w:r>
+        <w:t xml:space="preserve">essaging to </w:t>
+      </w:r>
+      <w:r>
+        <w:t>I</w:t>
+      </w:r>
+      <w:r>
+        <w:t xml:space="preserve">mprove </w:t>
+      </w:r>
+      <w:r>
+        <w:t>A</w:t>
+      </w:r>
+      <w:r>
+        <w:t>vailability</w:t>
+      </w:r>
+    </w:p>
     <w:p>
       <w:pPr>
         <w:autoSpaceDE w:val="0"/>
@@ -12906,15 +12997,169 @@
         <w:adjustRightInd w:val="0"/>
         <w:spacing w:after="0"/>
         <w:rPr>
-          <w:rFonts w:ascii="NewBaskerville-Roman" w:eastAsia="Wingdings2" w:hAnsi="NewBaskerville-Roman" w:cs="NewBaskerville-Roman"/>
-          <w:color w:val="262626"/>
-          <w:sz w:val="20"/>
-          <w:szCs w:val="20"/>
-        </w:rPr>
-      </w:pPr>
-    </w:p>
-    <w:p>
-      <w:pPr>
+          <w:rFonts w:ascii="NewBaskerville-Roman" w:hAnsi="NewBaskerville-Roman" w:cs="NewBaskerville-Roman"/>
+          <w:b/>
+          <w:bCs/>
+          <w:color w:val="262626"/>
+          <w:sz w:val="20"/>
+          <w:szCs w:val="20"/>
+        </w:rPr>
+      </w:pPr>
+      <w:r>
+        <w:rPr>
+          <w:rFonts w:ascii="NewBaskerville-Roman" w:hAnsi="NewBaskerville-Roman" w:cs="NewBaskerville-Roman"/>
+          <w:color w:val="262626"/>
+          <w:sz w:val="20"/>
+          <w:szCs w:val="20"/>
+        </w:rPr>
+        <w:t>IPC mechanisms have different trade-offs. One particular</w:t>
+      </w:r>
+      <w:r>
+        <w:rPr>
+          <w:rFonts w:ascii="NewBaskerville-Roman" w:hAnsi="NewBaskerville-Roman" w:cs="NewBaskerville-Roman"/>
+          <w:color w:val="262626"/>
+          <w:sz w:val="20"/>
+          <w:szCs w:val="20"/>
+        </w:rPr>
+        <w:t xml:space="preserve"> </w:t>
+      </w:r>
+      <w:r>
+        <w:rPr>
+          <w:rFonts w:ascii="NewBaskerville-Roman" w:hAnsi="NewBaskerville-Roman" w:cs="NewBaskerville-Roman"/>
+          <w:color w:val="262626"/>
+          <w:sz w:val="20"/>
+          <w:szCs w:val="20"/>
+        </w:rPr>
+        <w:t>trade-off is how your choice of IPC mechanism impacts availability. In this section,</w:t>
+      </w:r>
+      <w:r>
+        <w:rPr>
+          <w:rFonts w:ascii="NewBaskerville-Roman" w:hAnsi="NewBaskerville-Roman" w:cs="NewBaskerville-Roman"/>
+          <w:color w:val="262626"/>
+          <w:sz w:val="20"/>
+          <w:szCs w:val="20"/>
+        </w:rPr>
+        <w:t xml:space="preserve"> </w:t>
+      </w:r>
+      <w:r>
+        <w:rPr>
+          <w:rFonts w:ascii="NewBaskerville-Roman" w:hAnsi="NewBaskerville-Roman" w:cs="NewBaskerville-Roman"/>
+          <w:color w:val="262626"/>
+          <w:sz w:val="20"/>
+          <w:szCs w:val="20"/>
+        </w:rPr>
+        <w:t xml:space="preserve">you’ll learn that </w:t>
+      </w:r>
+      <w:r>
+        <w:rPr>
+          <w:rFonts w:ascii="NewBaskerville-Roman" w:hAnsi="NewBaskerville-Roman" w:cs="NewBaskerville-Roman"/>
+          <w:b/>
+          <w:bCs/>
+          <w:color w:val="262626"/>
+          <w:sz w:val="20"/>
+          <w:szCs w:val="20"/>
+        </w:rPr>
+        <w:t>synchronous communication with other services as part of request</w:t>
+      </w:r>
+      <w:r>
+        <w:rPr>
+          <w:rFonts w:ascii="NewBaskerville-Roman" w:hAnsi="NewBaskerville-Roman" w:cs="NewBaskerville-Roman"/>
+          <w:b/>
+          <w:bCs/>
+          <w:color w:val="262626"/>
+          <w:sz w:val="20"/>
+          <w:szCs w:val="20"/>
+        </w:rPr>
+        <w:t xml:space="preserve"> </w:t>
+      </w:r>
+      <w:r>
+        <w:rPr>
+          <w:rFonts w:ascii="NewBaskerville-Roman" w:hAnsi="NewBaskerville-Roman" w:cs="NewBaskerville-Roman"/>
+          <w:b/>
+          <w:bCs/>
+          <w:color w:val="262626"/>
+          <w:sz w:val="20"/>
+          <w:szCs w:val="20"/>
+        </w:rPr>
+        <w:t>handling reduces application availability</w:t>
+      </w:r>
+      <w:r>
+        <w:rPr>
+          <w:rFonts w:ascii="NewBaskerville-Roman" w:hAnsi="NewBaskerville-Roman" w:cs="NewBaskerville-Roman"/>
+          <w:color w:val="262626"/>
+          <w:sz w:val="20"/>
+          <w:szCs w:val="20"/>
+        </w:rPr>
+        <w:t xml:space="preserve">. As a result, </w:t>
+      </w:r>
+      <w:r>
+        <w:rPr>
+          <w:rFonts w:ascii="NewBaskerville-Roman" w:hAnsi="NewBaskerville-Roman" w:cs="NewBaskerville-Roman"/>
+          <w:color w:val="262626"/>
+          <w:sz w:val="20"/>
+          <w:szCs w:val="20"/>
+          <w:highlight w:val="yellow"/>
+        </w:rPr>
+        <w:t>you should design your services</w:t>
+      </w:r>
+      <w:r>
+        <w:rPr>
+          <w:rFonts w:ascii="NewBaskerville-Roman" w:hAnsi="NewBaskerville-Roman" w:cs="NewBaskerville-Roman"/>
+          <w:color w:val="262626"/>
+          <w:sz w:val="20"/>
+          <w:szCs w:val="20"/>
+          <w:highlight w:val="yellow"/>
+        </w:rPr>
+        <w:t xml:space="preserve"> </w:t>
+      </w:r>
+      <w:r>
+        <w:rPr>
+          <w:rFonts w:ascii="NewBaskerville-Roman" w:hAnsi="NewBaskerville-Roman" w:cs="NewBaskerville-Roman"/>
+          <w:color w:val="262626"/>
+          <w:sz w:val="20"/>
+          <w:szCs w:val="20"/>
+          <w:highlight w:val="yellow"/>
+        </w:rPr>
+        <w:t>to use asynchronous messaging whenever possible.</w:t>
+      </w:r>
+    </w:p>
+    <w:p/>
+    <w:p>
+      <w:pPr>
+        <w:rPr>
+          <w:color w:val="FF0000"/>
+        </w:rPr>
+      </w:pPr>
+      <w:r>
+        <w:rPr>
+          <w:color w:val="FF0000"/>
+        </w:rPr>
+        <w:t>Skipped this part, we will learn</w:t>
+      </w:r>
+      <w:r>
+        <w:rPr>
+          <w:color w:val="FF0000"/>
+        </w:rPr>
+        <w:t xml:space="preserve"> more about this in the next chapter and get back to this section with more insight.</w:t>
+      </w:r>
+    </w:p>
+    <w:p>
+      <w:pPr>
+        <w:pStyle w:val="Heading1"/>
+      </w:pPr>
+      <w:r>
+        <w:t>Key Take-Aways</w:t>
+      </w:r>
+      <w:r>
+        <w:t xml:space="preserve"> from th</w:t>
+      </w:r>
+      <w:r>
+        <w:t>e IPC documents</w:t>
+      </w:r>
+    </w:p>
+    <w:p>
+      <w:pPr>
+        <w:pStyle w:val="ListParagraph"/>
         <w:autoSpaceDE w:val="0"/>
         <w:autoSpaceDN w:val="0"/>
         <w:adjustRightInd w:val="0"/>
@@ -12929,67 +13174,377 @@
     </w:p>
     <w:p>
       <w:pPr>
+        <w:pStyle w:val="ListParagraph"/>
+        <w:numPr>
+          <w:ilvl w:val="0"/>
+          <w:numId w:val="48"/>
+        </w:numPr>
         <w:autoSpaceDE w:val="0"/>
         <w:autoSpaceDN w:val="0"/>
         <w:adjustRightInd w:val="0"/>
         <w:spacing w:after="0"/>
         <w:rPr>
           <w:rFonts w:ascii="NewBaskerville-Roman" w:hAnsi="NewBaskerville-Roman" w:cs="NewBaskerville-Roman"/>
-          <w:color w:val="262626"/>
-          <w:sz w:val="20"/>
-          <w:szCs w:val="20"/>
-        </w:rPr>
-      </w:pPr>
-    </w:p>
-    <w:p>
-      <w:pPr>
-        <w:rPr>
-          <w:color w:val="FF0000"/>
-        </w:rPr>
-      </w:pPr>
-      <w:r>
-        <w:t>………………</w:t>
-      </w:r>
-      <w:r>
-        <w:rPr>
-          <w:color w:val="FF0000"/>
-        </w:rPr>
-        <w:t>don’t forget the intro section</w:t>
-      </w:r>
-      <w:r>
-        <w:rPr>
-          <w:color w:val="FF0000"/>
-        </w:rPr>
-        <w:t>, and why is messaging inherently async</w:t>
-      </w:r>
-      <w:r>
-        <w:rPr>
-          <w:color w:val="FF0000"/>
-        </w:rPr>
-        <w:t xml:space="preserve">, and also go </w:t>
-      </w:r>
-      <w:r>
-        <w:rPr>
-          <w:color w:val="FF0000"/>
-        </w:rPr>
-        <w:t>over</w:t>
-      </w:r>
-      <w:r>
-        <w:rPr>
-          <w:color w:val="FF0000"/>
-        </w:rPr>
-        <w:t xml:space="preserve"> messaging styles again.</w:t>
-      </w:r>
-    </w:p>
-    <w:p>
-      <w:pPr>
-        <w:pStyle w:val="Heading2"/>
+          <w:b/>
+          <w:bCs/>
+          <w:color w:val="262626"/>
+          <w:sz w:val="20"/>
+          <w:szCs w:val="20"/>
+        </w:rPr>
+      </w:pPr>
+      <w:r>
+        <w:rPr>
+          <w:rFonts w:ascii="NewBaskerville-Roman" w:hAnsi="NewBaskerville-Roman" w:cs="NewBaskerville-Roman"/>
+          <w:color w:val="262626"/>
+          <w:sz w:val="20"/>
+          <w:szCs w:val="20"/>
+        </w:rPr>
+        <w:t>Synchronous remote procedure</w:t>
+      </w:r>
+      <w:r>
+        <w:rPr>
+          <w:rFonts w:ascii="NewBaskerville-Roman" w:hAnsi="NewBaskerville-Roman" w:cs="NewBaskerville-Roman"/>
+          <w:color w:val="262626"/>
+          <w:sz w:val="20"/>
+          <w:szCs w:val="20"/>
+        </w:rPr>
+        <w:t xml:space="preserve"> </w:t>
+      </w:r>
+      <w:r>
+        <w:rPr>
+          <w:rFonts w:ascii="NewBaskerville-Roman" w:hAnsi="NewBaskerville-Roman" w:cs="NewBaskerville-Roman"/>
+          <w:color w:val="262626"/>
+          <w:sz w:val="20"/>
+          <w:szCs w:val="20"/>
+        </w:rPr>
+        <w:t xml:space="preserve">invocation-based protocols, such as REST, are the easiest to use. But </w:t>
+      </w:r>
+      <w:r>
+        <w:rPr>
+          <w:rFonts w:ascii="NewBaskerville-Roman" w:hAnsi="NewBaskerville-Roman" w:cs="NewBaskerville-Roman"/>
+          <w:b/>
+          <w:bCs/>
+          <w:color w:val="262626"/>
+          <w:sz w:val="20"/>
+          <w:szCs w:val="20"/>
+        </w:rPr>
+        <w:t>services</w:t>
+      </w:r>
+      <w:r>
+        <w:rPr>
+          <w:rFonts w:ascii="NewBaskerville-Roman" w:hAnsi="NewBaskerville-Roman" w:cs="NewBaskerville-Roman"/>
+          <w:b/>
+          <w:bCs/>
+          <w:color w:val="262626"/>
+          <w:sz w:val="20"/>
+          <w:szCs w:val="20"/>
+        </w:rPr>
+        <w:t xml:space="preserve"> </w:t>
+      </w:r>
+      <w:r>
+        <w:rPr>
+          <w:rFonts w:ascii="NewBaskerville-Roman" w:hAnsi="NewBaskerville-Roman" w:cs="NewBaskerville-Roman"/>
+          <w:b/>
+          <w:bCs/>
+          <w:color w:val="262626"/>
+          <w:sz w:val="20"/>
+          <w:szCs w:val="20"/>
+        </w:rPr>
+        <w:t>should ideally communicate using asynchronous messaging in order to</w:t>
+      </w:r>
+      <w:r>
+        <w:rPr>
+          <w:rFonts w:ascii="NewBaskerville-Roman" w:hAnsi="NewBaskerville-Roman" w:cs="NewBaskerville-Roman"/>
+          <w:b/>
+          <w:bCs/>
+          <w:color w:val="262626"/>
+          <w:sz w:val="20"/>
+          <w:szCs w:val="20"/>
+        </w:rPr>
+        <w:t xml:space="preserve"> </w:t>
+      </w:r>
+      <w:r>
+        <w:rPr>
+          <w:rFonts w:ascii="NewBaskerville-Roman" w:hAnsi="NewBaskerville-Roman" w:cs="NewBaskerville-Roman"/>
+          <w:b/>
+          <w:bCs/>
+          <w:color w:val="262626"/>
+          <w:sz w:val="20"/>
+          <w:szCs w:val="20"/>
+        </w:rPr>
+        <w:t>increase availability.</w:t>
+      </w:r>
+    </w:p>
+    <w:p>
+      <w:pPr>
+        <w:autoSpaceDE w:val="0"/>
+        <w:autoSpaceDN w:val="0"/>
+        <w:adjustRightInd w:val="0"/>
+        <w:spacing w:after="0"/>
+        <w:ind w:left="360"/>
+        <w:rPr>
+          <w:rFonts w:ascii="NewBaskerville-Roman" w:hAnsi="NewBaskerville-Roman" w:cs="NewBaskerville-Roman"/>
+          <w:b/>
+          <w:bCs/>
+          <w:color w:val="262626"/>
+          <w:sz w:val="20"/>
+          <w:szCs w:val="20"/>
+        </w:rPr>
+      </w:pPr>
+    </w:p>
+    <w:p>
+      <w:pPr>
+        <w:pStyle w:val="ListParagraph"/>
         <w:numPr>
           <w:ilvl w:val="0"/>
-          <w:numId w:val="0"/>
+          <w:numId w:val="48"/>
         </w:numPr>
-        <w:ind w:left="792" w:hanging="432"/>
-      </w:pPr>
+        <w:autoSpaceDE w:val="0"/>
+        <w:autoSpaceDN w:val="0"/>
+        <w:adjustRightInd w:val="0"/>
+        <w:rPr>
+          <w:rFonts w:ascii="NewBaskerville-Roman" w:hAnsi="NewBaskerville-Roman" w:cs="NewBaskerville-Roman"/>
+          <w:color w:val="262626"/>
+          <w:sz w:val="20"/>
+          <w:szCs w:val="20"/>
+        </w:rPr>
+      </w:pPr>
+      <w:r>
+        <w:rPr>
+          <w:rFonts w:ascii="NewBaskerville-Roman" w:hAnsi="NewBaskerville-Roman" w:cs="NewBaskerville-Roman"/>
+          <w:color w:val="262626"/>
+          <w:sz w:val="20"/>
+          <w:szCs w:val="20"/>
+        </w:rPr>
+        <w:t>In order to prevent failures from cascading through a system, a service client</w:t>
+      </w:r>
+      <w:r>
+        <w:rPr>
+          <w:rFonts w:ascii="NewBaskerville-Roman" w:hAnsi="NewBaskerville-Roman" w:cs="NewBaskerville-Roman"/>
+          <w:color w:val="262626"/>
+          <w:sz w:val="20"/>
+          <w:szCs w:val="20"/>
+        </w:rPr>
+        <w:t xml:space="preserve"> </w:t>
+      </w:r>
+      <w:r>
+        <w:rPr>
+          <w:rFonts w:ascii="NewBaskerville-Roman" w:hAnsi="NewBaskerville-Roman" w:cs="NewBaskerville-Roman"/>
+          <w:color w:val="262626"/>
+          <w:sz w:val="20"/>
+          <w:szCs w:val="20"/>
+        </w:rPr>
+        <w:t>that uses a synchronous protocol must be designed to handle partial failures,</w:t>
+      </w:r>
+      <w:r>
+        <w:rPr>
+          <w:rFonts w:ascii="NewBaskerville-Roman" w:hAnsi="NewBaskerville-Roman" w:cs="NewBaskerville-Roman"/>
+          <w:color w:val="262626"/>
+          <w:sz w:val="20"/>
+          <w:szCs w:val="20"/>
+        </w:rPr>
+        <w:t xml:space="preserve"> </w:t>
+      </w:r>
+      <w:r>
+        <w:rPr>
+          <w:rFonts w:ascii="NewBaskerville-Roman" w:hAnsi="NewBaskerville-Roman" w:cs="NewBaskerville-Roman"/>
+          <w:color w:val="262626"/>
+          <w:sz w:val="20"/>
+          <w:szCs w:val="20"/>
+        </w:rPr>
+        <w:t>which are when the invoked service is either down or exhibiting high latency. In</w:t>
+      </w:r>
+      <w:r>
+        <w:rPr>
+          <w:rFonts w:ascii="NewBaskerville-Roman" w:hAnsi="NewBaskerville-Roman" w:cs="NewBaskerville-Roman"/>
+          <w:color w:val="262626"/>
+          <w:sz w:val="20"/>
+          <w:szCs w:val="20"/>
+        </w:rPr>
+        <w:t xml:space="preserve"> </w:t>
+      </w:r>
+      <w:r>
+        <w:rPr>
+          <w:rFonts w:ascii="NewBaskerville-Roman" w:hAnsi="NewBaskerville-Roman" w:cs="NewBaskerville-Roman"/>
+          <w:color w:val="262626"/>
+          <w:sz w:val="20"/>
+          <w:szCs w:val="20"/>
+        </w:rPr>
+        <w:t>particular, it must use timeouts when making requests, limit the number of outstanding</w:t>
+      </w:r>
+      <w:r>
+        <w:rPr>
+          <w:rFonts w:ascii="NewBaskerville-Roman" w:hAnsi="NewBaskerville-Roman" w:cs="NewBaskerville-Roman"/>
+          <w:color w:val="262626"/>
+          <w:sz w:val="20"/>
+          <w:szCs w:val="20"/>
+        </w:rPr>
+        <w:t xml:space="preserve"> </w:t>
+      </w:r>
+      <w:r>
+        <w:rPr>
+          <w:rFonts w:ascii="NewBaskerville-Roman" w:hAnsi="NewBaskerville-Roman" w:cs="NewBaskerville-Roman"/>
+          <w:color w:val="262626"/>
+          <w:sz w:val="20"/>
+          <w:szCs w:val="20"/>
+        </w:rPr>
+        <w:t>requests, and use the Circuit breaker pattern to avoid making calls to a</w:t>
+      </w:r>
+      <w:r>
+        <w:rPr>
+          <w:rFonts w:ascii="NewBaskerville-Roman" w:hAnsi="NewBaskerville-Roman" w:cs="NewBaskerville-Roman"/>
+          <w:color w:val="262626"/>
+          <w:sz w:val="20"/>
+          <w:szCs w:val="20"/>
+        </w:rPr>
+        <w:t xml:space="preserve"> </w:t>
+      </w:r>
+      <w:r>
+        <w:rPr>
+          <w:rFonts w:ascii="NewBaskerville-Roman" w:hAnsi="NewBaskerville-Roman" w:cs="NewBaskerville-Roman"/>
+          <w:color w:val="262626"/>
+          <w:sz w:val="20"/>
+          <w:szCs w:val="20"/>
+        </w:rPr>
+        <w:t>failing service.</w:t>
+      </w:r>
+    </w:p>
+    <w:p>
+      <w:pPr>
+        <w:pStyle w:val="NoSpacing"/>
+        <w:numPr>
+          <w:ilvl w:val="0"/>
+          <w:numId w:val="48"/>
+        </w:numPr>
+      </w:pPr>
+      <w:r>
+        <w:t>An architecture that uses synchronous protocols must include a service discovery</w:t>
+      </w:r>
+      <w:r>
+        <w:t xml:space="preserve"> </w:t>
+      </w:r>
+      <w:r>
+        <w:t>mechanism in order for clients to determine the network location of a service</w:t>
+      </w:r>
+      <w:r>
+        <w:t xml:space="preserve"> </w:t>
+      </w:r>
+      <w:r>
+        <w:t>instance.</w:t>
+      </w:r>
+      <w:r>
+        <w:t xml:space="preserve"> </w:t>
+      </w:r>
+      <w:r>
+        <w:rPr>
+          <w:rFonts w:ascii="NewBaskerville-Roman" w:hAnsi="NewBaskerville-Roman" w:cs="NewBaskerville-Roman"/>
+          <w:color w:val="262626"/>
+          <w:sz w:val="20"/>
+          <w:szCs w:val="20"/>
+        </w:rPr>
+        <w:t xml:space="preserve">The </w:t>
+      </w:r>
+      <w:r>
+        <w:rPr>
+          <w:rFonts w:ascii="NewBaskerville-Roman" w:hAnsi="NewBaskerville-Roman" w:cs="NewBaskerville-Roman"/>
+          <w:b/>
+          <w:bCs/>
+          <w:color w:val="262626"/>
+          <w:sz w:val="20"/>
+          <w:szCs w:val="20"/>
+        </w:rPr>
+        <w:t>simplest approach is to use the service discovery mechanism</w:t>
+      </w:r>
+      <w:r>
+        <w:rPr>
+          <w:rFonts w:ascii="NewBaskerville-Roman" w:hAnsi="NewBaskerville-Roman" w:cs="NewBaskerville-Roman"/>
+          <w:b/>
+          <w:bCs/>
+          <w:color w:val="262626"/>
+          <w:sz w:val="20"/>
+          <w:szCs w:val="20"/>
+        </w:rPr>
+        <w:t xml:space="preserve"> </w:t>
+      </w:r>
+      <w:r>
+        <w:rPr>
+          <w:rFonts w:ascii="NewBaskerville-Roman" w:hAnsi="NewBaskerville-Roman" w:cs="NewBaskerville-Roman"/>
+          <w:b/>
+          <w:bCs/>
+          <w:color w:val="262626"/>
+          <w:sz w:val="20"/>
+          <w:szCs w:val="20"/>
+        </w:rPr>
+        <w:t>implemented by the deployment platform</w:t>
+      </w:r>
+      <w:r>
+        <w:rPr>
+          <w:rFonts w:ascii="NewBaskerville-Roman" w:hAnsi="NewBaskerville-Roman" w:cs="NewBaskerville-Roman"/>
+          <w:color w:val="262626"/>
+          <w:sz w:val="20"/>
+          <w:szCs w:val="20"/>
+        </w:rPr>
+        <w:t>: the Server-side discovery and 3</w:t>
+      </w:r>
+      <w:r>
+        <w:rPr>
+          <w:rFonts w:ascii="NewBaskerville-Roman" w:hAnsi="NewBaskerville-Roman" w:cs="NewBaskerville-Roman"/>
+          <w:color w:val="262626"/>
+          <w:sz w:val="20"/>
+          <w:szCs w:val="20"/>
+          <w:vertAlign w:val="superscript"/>
+        </w:rPr>
+        <w:t>rd</w:t>
+      </w:r>
+      <w:r>
+        <w:rPr>
+          <w:rFonts w:ascii="NewBaskerville-Roman" w:hAnsi="NewBaskerville-Roman" w:cs="NewBaskerville-Roman"/>
+          <w:color w:val="262626"/>
+          <w:sz w:val="20"/>
+          <w:szCs w:val="20"/>
+        </w:rPr>
+        <w:t xml:space="preserve"> </w:t>
+      </w:r>
+      <w:r>
+        <w:rPr>
+          <w:rFonts w:ascii="NewBaskerville-Roman" w:hAnsi="NewBaskerville-Roman" w:cs="NewBaskerville-Roman"/>
+          <w:color w:val="262626"/>
+          <w:sz w:val="20"/>
+          <w:szCs w:val="20"/>
+        </w:rPr>
+        <w:t>party registration patterns.</w:t>
+      </w:r>
+    </w:p>
+    <w:p>
+      <w:pPr>
+        <w:pStyle w:val="NoSpacing"/>
+        <w:numPr>
+          <w:ilvl w:val="0"/>
+          <w:numId w:val="48"/>
+        </w:numPr>
+      </w:pPr>
+      <w:r>
+        <w:lastRenderedPageBreak/>
+        <w:t>A good way to design a messaging-based architecture is to use the messages and</w:t>
+      </w:r>
+      <w:r>
+        <w:t xml:space="preserve"> </w:t>
+      </w:r>
+      <w:r>
+        <w:t>channels model, which abstracts the details of the underlying messaging system.</w:t>
+      </w:r>
+      <w:r>
+        <w:t xml:space="preserve"> </w:t>
+      </w:r>
+      <w:r>
+        <w:t>You can then map that design to a specific messaging infrastructure, which is</w:t>
+      </w:r>
+      <w:r>
+        <w:t xml:space="preserve"> </w:t>
+      </w:r>
+      <w:r>
+        <w:t>typically message broker–based.</w:t>
+      </w:r>
     </w:p>
     <w:sectPr>
       <w:pgSz w:w="12240" w:h="15840"/>
@@ -14641,6 +15196,119 @@
     </w:lvl>
   </w:abstractNum>
   <w:abstractNum w:abstractNumId="22" w15:restartNumberingAfterBreak="0">
+    <w:nsid w:val="1F473042"/>
+    <w:multiLevelType w:val="hybridMultilevel"/>
+    <w:tmpl w:val="B1B4F098"/>
+    <w:lvl w:ilvl="0" w:tplc="04090001">
+      <w:start w:val="1"/>
+      <w:numFmt w:val="bullet"/>
+      <w:lvlText w:val=""/>
+      <w:lvlJc w:val="left"/>
+      <w:pPr>
+        <w:ind w:left="720" w:hanging="360"/>
+      </w:pPr>
+      <w:rPr>
+        <w:rFonts w:ascii="Symbol" w:hAnsi="Symbol" w:hint="default"/>
+      </w:rPr>
+    </w:lvl>
+    <w:lvl w:ilvl="1" w:tplc="04090003" w:tentative="1">
+      <w:start w:val="1"/>
+      <w:numFmt w:val="bullet"/>
+      <w:lvlText w:val="o"/>
+      <w:lvlJc w:val="left"/>
+      <w:pPr>
+        <w:ind w:left="1440" w:hanging="360"/>
+      </w:pPr>
+      <w:rPr>
+        <w:rFonts w:ascii="Courier New" w:hAnsi="Courier New" w:cs="Courier New" w:hint="default"/>
+      </w:rPr>
+    </w:lvl>
+    <w:lvl w:ilvl="2" w:tplc="04090005" w:tentative="1">
+      <w:start w:val="1"/>
+      <w:numFmt w:val="bullet"/>
+      <w:lvlText w:val=""/>
+      <w:lvlJc w:val="left"/>
+      <w:pPr>
+        <w:ind w:left="2160" w:hanging="360"/>
+      </w:pPr>
+      <w:rPr>
+        <w:rFonts w:ascii="Wingdings" w:hAnsi="Wingdings" w:hint="default"/>
+      </w:rPr>
+    </w:lvl>
+    <w:lvl w:ilvl="3" w:tplc="04090001" w:tentative="1">
+      <w:start w:val="1"/>
+      <w:numFmt w:val="bullet"/>
+      <w:lvlText w:val=""/>
+      <w:lvlJc w:val="left"/>
+      <w:pPr>
+        <w:ind w:left="2880" w:hanging="360"/>
+      </w:pPr>
+      <w:rPr>
+        <w:rFonts w:ascii="Symbol" w:hAnsi="Symbol" w:hint="default"/>
+      </w:rPr>
+    </w:lvl>
+    <w:lvl w:ilvl="4" w:tplc="04090003" w:tentative="1">
+      <w:start w:val="1"/>
+      <w:numFmt w:val="bullet"/>
+      <w:lvlText w:val="o"/>
+      <w:lvlJc w:val="left"/>
+      <w:pPr>
+        <w:ind w:left="3600" w:hanging="360"/>
+      </w:pPr>
+      <w:rPr>
+        <w:rFonts w:ascii="Courier New" w:hAnsi="Courier New" w:cs="Courier New" w:hint="default"/>
+      </w:rPr>
+    </w:lvl>
+    <w:lvl w:ilvl="5" w:tplc="04090005" w:tentative="1">
+      <w:start w:val="1"/>
+      <w:numFmt w:val="bullet"/>
+      <w:lvlText w:val=""/>
+      <w:lvlJc w:val="left"/>
+      <w:pPr>
+        <w:ind w:left="4320" w:hanging="360"/>
+      </w:pPr>
+      <w:rPr>
+        <w:rFonts w:ascii="Wingdings" w:hAnsi="Wingdings" w:hint="default"/>
+      </w:rPr>
+    </w:lvl>
+    <w:lvl w:ilvl="6" w:tplc="04090001" w:tentative="1">
+      <w:start w:val="1"/>
+      <w:numFmt w:val="bullet"/>
+      <w:lvlText w:val=""/>
+      <w:lvlJc w:val="left"/>
+      <w:pPr>
+        <w:ind w:left="5040" w:hanging="360"/>
+      </w:pPr>
+      <w:rPr>
+        <w:rFonts w:ascii="Symbol" w:hAnsi="Symbol" w:hint="default"/>
+      </w:rPr>
+    </w:lvl>
+    <w:lvl w:ilvl="7" w:tplc="04090003" w:tentative="1">
+      <w:start w:val="1"/>
+      <w:numFmt w:val="bullet"/>
+      <w:lvlText w:val="o"/>
+      <w:lvlJc w:val="left"/>
+      <w:pPr>
+        <w:ind w:left="5760" w:hanging="360"/>
+      </w:pPr>
+      <w:rPr>
+        <w:rFonts w:ascii="Courier New" w:hAnsi="Courier New" w:cs="Courier New" w:hint="default"/>
+      </w:rPr>
+    </w:lvl>
+    <w:lvl w:ilvl="8" w:tplc="04090005" w:tentative="1">
+      <w:start w:val="1"/>
+      <w:numFmt w:val="bullet"/>
+      <w:lvlText w:val=""/>
+      <w:lvlJc w:val="left"/>
+      <w:pPr>
+        <w:ind w:left="6480" w:hanging="360"/>
+      </w:pPr>
+      <w:rPr>
+        <w:rFonts w:ascii="Wingdings" w:hAnsi="Wingdings" w:hint="default"/>
+      </w:rPr>
+    </w:lvl>
+  </w:abstractNum>
+  <w:abstractNum w:abstractNumId="23" w15:restartNumberingAfterBreak="0">
     <w:nsid w:val="214C2826"/>
     <w:multiLevelType w:val="hybridMultilevel"/>
     <w:tmpl w:val="0F70A934"/>
@@ -14754,7 +15422,7 @@
       </w:rPr>
     </w:lvl>
   </w:abstractNum>
-  <w:abstractNum w:abstractNumId="23" w15:restartNumberingAfterBreak="0">
+  <w:abstractNum w:abstractNumId="24" w15:restartNumberingAfterBreak="0">
     <w:nsid w:val="21515E7B"/>
     <w:multiLevelType w:val="hybridMultilevel"/>
     <w:tmpl w:val="805E0038"/>
@@ -14868,7 +15536,7 @@
       </w:rPr>
     </w:lvl>
   </w:abstractNum>
-  <w:abstractNum w:abstractNumId="24" w15:restartNumberingAfterBreak="0">
+  <w:abstractNum w:abstractNumId="25" w15:restartNumberingAfterBreak="0">
     <w:nsid w:val="268A3225"/>
     <w:multiLevelType w:val="hybridMultilevel"/>
     <w:tmpl w:val="F3409F28"/>
@@ -14981,7 +15649,7 @@
       </w:rPr>
     </w:lvl>
   </w:abstractNum>
-  <w:abstractNum w:abstractNumId="25" w15:restartNumberingAfterBreak="0">
+  <w:abstractNum w:abstractNumId="26" w15:restartNumberingAfterBreak="0">
     <w:nsid w:val="2AC03BE4"/>
     <w:multiLevelType w:val="hybridMultilevel"/>
     <w:tmpl w:val="CE146498"/>
@@ -15094,7 +15762,7 @@
       </w:rPr>
     </w:lvl>
   </w:abstractNum>
-  <w:abstractNum w:abstractNumId="26" w15:restartNumberingAfterBreak="0">
+  <w:abstractNum w:abstractNumId="27" w15:restartNumberingAfterBreak="0">
     <w:nsid w:val="2CD47A1B"/>
     <w:multiLevelType w:val="multilevel"/>
     <w:tmpl w:val="1E701F92"/>
@@ -15210,7 +15878,7 @@
       </w:rPr>
     </w:lvl>
   </w:abstractNum>
-  <w:abstractNum w:abstractNumId="27" w15:restartNumberingAfterBreak="0">
+  <w:abstractNum w:abstractNumId="28" w15:restartNumberingAfterBreak="0">
     <w:nsid w:val="2FC019DF"/>
     <w:multiLevelType w:val="hybridMultilevel"/>
     <w:tmpl w:val="2BEC5598"/>
@@ -15323,7 +15991,7 @@
       </w:rPr>
     </w:lvl>
   </w:abstractNum>
-  <w:abstractNum w:abstractNumId="28" w15:restartNumberingAfterBreak="0">
+  <w:abstractNum w:abstractNumId="29" w15:restartNumberingAfterBreak="0">
     <w:nsid w:val="32983E7A"/>
     <w:multiLevelType w:val="hybridMultilevel"/>
     <w:tmpl w:val="21E2538A"/>
@@ -15436,7 +16104,7 @@
       </w:rPr>
     </w:lvl>
   </w:abstractNum>
-  <w:abstractNum w:abstractNumId="29" w15:restartNumberingAfterBreak="0">
+  <w:abstractNum w:abstractNumId="30" w15:restartNumberingAfterBreak="0">
     <w:nsid w:val="37711FA7"/>
     <w:multiLevelType w:val="hybridMultilevel"/>
     <w:tmpl w:val="22FEDA86"/>
@@ -15522,7 +16190,7 @@
       </w:pPr>
     </w:lvl>
   </w:abstractNum>
-  <w:abstractNum w:abstractNumId="30" w15:restartNumberingAfterBreak="0">
+  <w:abstractNum w:abstractNumId="31" w15:restartNumberingAfterBreak="0">
     <w:nsid w:val="3B4E58F9"/>
     <w:multiLevelType w:val="hybridMultilevel"/>
     <w:tmpl w:val="A8F8C774"/>
@@ -15635,7 +16303,7 @@
       </w:rPr>
     </w:lvl>
   </w:abstractNum>
-  <w:abstractNum w:abstractNumId="31" w15:restartNumberingAfterBreak="0">
+  <w:abstractNum w:abstractNumId="32" w15:restartNumberingAfterBreak="0">
     <w:nsid w:val="45366138"/>
     <w:multiLevelType w:val="hybridMultilevel"/>
     <w:tmpl w:val="ED9ABF86"/>
@@ -15748,7 +16416,7 @@
       </w:rPr>
     </w:lvl>
   </w:abstractNum>
-  <w:abstractNum w:abstractNumId="32" w15:restartNumberingAfterBreak="0">
+  <w:abstractNum w:abstractNumId="33" w15:restartNumberingAfterBreak="0">
     <w:nsid w:val="45934EC6"/>
     <w:multiLevelType w:val="hybridMultilevel"/>
     <w:tmpl w:val="855CA17C"/>
@@ -15861,7 +16529,7 @@
       </w:rPr>
     </w:lvl>
   </w:abstractNum>
-  <w:abstractNum w:abstractNumId="33" w15:restartNumberingAfterBreak="0">
+  <w:abstractNum w:abstractNumId="34" w15:restartNumberingAfterBreak="0">
     <w:nsid w:val="470B27A6"/>
     <w:multiLevelType w:val="hybridMultilevel"/>
     <w:tmpl w:val="4134FE34"/>
@@ -15974,7 +16642,7 @@
       </w:rPr>
     </w:lvl>
   </w:abstractNum>
-  <w:abstractNum w:abstractNumId="34" w15:restartNumberingAfterBreak="0">
+  <w:abstractNum w:abstractNumId="35" w15:restartNumberingAfterBreak="0">
     <w:nsid w:val="47455335"/>
     <w:multiLevelType w:val="hybridMultilevel"/>
     <w:tmpl w:val="AA309044"/>
@@ -16087,7 +16755,7 @@
       </w:rPr>
     </w:lvl>
   </w:abstractNum>
-  <w:abstractNum w:abstractNumId="35" w15:restartNumberingAfterBreak="0">
+  <w:abstractNum w:abstractNumId="36" w15:restartNumberingAfterBreak="0">
     <w:nsid w:val="4A100835"/>
     <w:multiLevelType w:val="hybridMultilevel"/>
     <w:tmpl w:val="2D381DF6"/>
@@ -16200,7 +16868,7 @@
       </w:rPr>
     </w:lvl>
   </w:abstractNum>
-  <w:abstractNum w:abstractNumId="36" w15:restartNumberingAfterBreak="0">
+  <w:abstractNum w:abstractNumId="37" w15:restartNumberingAfterBreak="0">
     <w:nsid w:val="4FDF5D8B"/>
     <w:multiLevelType w:val="hybridMultilevel"/>
     <w:tmpl w:val="DD2A41CE"/>
@@ -16314,7 +16982,7 @@
       </w:rPr>
     </w:lvl>
   </w:abstractNum>
-  <w:abstractNum w:abstractNumId="37" w15:restartNumberingAfterBreak="0">
+  <w:abstractNum w:abstractNumId="38" w15:restartNumberingAfterBreak="0">
     <w:nsid w:val="50D534E8"/>
     <w:multiLevelType w:val="hybridMultilevel"/>
     <w:tmpl w:val="60307286"/>
@@ -16427,7 +17095,7 @@
       </w:rPr>
     </w:lvl>
   </w:abstractNum>
-  <w:abstractNum w:abstractNumId="38" w15:restartNumberingAfterBreak="0">
+  <w:abstractNum w:abstractNumId="39" w15:restartNumberingAfterBreak="0">
     <w:nsid w:val="513E7184"/>
     <w:multiLevelType w:val="hybridMultilevel"/>
     <w:tmpl w:val="5C44F5FC"/>
@@ -16540,7 +17208,7 @@
       </w:rPr>
     </w:lvl>
   </w:abstractNum>
-  <w:abstractNum w:abstractNumId="39" w15:restartNumberingAfterBreak="0">
+  <w:abstractNum w:abstractNumId="40" w15:restartNumberingAfterBreak="0">
     <w:nsid w:val="5C6F4D5A"/>
     <w:multiLevelType w:val="hybridMultilevel"/>
     <w:tmpl w:val="6E1CC4B2"/>
@@ -16653,7 +17321,7 @@
       </w:rPr>
     </w:lvl>
   </w:abstractNum>
-  <w:abstractNum w:abstractNumId="40" w15:restartNumberingAfterBreak="0">
+  <w:abstractNum w:abstractNumId="41" w15:restartNumberingAfterBreak="0">
     <w:nsid w:val="5CA45215"/>
     <w:multiLevelType w:val="hybridMultilevel"/>
     <w:tmpl w:val="92D8EFEC"/>
@@ -16766,7 +17434,7 @@
       </w:rPr>
     </w:lvl>
   </w:abstractNum>
-  <w:abstractNum w:abstractNumId="41" w15:restartNumberingAfterBreak="0">
+  <w:abstractNum w:abstractNumId="42" w15:restartNumberingAfterBreak="0">
     <w:nsid w:val="6CF12A4E"/>
     <w:multiLevelType w:val="hybridMultilevel"/>
     <w:tmpl w:val="498CF56C"/>
@@ -16879,7 +17547,7 @@
       </w:rPr>
     </w:lvl>
   </w:abstractNum>
-  <w:abstractNum w:abstractNumId="42" w15:restartNumberingAfterBreak="0">
+  <w:abstractNum w:abstractNumId="43" w15:restartNumberingAfterBreak="0">
     <w:nsid w:val="6DD727D2"/>
     <w:multiLevelType w:val="hybridMultilevel"/>
     <w:tmpl w:val="DD524C38"/>
@@ -16992,7 +17660,7 @@
       </w:rPr>
     </w:lvl>
   </w:abstractNum>
-  <w:abstractNum w:abstractNumId="43" w15:restartNumberingAfterBreak="0">
+  <w:abstractNum w:abstractNumId="44" w15:restartNumberingAfterBreak="0">
     <w:nsid w:val="73554DEE"/>
     <w:multiLevelType w:val="hybridMultilevel"/>
     <w:tmpl w:val="E3B6833E"/>
@@ -17105,7 +17773,7 @@
       </w:rPr>
     </w:lvl>
   </w:abstractNum>
-  <w:abstractNum w:abstractNumId="44" w15:restartNumberingAfterBreak="0">
+  <w:abstractNum w:abstractNumId="45" w15:restartNumberingAfterBreak="0">
     <w:nsid w:val="73BC4502"/>
     <w:multiLevelType w:val="hybridMultilevel"/>
     <w:tmpl w:val="329E6890"/>
@@ -17218,7 +17886,7 @@
       </w:rPr>
     </w:lvl>
   </w:abstractNum>
-  <w:abstractNum w:abstractNumId="45" w15:restartNumberingAfterBreak="0">
+  <w:abstractNum w:abstractNumId="46" w15:restartNumberingAfterBreak="0">
     <w:nsid w:val="73D46F91"/>
     <w:multiLevelType w:val="hybridMultilevel"/>
     <w:tmpl w:val="AC4436FA"/>
@@ -17331,7 +17999,7 @@
       </w:rPr>
     </w:lvl>
   </w:abstractNum>
-  <w:abstractNum w:abstractNumId="46" w15:restartNumberingAfterBreak="0">
+  <w:abstractNum w:abstractNumId="47" w15:restartNumberingAfterBreak="0">
     <w:nsid w:val="78CB4BDE"/>
     <w:multiLevelType w:val="hybridMultilevel"/>
     <w:tmpl w:val="A5401418"/>
@@ -17472,13 +18140,13 @@
     <w:abstractNumId w:val="0"/>
   </w:num>
   <w:num w:numId="10">
-    <w:abstractNumId w:val="26"/>
+    <w:abstractNumId w:val="27"/>
   </w:num>
   <w:num w:numId="11">
-    <w:abstractNumId w:val="33"/>
+    <w:abstractNumId w:val="34"/>
   </w:num>
   <w:num w:numId="12">
-    <w:abstractNumId w:val="29"/>
+    <w:abstractNumId w:val="30"/>
   </w:num>
   <w:num w:numId="13">
     <w:abstractNumId w:val="15"/>
@@ -17487,22 +18155,22 @@
     <w:abstractNumId w:val="13"/>
   </w:num>
   <w:num w:numId="15">
-    <w:abstractNumId w:val="35"/>
+    <w:abstractNumId w:val="36"/>
   </w:num>
   <w:num w:numId="16">
     <w:abstractNumId w:val="9"/>
   </w:num>
   <w:num w:numId="17">
-    <w:abstractNumId w:val="23"/>
+    <w:abstractNumId w:val="24"/>
   </w:num>
   <w:num w:numId="18">
-    <w:abstractNumId w:val="43"/>
+    <w:abstractNumId w:val="44"/>
   </w:num>
   <w:num w:numId="19">
-    <w:abstractNumId w:val="44"/>
+    <w:abstractNumId w:val="45"/>
   </w:num>
   <w:num w:numId="20">
-    <w:abstractNumId w:val="46"/>
+    <w:abstractNumId w:val="47"/>
   </w:num>
   <w:num w:numId="21">
     <w:abstractNumId w:val="14"/>
@@ -17514,7 +18182,7 @@
     <w:abstractNumId w:val="19"/>
   </w:num>
   <w:num w:numId="24">
-    <w:abstractNumId w:val="37"/>
+    <w:abstractNumId w:val="38"/>
   </w:num>
   <w:num w:numId="25">
     <w:abstractNumId w:val="17"/>
@@ -17523,34 +18191,34 @@
     <w:abstractNumId w:val="16"/>
   </w:num>
   <w:num w:numId="27">
-    <w:abstractNumId w:val="24"/>
+    <w:abstractNumId w:val="25"/>
   </w:num>
   <w:num w:numId="28">
-    <w:abstractNumId w:val="30"/>
+    <w:abstractNumId w:val="31"/>
   </w:num>
   <w:num w:numId="29">
     <w:abstractNumId w:val="21"/>
   </w:num>
   <w:num w:numId="30">
-    <w:abstractNumId w:val="32"/>
+    <w:abstractNumId w:val="33"/>
   </w:num>
   <w:num w:numId="31">
-    <w:abstractNumId w:val="34"/>
+    <w:abstractNumId w:val="35"/>
   </w:num>
   <w:num w:numId="32">
-    <w:abstractNumId w:val="38"/>
+    <w:abstractNumId w:val="39"/>
   </w:num>
   <w:num w:numId="33">
-    <w:abstractNumId w:val="45"/>
+    <w:abstractNumId w:val="46"/>
   </w:num>
   <w:num w:numId="34">
-    <w:abstractNumId w:val="40"/>
+    <w:abstractNumId w:val="41"/>
   </w:num>
   <w:num w:numId="35">
-    <w:abstractNumId w:val="25"/>
+    <w:abstractNumId w:val="26"/>
   </w:num>
   <w:num w:numId="36">
-    <w:abstractNumId w:val="42"/>
+    <w:abstractNumId w:val="43"/>
   </w:num>
   <w:num w:numId="37">
     <w:abstractNumId w:val="11"/>
@@ -17559,31 +18227,34 @@
     <w:abstractNumId w:val="12"/>
   </w:num>
   <w:num w:numId="39">
-    <w:abstractNumId w:val="28"/>
+    <w:abstractNumId w:val="29"/>
   </w:num>
   <w:num w:numId="40">
     <w:abstractNumId w:val="10"/>
   </w:num>
   <w:num w:numId="41">
-    <w:abstractNumId w:val="31"/>
+    <w:abstractNumId w:val="32"/>
   </w:num>
   <w:num w:numId="42">
-    <w:abstractNumId w:val="39"/>
+    <w:abstractNumId w:val="40"/>
   </w:num>
   <w:num w:numId="43">
-    <w:abstractNumId w:val="41"/>
+    <w:abstractNumId w:val="42"/>
   </w:num>
   <w:num w:numId="44">
-    <w:abstractNumId w:val="27"/>
+    <w:abstractNumId w:val="28"/>
   </w:num>
   <w:num w:numId="45">
     <w:abstractNumId w:val="18"/>
   </w:num>
   <w:num w:numId="46">
-    <w:abstractNumId w:val="22"/>
+    <w:abstractNumId w:val="23"/>
   </w:num>
   <w:num w:numId="47">
-    <w:abstractNumId w:val="36"/>
+    <w:abstractNumId w:val="37"/>
+  </w:num>
+  <w:num w:numId="48">
+    <w:abstractNumId w:val="22"/>
   </w:num>
 </w:numbering>
 </file>

</xml_diff>